<commit_message>
Added evaluation of graphic-tool for python
</commit_message>
<xml_diff>
--- a/Documents/Erceg_Kritzl_SolarSystem.docx
+++ b/Documents/Erceg_Kritzl_SolarSystem.docx
@@ -3869,7 +3869,7 @@
                                         <w:sz w:val="26"/>
                                         <w:szCs w:val="26"/>
                                       </w:rPr>
-                                      <w:t xml:space="preserve">Stefan Erceg &amp; Martin </w:t>
+                                      <w:t xml:space="preserve">Stefan </w:t>
                                     </w:r>
                                     <w:proofErr w:type="spellStart"/>
                                     <w:r>
@@ -3878,9 +3878,17 @@
                                         <w:sz w:val="26"/>
                                         <w:szCs w:val="26"/>
                                       </w:rPr>
-                                      <w:t>Kritzl</w:t>
+                                      <w:t>Erceg</w:t>
                                     </w:r>
                                     <w:proofErr w:type="spellEnd"/>
+                                    <w:r>
+                                      <w:rPr>
+                                        <w:color w:val="5B9BD5" w:themeColor="accent1"/>
+                                        <w:sz w:val="26"/>
+                                        <w:szCs w:val="26"/>
+                                      </w:rPr>
+                                      <w:t xml:space="preserve"> &amp; Martin Kritzl</w:t>
+                                    </w:r>
                                   </w:sdtContent>
                                 </w:sdt>
                               </w:p>
@@ -3940,7 +3948,7 @@
                                   <w:sz w:val="26"/>
                                   <w:szCs w:val="26"/>
                                 </w:rPr>
-                                <w:t xml:space="preserve">Stefan Erceg &amp; Martin </w:t>
+                                <w:t xml:space="preserve">Stefan </w:t>
                               </w:r>
                               <w:proofErr w:type="spellStart"/>
                               <w:r>
@@ -3949,9 +3957,17 @@
                                   <w:sz w:val="26"/>
                                   <w:szCs w:val="26"/>
                                 </w:rPr>
-                                <w:t>Kritzl</w:t>
+                                <w:t>Erceg</w:t>
                               </w:r>
                               <w:proofErr w:type="spellEnd"/>
+                              <w:r>
+                                <w:rPr>
+                                  <w:color w:val="5B9BD5" w:themeColor="accent1"/>
+                                  <w:sz w:val="26"/>
+                                  <w:szCs w:val="26"/>
+                                </w:rPr>
+                                <w:t xml:space="preserve"> &amp; Martin Kritzl</w:t>
+                              </w:r>
                             </w:sdtContent>
                           </w:sdt>
                         </w:p>
@@ -4871,21 +4887,7 @@
                 <w:rStyle w:val="Hyperlink"/>
                 <w:noProof/>
               </w:rPr>
-              <w:t>Evaluierung de</w:t>
-            </w:r>
-            <w:r>
-              <w:rPr>
-                <w:rStyle w:val="Hyperlink"/>
-                <w:noProof/>
-              </w:rPr>
-              <w:t>r</w:t>
-            </w:r>
-            <w:r>
-              <w:rPr>
-                <w:rStyle w:val="Hyperlink"/>
-                <w:noProof/>
-              </w:rPr>
-              <w:t xml:space="preserve"> grafischen Tools in Python</w:t>
+              <w:t>Evaluierung der grafischen Tools in Python</w:t>
             </w:r>
             <w:r>
               <w:rPr>
@@ -6197,24 +6199,24 @@
                 <w:szCs w:val="24"/>
               </w:rPr>
             </w:pPr>
+            <w:proofErr w:type="spellStart"/>
             <w:r>
               <w:rPr>
                 <w:b/>
                 <w:sz w:val="24"/>
                 <w:szCs w:val="24"/>
               </w:rPr>
-              <w:t xml:space="preserve">Erceg &amp; </w:t>
-            </w:r>
-            <w:proofErr w:type="spellStart"/>
+              <w:t>Erceg</w:t>
+            </w:r>
+            <w:proofErr w:type="spellEnd"/>
             <w:r>
               <w:rPr>
                 <w:b/>
                 <w:sz w:val="24"/>
                 <w:szCs w:val="24"/>
               </w:rPr>
-              <w:t>Kritzl</w:t>
-            </w:r>
-            <w:proofErr w:type="spellEnd"/>
+              <w:t xml:space="preserve"> &amp; Kritzl</w:t>
+            </w:r>
           </w:p>
         </w:tc>
         <w:tc>
@@ -6334,7 +6336,6 @@
                 <w:szCs w:val="24"/>
               </w:rPr>
             </w:pPr>
-            <w:proofErr w:type="spellStart"/>
             <w:r>
               <w:rPr>
                 <w:b/>
@@ -6343,7 +6344,6 @@
               </w:rPr>
               <w:t>Kritzl</w:t>
             </w:r>
-            <w:proofErr w:type="spellEnd"/>
           </w:p>
         </w:tc>
         <w:tc>
@@ -6463,7 +6463,6 @@
                 <w:szCs w:val="24"/>
               </w:rPr>
             </w:pPr>
-            <w:proofErr w:type="spellStart"/>
             <w:r>
               <w:rPr>
                 <w:b/>
@@ -6472,7 +6471,6 @@
               </w:rPr>
               <w:t>Kritzl</w:t>
             </w:r>
-            <w:proofErr w:type="spellEnd"/>
           </w:p>
         </w:tc>
         <w:tc>
@@ -6591,24 +6589,24 @@
                 <w:szCs w:val="24"/>
               </w:rPr>
             </w:pPr>
+            <w:proofErr w:type="spellStart"/>
             <w:r>
               <w:rPr>
                 <w:b/>
                 <w:sz w:val="24"/>
                 <w:szCs w:val="24"/>
               </w:rPr>
-              <w:t xml:space="preserve">Erceg &amp; </w:t>
-            </w:r>
-            <w:proofErr w:type="spellStart"/>
+              <w:t>Erceg</w:t>
+            </w:r>
+            <w:proofErr w:type="spellEnd"/>
             <w:r>
               <w:rPr>
                 <w:b/>
                 <w:sz w:val="24"/>
                 <w:szCs w:val="24"/>
               </w:rPr>
-              <w:t>Kritzl</w:t>
-            </w:r>
-            <w:proofErr w:type="spellEnd"/>
+              <w:t xml:space="preserve"> &amp; Kritzl</w:t>
+            </w:r>
           </w:p>
         </w:tc>
         <w:tc>
@@ -6727,7 +6725,6 @@
                 <w:szCs w:val="24"/>
               </w:rPr>
             </w:pPr>
-            <w:proofErr w:type="spellStart"/>
             <w:r>
               <w:rPr>
                 <w:b/>
@@ -6736,7 +6733,6 @@
               </w:rPr>
               <w:t>Kritzl</w:t>
             </w:r>
-            <w:proofErr w:type="spellEnd"/>
           </w:p>
         </w:tc>
         <w:tc>
@@ -6856,7 +6852,6 @@
                 <w:szCs w:val="24"/>
               </w:rPr>
             </w:pPr>
-            <w:proofErr w:type="spellStart"/>
             <w:r>
               <w:rPr>
                 <w:b/>
@@ -6865,7 +6860,6 @@
               </w:rPr>
               <w:t>Kritzl</w:t>
             </w:r>
-            <w:proofErr w:type="spellEnd"/>
           </w:p>
         </w:tc>
         <w:tc>
@@ -7399,24 +7393,24 @@
                 <w:szCs w:val="24"/>
               </w:rPr>
             </w:pPr>
+            <w:proofErr w:type="spellStart"/>
             <w:r>
               <w:rPr>
                 <w:b/>
                 <w:sz w:val="24"/>
                 <w:szCs w:val="24"/>
               </w:rPr>
-              <w:t xml:space="preserve">Erceg &amp; </w:t>
-            </w:r>
-            <w:proofErr w:type="spellStart"/>
+              <w:t>Erceg</w:t>
+            </w:r>
+            <w:proofErr w:type="spellEnd"/>
             <w:r>
               <w:rPr>
                 <w:b/>
                 <w:sz w:val="24"/>
                 <w:szCs w:val="24"/>
               </w:rPr>
-              <w:t>Kritzl</w:t>
-            </w:r>
-            <w:proofErr w:type="spellEnd"/>
+              <w:t xml:space="preserve"> &amp; Kritzl</w:t>
+            </w:r>
           </w:p>
         </w:tc>
         <w:tc>
@@ -7663,24 +7657,24 @@
                 <w:szCs w:val="24"/>
               </w:rPr>
             </w:pPr>
+            <w:proofErr w:type="spellStart"/>
             <w:r>
               <w:rPr>
                 <w:b/>
                 <w:sz w:val="24"/>
                 <w:szCs w:val="24"/>
               </w:rPr>
-              <w:t xml:space="preserve">Erceg &amp; </w:t>
-            </w:r>
-            <w:proofErr w:type="spellStart"/>
+              <w:t>Erceg</w:t>
+            </w:r>
+            <w:proofErr w:type="spellEnd"/>
             <w:r>
               <w:rPr>
                 <w:b/>
                 <w:sz w:val="24"/>
                 <w:szCs w:val="24"/>
               </w:rPr>
-              <w:t>Kritzl</w:t>
-            </w:r>
-            <w:proofErr w:type="spellEnd"/>
+              <w:t xml:space="preserve"> &amp; Kritzl</w:t>
+            </w:r>
           </w:p>
         </w:tc>
         <w:tc>
@@ -7913,27 +7907,360 @@
     </w:p>
     <w:p>
       <w:pPr>
-        <w:pStyle w:val="KeinLeerraum"/>
+        <w:pStyle w:val="berschrift2"/>
+      </w:pPr>
+      <w:proofErr w:type="spellStart"/>
+      <w:r>
+        <w:t>Requirements</w:t>
+      </w:r>
+      <w:proofErr w:type="spellEnd"/>
+    </w:p>
+    <w:p>
+      <w:pPr>
+        <w:pStyle w:val="berschrift3"/>
+      </w:pPr>
+      <w:r>
+        <w:t>OpenGL</w:t>
+      </w:r>
+    </w:p>
+    <w:p>
+      <w:r>
+        <w:t>Installieren von OpenGL mit folgendem Befehl:</w:t>
+      </w:r>
+    </w:p>
+    <w:p>
+      <w:pPr>
+        <w:ind w:firstLine="708"/>
         <w:rPr>
-          <w:sz w:val="24"/>
-          <w:szCs w:val="24"/>
+          <w:rFonts w:ascii="Courier New" w:hAnsi="Courier New" w:cs="Courier New"/>
+        </w:rPr>
+      </w:pPr>
+      <w:proofErr w:type="spellStart"/>
+      <w:r>
+        <w:rPr>
+          <w:rFonts w:ascii="Courier New" w:hAnsi="Courier New" w:cs="Courier New"/>
+        </w:rPr>
+        <w:t>pip</w:t>
+      </w:r>
+      <w:proofErr w:type="spellEnd"/>
+      <w:r>
+        <w:rPr>
+          <w:rFonts w:ascii="Courier New" w:hAnsi="Courier New" w:cs="Courier New"/>
+        </w:rPr>
+        <w:t xml:space="preserve"> </w:t>
+      </w:r>
+      <w:proofErr w:type="spellStart"/>
+      <w:r>
+        <w:rPr>
+          <w:rFonts w:ascii="Courier New" w:hAnsi="Courier New" w:cs="Courier New"/>
+        </w:rPr>
+        <w:t>install</w:t>
+      </w:r>
+      <w:proofErr w:type="spellEnd"/>
+      <w:r>
+        <w:rPr>
+          <w:rFonts w:ascii="Courier New" w:hAnsi="Courier New" w:cs="Courier New"/>
+        </w:rPr>
+        <w:t xml:space="preserve"> </w:t>
+      </w:r>
+      <w:proofErr w:type="spellStart"/>
+      <w:r>
+        <w:rPr>
+          <w:rFonts w:ascii="Courier New" w:hAnsi="Courier New" w:cs="Courier New"/>
+        </w:rPr>
+        <w:t>PyOpenGL</w:t>
+      </w:r>
+      <w:proofErr w:type="spellEnd"/>
+      <w:r>
+        <w:rPr>
+          <w:rFonts w:ascii="Courier New" w:hAnsi="Courier New" w:cs="Courier New"/>
+        </w:rPr>
+        <w:t xml:space="preserve"> </w:t>
+      </w:r>
+      <w:proofErr w:type="spellStart"/>
+      <w:r>
+        <w:rPr>
+          <w:rFonts w:ascii="Courier New" w:hAnsi="Courier New" w:cs="Courier New"/>
+        </w:rPr>
+        <w:t>PyOpenGL_accelerate</w:t>
+      </w:r>
+      <w:proofErr w:type="spellEnd"/>
+    </w:p>
+    <w:p/>
+    <w:p>
+      <w:pPr>
+        <w:pStyle w:val="berschrift2"/>
+      </w:pPr>
+      <w:proofErr w:type="spellStart"/>
+      <w:r>
+        <w:t>Pygame</w:t>
+      </w:r>
+      <w:proofErr w:type="spellEnd"/>
+    </w:p>
+    <w:p>
+      <w:pPr>
+        <w:pStyle w:val="berschrift3"/>
+      </w:pPr>
+      <w:r>
+        <w:t>Herunterladen &amp; Installieren</w:t>
+      </w:r>
+    </w:p>
+    <w:p>
+      <w:r>
+        <w:t xml:space="preserve">Herunterladen wird eine </w:t>
+      </w:r>
+      <w:proofErr w:type="spellStart"/>
+      <w:r>
+        <w:t>wheel</w:t>
+      </w:r>
+      <w:proofErr w:type="spellEnd"/>
+      <w:r>
+        <w:t xml:space="preserve">-Datei von dieser Seite: </w:t>
+      </w:r>
+      <w:hyperlink r:id="rId9" w:history="1">
+        <w:r>
+          <w:rPr>
+            <w:rStyle w:val="Hyperlink"/>
+          </w:rPr>
+          <w:t>http://www.lfd.uci.edu/~gohlke/pythonlibs/#pygame</w:t>
+        </w:r>
+      </w:hyperlink>
+    </w:p>
+    <w:p>
+      <w:r>
+        <w:t xml:space="preserve">Dabei wird unter Windows die Datei </w:t>
+      </w:r>
+      <w:r>
+        <w:rPr>
+          <w:rFonts w:ascii="Courier New" w:hAnsi="Courier New" w:cs="Courier New"/>
+        </w:rPr>
+        <w:t>pygame</w:t>
+      </w:r>
+      <w:r>
+        <w:rPr>
+          <w:rFonts w:ascii="Courier New" w:hAnsi="Courier New" w:cs="Courier New"/>
+        </w:rPr>
+        <w:noBreakHyphen/>
+        <w:t>1.9.2a0</w:t>
+      </w:r>
+      <w:r>
+        <w:rPr>
+          <w:rFonts w:ascii="Courier New" w:hAnsi="Courier New" w:cs="Courier New"/>
+        </w:rPr>
+        <w:noBreakHyphen/>
+        <w:t>cp34</w:t>
+      </w:r>
+      <w:r>
+        <w:rPr>
+          <w:rFonts w:ascii="Courier New" w:hAnsi="Courier New" w:cs="Courier New"/>
+        </w:rPr>
+        <w:noBreakHyphen/>
+        <w:t>none</w:t>
+      </w:r>
+      <w:r>
+        <w:rPr>
+          <w:rFonts w:ascii="Courier New" w:hAnsi="Courier New" w:cs="Courier New"/>
+        </w:rPr>
+        <w:noBreakHyphen/>
+        <w:t>win32.whl</w:t>
+      </w:r>
+      <w:r>
+        <w:t xml:space="preserve"> ausgewählt.</w:t>
+      </w:r>
+    </w:p>
+    <w:p/>
+    <w:p>
+      <w:r>
+        <w:t xml:space="preserve">Zum Installieren der Wheel-Datei ist die Installation von </w:t>
+      </w:r>
+      <w:proofErr w:type="spellStart"/>
+      <w:r>
+        <w:t>wheel</w:t>
+      </w:r>
+      <w:proofErr w:type="spellEnd"/>
+      <w:r>
+        <w:t xml:space="preserve"> notwendig:</w:t>
+      </w:r>
+    </w:p>
+    <w:p>
+      <w:pPr>
+        <w:ind w:firstLine="708"/>
+        <w:rPr>
+          <w:rFonts w:ascii="Courier New" w:hAnsi="Courier New" w:cs="Courier New"/>
+        </w:rPr>
+      </w:pPr>
+      <w:proofErr w:type="spellStart"/>
+      <w:r>
+        <w:rPr>
+          <w:rFonts w:ascii="Courier New" w:hAnsi="Courier New" w:cs="Courier New"/>
+        </w:rPr>
+        <w:t>pip</w:t>
+      </w:r>
+      <w:proofErr w:type="spellEnd"/>
+      <w:r>
+        <w:rPr>
+          <w:rFonts w:ascii="Courier New" w:hAnsi="Courier New" w:cs="Courier New"/>
+        </w:rPr>
+        <w:t xml:space="preserve"> </w:t>
+      </w:r>
+      <w:proofErr w:type="spellStart"/>
+      <w:r>
+        <w:rPr>
+          <w:rFonts w:ascii="Courier New" w:hAnsi="Courier New" w:cs="Courier New"/>
+        </w:rPr>
+        <w:t>install</w:t>
+      </w:r>
+      <w:proofErr w:type="spellEnd"/>
+      <w:r>
+        <w:rPr>
+          <w:rFonts w:ascii="Courier New" w:hAnsi="Courier New" w:cs="Courier New"/>
+        </w:rPr>
+        <w:t xml:space="preserve"> </w:t>
+      </w:r>
+      <w:proofErr w:type="spellStart"/>
+      <w:r>
+        <w:rPr>
+          <w:rFonts w:ascii="Courier New" w:hAnsi="Courier New" w:cs="Courier New"/>
+        </w:rPr>
+        <w:t>wheel</w:t>
+      </w:r>
+      <w:proofErr w:type="spellEnd"/>
+    </w:p>
+    <w:p>
+      <w:pPr>
+        <w:rPr>
+          <w:rFonts w:ascii="Courier New" w:hAnsi="Courier New" w:cs="Courier New"/>
         </w:rPr>
       </w:pPr>
     </w:p>
     <w:p>
-      <w:pPr>
-        <w:pStyle w:val="KeinLeerraum"/>
-        <w:rPr>
-          <w:sz w:val="24"/>
-          <w:szCs w:val="24"/>
-        </w:rPr>
-      </w:pPr>
-      <w:bookmarkStart w:id="7" w:name="_GoBack"/>
-      <w:bookmarkEnd w:id="7"/>
+      <w:r>
+        <w:t xml:space="preserve">Die eigentliche Installation von </w:t>
+      </w:r>
+      <w:proofErr w:type="spellStart"/>
+      <w:r>
+        <w:t>Pygame</w:t>
+      </w:r>
+      <w:proofErr w:type="spellEnd"/>
+      <w:r>
+        <w:t xml:space="preserve"> geschieht durch:</w:t>
+      </w:r>
     </w:p>
     <w:p>
+      <w:r>
+        <w:tab/>
+      </w:r>
+      <w:proofErr w:type="spellStart"/>
+      <w:r>
+        <w:t>pip</w:t>
+      </w:r>
+      <w:proofErr w:type="spellEnd"/>
+      <w:r>
+        <w:t xml:space="preserve"> </w:t>
+      </w:r>
+      <w:proofErr w:type="spellStart"/>
+      <w:r>
+        <w:t>install</w:t>
+      </w:r>
+      <w:proofErr w:type="spellEnd"/>
+      <w:r>
+        <w:t xml:space="preserve"> &lt;</w:t>
+      </w:r>
+      <w:proofErr w:type="spellStart"/>
+      <w:r>
+        <w:t>wheel</w:t>
+      </w:r>
+      <w:proofErr w:type="spellEnd"/>
+      <w:r>
+        <w:t>-Datei&gt;</w:t>
+      </w:r>
+    </w:p>
+    <w:p/>
+    <w:p>
       <w:pPr>
-        <w:pStyle w:val="KeinLeerraum"/>
+        <w:pStyle w:val="berschrift3"/>
+      </w:pPr>
+      <w:proofErr w:type="spellStart"/>
+      <w:r>
+        <w:t>Example</w:t>
+      </w:r>
+      <w:proofErr w:type="spellEnd"/>
+      <w:r>
+        <w:t xml:space="preserve"> starten</w:t>
+      </w:r>
+    </w:p>
+    <w:p>
+      <w:r>
+        <w:t xml:space="preserve">Dazu wurde das Planetensystem unseres lieben Herr Professor </w:t>
+      </w:r>
+      <w:proofErr w:type="spellStart"/>
+      <w:r>
+        <w:t>Rafainer</w:t>
+      </w:r>
+      <w:proofErr w:type="spellEnd"/>
+      <w:r>
+        <w:t xml:space="preserve"> (ein sehr feiner Kerl) von </w:t>
+      </w:r>
+      <w:proofErr w:type="spellStart"/>
+      <w:r>
+        <w:t>Github</w:t>
+      </w:r>
+      <w:proofErr w:type="spellEnd"/>
+      <w:r>
+        <w:t xml:space="preserve"> heruntergeladen: </w:t>
+      </w:r>
+      <w:hyperlink r:id="rId10" w:history="1">
+        <w:r>
+          <w:rPr>
+            <w:rStyle w:val="Hyperlink"/>
+          </w:rPr>
+          <w:t>https://github.com/peterfuchs1/Py01/tree/master/solar</w:t>
+        </w:r>
+      </w:hyperlink>
+      <w:r>
+        <w:t xml:space="preserve"> </w:t>
+      </w:r>
+    </w:p>
+    <w:p/>
+    <w:p>
+      <w:r>
+        <w:t xml:space="preserve">Obwohl alle </w:t>
+      </w:r>
+      <w:proofErr w:type="spellStart"/>
+      <w:r>
+        <w:t>Requirments</w:t>
+      </w:r>
+      <w:proofErr w:type="spellEnd"/>
+      <w:r>
+        <w:t xml:space="preserve"> vorhanden waren, tritt bei einer Ausführung des Programms ein interner Fehler auf, der sich auf eine Versionsinkompatibilität zurückführen lässt. Da dieses Problem trotz Hilfe von Herrn Professor Dolezal nicht in angemessener Zeit behoben werden konnte.</w:t>
+      </w:r>
+    </w:p>
+    <w:p/>
+    <w:p>
+      <w:pPr>
+        <w:pStyle w:val="berschrift3"/>
+      </w:pPr>
+      <w:r>
+        <w:t>Fazit</w:t>
+      </w:r>
+    </w:p>
+    <w:p>
+      <w:r>
+        <w:t xml:space="preserve">Da wir nicht einmal ein </w:t>
+      </w:r>
+      <w:proofErr w:type="spellStart"/>
+      <w:r>
+        <w:t>Example</w:t>
+      </w:r>
+      <w:proofErr w:type="spellEnd"/>
+      <w:r>
+        <w:t xml:space="preserve"> zum Laufen gebracht haben, war dieses Tool für unseren Zweck gestorben. Dass dies trotzdem nicht ganz unmöglich ist, haben Projekte der letzten 5ten Klasse gezeigt. Trotzdem war uns die Zeit zu schade, um die Probleme zu lösen.</w:t>
+      </w:r>
+    </w:p>
+    <w:p/>
+    <w:p/>
+    <w:p>
+      <w:pPr>
         <w:rPr>
           <w:rFonts w:asciiTheme="majorHAnsi" w:eastAsiaTheme="majorEastAsia" w:hAnsiTheme="majorHAnsi" w:cstheme="majorBidi"/>
           <w:color w:val="2E74B5" w:themeColor="accent1" w:themeShade="BF"/>
@@ -7947,14 +8274,584 @@
     </w:p>
     <w:p>
       <w:pPr>
+        <w:pStyle w:val="berschrift2"/>
+      </w:pPr>
+      <w:proofErr w:type="spellStart"/>
+      <w:r>
+        <w:lastRenderedPageBreak/>
+        <w:t>Pyglet</w:t>
+      </w:r>
+      <w:proofErr w:type="spellEnd"/>
+    </w:p>
+    <w:p>
+      <w:pPr>
+        <w:pStyle w:val="berschrift3"/>
+      </w:pPr>
+      <w:r>
+        <w:t>Herunterladen &amp; Installieren</w:t>
+      </w:r>
+    </w:p>
+    <w:p>
+      <w:r>
+        <w:t xml:space="preserve">Die Installation von </w:t>
+      </w:r>
+      <w:proofErr w:type="spellStart"/>
+      <w:r>
+        <w:t>Pyglet</w:t>
+      </w:r>
+      <w:proofErr w:type="spellEnd"/>
+      <w:r>
+        <w:t xml:space="preserve"> ist mit einem Command alleine, die wohl einfachste Installation im Vergleich zu den beiden anderen:</w:t>
+      </w:r>
+    </w:p>
+    <w:p>
+      <w:pPr>
+        <w:pStyle w:val="HTMLVorformatiert"/>
+      </w:pPr>
+      <w:r>
+        <w:tab/>
+      </w:r>
+      <w:proofErr w:type="spellStart"/>
+      <w:r>
+        <w:t>pip</w:t>
+      </w:r>
+      <w:proofErr w:type="spellEnd"/>
+      <w:r>
+        <w:t xml:space="preserve"> </w:t>
+      </w:r>
+      <w:proofErr w:type="spellStart"/>
+      <w:r>
+        <w:t>install</w:t>
+      </w:r>
+      <w:proofErr w:type="spellEnd"/>
+      <w:r>
+        <w:t xml:space="preserve"> </w:t>
+      </w:r>
+      <w:proofErr w:type="spellStart"/>
+      <w:r>
+        <w:t>pyglet</w:t>
+      </w:r>
+      <w:proofErr w:type="spellEnd"/>
+    </w:p>
+    <w:p/>
+    <w:p>
+      <w:pPr>
+        <w:pStyle w:val="berschrift3"/>
+      </w:pPr>
+      <w:proofErr w:type="spellStart"/>
+      <w:r>
+        <w:t>Example</w:t>
+      </w:r>
+      <w:proofErr w:type="spellEnd"/>
+      <w:r>
+        <w:t xml:space="preserve"> starten</w:t>
+      </w:r>
+    </w:p>
+    <w:p>
+      <w:pPr>
+        <w:rPr>
+          <w:rStyle w:val="Hyperlink"/>
+        </w:rPr>
+      </w:pPr>
+      <w:r>
+        <w:t xml:space="preserve">Es wurde ein bestehendes </w:t>
+      </w:r>
+      <w:proofErr w:type="spellStart"/>
+      <w:r>
+        <w:t>Example</w:t>
+      </w:r>
+      <w:proofErr w:type="spellEnd"/>
+      <w:r>
+        <w:t xml:space="preserve"> von </w:t>
+      </w:r>
+      <w:proofErr w:type="spellStart"/>
+      <w:r>
+        <w:t>Github</w:t>
+      </w:r>
+      <w:proofErr w:type="spellEnd"/>
+      <w:r>
+        <w:t xml:space="preserve"> heruntergeladen: </w:t>
+      </w:r>
+      <w:hyperlink r:id="rId11" w:history="1">
+        <w:r>
+          <w:rPr>
+            <w:rStyle w:val="Hyperlink"/>
+          </w:rPr>
+          <w:t>https://github.com/greenmoss/PyWavefront/tree/master/example</w:t>
+        </w:r>
+      </w:hyperlink>
+    </w:p>
+    <w:p>
+      <w:pPr>
+        <w:rPr>
+          <w:rStyle w:val="Hyperlink"/>
+        </w:rPr>
+      </w:pPr>
+    </w:p>
+    <w:p>
+      <w:pPr>
+        <w:rPr>
+          <w:rStyle w:val="Hyperlink"/>
+        </w:rPr>
+      </w:pPr>
+      <w:r>
+        <w:rPr>
+          <w:rStyle w:val="Hyperlink"/>
+        </w:rPr>
+        <w:t xml:space="preserve">Dieses </w:t>
+      </w:r>
+      <w:proofErr w:type="spellStart"/>
+      <w:r>
+        <w:rPr>
+          <w:rStyle w:val="Hyperlink"/>
+        </w:rPr>
+        <w:t>Example</w:t>
+      </w:r>
+      <w:proofErr w:type="spellEnd"/>
+      <w:r>
+        <w:rPr>
+          <w:rStyle w:val="Hyperlink"/>
+        </w:rPr>
+        <w:t xml:space="preserve"> konnte ohne Probleme gestartet werden. Dazu wurde es in </w:t>
+      </w:r>
+      <w:proofErr w:type="spellStart"/>
+      <w:r>
+        <w:rPr>
+          <w:rStyle w:val="Hyperlink"/>
+        </w:rPr>
+        <w:t>IntelliJ</w:t>
+      </w:r>
+      <w:proofErr w:type="spellEnd"/>
+      <w:r>
+        <w:rPr>
+          <w:rStyle w:val="Hyperlink"/>
+        </w:rPr>
+        <w:t xml:space="preserve"> geöffnet und die Datei </w:t>
+      </w:r>
+      <w:r>
+        <w:rPr>
+          <w:rFonts w:ascii="Courier New" w:eastAsia="Times New Roman" w:hAnsi="Courier New" w:cs="Courier New"/>
+          <w:sz w:val="20"/>
+          <w:szCs w:val="20"/>
+          <w:lang w:eastAsia="de-AT"/>
+        </w:rPr>
+        <w:t>pyglet_demo2.py</w:t>
+      </w:r>
+      <w:r>
+        <w:rPr>
+          <w:rStyle w:val="Hyperlink"/>
+        </w:rPr>
+        <w:t xml:space="preserve"> ausgeführt. Zu sehen ist die Erde die sich um sich selbst dreht. Eine Kamera oder andere Planeten sind nicht implementiert.</w:t>
+      </w:r>
+    </w:p>
+    <w:p>
+      <w:pPr>
+        <w:rPr>
+          <w:rStyle w:val="Hyperlink"/>
+        </w:rPr>
+      </w:pPr>
+    </w:p>
+    <w:p>
+      <w:pPr>
+        <w:rPr>
+          <w:rStyle w:val="Hyperlink"/>
+        </w:rPr>
+      </w:pPr>
+      <w:r>
+        <w:rPr>
+          <w:noProof/>
+          <w:lang w:eastAsia="de-AT"/>
+        </w:rPr>
+        <w:drawing>
+          <wp:anchor distT="0" distB="0" distL="114300" distR="114300" simplePos="0" relativeHeight="251667456" behindDoc="1" locked="0" layoutInCell="1" allowOverlap="1" wp14:anchorId="7EB25ECA" wp14:editId="1BEB631F">
+            <wp:simplePos x="0" y="0"/>
+            <wp:positionH relativeFrom="column">
+              <wp:posOffset>2880751</wp:posOffset>
+            </wp:positionH>
+            <wp:positionV relativeFrom="paragraph">
+              <wp:posOffset>2540</wp:posOffset>
+            </wp:positionV>
+            <wp:extent cx="2780665" cy="2442210"/>
+            <wp:effectExtent l="0" t="0" r="635" b="0"/>
+            <wp:wrapNone/>
+            <wp:docPr id="35" name="Grafik 35"/>
+            <wp:cNvGraphicFramePr>
+              <a:graphicFrameLocks xmlns:a="http://schemas.openxmlformats.org/drawingml/2006/main" noChangeAspect="1"/>
+            </wp:cNvGraphicFramePr>
+            <a:graphic xmlns:a="http://schemas.openxmlformats.org/drawingml/2006/main">
+              <a:graphicData uri="http://schemas.openxmlformats.org/drawingml/2006/picture">
+                <pic:pic xmlns:pic="http://schemas.openxmlformats.org/drawingml/2006/picture">
+                  <pic:nvPicPr>
+                    <pic:cNvPr id="1" name=""/>
+                    <pic:cNvPicPr/>
+                  </pic:nvPicPr>
+                  <pic:blipFill>
+                    <a:blip r:embed="rId12" cstate="print">
+                      <a:extLst>
+                        <a:ext uri="{28A0092B-C50C-407E-A947-70E740481C1C}">
+                          <a14:useLocalDpi xmlns:a14="http://schemas.microsoft.com/office/drawing/2010/main" val="0"/>
+                        </a:ext>
+                      </a:extLst>
+                    </a:blip>
+                    <a:stretch>
+                      <a:fillRect/>
+                    </a:stretch>
+                  </pic:blipFill>
+                  <pic:spPr>
+                    <a:xfrm>
+                      <a:off x="0" y="0"/>
+                      <a:ext cx="2780665" cy="2442210"/>
+                    </a:xfrm>
+                    <a:prstGeom prst="rect">
+                      <a:avLst/>
+                    </a:prstGeom>
+                  </pic:spPr>
+                </pic:pic>
+              </a:graphicData>
+            </a:graphic>
+            <wp14:sizeRelH relativeFrom="page">
+              <wp14:pctWidth>0</wp14:pctWidth>
+            </wp14:sizeRelH>
+            <wp14:sizeRelV relativeFrom="page">
+              <wp14:pctHeight>0</wp14:pctHeight>
+            </wp14:sizeRelV>
+          </wp:anchor>
+        </w:drawing>
+      </w:r>
+      <w:r>
+        <w:rPr>
+          <w:noProof/>
+          <w:lang w:eastAsia="de-AT"/>
+        </w:rPr>
+        <w:drawing>
+          <wp:inline distT="0" distB="0" distL="0" distR="0" wp14:anchorId="304659EE" wp14:editId="15F4C5BF">
+            <wp:extent cx="2836319" cy="2444262"/>
+            <wp:effectExtent l="0" t="0" r="2540" b="0"/>
+            <wp:docPr id="36" name="Grafik 36"/>
+            <wp:cNvGraphicFramePr>
+              <a:graphicFrameLocks xmlns:a="http://schemas.openxmlformats.org/drawingml/2006/main" noChangeAspect="1"/>
+            </wp:cNvGraphicFramePr>
+            <a:graphic xmlns:a="http://schemas.openxmlformats.org/drawingml/2006/main">
+              <a:graphicData uri="http://schemas.openxmlformats.org/drawingml/2006/picture">
+                <pic:pic xmlns:pic="http://schemas.openxmlformats.org/drawingml/2006/picture">
+                  <pic:nvPicPr>
+                    <pic:cNvPr id="1" name=""/>
+                    <pic:cNvPicPr/>
+                  </pic:nvPicPr>
+                  <pic:blipFill>
+                    <a:blip r:embed="rId13"/>
+                    <a:stretch>
+                      <a:fillRect/>
+                    </a:stretch>
+                  </pic:blipFill>
+                  <pic:spPr>
+                    <a:xfrm>
+                      <a:off x="0" y="0"/>
+                      <a:ext cx="2838627" cy="2446251"/>
+                    </a:xfrm>
+                    <a:prstGeom prst="rect">
+                      <a:avLst/>
+                    </a:prstGeom>
+                  </pic:spPr>
+                </pic:pic>
+              </a:graphicData>
+            </a:graphic>
+          </wp:inline>
+        </w:drawing>
+      </w:r>
+    </w:p>
+    <w:p>
+      <w:pPr>
+        <w:tabs>
+          <w:tab w:val="left" w:pos="993"/>
+          <w:tab w:val="left" w:pos="5245"/>
+        </w:tabs>
+      </w:pPr>
+      <w:r>
+        <w:tab/>
+        <w:t>Mit normaler Fenstergröße</w:t>
+      </w:r>
+      <w:r>
+        <w:tab/>
+        <w:t>Mit veränderter Fenstergröße</w:t>
+      </w:r>
+    </w:p>
+    <w:p/>
+    <w:p>
+      <w:r>
+        <w:t>Wie zu sehen ist, reagiert das Tool nicht automatisch auf Veränderung der Fenstergröße und müsste dies deswegen manuell vornehmen.</w:t>
+      </w:r>
+    </w:p>
+    <w:p/>
+    <w:p>
+      <w:pPr>
+        <w:pStyle w:val="berschrift2"/>
+        <w:spacing w:before="0"/>
+      </w:pPr>
+      <w:r>
+        <w:t>Code</w:t>
+      </w:r>
+    </w:p>
+    <w:p>
+      <w:r>
+        <w:t xml:space="preserve">Der Code des </w:t>
+      </w:r>
+      <w:proofErr w:type="spellStart"/>
+      <w:r>
+        <w:t>Examples</w:t>
+      </w:r>
+      <w:proofErr w:type="spellEnd"/>
+      <w:r>
+        <w:t xml:space="preserve"> ist sehr schwer zu lesen und zu verstehen, welches aber nicht nur aufgrund der Codequalität zu Stande kommt, sondern auch deswegen, weil sehr viele Konfigurationsparameter notwendig sind, um alleine dieses einfache Programm zu schreiben. </w:t>
+      </w:r>
+    </w:p>
+    <w:p>
+      <w:r>
+        <w:t xml:space="preserve">Genauso waren in anderen </w:t>
+      </w:r>
+      <w:proofErr w:type="spellStart"/>
+      <w:r>
+        <w:t>Examples</w:t>
+      </w:r>
+      <w:proofErr w:type="spellEnd"/>
+      <w:r>
+        <w:t xml:space="preserve"> plötzlich ganz andere Herangehensweisen vorhanden, was das allgemeine Verständnis noch weiter verschlechtert hat</w:t>
+      </w:r>
+    </w:p>
+    <w:p/>
+    <w:p>
+      <w:pPr>
+        <w:pStyle w:val="berschrift3"/>
+      </w:pPr>
+      <w:r>
+        <w:t>Dokumentation</w:t>
+      </w:r>
+    </w:p>
+    <w:p>
+      <w:r>
+        <w:t>Die Dokumentation der einzelnen Befehle ist sehr gut beschrieben, es fehlen jedoch Beispiele die ein größeres Ausmaß vorweisen, um einen groben Überblick zu schaffen.</w:t>
+      </w:r>
+    </w:p>
+    <w:p/>
+    <w:p>
+      <w:pPr>
+        <w:pStyle w:val="berschrift3"/>
+      </w:pPr>
+      <w:r>
+        <w:t>Fazit</w:t>
+      </w:r>
+    </w:p>
+    <w:p>
+      <w:r>
+        <w:t>Das Beispielprogramm hat zwar gut funktioniert, jedoch war schon für so ein kleines Beispiel sehr viel Code notwendig um dieses zu erstellen. Die Community hinter diesem Tool lässt ebenso zu wünschen übrig.</w:t>
+      </w:r>
+    </w:p>
+    <w:p>
+      <w:pPr>
+        <w:pStyle w:val="berschrift2"/>
+      </w:pPr>
+      <w:r>
+        <w:lastRenderedPageBreak/>
+        <w:t>Panda3d</w:t>
+      </w:r>
+    </w:p>
+    <w:p>
+      <w:pPr>
+        <w:pStyle w:val="berschrift3"/>
+      </w:pPr>
+      <w:r>
+        <w:t>Herunterladen &amp; Installieren</w:t>
+      </w:r>
+    </w:p>
+    <w:p/>
+    <w:p>
+      <w:r>
+        <w:t xml:space="preserve">Heruntergeladen wird unter Windows eine .exe-Datei, die ein internes Python 2.7 beinhaltet, welches alle notwendigen Libraries mit sich bringt. Die Installation des Python-Interpreters ist jedoch optional. </w:t>
+      </w:r>
+    </w:p>
+    <w:p>
+      <w:pPr>
+        <w:ind w:firstLine="708"/>
+      </w:pPr>
+      <w:hyperlink r:id="rId14" w:history="1">
+        <w:r>
+          <w:rPr>
+            <w:rStyle w:val="Hyperlink"/>
+          </w:rPr>
+          <w:t>https://www.panda3d.org/download/panda3d-1.8.1/Panda3D-1.8.1.exe</w:t>
+        </w:r>
+      </w:hyperlink>
+      <w:r>
+        <w:t xml:space="preserve"> </w:t>
+      </w:r>
+    </w:p>
+    <w:p>
+      <w:pPr>
+        <w:ind w:firstLine="708"/>
+      </w:pPr>
+    </w:p>
+    <w:p>
+      <w:r>
+        <w:t>Wird die der mitgelieferte Python-Interpreter nicht verwendet, so muss auf jeden Fall eine Version 2.x verwendet werden und die nötigen Libraries nachinstalliert werden.</w:t>
+      </w:r>
+    </w:p>
+    <w:p/>
+    <w:p>
+      <w:r>
+        <w:t>Wie haben uns für die Verwendung des mitgelieferten Interpreters entschieden.</w:t>
+      </w:r>
+    </w:p>
+    <w:p/>
+    <w:p>
+      <w:pPr>
+        <w:pStyle w:val="berschrift3"/>
+      </w:pPr>
+      <w:proofErr w:type="spellStart"/>
+      <w:r>
+        <w:t>Example</w:t>
+      </w:r>
+      <w:proofErr w:type="spellEnd"/>
+      <w:r>
+        <w:t xml:space="preserve"> starten</w:t>
+      </w:r>
+    </w:p>
+    <w:p>
+      <w:r>
+        <w:t>In dem Installations-Ordner von Panda3D sind 24 gut dokumentierte, sehr hilfreiche, teils umfangreiche Beispielprogramme vorhanden, die den Einstieg sehr leicht gestalten. Diese Programme können über einen lokalen Link sofort ausprobiert werden und die Funktionalität gezeigt werden. Bis auf ein Beispielprogramm konnten alle einwandfrei gestartet werden.</w:t>
+      </w:r>
+    </w:p>
+    <w:p/>
+    <w:p>
+      <w:r>
+        <w:rPr>
+          <w:noProof/>
+          <w:lang w:eastAsia="de-AT"/>
+        </w:rPr>
+        <w:drawing>
+          <wp:anchor distT="0" distB="0" distL="114300" distR="114300" simplePos="0" relativeHeight="251668480" behindDoc="0" locked="0" layoutInCell="1" allowOverlap="1" wp14:anchorId="6A52F265" wp14:editId="0B2A0DDF">
+            <wp:simplePos x="0" y="0"/>
+            <wp:positionH relativeFrom="margin">
+              <wp:align>right</wp:align>
+            </wp:positionH>
+            <wp:positionV relativeFrom="paragraph">
+              <wp:posOffset>3175</wp:posOffset>
+            </wp:positionV>
+            <wp:extent cx="2736850" cy="2143760"/>
+            <wp:effectExtent l="0" t="0" r="6350" b="8890"/>
+            <wp:wrapSquare wrapText="bothSides"/>
+            <wp:docPr id="37" name="Grafik 37"/>
+            <wp:cNvGraphicFramePr>
+              <a:graphicFrameLocks xmlns:a="http://schemas.openxmlformats.org/drawingml/2006/main" noChangeAspect="1"/>
+            </wp:cNvGraphicFramePr>
+            <a:graphic xmlns:a="http://schemas.openxmlformats.org/drawingml/2006/main">
+              <a:graphicData uri="http://schemas.openxmlformats.org/drawingml/2006/picture">
+                <pic:pic xmlns:pic="http://schemas.openxmlformats.org/drawingml/2006/picture">
+                  <pic:nvPicPr>
+                    <pic:cNvPr id="1" name=""/>
+                    <pic:cNvPicPr/>
+                  </pic:nvPicPr>
+                  <pic:blipFill>
+                    <a:blip r:embed="rId15" cstate="print">
+                      <a:extLst>
+                        <a:ext uri="{28A0092B-C50C-407E-A947-70E740481C1C}">
+                          <a14:useLocalDpi xmlns:a14="http://schemas.microsoft.com/office/drawing/2010/main" val="0"/>
+                        </a:ext>
+                      </a:extLst>
+                    </a:blip>
+                    <a:stretch>
+                      <a:fillRect/>
+                    </a:stretch>
+                  </pic:blipFill>
+                  <pic:spPr>
+                    <a:xfrm>
+                      <a:off x="0" y="0"/>
+                      <a:ext cx="2736850" cy="2143760"/>
+                    </a:xfrm>
+                    <a:prstGeom prst="rect">
+                      <a:avLst/>
+                    </a:prstGeom>
+                  </pic:spPr>
+                </pic:pic>
+              </a:graphicData>
+            </a:graphic>
+            <wp14:sizeRelH relativeFrom="margin">
+              <wp14:pctWidth>0</wp14:pctWidth>
+            </wp14:sizeRelH>
+            <wp14:sizeRelV relativeFrom="margin">
+              <wp14:pctHeight>0</wp14:pctHeight>
+            </wp14:sizeRelV>
+          </wp:anchor>
+        </w:drawing>
+      </w:r>
+      <w:r>
+        <w:t>Darunter war ebenfalls ein Beispiel für ein Solar-System vorhanden, welches den Einstieg noch leichter gemacht hat.</w:t>
+      </w:r>
+    </w:p>
+    <w:p/>
+    <w:p/>
+    <w:p/>
+    <w:p/>
+    <w:p/>
+    <w:p/>
+    <w:p/>
+    <w:p/>
+    <w:p/>
+    <w:p>
+      <w:pPr>
+        <w:pStyle w:val="berschrift3"/>
+      </w:pPr>
+      <w:r>
+        <w:t>Code</w:t>
+      </w:r>
+    </w:p>
+    <w:p>
+      <w:r>
+        <w:t>Der Code dieses Tools ist sehr leicht zu lesen und zu schreiben, da sehr viele Schritte bereits vom Tool selber durchgeführt werden. Die Methoden sind sprechend und können meist sehr intuitiv verwendet werden. Durch die vorhandenen Beispielprogramme kann sehr viel Funktionalität verstanden werden.</w:t>
+      </w:r>
+    </w:p>
+    <w:p/>
+    <w:p>
+      <w:pPr>
+        <w:pStyle w:val="berschrift3"/>
+      </w:pPr>
+      <w:r>
+        <w:t>Dokumentation</w:t>
+      </w:r>
+    </w:p>
+    <w:p>
+      <w:r>
+        <w:t>Die Dokumentation ähnelt der von Java sehr stark und kann deswegen auch gut gelesen werden. Die Ausführlichkeit ist zwar nicht immer ganz zufriedenstellend, wird aber durch die gute Community wieder ausgeglichen.</w:t>
+      </w:r>
+    </w:p>
+    <w:p/>
+    <w:p>
+      <w:pPr>
+        <w:pStyle w:val="berschrift3"/>
+      </w:pPr>
+      <w:r>
+        <w:t>Fazit</w:t>
+      </w:r>
+    </w:p>
+    <w:p>
+      <w:r>
+        <w:t>Die schon integrierten Beispielprogramme machen den Einstieg sehr einfach. Der Code ist aufgrund der sehr sprechenden Funktionsnamen und des Aufbaus sehr leicht zu lesen und zu verstehen. Viele Fragen lassen sich durch die Community durch schon vorhandene Forumseinträge beantworten.</w:t>
+      </w:r>
+    </w:p>
+    <w:p>
+      <w:r>
+        <w:t>Damit ist dieses Tool perfekt für unsere Aufgabe geschaffen.</w:t>
+      </w:r>
+    </w:p>
+    <w:p>
+      <w:pPr>
         <w:pStyle w:val="berschrift1"/>
       </w:pPr>
-      <w:bookmarkStart w:id="8" w:name="_Toc435982172"/>
+      <w:bookmarkStart w:id="7" w:name="_Toc435982172"/>
       <w:r>
         <w:lastRenderedPageBreak/>
         <w:t>Designüberlegung</w:t>
       </w:r>
-      <w:bookmarkEnd w:id="8"/>
+      <w:bookmarkEnd w:id="7"/>
     </w:p>
     <w:p>
       <w:pPr>
@@ -7969,11 +8866,11 @@
       <w:pPr>
         <w:pStyle w:val="berschrift2"/>
       </w:pPr>
-      <w:bookmarkStart w:id="9" w:name="_Toc435982173"/>
+      <w:bookmarkStart w:id="8" w:name="_Toc435982173"/>
       <w:r>
         <w:t>grafische Übersicht</w:t>
       </w:r>
-      <w:bookmarkEnd w:id="9"/>
+      <w:bookmarkEnd w:id="8"/>
     </w:p>
     <w:p>
       <w:pPr>
@@ -8015,7 +8912,7 @@
                     <pic:cNvPicPr/>
                   </pic:nvPicPr>
                   <pic:blipFill>
-                    <a:blip r:embed="rId9">
+                    <a:blip r:embed="rId16">
                       <a:extLst>
                         <a:ext uri="{28A0092B-C50C-407E-A947-70E740481C1C}">
                           <a14:useLocalDpi xmlns:a14="http://schemas.microsoft.com/office/drawing/2010/main" val="0"/>
@@ -8101,12 +8998,12 @@
       <w:pPr>
         <w:pStyle w:val="berschrift2"/>
       </w:pPr>
-      <w:bookmarkStart w:id="10" w:name="_Toc435982174"/>
+      <w:bookmarkStart w:id="9" w:name="_Toc435982174"/>
       <w:r>
         <w:lastRenderedPageBreak/>
         <w:t>Abbildung des UML-Diagramms</w:t>
       </w:r>
-      <w:bookmarkEnd w:id="10"/>
+      <w:bookmarkEnd w:id="9"/>
     </w:p>
     <w:p>
       <w:pPr>
@@ -8188,7 +9085,7 @@
                     <pic:cNvPicPr/>
                   </pic:nvPicPr>
                   <pic:blipFill>
-                    <a:blip r:embed="rId10">
+                    <a:blip r:embed="rId17">
                       <a:extLst>
                         <a:ext uri="{28A0092B-C50C-407E-A947-70E740481C1C}">
                           <a14:useLocalDpi xmlns:a14="http://schemas.microsoft.com/office/drawing/2010/main" val="0"/>
@@ -8236,10 +9133,62 @@
       <w:pPr>
         <w:pStyle w:val="berschrift2"/>
       </w:pPr>
-      <w:bookmarkStart w:id="11" w:name="_Toc435982175"/>
+      <w:bookmarkStart w:id="10" w:name="_Toc435982175"/>
       <w:r>
         <w:lastRenderedPageBreak/>
         <w:t>Überlegungen zur Struktur</w:t>
+      </w:r>
+      <w:bookmarkEnd w:id="10"/>
+    </w:p>
+    <w:p>
+      <w:pPr>
+        <w:pStyle w:val="KeinLeerraum"/>
+        <w:rPr>
+          <w:sz w:val="24"/>
+          <w:szCs w:val="24"/>
+        </w:rPr>
+      </w:pPr>
+    </w:p>
+    <w:p>
+      <w:pPr>
+        <w:pStyle w:val="KeinLeerraum"/>
+        <w:rPr>
+          <w:sz w:val="24"/>
+          <w:szCs w:val="24"/>
+        </w:rPr>
+      </w:pPr>
+      <w:r>
+        <w:rPr>
+          <w:sz w:val="24"/>
+          <w:szCs w:val="24"/>
+        </w:rPr>
+        <w:t>Wir haben uns überlegt, unser Programm in 5 Klassen aufzuteilen:</w:t>
+      </w:r>
+    </w:p>
+    <w:p>
+      <w:pPr>
+        <w:pStyle w:val="KeinLeerraum"/>
+        <w:rPr>
+          <w:sz w:val="24"/>
+          <w:szCs w:val="24"/>
+        </w:rPr>
+      </w:pPr>
+    </w:p>
+    <w:p>
+      <w:pPr>
+        <w:pStyle w:val="berschrift3"/>
+      </w:pPr>
+      <w:bookmarkStart w:id="11" w:name="_Toc435982176"/>
+      <w:r>
+        <w:t>Klasse „</w:t>
+      </w:r>
+      <w:proofErr w:type="spellStart"/>
+      <w:r>
+        <w:t>Luminary</w:t>
+      </w:r>
+      <w:proofErr w:type="spellEnd"/>
+      <w:r>
+        <w:t>“</w:t>
       </w:r>
       <w:bookmarkEnd w:id="11"/>
     </w:p>
@@ -8265,7 +9214,58 @@
           <w:sz w:val="24"/>
           <w:szCs w:val="24"/>
         </w:rPr>
-        <w:t>Wir haben uns überlegt, unser Programm in 5 Klassen aufzuteilen:</w:t>
+        <w:t xml:space="preserve">Diese Klasse </w:t>
+      </w:r>
+      <w:r>
+        <w:rPr>
+          <w:sz w:val="24"/>
+          <w:szCs w:val="24"/>
+        </w:rPr>
+        <w:t>nimmt im Konstruktor Parameter</w:t>
+      </w:r>
+      <w:r>
+        <w:rPr>
+          <w:sz w:val="24"/>
+          <w:szCs w:val="24"/>
+        </w:rPr>
+        <w:t xml:space="preserve"> zum Laden der jeweiligen Texturen und Körper zu den Himmelskörpern (engl.: „</w:t>
+      </w:r>
+      <w:proofErr w:type="spellStart"/>
+      <w:r>
+        <w:rPr>
+          <w:sz w:val="24"/>
+          <w:szCs w:val="24"/>
+        </w:rPr>
+        <w:t>Luminary</w:t>
+      </w:r>
+      <w:proofErr w:type="spellEnd"/>
+      <w:r>
+        <w:rPr>
+          <w:sz w:val="24"/>
+          <w:szCs w:val="24"/>
+        </w:rPr>
+        <w:t>“)</w:t>
+      </w:r>
+      <w:r>
+        <w:rPr>
+          <w:sz w:val="24"/>
+          <w:szCs w:val="24"/>
+        </w:rPr>
+        <w:t xml:space="preserve"> entgegen</w:t>
+      </w:r>
+      <w:r>
+        <w:rPr>
+          <w:sz w:val="24"/>
+          <w:szCs w:val="24"/>
+        </w:rPr>
+        <w:t xml:space="preserve">. Ebenfalls wird hier deren Startposition und Größe gesetzt. Zum Ein- bzw. Ausblenden der Texturen existieren ebenfalls Methoden. </w:t>
+      </w:r>
+      <w:r>
+        <w:rPr>
+          <w:sz w:val="24"/>
+          <w:szCs w:val="24"/>
+        </w:rPr>
+        <w:t>Zurückgegeben wird zum Schluss ein Himmelskörper.</w:t>
       </w:r>
     </w:p>
     <w:p>
@@ -8281,121 +9281,20 @@
       <w:pPr>
         <w:pStyle w:val="berschrift3"/>
       </w:pPr>
-      <w:bookmarkStart w:id="12" w:name="_Toc435982176"/>
+      <w:bookmarkStart w:id="12" w:name="_Toc435982177"/>
       <w:r>
         <w:t>Klasse „</w:t>
       </w:r>
       <w:proofErr w:type="spellStart"/>
       <w:r>
-        <w:t>Luminary</w:t>
+        <w:t>RuntimeHandler</w:t>
       </w:r>
       <w:proofErr w:type="spellEnd"/>
       <w:r>
         <w:t>“</w:t>
       </w:r>
+      <w:bookmarkStart w:id="13" w:name="_GoBack"/>
       <w:bookmarkEnd w:id="12"/>
-    </w:p>
-    <w:p>
-      <w:pPr>
-        <w:pStyle w:val="KeinLeerraum"/>
-        <w:rPr>
-          <w:sz w:val="24"/>
-          <w:szCs w:val="24"/>
-        </w:rPr>
-      </w:pPr>
-    </w:p>
-    <w:p>
-      <w:pPr>
-        <w:pStyle w:val="KeinLeerraum"/>
-        <w:rPr>
-          <w:sz w:val="24"/>
-          <w:szCs w:val="24"/>
-        </w:rPr>
-      </w:pPr>
-      <w:r>
-        <w:rPr>
-          <w:sz w:val="24"/>
-          <w:szCs w:val="24"/>
-        </w:rPr>
-        <w:t xml:space="preserve">Diese Klasse </w:t>
-      </w:r>
-      <w:r>
-        <w:rPr>
-          <w:sz w:val="24"/>
-          <w:szCs w:val="24"/>
-        </w:rPr>
-        <w:t>nimmt im Konstruktor Parameter</w:t>
-      </w:r>
-      <w:r>
-        <w:rPr>
-          <w:sz w:val="24"/>
-          <w:szCs w:val="24"/>
-        </w:rPr>
-        <w:t xml:space="preserve"> zum Laden der jeweiligen Texturen und Körper zu den Himmelskörpern (engl.: „</w:t>
-      </w:r>
-      <w:proofErr w:type="spellStart"/>
-      <w:r>
-        <w:rPr>
-          <w:sz w:val="24"/>
-          <w:szCs w:val="24"/>
-        </w:rPr>
-        <w:t>Luminary</w:t>
-      </w:r>
-      <w:proofErr w:type="spellEnd"/>
-      <w:r>
-        <w:rPr>
-          <w:sz w:val="24"/>
-          <w:szCs w:val="24"/>
-        </w:rPr>
-        <w:t>“)</w:t>
-      </w:r>
-      <w:r>
-        <w:rPr>
-          <w:sz w:val="24"/>
-          <w:szCs w:val="24"/>
-        </w:rPr>
-        <w:t xml:space="preserve"> entgegen</w:t>
-      </w:r>
-      <w:r>
-        <w:rPr>
-          <w:sz w:val="24"/>
-          <w:szCs w:val="24"/>
-        </w:rPr>
-        <w:t xml:space="preserve">. Ebenfalls wird hier deren Startposition und Größe gesetzt. Zum Ein- bzw. Ausblenden der Texturen existieren ebenfalls Methoden. </w:t>
-      </w:r>
-      <w:r>
-        <w:rPr>
-          <w:sz w:val="24"/>
-          <w:szCs w:val="24"/>
-        </w:rPr>
-        <w:t>Zurückgegeben wird zum Schluss ein Himmelskörper.</w:t>
-      </w:r>
-    </w:p>
-    <w:p>
-      <w:pPr>
-        <w:pStyle w:val="KeinLeerraum"/>
-        <w:rPr>
-          <w:sz w:val="24"/>
-          <w:szCs w:val="24"/>
-        </w:rPr>
-      </w:pPr>
-    </w:p>
-    <w:p>
-      <w:pPr>
-        <w:pStyle w:val="berschrift3"/>
-      </w:pPr>
-      <w:bookmarkStart w:id="13" w:name="_Toc435982177"/>
-      <w:r>
-        <w:t>Klasse „</w:t>
-      </w:r>
-      <w:proofErr w:type="spellStart"/>
-      <w:r>
-        <w:t>RuntimeHandler</w:t>
-      </w:r>
-      <w:proofErr w:type="spellEnd"/>
-      <w:r>
-        <w:t>“</w:t>
-      </w:r>
       <w:bookmarkEnd w:id="13"/>
     </w:p>
     <w:p>
@@ -8721,8 +9620,8 @@
       </w:pPr>
     </w:p>
     <w:sectPr>
-      <w:headerReference w:type="default" r:id="rId11"/>
-      <w:footerReference w:type="default" r:id="rId12"/>
+      <w:headerReference w:type="default" r:id="rId18"/>
+      <w:footerReference w:type="default" r:id="rId19"/>
       <w:pgSz w:w="11906" w:h="16838"/>
       <w:pgMar w:top="1417" w:right="1417" w:bottom="1134" w:left="1417" w:header="708" w:footer="708" w:gutter="0"/>
       <w:pgNumType w:start="0"/>
@@ -8779,13 +9678,16 @@
       <w:sdtEndPr/>
       <w:sdtContent>
         <w:r>
-          <w:t xml:space="preserve">Stefan Erceg &amp; Martin </w:t>
+          <w:t xml:space="preserve">Stefan </w:t>
         </w:r>
         <w:proofErr w:type="spellStart"/>
         <w:r>
-          <w:t>Kritzl</w:t>
+          <w:t>Erceg</w:t>
         </w:r>
         <w:proofErr w:type="spellEnd"/>
+        <w:r>
+          <w:t xml:space="preserve"> &amp; Martin Kritzl</w:t>
+        </w:r>
       </w:sdtContent>
     </w:sdt>
     <w:r>
@@ -8836,7 +9738,7 @@
         <w:noProof/>
         <w:lang w:val="de-DE"/>
       </w:rPr>
-      <w:t>4</w:t>
+      <w:t>9</w:t>
     </w:r>
     <w:r>
       <w:rPr>
@@ -8874,7 +9776,7 @@
         <w:noProof/>
         <w:lang w:val="de-DE"/>
       </w:rPr>
-      <w:t>9</w:t>
+      <w:t>11</w:t>
     </w:r>
     <w:r>
       <w:rPr>
@@ -10291,6 +11193,56 @@
       <w:ind w:left="440"/>
     </w:pPr>
   </w:style>
+  <w:style w:type="paragraph" w:styleId="HTMLVorformatiert">
+    <w:name w:val="HTML Preformatted"/>
+    <w:basedOn w:val="Standard"/>
+    <w:link w:val="HTMLVorformatiertZchn"/>
+    <w:uiPriority w:val="99"/>
+    <w:semiHidden/>
+    <w:unhideWhenUsed/>
+    <w:rsid w:val="00012F42"/>
+    <w:pPr>
+      <w:tabs>
+        <w:tab w:val="left" w:pos="916"/>
+        <w:tab w:val="left" w:pos="1832"/>
+        <w:tab w:val="left" w:pos="2748"/>
+        <w:tab w:val="left" w:pos="3664"/>
+        <w:tab w:val="left" w:pos="4580"/>
+        <w:tab w:val="left" w:pos="5496"/>
+        <w:tab w:val="left" w:pos="6412"/>
+        <w:tab w:val="left" w:pos="7328"/>
+        <w:tab w:val="left" w:pos="8244"/>
+        <w:tab w:val="left" w:pos="9160"/>
+        <w:tab w:val="left" w:pos="10076"/>
+        <w:tab w:val="left" w:pos="10992"/>
+        <w:tab w:val="left" w:pos="11908"/>
+        <w:tab w:val="left" w:pos="12824"/>
+        <w:tab w:val="left" w:pos="13740"/>
+        <w:tab w:val="left" w:pos="14656"/>
+      </w:tabs>
+      <w:spacing w:line="240" w:lineRule="auto"/>
+    </w:pPr>
+    <w:rPr>
+      <w:rFonts w:ascii="Courier New" w:eastAsia="Times New Roman" w:hAnsi="Courier New" w:cs="Courier New"/>
+      <w:sz w:val="20"/>
+      <w:szCs w:val="20"/>
+      <w:lang w:eastAsia="de-AT"/>
+    </w:rPr>
+  </w:style>
+  <w:style w:type="character" w:customStyle="1" w:styleId="HTMLVorformatiertZchn">
+    <w:name w:val="HTML Vorformatiert Zchn"/>
+    <w:basedOn w:val="Absatz-Standardschriftart"/>
+    <w:link w:val="HTMLVorformatiert"/>
+    <w:uiPriority w:val="99"/>
+    <w:semiHidden/>
+    <w:rsid w:val="00012F42"/>
+    <w:rPr>
+      <w:rFonts w:ascii="Courier New" w:eastAsia="Times New Roman" w:hAnsi="Courier New" w:cs="Courier New"/>
+      <w:sz w:val="20"/>
+      <w:szCs w:val="20"/>
+      <w:lang w:eastAsia="de-AT"/>
+    </w:rPr>
+  </w:style>
 </w:styles>
 </file>
 
@@ -10501,6 +11453,7 @@
   </w:compat>
   <w:rsids>
     <w:rsidRoot w:val="004B3B52"/>
+    <w:rsid w:val="0008608E"/>
     <w:rsid w:val="003B11CE"/>
     <w:rsid w:val="0040756D"/>
     <w:rsid w:val="00496E8C"/>
@@ -11268,7 +12221,7 @@
 </file>
 
 <file path=customXml/itemProps2.xml><?xml version="1.0" encoding="utf-8"?>
-<ds:datastoreItem xmlns:ds="http://schemas.openxmlformats.org/officeDocument/2006/customXml" ds:itemID="{86BCBA68-2757-4BBB-9649-BB881A516847}">
+<ds:datastoreItem xmlns:ds="http://schemas.openxmlformats.org/officeDocument/2006/customXml" ds:itemID="{BCD80105-989F-4A17-ACC5-3386DD8B51C2}">
   <ds:schemaRefs>
     <ds:schemaRef ds:uri="http://schemas.openxmlformats.org/officeDocument/2006/bibliography"/>
   </ds:schemaRefs>

</xml_diff>

<commit_message>
edited evaluation of gui tools in protocol
</commit_message>
<xml_diff>
--- a/Documents/Erceg_Kritzl_SolarSystem.docx
+++ b/Documents/Erceg_Kritzl_SolarSystem.docx
@@ -3869,7 +3869,7 @@
                                         <w:sz w:val="26"/>
                                         <w:szCs w:val="26"/>
                                       </w:rPr>
-                                      <w:t xml:space="preserve">Stefan </w:t>
+                                      <w:t xml:space="preserve">Stefan Erceg &amp; Martin </w:t>
                                     </w:r>
                                     <w:proofErr w:type="spellStart"/>
                                     <w:r>
@@ -3878,17 +3878,9 @@
                                         <w:sz w:val="26"/>
                                         <w:szCs w:val="26"/>
                                       </w:rPr>
-                                      <w:t>Erceg</w:t>
+                                      <w:t>Kritzl</w:t>
                                     </w:r>
                                     <w:proofErr w:type="spellEnd"/>
-                                    <w:r>
-                                      <w:rPr>
-                                        <w:color w:val="5B9BD5" w:themeColor="accent1"/>
-                                        <w:sz w:val="26"/>
-                                        <w:szCs w:val="26"/>
-                                      </w:rPr>
-                                      <w:t xml:space="preserve"> &amp; Martin Kritzl</w:t>
-                                    </w:r>
                                   </w:sdtContent>
                                 </w:sdt>
                               </w:p>
@@ -3948,7 +3940,7 @@
                                   <w:sz w:val="26"/>
                                   <w:szCs w:val="26"/>
                                 </w:rPr>
-                                <w:t xml:space="preserve">Stefan </w:t>
+                                <w:t xml:space="preserve">Stefan Erceg &amp; Martin </w:t>
                               </w:r>
                               <w:proofErr w:type="spellStart"/>
                               <w:r>
@@ -3957,17 +3949,9 @@
                                   <w:sz w:val="26"/>
                                   <w:szCs w:val="26"/>
                                 </w:rPr>
-                                <w:t>Erceg</w:t>
+                                <w:t>Kritzl</w:t>
                               </w:r>
                               <w:proofErr w:type="spellEnd"/>
-                              <w:r>
-                                <w:rPr>
-                                  <w:color w:val="5B9BD5" w:themeColor="accent1"/>
-                                  <w:sz w:val="26"/>
-                                  <w:szCs w:val="26"/>
-                                </w:rPr>
-                                <w:t xml:space="preserve"> &amp; Martin Kritzl</w:t>
-                              </w:r>
                             </w:sdtContent>
                           </w:sdt>
                         </w:p>
@@ -4499,6 +4483,8 @@
             <w:t>Inhalt</w:t>
           </w:r>
         </w:p>
+        <w:bookmarkStart w:id="0" w:name="_GoBack"/>
+        <w:bookmarkEnd w:id="0"/>
         <w:p>
           <w:pPr>
             <w:pStyle w:val="Verzeichnis1"/>
@@ -4516,12 +4502,12 @@
             <w:fldChar w:fldCharType="begin"/>
           </w:r>
           <w:r>
-            <w:instrText xml:space="preserve"> TOC \o "1-3" \h \z \u </w:instrText>
+            <w:instrText xml:space="preserve"> TOC \o "1-2" \h \z \u </w:instrText>
           </w:r>
           <w:r>
             <w:fldChar w:fldCharType="separate"/>
           </w:r>
-          <w:hyperlink w:anchor="_Toc435982167" w:history="1">
+          <w:hyperlink w:anchor="_Toc435984084" w:history="1">
             <w:r>
               <w:rPr>
                 <w:rStyle w:val="Hyperlink"/>
@@ -4563,7 +4549,7 @@
                 <w:noProof/>
                 <w:webHidden/>
               </w:rPr>
-              <w:instrText xml:space="preserve"> PAGEREF _Toc435982167 \h </w:instrText>
+              <w:instrText xml:space="preserve"> PAGEREF _Toc435984084 \h </w:instrText>
             </w:r>
             <w:r>
               <w:rPr>
@@ -4607,7 +4593,7 @@
               <w:lang w:eastAsia="de-AT"/>
             </w:rPr>
           </w:pPr>
-          <w:hyperlink w:anchor="_Toc435982168" w:history="1">
+          <w:hyperlink w:anchor="_Toc435984085" w:history="1">
             <w:r>
               <w:rPr>
                 <w:rStyle w:val="Hyperlink"/>
@@ -4649,7 +4635,7 @@
                 <w:noProof/>
                 <w:webHidden/>
               </w:rPr>
-              <w:instrText xml:space="preserve"> PAGEREF _Toc435982168 \h </w:instrText>
+              <w:instrText xml:space="preserve"> PAGEREF _Toc435984085 \h </w:instrText>
             </w:r>
             <w:r>
               <w:rPr>
@@ -4693,7 +4679,7 @@
               <w:lang w:eastAsia="de-AT"/>
             </w:rPr>
           </w:pPr>
-          <w:hyperlink w:anchor="_Toc435982169" w:history="1">
+          <w:hyperlink w:anchor="_Toc435984086" w:history="1">
             <w:r>
               <w:rPr>
                 <w:rStyle w:val="Hyperlink"/>
@@ -4736,7 +4722,7 @@
                 <w:noProof/>
                 <w:webHidden/>
               </w:rPr>
-              <w:instrText xml:space="preserve"> PAGEREF _Toc435982169 \h </w:instrText>
+              <w:instrText xml:space="preserve"> PAGEREF _Toc435984086 \h </w:instrText>
             </w:r>
             <w:r>
               <w:rPr>
@@ -4780,7 +4766,7 @@
               <w:lang w:eastAsia="de-AT"/>
             </w:rPr>
           </w:pPr>
-          <w:hyperlink w:anchor="_Toc435982170" w:history="1">
+          <w:hyperlink w:anchor="_Toc435984087" w:history="1">
             <w:r>
               <w:rPr>
                 <w:rStyle w:val="Hyperlink"/>
@@ -4822,7 +4808,7 @@
                 <w:noProof/>
                 <w:webHidden/>
               </w:rPr>
-              <w:instrText xml:space="preserve"> PAGEREF _Toc435982170 \h </w:instrText>
+              <w:instrText xml:space="preserve"> PAGEREF _Toc435984087 \h </w:instrText>
             </w:r>
             <w:r>
               <w:rPr>
@@ -4866,7 +4852,7 @@
               <w:lang w:eastAsia="de-AT"/>
             </w:rPr>
           </w:pPr>
-          <w:hyperlink w:anchor="_Toc435982171" w:history="1">
+          <w:hyperlink w:anchor="_Toc435984088" w:history="1">
             <w:r>
               <w:rPr>
                 <w:rStyle w:val="Hyperlink"/>
@@ -4908,7 +4894,7 @@
                 <w:noProof/>
                 <w:webHidden/>
               </w:rPr>
-              <w:instrText xml:space="preserve"> PAGEREF _Toc435982171 \h </w:instrText>
+              <w:instrText xml:space="preserve"> PAGEREF _Toc435984088 \h </w:instrText>
             </w:r>
             <w:r>
               <w:rPr>
@@ -4929,6 +4915,350 @@
                 <w:webHidden/>
               </w:rPr>
               <w:t>4</w:t>
+            </w:r>
+            <w:r>
+              <w:rPr>
+                <w:noProof/>
+                <w:webHidden/>
+              </w:rPr>
+              <w:fldChar w:fldCharType="end"/>
+            </w:r>
+          </w:hyperlink>
+        </w:p>
+        <w:p>
+          <w:pPr>
+            <w:pStyle w:val="Verzeichnis2"/>
+            <w:tabs>
+              <w:tab w:val="left" w:pos="880"/>
+              <w:tab w:val="right" w:leader="dot" w:pos="9062"/>
+            </w:tabs>
+            <w:rPr>
+              <w:rFonts w:eastAsiaTheme="minorEastAsia"/>
+              <w:noProof/>
+              <w:lang w:eastAsia="de-AT"/>
+            </w:rPr>
+          </w:pPr>
+          <w:hyperlink w:anchor="_Toc435984089" w:history="1">
+            <w:r>
+              <w:rPr>
+                <w:rStyle w:val="Hyperlink"/>
+                <w:noProof/>
+              </w:rPr>
+              <w:t>3.1</w:t>
+            </w:r>
+            <w:r>
+              <w:rPr>
+                <w:rFonts w:eastAsiaTheme="minorEastAsia"/>
+                <w:noProof/>
+                <w:lang w:eastAsia="de-AT"/>
+              </w:rPr>
+              <w:tab/>
+            </w:r>
+            <w:r>
+              <w:rPr>
+                <w:rStyle w:val="Hyperlink"/>
+                <w:noProof/>
+              </w:rPr>
+              <w:t>Requirements</w:t>
+            </w:r>
+            <w:r>
+              <w:rPr>
+                <w:noProof/>
+                <w:webHidden/>
+              </w:rPr>
+              <w:tab/>
+            </w:r>
+            <w:r>
+              <w:rPr>
+                <w:noProof/>
+                <w:webHidden/>
+              </w:rPr>
+              <w:fldChar w:fldCharType="begin"/>
+            </w:r>
+            <w:r>
+              <w:rPr>
+                <w:noProof/>
+                <w:webHidden/>
+              </w:rPr>
+              <w:instrText xml:space="preserve"> PAGEREF _Toc435984089 \h </w:instrText>
+            </w:r>
+            <w:r>
+              <w:rPr>
+                <w:noProof/>
+                <w:webHidden/>
+              </w:rPr>
+            </w:r>
+            <w:r>
+              <w:rPr>
+                <w:noProof/>
+                <w:webHidden/>
+              </w:rPr>
+              <w:fldChar w:fldCharType="separate"/>
+            </w:r>
+            <w:r>
+              <w:rPr>
+                <w:noProof/>
+                <w:webHidden/>
+              </w:rPr>
+              <w:t>4</w:t>
+            </w:r>
+            <w:r>
+              <w:rPr>
+                <w:noProof/>
+                <w:webHidden/>
+              </w:rPr>
+              <w:fldChar w:fldCharType="end"/>
+            </w:r>
+          </w:hyperlink>
+        </w:p>
+        <w:p>
+          <w:pPr>
+            <w:pStyle w:val="Verzeichnis2"/>
+            <w:tabs>
+              <w:tab w:val="left" w:pos="880"/>
+              <w:tab w:val="right" w:leader="dot" w:pos="9062"/>
+            </w:tabs>
+            <w:rPr>
+              <w:rFonts w:eastAsiaTheme="minorEastAsia"/>
+              <w:noProof/>
+              <w:lang w:eastAsia="de-AT"/>
+            </w:rPr>
+          </w:pPr>
+          <w:hyperlink w:anchor="_Toc435984090" w:history="1">
+            <w:r>
+              <w:rPr>
+                <w:rStyle w:val="Hyperlink"/>
+                <w:noProof/>
+              </w:rPr>
+              <w:t>3.2</w:t>
+            </w:r>
+            <w:r>
+              <w:rPr>
+                <w:rFonts w:eastAsiaTheme="minorEastAsia"/>
+                <w:noProof/>
+                <w:lang w:eastAsia="de-AT"/>
+              </w:rPr>
+              <w:tab/>
+            </w:r>
+            <w:r>
+              <w:rPr>
+                <w:rStyle w:val="Hyperlink"/>
+                <w:noProof/>
+              </w:rPr>
+              <w:t>Pygame</w:t>
+            </w:r>
+            <w:r>
+              <w:rPr>
+                <w:noProof/>
+                <w:webHidden/>
+              </w:rPr>
+              <w:tab/>
+            </w:r>
+            <w:r>
+              <w:rPr>
+                <w:noProof/>
+                <w:webHidden/>
+              </w:rPr>
+              <w:fldChar w:fldCharType="begin"/>
+            </w:r>
+            <w:r>
+              <w:rPr>
+                <w:noProof/>
+                <w:webHidden/>
+              </w:rPr>
+              <w:instrText xml:space="preserve"> PAGEREF _Toc435984090 \h </w:instrText>
+            </w:r>
+            <w:r>
+              <w:rPr>
+                <w:noProof/>
+                <w:webHidden/>
+              </w:rPr>
+            </w:r>
+            <w:r>
+              <w:rPr>
+                <w:noProof/>
+                <w:webHidden/>
+              </w:rPr>
+              <w:fldChar w:fldCharType="separate"/>
+            </w:r>
+            <w:r>
+              <w:rPr>
+                <w:noProof/>
+                <w:webHidden/>
+              </w:rPr>
+              <w:t>4</w:t>
+            </w:r>
+            <w:r>
+              <w:rPr>
+                <w:noProof/>
+                <w:webHidden/>
+              </w:rPr>
+              <w:fldChar w:fldCharType="end"/>
+            </w:r>
+          </w:hyperlink>
+        </w:p>
+        <w:p>
+          <w:pPr>
+            <w:pStyle w:val="Verzeichnis2"/>
+            <w:tabs>
+              <w:tab w:val="left" w:pos="880"/>
+              <w:tab w:val="right" w:leader="dot" w:pos="9062"/>
+            </w:tabs>
+            <w:rPr>
+              <w:rFonts w:eastAsiaTheme="minorEastAsia"/>
+              <w:noProof/>
+              <w:lang w:eastAsia="de-AT"/>
+            </w:rPr>
+          </w:pPr>
+          <w:hyperlink w:anchor="_Toc435984091" w:history="1">
+            <w:r>
+              <w:rPr>
+                <w:rStyle w:val="Hyperlink"/>
+                <w:noProof/>
+              </w:rPr>
+              <w:t>3.3</w:t>
+            </w:r>
+            <w:r>
+              <w:rPr>
+                <w:rFonts w:eastAsiaTheme="minorEastAsia"/>
+                <w:noProof/>
+                <w:lang w:eastAsia="de-AT"/>
+              </w:rPr>
+              <w:tab/>
+            </w:r>
+            <w:r>
+              <w:rPr>
+                <w:rStyle w:val="Hyperlink"/>
+                <w:noProof/>
+              </w:rPr>
+              <w:t>Pyglet</w:t>
+            </w:r>
+            <w:r>
+              <w:rPr>
+                <w:noProof/>
+                <w:webHidden/>
+              </w:rPr>
+              <w:tab/>
+            </w:r>
+            <w:r>
+              <w:rPr>
+                <w:noProof/>
+                <w:webHidden/>
+              </w:rPr>
+              <w:fldChar w:fldCharType="begin"/>
+            </w:r>
+            <w:r>
+              <w:rPr>
+                <w:noProof/>
+                <w:webHidden/>
+              </w:rPr>
+              <w:instrText xml:space="preserve"> PAGEREF _Toc435984091 \h </w:instrText>
+            </w:r>
+            <w:r>
+              <w:rPr>
+                <w:noProof/>
+                <w:webHidden/>
+              </w:rPr>
+            </w:r>
+            <w:r>
+              <w:rPr>
+                <w:noProof/>
+                <w:webHidden/>
+              </w:rPr>
+              <w:fldChar w:fldCharType="separate"/>
+            </w:r>
+            <w:r>
+              <w:rPr>
+                <w:noProof/>
+                <w:webHidden/>
+              </w:rPr>
+              <w:t>5</w:t>
+            </w:r>
+            <w:r>
+              <w:rPr>
+                <w:noProof/>
+                <w:webHidden/>
+              </w:rPr>
+              <w:fldChar w:fldCharType="end"/>
+            </w:r>
+          </w:hyperlink>
+        </w:p>
+        <w:p>
+          <w:pPr>
+            <w:pStyle w:val="Verzeichnis2"/>
+            <w:tabs>
+              <w:tab w:val="left" w:pos="880"/>
+              <w:tab w:val="right" w:leader="dot" w:pos="9062"/>
+            </w:tabs>
+            <w:rPr>
+              <w:rFonts w:eastAsiaTheme="minorEastAsia"/>
+              <w:noProof/>
+              <w:lang w:eastAsia="de-AT"/>
+            </w:rPr>
+          </w:pPr>
+          <w:hyperlink w:anchor="_Toc435984092" w:history="1">
+            <w:r>
+              <w:rPr>
+                <w:rStyle w:val="Hyperlink"/>
+                <w:noProof/>
+              </w:rPr>
+              <w:t>3.4</w:t>
+            </w:r>
+            <w:r>
+              <w:rPr>
+                <w:rFonts w:eastAsiaTheme="minorEastAsia"/>
+                <w:noProof/>
+                <w:lang w:eastAsia="de-AT"/>
+              </w:rPr>
+              <w:tab/>
+            </w:r>
+            <w:r>
+              <w:rPr>
+                <w:rStyle w:val="Hyperlink"/>
+                <w:noProof/>
+              </w:rPr>
+              <w:t>Panda3d</w:t>
+            </w:r>
+            <w:r>
+              <w:rPr>
+                <w:noProof/>
+                <w:webHidden/>
+              </w:rPr>
+              <w:tab/>
+            </w:r>
+            <w:r>
+              <w:rPr>
+                <w:noProof/>
+                <w:webHidden/>
+              </w:rPr>
+              <w:fldChar w:fldCharType="begin"/>
+            </w:r>
+            <w:r>
+              <w:rPr>
+                <w:noProof/>
+                <w:webHidden/>
+              </w:rPr>
+              <w:instrText xml:space="preserve"> PAGEREF _Toc435984092 \h </w:instrText>
+            </w:r>
+            <w:r>
+              <w:rPr>
+                <w:noProof/>
+                <w:webHidden/>
+              </w:rPr>
+            </w:r>
+            <w:r>
+              <w:rPr>
+                <w:noProof/>
+                <w:webHidden/>
+              </w:rPr>
+              <w:fldChar w:fldCharType="separate"/>
+            </w:r>
+            <w:r>
+              <w:rPr>
+                <w:noProof/>
+                <w:webHidden/>
+              </w:rPr>
+              <w:t>6</w:t>
             </w:r>
             <w:r>
               <w:rPr>
@@ -4952,7 +5282,7 @@
               <w:lang w:eastAsia="de-AT"/>
             </w:rPr>
           </w:pPr>
-          <w:hyperlink w:anchor="_Toc435982172" w:history="1">
+          <w:hyperlink w:anchor="_Toc435984093" w:history="1">
             <w:r>
               <w:rPr>
                 <w:rStyle w:val="Hyperlink"/>
@@ -4994,7 +5324,7 @@
                 <w:noProof/>
                 <w:webHidden/>
               </w:rPr>
-              <w:instrText xml:space="preserve"> PAGEREF _Toc435982172 \h </w:instrText>
+              <w:instrText xml:space="preserve"> PAGEREF _Toc435984093 \h </w:instrText>
             </w:r>
             <w:r>
               <w:rPr>
@@ -5014,7 +5344,7 @@
                 <w:noProof/>
                 <w:webHidden/>
               </w:rPr>
-              <w:t>5</w:t>
+              <w:t>8</w:t>
             </w:r>
             <w:r>
               <w:rPr>
@@ -5038,7 +5368,7 @@
               <w:lang w:eastAsia="de-AT"/>
             </w:rPr>
           </w:pPr>
-          <w:hyperlink w:anchor="_Toc435982173" w:history="1">
+          <w:hyperlink w:anchor="_Toc435984094" w:history="1">
             <w:r>
               <w:rPr>
                 <w:rStyle w:val="Hyperlink"/>
@@ -5080,7 +5410,7 @@
                 <w:noProof/>
                 <w:webHidden/>
               </w:rPr>
-              <w:instrText xml:space="preserve"> PAGEREF _Toc435982173 \h </w:instrText>
+              <w:instrText xml:space="preserve"> PAGEREF _Toc435984094 \h </w:instrText>
             </w:r>
             <w:r>
               <w:rPr>
@@ -5100,7 +5430,7 @@
                 <w:noProof/>
                 <w:webHidden/>
               </w:rPr>
-              <w:t>5</w:t>
+              <w:t>8</w:t>
             </w:r>
             <w:r>
               <w:rPr>
@@ -5124,7 +5454,7 @@
               <w:lang w:eastAsia="de-AT"/>
             </w:rPr>
           </w:pPr>
-          <w:hyperlink w:anchor="_Toc435982174" w:history="1">
+          <w:hyperlink w:anchor="_Toc435984095" w:history="1">
             <w:r>
               <w:rPr>
                 <w:rStyle w:val="Hyperlink"/>
@@ -5166,7 +5496,7 @@
                 <w:noProof/>
                 <w:webHidden/>
               </w:rPr>
-              <w:instrText xml:space="preserve"> PAGEREF _Toc435982174 \h </w:instrText>
+              <w:instrText xml:space="preserve"> PAGEREF _Toc435984095 \h </w:instrText>
             </w:r>
             <w:r>
               <w:rPr>
@@ -5186,7 +5516,7 @@
                 <w:noProof/>
                 <w:webHidden/>
               </w:rPr>
-              <w:t>6</w:t>
+              <w:t>9</w:t>
             </w:r>
             <w:r>
               <w:rPr>
@@ -5210,7 +5540,7 @@
               <w:lang w:eastAsia="de-AT"/>
             </w:rPr>
           </w:pPr>
-          <w:hyperlink w:anchor="_Toc435982175" w:history="1">
+          <w:hyperlink w:anchor="_Toc435984096" w:history="1">
             <w:r>
               <w:rPr>
                 <w:rStyle w:val="Hyperlink"/>
@@ -5252,7 +5582,7 @@
                 <w:noProof/>
                 <w:webHidden/>
               </w:rPr>
-              <w:instrText xml:space="preserve"> PAGEREF _Toc435982175 \h </w:instrText>
+              <w:instrText xml:space="preserve"> PAGEREF _Toc435984096 \h </w:instrText>
             </w:r>
             <w:r>
               <w:rPr>
@@ -5272,437 +5602,7 @@
                 <w:noProof/>
                 <w:webHidden/>
               </w:rPr>
-              <w:t>7</w:t>
-            </w:r>
-            <w:r>
-              <w:rPr>
-                <w:noProof/>
-                <w:webHidden/>
-              </w:rPr>
-              <w:fldChar w:fldCharType="end"/>
-            </w:r>
-          </w:hyperlink>
-        </w:p>
-        <w:p>
-          <w:pPr>
-            <w:pStyle w:val="Verzeichnis3"/>
-            <w:tabs>
-              <w:tab w:val="left" w:pos="1320"/>
-              <w:tab w:val="right" w:leader="dot" w:pos="9062"/>
-            </w:tabs>
-            <w:rPr>
-              <w:rFonts w:eastAsiaTheme="minorEastAsia"/>
-              <w:noProof/>
-              <w:lang w:eastAsia="de-AT"/>
-            </w:rPr>
-          </w:pPr>
-          <w:hyperlink w:anchor="_Toc435982176" w:history="1">
-            <w:r>
-              <w:rPr>
-                <w:rStyle w:val="Hyperlink"/>
-                <w:noProof/>
-              </w:rPr>
-              <w:t>4.3.1</w:t>
-            </w:r>
-            <w:r>
-              <w:rPr>
-                <w:rFonts w:eastAsiaTheme="minorEastAsia"/>
-                <w:noProof/>
-                <w:lang w:eastAsia="de-AT"/>
-              </w:rPr>
-              <w:tab/>
-            </w:r>
-            <w:r>
-              <w:rPr>
-                <w:rStyle w:val="Hyperlink"/>
-                <w:noProof/>
-              </w:rPr>
-              <w:t>Klasse „Luminary“</w:t>
-            </w:r>
-            <w:r>
-              <w:rPr>
-                <w:noProof/>
-                <w:webHidden/>
-              </w:rPr>
-              <w:tab/>
-            </w:r>
-            <w:r>
-              <w:rPr>
-                <w:noProof/>
-                <w:webHidden/>
-              </w:rPr>
-              <w:fldChar w:fldCharType="begin"/>
-            </w:r>
-            <w:r>
-              <w:rPr>
-                <w:noProof/>
-                <w:webHidden/>
-              </w:rPr>
-              <w:instrText xml:space="preserve"> PAGEREF _Toc435982176 \h </w:instrText>
-            </w:r>
-            <w:r>
-              <w:rPr>
-                <w:noProof/>
-                <w:webHidden/>
-              </w:rPr>
-            </w:r>
-            <w:r>
-              <w:rPr>
-                <w:noProof/>
-                <w:webHidden/>
-              </w:rPr>
-              <w:fldChar w:fldCharType="separate"/>
-            </w:r>
-            <w:r>
-              <w:rPr>
-                <w:noProof/>
-                <w:webHidden/>
-              </w:rPr>
-              <w:t>7</w:t>
-            </w:r>
-            <w:r>
-              <w:rPr>
-                <w:noProof/>
-                <w:webHidden/>
-              </w:rPr>
-              <w:fldChar w:fldCharType="end"/>
-            </w:r>
-          </w:hyperlink>
-        </w:p>
-        <w:p>
-          <w:pPr>
-            <w:pStyle w:val="Verzeichnis3"/>
-            <w:tabs>
-              <w:tab w:val="left" w:pos="1320"/>
-              <w:tab w:val="right" w:leader="dot" w:pos="9062"/>
-            </w:tabs>
-            <w:rPr>
-              <w:rFonts w:eastAsiaTheme="minorEastAsia"/>
-              <w:noProof/>
-              <w:lang w:eastAsia="de-AT"/>
-            </w:rPr>
-          </w:pPr>
-          <w:hyperlink w:anchor="_Toc435982177" w:history="1">
-            <w:r>
-              <w:rPr>
-                <w:rStyle w:val="Hyperlink"/>
-                <w:noProof/>
-              </w:rPr>
-              <w:t>4.3.2</w:t>
-            </w:r>
-            <w:r>
-              <w:rPr>
-                <w:rFonts w:eastAsiaTheme="minorEastAsia"/>
-                <w:noProof/>
-                <w:lang w:eastAsia="de-AT"/>
-              </w:rPr>
-              <w:tab/>
-            </w:r>
-            <w:r>
-              <w:rPr>
-                <w:rStyle w:val="Hyperlink"/>
-                <w:noProof/>
-              </w:rPr>
-              <w:t>Klasse „RuntimeHandler“</w:t>
-            </w:r>
-            <w:r>
-              <w:rPr>
-                <w:noProof/>
-                <w:webHidden/>
-              </w:rPr>
-              <w:tab/>
-            </w:r>
-            <w:r>
-              <w:rPr>
-                <w:noProof/>
-                <w:webHidden/>
-              </w:rPr>
-              <w:fldChar w:fldCharType="begin"/>
-            </w:r>
-            <w:r>
-              <w:rPr>
-                <w:noProof/>
-                <w:webHidden/>
-              </w:rPr>
-              <w:instrText xml:space="preserve"> PAGEREF _Toc435982177 \h </w:instrText>
-            </w:r>
-            <w:r>
-              <w:rPr>
-                <w:noProof/>
-                <w:webHidden/>
-              </w:rPr>
-            </w:r>
-            <w:r>
-              <w:rPr>
-                <w:noProof/>
-                <w:webHidden/>
-              </w:rPr>
-              <w:fldChar w:fldCharType="separate"/>
-            </w:r>
-            <w:r>
-              <w:rPr>
-                <w:noProof/>
-                <w:webHidden/>
-              </w:rPr>
-              <w:t>7</w:t>
-            </w:r>
-            <w:r>
-              <w:rPr>
-                <w:noProof/>
-                <w:webHidden/>
-              </w:rPr>
-              <w:fldChar w:fldCharType="end"/>
-            </w:r>
-          </w:hyperlink>
-        </w:p>
-        <w:p>
-          <w:pPr>
-            <w:pStyle w:val="Verzeichnis3"/>
-            <w:tabs>
-              <w:tab w:val="left" w:pos="1320"/>
-              <w:tab w:val="right" w:leader="dot" w:pos="9062"/>
-            </w:tabs>
-            <w:rPr>
-              <w:rFonts w:eastAsiaTheme="minorEastAsia"/>
-              <w:noProof/>
-              <w:lang w:eastAsia="de-AT"/>
-            </w:rPr>
-          </w:pPr>
-          <w:hyperlink w:anchor="_Toc435982178" w:history="1">
-            <w:r>
-              <w:rPr>
-                <w:rStyle w:val="Hyperlink"/>
-                <w:noProof/>
-              </w:rPr>
-              <w:t>4.3.3</w:t>
-            </w:r>
-            <w:r>
-              <w:rPr>
-                <w:rFonts w:eastAsiaTheme="minorEastAsia"/>
-                <w:noProof/>
-                <w:lang w:eastAsia="de-AT"/>
-              </w:rPr>
-              <w:tab/>
-            </w:r>
-            <w:r>
-              <w:rPr>
-                <w:rStyle w:val="Hyperlink"/>
-                <w:noProof/>
-              </w:rPr>
-              <w:t>Klasse „Camera“</w:t>
-            </w:r>
-            <w:r>
-              <w:rPr>
-                <w:noProof/>
-                <w:webHidden/>
-              </w:rPr>
-              <w:tab/>
-            </w:r>
-            <w:r>
-              <w:rPr>
-                <w:noProof/>
-                <w:webHidden/>
-              </w:rPr>
-              <w:fldChar w:fldCharType="begin"/>
-            </w:r>
-            <w:r>
-              <w:rPr>
-                <w:noProof/>
-                <w:webHidden/>
-              </w:rPr>
-              <w:instrText xml:space="preserve"> PAGEREF _Toc435982178 \h </w:instrText>
-            </w:r>
-            <w:r>
-              <w:rPr>
-                <w:noProof/>
-                <w:webHidden/>
-              </w:rPr>
-            </w:r>
-            <w:r>
-              <w:rPr>
-                <w:noProof/>
-                <w:webHidden/>
-              </w:rPr>
-              <w:fldChar w:fldCharType="separate"/>
-            </w:r>
-            <w:r>
-              <w:rPr>
-                <w:noProof/>
-                <w:webHidden/>
-              </w:rPr>
-              <w:t>7</w:t>
-            </w:r>
-            <w:r>
-              <w:rPr>
-                <w:noProof/>
-                <w:webHidden/>
-              </w:rPr>
-              <w:fldChar w:fldCharType="end"/>
-            </w:r>
-          </w:hyperlink>
-        </w:p>
-        <w:p>
-          <w:pPr>
-            <w:pStyle w:val="Verzeichnis3"/>
-            <w:tabs>
-              <w:tab w:val="left" w:pos="1320"/>
-              <w:tab w:val="right" w:leader="dot" w:pos="9062"/>
-            </w:tabs>
-            <w:rPr>
-              <w:rFonts w:eastAsiaTheme="minorEastAsia"/>
-              <w:noProof/>
-              <w:lang w:eastAsia="de-AT"/>
-            </w:rPr>
-          </w:pPr>
-          <w:hyperlink w:anchor="_Toc435982179" w:history="1">
-            <w:r>
-              <w:rPr>
-                <w:rStyle w:val="Hyperlink"/>
-                <w:noProof/>
-              </w:rPr>
-              <w:t>4.3.4</w:t>
-            </w:r>
-            <w:r>
-              <w:rPr>
-                <w:rFonts w:eastAsiaTheme="minorEastAsia"/>
-                <w:noProof/>
-                <w:lang w:eastAsia="de-AT"/>
-              </w:rPr>
-              <w:tab/>
-            </w:r>
-            <w:r>
-              <w:rPr>
-                <w:rStyle w:val="Hyperlink"/>
-                <w:noProof/>
-              </w:rPr>
-              <w:t>Klasse „EventHandler“</w:t>
-            </w:r>
-            <w:r>
-              <w:rPr>
-                <w:noProof/>
-                <w:webHidden/>
-              </w:rPr>
-              <w:tab/>
-            </w:r>
-            <w:r>
-              <w:rPr>
-                <w:noProof/>
-                <w:webHidden/>
-              </w:rPr>
-              <w:fldChar w:fldCharType="begin"/>
-            </w:r>
-            <w:r>
-              <w:rPr>
-                <w:noProof/>
-                <w:webHidden/>
-              </w:rPr>
-              <w:instrText xml:space="preserve"> PAGEREF _Toc435982179 \h </w:instrText>
-            </w:r>
-            <w:r>
-              <w:rPr>
-                <w:noProof/>
-                <w:webHidden/>
-              </w:rPr>
-            </w:r>
-            <w:r>
-              <w:rPr>
-                <w:noProof/>
-                <w:webHidden/>
-              </w:rPr>
-              <w:fldChar w:fldCharType="separate"/>
-            </w:r>
-            <w:r>
-              <w:rPr>
-                <w:noProof/>
-                <w:webHidden/>
-              </w:rPr>
-              <w:t>7</w:t>
-            </w:r>
-            <w:r>
-              <w:rPr>
-                <w:noProof/>
-                <w:webHidden/>
-              </w:rPr>
-              <w:fldChar w:fldCharType="end"/>
-            </w:r>
-          </w:hyperlink>
-        </w:p>
-        <w:p>
-          <w:pPr>
-            <w:pStyle w:val="Verzeichnis3"/>
-            <w:tabs>
-              <w:tab w:val="left" w:pos="1320"/>
-              <w:tab w:val="right" w:leader="dot" w:pos="9062"/>
-            </w:tabs>
-            <w:rPr>
-              <w:rFonts w:eastAsiaTheme="minorEastAsia"/>
-              <w:noProof/>
-              <w:lang w:eastAsia="de-AT"/>
-            </w:rPr>
-          </w:pPr>
-          <w:hyperlink w:anchor="_Toc435982180" w:history="1">
-            <w:r>
-              <w:rPr>
-                <w:rStyle w:val="Hyperlink"/>
-                <w:noProof/>
-              </w:rPr>
-              <w:t>4.3.5</w:t>
-            </w:r>
-            <w:r>
-              <w:rPr>
-                <w:rFonts w:eastAsiaTheme="minorEastAsia"/>
-                <w:noProof/>
-                <w:lang w:eastAsia="de-AT"/>
-              </w:rPr>
-              <w:tab/>
-            </w:r>
-            <w:r>
-              <w:rPr>
-                <w:rStyle w:val="Hyperlink"/>
-                <w:noProof/>
-              </w:rPr>
-              <w:t>Klasse „Solarsystem“</w:t>
-            </w:r>
-            <w:r>
-              <w:rPr>
-                <w:noProof/>
-                <w:webHidden/>
-              </w:rPr>
-              <w:tab/>
-            </w:r>
-            <w:r>
-              <w:rPr>
-                <w:noProof/>
-                <w:webHidden/>
-              </w:rPr>
-              <w:fldChar w:fldCharType="begin"/>
-            </w:r>
-            <w:r>
-              <w:rPr>
-                <w:noProof/>
-                <w:webHidden/>
-              </w:rPr>
-              <w:instrText xml:space="preserve"> PAGEREF _Toc435982180 \h </w:instrText>
-            </w:r>
-            <w:r>
-              <w:rPr>
-                <w:noProof/>
-                <w:webHidden/>
-              </w:rPr>
-            </w:r>
-            <w:r>
-              <w:rPr>
-                <w:noProof/>
-                <w:webHidden/>
-              </w:rPr>
-              <w:fldChar w:fldCharType="separate"/>
-            </w:r>
-            <w:r>
-              <w:rPr>
-                <w:noProof/>
-                <w:webHidden/>
-              </w:rPr>
-              <w:t>7</w:t>
+              <w:t>10</w:t>
             </w:r>
             <w:r>
               <w:rPr>
@@ -5726,7 +5626,7 @@
               <w:lang w:eastAsia="de-AT"/>
             </w:rPr>
           </w:pPr>
-          <w:hyperlink w:anchor="_Toc435982181" w:history="1">
+          <w:hyperlink w:anchor="_Toc435984097" w:history="1">
             <w:r>
               <w:rPr>
                 <w:rStyle w:val="Hyperlink"/>
@@ -5768,7 +5668,7 @@
                 <w:noProof/>
                 <w:webHidden/>
               </w:rPr>
-              <w:instrText xml:space="preserve"> PAGEREF _Toc435982181 \h </w:instrText>
+              <w:instrText xml:space="preserve"> PAGEREF _Toc435984097 \h </w:instrText>
             </w:r>
             <w:r>
               <w:rPr>
@@ -5788,7 +5688,7 @@
                 <w:noProof/>
                 <w:webHidden/>
               </w:rPr>
-              <w:t>8</w:t>
+              <w:t>11</w:t>
             </w:r>
             <w:r>
               <w:rPr>
@@ -5812,7 +5712,7 @@
               <w:lang w:eastAsia="de-AT"/>
             </w:rPr>
           </w:pPr>
-          <w:hyperlink w:anchor="_Toc435982182" w:history="1">
+          <w:hyperlink w:anchor="_Toc435984098" w:history="1">
             <w:r>
               <w:rPr>
                 <w:rStyle w:val="Hyperlink"/>
@@ -5854,7 +5754,7 @@
                 <w:noProof/>
                 <w:webHidden/>
               </w:rPr>
-              <w:instrText xml:space="preserve"> PAGEREF _Toc435982182 \h </w:instrText>
+              <w:instrText xml:space="preserve"> PAGEREF _Toc435984098 \h </w:instrText>
             </w:r>
             <w:r>
               <w:rPr>
@@ -5874,7 +5774,7 @@
                 <w:noProof/>
                 <w:webHidden/>
               </w:rPr>
-              <w:t>9</w:t>
+              <w:t>12</w:t>
             </w:r>
             <w:r>
               <w:rPr>
@@ -5887,11 +5787,6 @@
         </w:p>
         <w:p>
           <w:r>
-            <w:rPr>
-              <w:b/>
-              <w:bCs/>
-              <w:lang w:val="de-DE"/>
-            </w:rPr>
             <w:fldChar w:fldCharType="end"/>
           </w:r>
         </w:p>
@@ -5922,12 +5817,12 @@
       <w:pPr>
         <w:pStyle w:val="berschrift1"/>
       </w:pPr>
-      <w:bookmarkStart w:id="0" w:name="_Toc435982167"/>
+      <w:bookmarkStart w:id="1" w:name="_Toc435984084"/>
       <w:r>
         <w:lastRenderedPageBreak/>
         <w:t>Angabe</w:t>
       </w:r>
-      <w:bookmarkEnd w:id="0"/>
+      <w:bookmarkEnd w:id="1"/>
     </w:p>
     <w:p>
       <w:pPr>
@@ -5946,13 +5841,13 @@
       <w:pPr>
         <w:pStyle w:val="berschrift1"/>
       </w:pPr>
-      <w:bookmarkStart w:id="1" w:name="_Toc435982168"/>
+      <w:bookmarkStart w:id="2" w:name="_Toc435984085"/>
       <w:proofErr w:type="spellStart"/>
       <w:r>
         <w:lastRenderedPageBreak/>
         <w:t>Requirementanalyse</w:t>
       </w:r>
-      <w:bookmarkEnd w:id="1"/>
+      <w:bookmarkEnd w:id="2"/>
       <w:proofErr w:type="spellEnd"/>
     </w:p>
     <w:p/>
@@ -5963,8 +5858,8 @@
           <w:shd w:val="clear" w:color="auto" w:fill="FFFFFF"/>
         </w:rPr>
       </w:pPr>
-      <w:bookmarkStart w:id="2" w:name="_Toc410830955"/>
-      <w:bookmarkStart w:id="3" w:name="_Toc435982169"/>
+      <w:bookmarkStart w:id="3" w:name="_Toc410830955"/>
+      <w:bookmarkStart w:id="4" w:name="_Toc435984086"/>
       <w:r>
         <w:rPr>
           <w:shd w:val="clear" w:color="auto" w:fill="FFFFFF"/>
@@ -5977,8 +5872,8 @@
         </w:rPr>
         <w:t>unktionale Anforderungen</w:t>
       </w:r>
-      <w:bookmarkEnd w:id="2"/>
       <w:bookmarkEnd w:id="3"/>
+      <w:bookmarkEnd w:id="4"/>
     </w:p>
     <w:p>
       <w:pPr>
@@ -6199,6 +6094,14 @@
                 <w:szCs w:val="24"/>
               </w:rPr>
             </w:pPr>
+            <w:r>
+              <w:rPr>
+                <w:b/>
+                <w:sz w:val="24"/>
+                <w:szCs w:val="24"/>
+              </w:rPr>
+              <w:t xml:space="preserve">Erceg &amp; </w:t>
+            </w:r>
             <w:proofErr w:type="spellStart"/>
             <w:r>
               <w:rPr>
@@ -6206,17 +6109,9 @@
                 <w:sz w:val="24"/>
                 <w:szCs w:val="24"/>
               </w:rPr>
-              <w:t>Erceg</w:t>
+              <w:t>Kritzl</w:t>
             </w:r>
             <w:proofErr w:type="spellEnd"/>
-            <w:r>
-              <w:rPr>
-                <w:b/>
-                <w:sz w:val="24"/>
-                <w:szCs w:val="24"/>
-              </w:rPr>
-              <w:t xml:space="preserve"> &amp; Kritzl</w:t>
-            </w:r>
           </w:p>
         </w:tc>
         <w:tc>
@@ -6589,6 +6484,14 @@
                 <w:szCs w:val="24"/>
               </w:rPr>
             </w:pPr>
+            <w:r>
+              <w:rPr>
+                <w:b/>
+                <w:sz w:val="24"/>
+                <w:szCs w:val="24"/>
+              </w:rPr>
+              <w:t xml:space="preserve">Erceg &amp; </w:t>
+            </w:r>
             <w:proofErr w:type="spellStart"/>
             <w:r>
               <w:rPr>
@@ -6596,17 +6499,9 @@
                 <w:sz w:val="24"/>
                 <w:szCs w:val="24"/>
               </w:rPr>
-              <w:t>Erceg</w:t>
+              <w:t>Kritzl</w:t>
             </w:r>
             <w:proofErr w:type="spellEnd"/>
-            <w:r>
-              <w:rPr>
-                <w:b/>
-                <w:sz w:val="24"/>
-                <w:szCs w:val="24"/>
-              </w:rPr>
-              <w:t xml:space="preserve"> &amp; Kritzl</w:t>
-            </w:r>
           </w:p>
         </w:tc>
         <w:tc>
@@ -7171,16 +7066,16 @@
       <w:pPr>
         <w:pStyle w:val="berschrift2"/>
       </w:pPr>
-      <w:bookmarkStart w:id="4" w:name="_Toc410830956"/>
-      <w:bookmarkStart w:id="5" w:name="_Toc435982170"/>
+      <w:bookmarkStart w:id="5" w:name="_Toc410830956"/>
+      <w:bookmarkStart w:id="6" w:name="_Toc435984087"/>
       <w:r>
         <w:t>n</w:t>
       </w:r>
       <w:r>
         <w:t>icht funktionale Anforderungen</w:t>
       </w:r>
-      <w:bookmarkEnd w:id="4"/>
       <w:bookmarkEnd w:id="5"/>
+      <w:bookmarkEnd w:id="6"/>
     </w:p>
     <w:p/>
     <w:tbl>
@@ -7393,6 +7288,14 @@
                 <w:szCs w:val="24"/>
               </w:rPr>
             </w:pPr>
+            <w:r>
+              <w:rPr>
+                <w:b/>
+                <w:sz w:val="24"/>
+                <w:szCs w:val="24"/>
+              </w:rPr>
+              <w:t xml:space="preserve">Erceg &amp; </w:t>
+            </w:r>
             <w:proofErr w:type="spellStart"/>
             <w:r>
               <w:rPr>
@@ -7400,17 +7303,9 @@
                 <w:sz w:val="24"/>
                 <w:szCs w:val="24"/>
               </w:rPr>
-              <w:t>Erceg</w:t>
+              <w:t>Kritzl</w:t>
             </w:r>
             <w:proofErr w:type="spellEnd"/>
-            <w:r>
-              <w:rPr>
-                <w:b/>
-                <w:sz w:val="24"/>
-                <w:szCs w:val="24"/>
-              </w:rPr>
-              <w:t xml:space="preserve"> &amp; Kritzl</w:t>
-            </w:r>
           </w:p>
         </w:tc>
         <w:tc>
@@ -7657,6 +7552,14 @@
                 <w:szCs w:val="24"/>
               </w:rPr>
             </w:pPr>
+            <w:r>
+              <w:rPr>
+                <w:b/>
+                <w:sz w:val="24"/>
+                <w:szCs w:val="24"/>
+              </w:rPr>
+              <w:t xml:space="preserve">Erceg &amp; </w:t>
+            </w:r>
             <w:proofErr w:type="spellStart"/>
             <w:r>
               <w:rPr>
@@ -7664,17 +7567,9 @@
                 <w:sz w:val="24"/>
                 <w:szCs w:val="24"/>
               </w:rPr>
-              <w:t>Erceg</w:t>
+              <w:t>Kritzl</w:t>
             </w:r>
             <w:proofErr w:type="spellEnd"/>
-            <w:r>
-              <w:rPr>
-                <w:b/>
-                <w:sz w:val="24"/>
-                <w:szCs w:val="24"/>
-              </w:rPr>
-              <w:t xml:space="preserve"> &amp; Kritzl</w:t>
-            </w:r>
           </w:p>
         </w:tc>
         <w:tc>
@@ -7898,23 +7793,27 @@
       <w:pPr>
         <w:pStyle w:val="berschrift1"/>
       </w:pPr>
-      <w:bookmarkStart w:id="6" w:name="_Toc435982171"/>
+      <w:bookmarkStart w:id="7" w:name="_Toc435984088"/>
       <w:r>
         <w:lastRenderedPageBreak/>
         <w:t>Evaluierung der grafischen Tools in Python</w:t>
       </w:r>
-      <w:bookmarkEnd w:id="6"/>
-    </w:p>
+      <w:bookmarkEnd w:id="7"/>
+    </w:p>
+    <w:p/>
     <w:p>
       <w:pPr>
         <w:pStyle w:val="berschrift2"/>
       </w:pPr>
+      <w:bookmarkStart w:id="8" w:name="_Toc435984089"/>
       <w:proofErr w:type="spellStart"/>
       <w:r>
         <w:t>Requirements</w:t>
       </w:r>
+      <w:bookmarkEnd w:id="8"/>
       <w:proofErr w:type="spellEnd"/>
     </w:p>
+    <w:p/>
     <w:p>
       <w:pPr>
         <w:pStyle w:val="berschrift3"/>
@@ -7924,7 +7823,25 @@
       </w:r>
     </w:p>
     <w:p>
-      <w:r>
+      <w:pPr>
+        <w:rPr>
+          <w:sz w:val="24"/>
+          <w:szCs w:val="24"/>
+        </w:rPr>
+      </w:pPr>
+    </w:p>
+    <w:p>
+      <w:pPr>
+        <w:rPr>
+          <w:sz w:val="24"/>
+          <w:szCs w:val="24"/>
+        </w:rPr>
+      </w:pPr>
+      <w:r>
+        <w:rPr>
+          <w:sz w:val="24"/>
+          <w:szCs w:val="24"/>
+        </w:rPr>
         <w:t>Installieren von OpenGL mit folgendem Befehl:</w:t>
       </w:r>
     </w:p>
@@ -7991,12 +7908,15 @@
       <w:pPr>
         <w:pStyle w:val="berschrift2"/>
       </w:pPr>
+      <w:bookmarkStart w:id="9" w:name="_Toc435984090"/>
       <w:proofErr w:type="spellStart"/>
       <w:r>
         <w:t>Pygame</w:t>
       </w:r>
+      <w:bookmarkEnd w:id="9"/>
       <w:proofErr w:type="spellEnd"/>
     </w:p>
+    <w:p/>
     <w:p>
       <w:pPr>
         <w:pStyle w:val="berschrift3"/>
@@ -8006,29 +7926,84 @@
       </w:r>
     </w:p>
     <w:p>
-      <w:r>
-        <w:t xml:space="preserve">Herunterladen wird eine </w:t>
+      <w:pPr>
+        <w:rPr>
+          <w:sz w:val="24"/>
+          <w:szCs w:val="24"/>
+        </w:rPr>
+      </w:pPr>
+    </w:p>
+    <w:p>
+      <w:pPr>
+        <w:rPr>
+          <w:sz w:val="24"/>
+          <w:szCs w:val="24"/>
+        </w:rPr>
+      </w:pPr>
+      <w:r>
+        <w:rPr>
+          <w:sz w:val="24"/>
+          <w:szCs w:val="24"/>
+        </w:rPr>
+        <w:t>Herunter</w:t>
+      </w:r>
+      <w:r>
+        <w:rPr>
+          <w:sz w:val="24"/>
+          <w:szCs w:val="24"/>
+        </w:rPr>
+        <w:t>ge</w:t>
+      </w:r>
+      <w:r>
+        <w:rPr>
+          <w:sz w:val="24"/>
+          <w:szCs w:val="24"/>
+        </w:rPr>
+        <w:t xml:space="preserve">laden wird eine </w:t>
       </w:r>
       <w:proofErr w:type="spellStart"/>
       <w:r>
+        <w:rPr>
+          <w:sz w:val="24"/>
+          <w:szCs w:val="24"/>
+        </w:rPr>
         <w:t>wheel</w:t>
       </w:r>
       <w:proofErr w:type="spellEnd"/>
       <w:r>
+        <w:rPr>
+          <w:sz w:val="24"/>
+          <w:szCs w:val="24"/>
+        </w:rPr>
         <w:t xml:space="preserve">-Datei von dieser Seite: </w:t>
       </w:r>
-      <w:hyperlink r:id="rId9" w:history="1">
+      <w:hyperlink r:id="rId9" w:anchor="pygame" w:history="1">
         <w:r>
           <w:rPr>
             <w:rStyle w:val="Hyperlink"/>
+            <w:sz w:val="24"/>
+            <w:szCs w:val="24"/>
           </w:rPr>
           <w:t>http://www.lfd.uci.edu/~gohlke/pythonlibs/#pygame</w:t>
         </w:r>
       </w:hyperlink>
     </w:p>
     <w:p>
-      <w:r>
-        <w:t xml:space="preserve">Dabei wird unter Windows die Datei </w:t>
+      <w:pPr>
+        <w:rPr>
+          <w:sz w:val="24"/>
+          <w:szCs w:val="24"/>
+        </w:rPr>
+      </w:pPr>
+      <w:r>
+        <w:rPr>
+          <w:sz w:val="24"/>
+          <w:szCs w:val="24"/>
+        </w:rPr>
+        <w:t>Dabei wird unter Windows die Datei</w:t>
+      </w:r>
+      <w:r>
+        <w:t xml:space="preserve"> </w:t>
       </w:r>
       <w:r>
         <w:rPr>
@@ -8065,154 +8040,260 @@
         <w:t>win32.whl</w:t>
       </w:r>
       <w:r>
+        <w:rPr>
+          <w:sz w:val="24"/>
+          <w:szCs w:val="24"/>
+        </w:rPr>
         <w:t xml:space="preserve"> ausgewählt.</w:t>
       </w:r>
     </w:p>
+    <w:p>
+      <w:pPr>
+        <w:rPr>
+          <w:sz w:val="24"/>
+          <w:szCs w:val="24"/>
+        </w:rPr>
+      </w:pPr>
+    </w:p>
+    <w:p>
+      <w:pPr>
+        <w:rPr>
+          <w:sz w:val="24"/>
+          <w:szCs w:val="24"/>
+        </w:rPr>
+      </w:pPr>
+      <w:r>
+        <w:rPr>
+          <w:sz w:val="24"/>
+          <w:szCs w:val="24"/>
+        </w:rPr>
+        <w:t xml:space="preserve">Zum Installieren der Wheel-Datei ist die Installation von </w:t>
+      </w:r>
+      <w:proofErr w:type="spellStart"/>
+      <w:r>
+        <w:rPr>
+          <w:sz w:val="24"/>
+          <w:szCs w:val="24"/>
+        </w:rPr>
+        <w:t>wheel</w:t>
+      </w:r>
+      <w:proofErr w:type="spellEnd"/>
+      <w:r>
+        <w:rPr>
+          <w:sz w:val="24"/>
+          <w:szCs w:val="24"/>
+        </w:rPr>
+        <w:t xml:space="preserve"> notwendig:</w:t>
+      </w:r>
+    </w:p>
+    <w:p>
+      <w:pPr>
+        <w:ind w:firstLine="708"/>
+        <w:rPr>
+          <w:rFonts w:ascii="Courier New" w:hAnsi="Courier New" w:cs="Courier New"/>
+        </w:rPr>
+      </w:pPr>
+      <w:proofErr w:type="spellStart"/>
+      <w:r>
+        <w:rPr>
+          <w:rFonts w:ascii="Courier New" w:hAnsi="Courier New" w:cs="Courier New"/>
+        </w:rPr>
+        <w:t>pip</w:t>
+      </w:r>
+      <w:proofErr w:type="spellEnd"/>
+      <w:r>
+        <w:rPr>
+          <w:rFonts w:ascii="Courier New" w:hAnsi="Courier New" w:cs="Courier New"/>
+        </w:rPr>
+        <w:t xml:space="preserve"> </w:t>
+      </w:r>
+      <w:proofErr w:type="spellStart"/>
+      <w:r>
+        <w:rPr>
+          <w:rFonts w:ascii="Courier New" w:hAnsi="Courier New" w:cs="Courier New"/>
+        </w:rPr>
+        <w:t>install</w:t>
+      </w:r>
+      <w:proofErr w:type="spellEnd"/>
+      <w:r>
+        <w:rPr>
+          <w:rFonts w:ascii="Courier New" w:hAnsi="Courier New" w:cs="Courier New"/>
+        </w:rPr>
+        <w:t xml:space="preserve"> </w:t>
+      </w:r>
+      <w:proofErr w:type="spellStart"/>
+      <w:r>
+        <w:rPr>
+          <w:rFonts w:ascii="Courier New" w:hAnsi="Courier New" w:cs="Courier New"/>
+        </w:rPr>
+        <w:t>wheel</w:t>
+      </w:r>
+      <w:proofErr w:type="spellEnd"/>
+    </w:p>
+    <w:p>
+      <w:pPr>
+        <w:rPr>
+          <w:sz w:val="24"/>
+          <w:szCs w:val="24"/>
+        </w:rPr>
+      </w:pPr>
+    </w:p>
+    <w:p>
+      <w:pPr>
+        <w:rPr>
+          <w:sz w:val="24"/>
+          <w:szCs w:val="24"/>
+        </w:rPr>
+      </w:pPr>
+      <w:r>
+        <w:rPr>
+          <w:sz w:val="24"/>
+          <w:szCs w:val="24"/>
+        </w:rPr>
+        <w:t xml:space="preserve">Die eigentliche Installation von </w:t>
+      </w:r>
+      <w:proofErr w:type="spellStart"/>
+      <w:r>
+        <w:rPr>
+          <w:sz w:val="24"/>
+          <w:szCs w:val="24"/>
+        </w:rPr>
+        <w:t>Pygame</w:t>
+      </w:r>
+      <w:proofErr w:type="spellEnd"/>
+      <w:r>
+        <w:rPr>
+          <w:sz w:val="24"/>
+          <w:szCs w:val="24"/>
+        </w:rPr>
+        <w:t xml:space="preserve"> geschieht durch:</w:t>
+      </w:r>
+    </w:p>
+    <w:p>
+      <w:pPr>
+        <w:ind w:firstLine="708"/>
+        <w:rPr>
+          <w:rFonts w:ascii="Courier New" w:hAnsi="Courier New" w:cs="Courier New"/>
+        </w:rPr>
+      </w:pPr>
+      <w:proofErr w:type="spellStart"/>
+      <w:r>
+        <w:rPr>
+          <w:rFonts w:ascii="Courier New" w:hAnsi="Courier New" w:cs="Courier New"/>
+        </w:rPr>
+        <w:t>pip</w:t>
+      </w:r>
+      <w:proofErr w:type="spellEnd"/>
+      <w:r>
+        <w:rPr>
+          <w:rFonts w:ascii="Courier New" w:hAnsi="Courier New" w:cs="Courier New"/>
+        </w:rPr>
+        <w:t xml:space="preserve"> </w:t>
+      </w:r>
+      <w:proofErr w:type="spellStart"/>
+      <w:r>
+        <w:rPr>
+          <w:rFonts w:ascii="Courier New" w:hAnsi="Courier New" w:cs="Courier New"/>
+        </w:rPr>
+        <w:t>install</w:t>
+      </w:r>
+      <w:proofErr w:type="spellEnd"/>
+      <w:r>
+        <w:rPr>
+          <w:rFonts w:ascii="Courier New" w:hAnsi="Courier New" w:cs="Courier New"/>
+        </w:rPr>
+        <w:t xml:space="preserve"> &lt;</w:t>
+      </w:r>
+      <w:proofErr w:type="spellStart"/>
+      <w:r>
+        <w:rPr>
+          <w:rFonts w:ascii="Courier New" w:hAnsi="Courier New" w:cs="Courier New"/>
+        </w:rPr>
+        <w:t>wheel</w:t>
+      </w:r>
+      <w:proofErr w:type="spellEnd"/>
+      <w:r>
+        <w:rPr>
+          <w:rFonts w:ascii="Courier New" w:hAnsi="Courier New" w:cs="Courier New"/>
+        </w:rPr>
+        <w:t>-Datei&gt;</w:t>
+      </w:r>
+    </w:p>
     <w:p/>
     <w:p>
-      <w:r>
-        <w:t xml:space="preserve">Zum Installieren der Wheel-Datei ist die Installation von </w:t>
-      </w:r>
+      <w:pPr>
+        <w:pStyle w:val="berschrift3"/>
+      </w:pPr>
       <w:proofErr w:type="spellStart"/>
       <w:r>
-        <w:t>wheel</w:t>
+        <w:t>Example</w:t>
       </w:r>
       <w:proofErr w:type="spellEnd"/>
       <w:r>
-        <w:t xml:space="preserve"> notwendig:</w:t>
-      </w:r>
-    </w:p>
-    <w:p>
-      <w:pPr>
-        <w:ind w:firstLine="708"/>
-        <w:rPr>
-          <w:rFonts w:ascii="Courier New" w:hAnsi="Courier New" w:cs="Courier New"/>
-        </w:rPr>
-      </w:pPr>
+        <w:t xml:space="preserve"> starten</w:t>
+      </w:r>
+    </w:p>
+    <w:p/>
+    <w:p>
+      <w:r>
+        <w:rPr>
+          <w:sz w:val="24"/>
+          <w:szCs w:val="24"/>
+        </w:rPr>
+        <w:t>Dazu wurde das Planetensystem un</w:t>
+      </w:r>
+      <w:r>
+        <w:rPr>
+          <w:sz w:val="24"/>
+          <w:szCs w:val="24"/>
+        </w:rPr>
+        <w:t xml:space="preserve">seres lieben Herr Professor </w:t>
+      </w:r>
       <w:proofErr w:type="spellStart"/>
       <w:r>
         <w:rPr>
-          <w:rFonts w:ascii="Courier New" w:hAnsi="Courier New" w:cs="Courier New"/>
-        </w:rPr>
-        <w:t>pip</w:t>
+          <w:sz w:val="24"/>
+          <w:szCs w:val="24"/>
+        </w:rPr>
+        <w:t>Rafe</w:t>
+      </w:r>
+      <w:r>
+        <w:rPr>
+          <w:sz w:val="24"/>
+          <w:szCs w:val="24"/>
+        </w:rPr>
+        <w:t>iner</w:t>
       </w:r>
       <w:proofErr w:type="spellEnd"/>
       <w:r>
         <w:rPr>
-          <w:rFonts w:ascii="Courier New" w:hAnsi="Courier New" w:cs="Courier New"/>
-        </w:rPr>
-        <w:t xml:space="preserve"> </w:t>
+          <w:sz w:val="24"/>
+          <w:szCs w:val="24"/>
+        </w:rPr>
+        <w:t xml:space="preserve"> (ein sehr feiner Kerl) von </w:t>
       </w:r>
       <w:proofErr w:type="spellStart"/>
       <w:r>
         <w:rPr>
-          <w:rFonts w:ascii="Courier New" w:hAnsi="Courier New" w:cs="Courier New"/>
-        </w:rPr>
-        <w:t>install</w:t>
+          <w:sz w:val="24"/>
+          <w:szCs w:val="24"/>
+        </w:rPr>
+        <w:t>Github</w:t>
       </w:r>
       <w:proofErr w:type="spellEnd"/>
       <w:r>
         <w:rPr>
-          <w:rFonts w:ascii="Courier New" w:hAnsi="Courier New" w:cs="Courier New"/>
-        </w:rPr>
-        <w:t xml:space="preserve"> </w:t>
-      </w:r>
-      <w:proofErr w:type="spellStart"/>
-      <w:r>
-        <w:rPr>
-          <w:rFonts w:ascii="Courier New" w:hAnsi="Courier New" w:cs="Courier New"/>
-        </w:rPr>
-        <w:t>wheel</w:t>
-      </w:r>
-      <w:proofErr w:type="spellEnd"/>
-    </w:p>
-    <w:p>
-      <w:pPr>
-        <w:rPr>
-          <w:rFonts w:ascii="Courier New" w:hAnsi="Courier New" w:cs="Courier New"/>
-        </w:rPr>
-      </w:pPr>
-    </w:p>
-    <w:p>
-      <w:r>
-        <w:t xml:space="preserve">Die eigentliche Installation von </w:t>
-      </w:r>
-      <w:proofErr w:type="spellStart"/>
-      <w:r>
-        <w:t>Pygame</w:t>
-      </w:r>
-      <w:proofErr w:type="spellEnd"/>
-      <w:r>
-        <w:t xml:space="preserve"> geschieht durch:</w:t>
-      </w:r>
-    </w:p>
-    <w:p>
-      <w:r>
-        <w:tab/>
-      </w:r>
-      <w:proofErr w:type="spellStart"/>
-      <w:r>
-        <w:t>pip</w:t>
-      </w:r>
-      <w:proofErr w:type="spellEnd"/>
-      <w:r>
-        <w:t xml:space="preserve"> </w:t>
-      </w:r>
-      <w:proofErr w:type="spellStart"/>
-      <w:r>
-        <w:t>install</w:t>
-      </w:r>
-      <w:proofErr w:type="spellEnd"/>
-      <w:r>
-        <w:t xml:space="preserve"> &lt;</w:t>
-      </w:r>
-      <w:proofErr w:type="spellStart"/>
-      <w:r>
-        <w:t>wheel</w:t>
-      </w:r>
-      <w:proofErr w:type="spellEnd"/>
-      <w:r>
-        <w:t>-Datei&gt;</w:t>
-      </w:r>
-    </w:p>
-    <w:p/>
-    <w:p>
-      <w:pPr>
-        <w:pStyle w:val="berschrift3"/>
-      </w:pPr>
-      <w:proofErr w:type="spellStart"/>
-      <w:r>
-        <w:t>Example</w:t>
-      </w:r>
-      <w:proofErr w:type="spellEnd"/>
-      <w:r>
-        <w:t xml:space="preserve"> starten</w:t>
-      </w:r>
-    </w:p>
-    <w:p>
-      <w:r>
-        <w:t xml:space="preserve">Dazu wurde das Planetensystem unseres lieben Herr Professor </w:t>
-      </w:r>
-      <w:proofErr w:type="spellStart"/>
-      <w:r>
-        <w:t>Rafainer</w:t>
-      </w:r>
-      <w:proofErr w:type="spellEnd"/>
-      <w:r>
-        <w:t xml:space="preserve"> (ein sehr feiner Kerl) von </w:t>
-      </w:r>
-      <w:proofErr w:type="spellStart"/>
-      <w:r>
-        <w:t>Github</w:t>
-      </w:r>
-      <w:proofErr w:type="spellEnd"/>
-      <w:r>
+          <w:sz w:val="24"/>
+          <w:szCs w:val="24"/>
+        </w:rPr>
         <w:t xml:space="preserve"> heruntergeladen: </w:t>
       </w:r>
       <w:hyperlink r:id="rId10" w:history="1">
         <w:r>
           <w:rPr>
             <w:rStyle w:val="Hyperlink"/>
+            <w:sz w:val="24"/>
+            <w:szCs w:val="24"/>
           </w:rPr>
           <w:t>https://github.com/peterfuchs1/Py01/tree/master/solar</w:t>
         </w:r>
@@ -8221,39 +8302,104 @@
         <w:t xml:space="preserve"> </w:t>
       </w:r>
     </w:p>
+    <w:p>
+      <w:pPr>
+        <w:rPr>
+          <w:sz w:val="24"/>
+          <w:szCs w:val="24"/>
+        </w:rPr>
+      </w:pPr>
+    </w:p>
+    <w:p>
+      <w:pPr>
+        <w:rPr>
+          <w:sz w:val="24"/>
+          <w:szCs w:val="24"/>
+        </w:rPr>
+      </w:pPr>
+      <w:r>
+        <w:rPr>
+          <w:sz w:val="24"/>
+          <w:szCs w:val="24"/>
+        </w:rPr>
+        <w:t xml:space="preserve">Obwohl alle </w:t>
+      </w:r>
+      <w:proofErr w:type="spellStart"/>
+      <w:r>
+        <w:rPr>
+          <w:sz w:val="24"/>
+          <w:szCs w:val="24"/>
+        </w:rPr>
+        <w:t>Requir</w:t>
+      </w:r>
+      <w:r>
+        <w:rPr>
+          <w:sz w:val="24"/>
+          <w:szCs w:val="24"/>
+        </w:rPr>
+        <w:t>e</w:t>
+      </w:r>
+      <w:r>
+        <w:rPr>
+          <w:sz w:val="24"/>
+          <w:szCs w:val="24"/>
+        </w:rPr>
+        <w:t>ments</w:t>
+      </w:r>
+      <w:proofErr w:type="spellEnd"/>
+      <w:r>
+        <w:rPr>
+          <w:sz w:val="24"/>
+          <w:szCs w:val="24"/>
+        </w:rPr>
+        <w:t xml:space="preserve"> vorhanden waren, tritt bei einer Ausführung des Programms ein interner Fehler auf, der sich auf eine Versionsinkompatibilität zurückführen lässt. Da dieses Problem trotz Hilfe von Herrn Professor Dolezal nicht in angemessener Zeit behoben werden konnte.</w:t>
+      </w:r>
+    </w:p>
     <w:p/>
     <w:p>
-      <w:r>
-        <w:t xml:space="preserve">Obwohl alle </w:t>
+      <w:pPr>
+        <w:pStyle w:val="berschrift3"/>
+      </w:pPr>
+      <w:r>
+        <w:t>Fazit</w:t>
+      </w:r>
+    </w:p>
+    <w:p>
+      <w:pPr>
+        <w:rPr>
+          <w:sz w:val="24"/>
+          <w:szCs w:val="24"/>
+        </w:rPr>
+      </w:pPr>
+    </w:p>
+    <w:p>
+      <w:pPr>
+        <w:rPr>
+          <w:sz w:val="24"/>
+          <w:szCs w:val="24"/>
+        </w:rPr>
+      </w:pPr>
+      <w:r>
+        <w:rPr>
+          <w:sz w:val="24"/>
+          <w:szCs w:val="24"/>
+        </w:rPr>
+        <w:t xml:space="preserve">Da wir nicht einmal ein </w:t>
       </w:r>
       <w:proofErr w:type="spellStart"/>
       <w:r>
-        <w:t>Requirments</w:t>
+        <w:rPr>
+          <w:sz w:val="24"/>
+          <w:szCs w:val="24"/>
+        </w:rPr>
+        <w:t>Example</w:t>
       </w:r>
       <w:proofErr w:type="spellEnd"/>
       <w:r>
-        <w:t xml:space="preserve"> vorhanden waren, tritt bei einer Ausführung des Programms ein interner Fehler auf, der sich auf eine Versionsinkompatibilität zurückführen lässt. Da dieses Problem trotz Hilfe von Herrn Professor Dolezal nicht in angemessener Zeit behoben werden konnte.</w:t>
-      </w:r>
-    </w:p>
-    <w:p/>
-    <w:p>
-      <w:pPr>
-        <w:pStyle w:val="berschrift3"/>
-      </w:pPr>
-      <w:r>
-        <w:t>Fazit</w:t>
-      </w:r>
-    </w:p>
-    <w:p>
-      <w:r>
-        <w:t xml:space="preserve">Da wir nicht einmal ein </w:t>
-      </w:r>
-      <w:proofErr w:type="spellStart"/>
-      <w:r>
-        <w:t>Example</w:t>
-      </w:r>
-      <w:proofErr w:type="spellEnd"/>
-      <w:r>
+        <w:rPr>
+          <w:sz w:val="24"/>
+          <w:szCs w:val="24"/>
+        </w:rPr>
         <w:t xml:space="preserve"> zum Laufen gebracht haben, war dieses Tool für unseren Zweck gestorben. Dass dies trotzdem nicht ganz unmöglich ist, haben Projekte der letzten 5ten Klasse gezeigt. Trotzdem war uns die Zeit zu schade, um die Probleme zu lösen.</w:t>
       </w:r>
     </w:p>
@@ -8276,13 +8422,16 @@
       <w:pPr>
         <w:pStyle w:val="berschrift2"/>
       </w:pPr>
+      <w:bookmarkStart w:id="10" w:name="_Toc435984091"/>
       <w:proofErr w:type="spellStart"/>
       <w:r>
         <w:lastRenderedPageBreak/>
         <w:t>Pyglet</w:t>
       </w:r>
+      <w:bookmarkEnd w:id="10"/>
       <w:proofErr w:type="spellEnd"/>
     </w:p>
+    <w:p/>
     <w:p>
       <w:pPr>
         <w:pStyle w:val="berschrift3"/>
@@ -8292,43 +8441,81 @@
       </w:r>
     </w:p>
     <w:p>
-      <w:r>
+      <w:pPr>
+        <w:rPr>
+          <w:sz w:val="24"/>
+          <w:szCs w:val="24"/>
+        </w:rPr>
+      </w:pPr>
+    </w:p>
+    <w:p>
+      <w:pPr>
+        <w:rPr>
+          <w:sz w:val="24"/>
+          <w:szCs w:val="24"/>
+        </w:rPr>
+      </w:pPr>
+      <w:r>
+        <w:rPr>
+          <w:sz w:val="24"/>
+          <w:szCs w:val="24"/>
+        </w:rPr>
         <w:t xml:space="preserve">Die Installation von </w:t>
       </w:r>
       <w:proofErr w:type="spellStart"/>
       <w:r>
+        <w:rPr>
+          <w:sz w:val="24"/>
+          <w:szCs w:val="24"/>
+        </w:rPr>
         <w:t>Pyglet</w:t>
       </w:r>
       <w:proofErr w:type="spellEnd"/>
       <w:r>
+        <w:rPr>
+          <w:sz w:val="24"/>
+          <w:szCs w:val="24"/>
+        </w:rPr>
         <w:t xml:space="preserve"> ist mit einem Command alleine, die wohl einfachste Installation im Vergleich zu den beiden anderen:</w:t>
       </w:r>
     </w:p>
     <w:p>
       <w:pPr>
-        <w:pStyle w:val="HTMLVorformatiert"/>
-      </w:pPr>
-      <w:r>
-        <w:tab/>
-      </w:r>
+        <w:ind w:firstLine="708"/>
+      </w:pPr>
       <w:proofErr w:type="spellStart"/>
       <w:r>
+        <w:rPr>
+          <w:rFonts w:ascii="Courier New" w:hAnsi="Courier New" w:cs="Courier New"/>
+        </w:rPr>
         <w:t>pip</w:t>
       </w:r>
       <w:proofErr w:type="spellEnd"/>
       <w:r>
+        <w:rPr>
+          <w:rFonts w:ascii="Courier New" w:hAnsi="Courier New" w:cs="Courier New"/>
+        </w:rPr>
         <w:t xml:space="preserve"> </w:t>
       </w:r>
       <w:proofErr w:type="spellStart"/>
       <w:r>
+        <w:rPr>
+          <w:rFonts w:ascii="Courier New" w:hAnsi="Courier New" w:cs="Courier New"/>
+        </w:rPr>
         <w:t>install</w:t>
       </w:r>
       <w:proofErr w:type="spellEnd"/>
       <w:r>
+        <w:rPr>
+          <w:rFonts w:ascii="Courier New" w:hAnsi="Courier New" w:cs="Courier New"/>
+        </w:rPr>
         <w:t xml:space="preserve"> </w:t>
       </w:r>
       <w:proofErr w:type="spellStart"/>
       <w:r>
+        <w:rPr>
+          <w:rFonts w:ascii="Courier New" w:hAnsi="Courier New" w:cs="Courier New"/>
+        </w:rPr>
         <w:t>pyglet</w:t>
       </w:r>
       <w:proofErr w:type="spellEnd"/>
@@ -8350,32 +8537,72 @@
     <w:p>
       <w:pPr>
         <w:rPr>
+          <w:sz w:val="24"/>
+          <w:szCs w:val="24"/>
+        </w:rPr>
+      </w:pPr>
+    </w:p>
+    <w:p>
+      <w:pPr>
+        <w:rPr>
           <w:rStyle w:val="Hyperlink"/>
         </w:rPr>
       </w:pPr>
       <w:r>
+        <w:rPr>
+          <w:rFonts w:eastAsiaTheme="minorEastAsia"/>
+          <w:sz w:val="24"/>
+          <w:szCs w:val="24"/>
+          <w:lang w:eastAsia="de-AT"/>
+        </w:rPr>
         <w:t xml:space="preserve">Es wurde ein bestehendes </w:t>
       </w:r>
       <w:proofErr w:type="spellStart"/>
       <w:r>
+        <w:rPr>
+          <w:rFonts w:eastAsiaTheme="minorEastAsia"/>
+          <w:sz w:val="24"/>
+          <w:szCs w:val="24"/>
+          <w:lang w:eastAsia="de-AT"/>
+        </w:rPr>
         <w:t>Example</w:t>
       </w:r>
       <w:proofErr w:type="spellEnd"/>
       <w:r>
+        <w:rPr>
+          <w:rFonts w:eastAsiaTheme="minorEastAsia"/>
+          <w:sz w:val="24"/>
+          <w:szCs w:val="24"/>
+          <w:lang w:eastAsia="de-AT"/>
+        </w:rPr>
         <w:t xml:space="preserve"> von </w:t>
       </w:r>
       <w:proofErr w:type="spellStart"/>
       <w:r>
+        <w:rPr>
+          <w:rFonts w:eastAsiaTheme="minorEastAsia"/>
+          <w:sz w:val="24"/>
+          <w:szCs w:val="24"/>
+          <w:lang w:eastAsia="de-AT"/>
+        </w:rPr>
         <w:t>Github</w:t>
       </w:r>
       <w:proofErr w:type="spellEnd"/>
       <w:r>
+        <w:rPr>
+          <w:rFonts w:eastAsiaTheme="minorEastAsia"/>
+          <w:sz w:val="24"/>
+          <w:szCs w:val="24"/>
+          <w:lang w:eastAsia="de-AT"/>
+        </w:rPr>
         <w:t xml:space="preserve"> heruntergeladen: </w:t>
       </w:r>
       <w:hyperlink r:id="rId11" w:history="1">
         <w:r>
           <w:rPr>
             <w:rStyle w:val="Hyperlink"/>
+            <w:sz w:val="24"/>
+            <w:szCs w:val="24"/>
           </w:rPr>
           <w:t>https://github.com/greenmoss/PyWavefront/tree/master/example</w:t>
         </w:r>
@@ -8396,37 +8623,58 @@
       </w:pPr>
       <w:r>
         <w:rPr>
+          <w:rFonts w:eastAsiaTheme="minorEastAsia"/>
+          <w:sz w:val="24"/>
+          <w:szCs w:val="24"/>
+          <w:lang w:eastAsia="de-AT"/>
+        </w:rPr>
+        <w:t xml:space="preserve">Dieses </w:t>
+      </w:r>
+      <w:proofErr w:type="spellStart"/>
+      <w:r>
+        <w:rPr>
+          <w:rFonts w:eastAsiaTheme="minorEastAsia"/>
+          <w:sz w:val="24"/>
+          <w:szCs w:val="24"/>
+          <w:lang w:eastAsia="de-AT"/>
+        </w:rPr>
+        <w:t>Example</w:t>
+      </w:r>
+      <w:proofErr w:type="spellEnd"/>
+      <w:r>
+        <w:rPr>
+          <w:rFonts w:eastAsiaTheme="minorEastAsia"/>
+          <w:sz w:val="24"/>
+          <w:szCs w:val="24"/>
+          <w:lang w:eastAsia="de-AT"/>
+        </w:rPr>
+        <w:t xml:space="preserve"> konnte ohne Probleme gestartet werden. Dazu wurde es in </w:t>
+      </w:r>
+      <w:proofErr w:type="spellStart"/>
+      <w:r>
+        <w:rPr>
+          <w:rFonts w:eastAsiaTheme="minorEastAsia"/>
+          <w:sz w:val="24"/>
+          <w:szCs w:val="24"/>
+          <w:lang w:eastAsia="de-AT"/>
+        </w:rPr>
+        <w:t>IntelliJ</w:t>
+      </w:r>
+      <w:proofErr w:type="spellEnd"/>
+      <w:r>
+        <w:rPr>
+          <w:rFonts w:eastAsiaTheme="minorEastAsia"/>
+          <w:sz w:val="24"/>
+          <w:szCs w:val="24"/>
+          <w:lang w:eastAsia="de-AT"/>
+        </w:rPr>
+        <w:t xml:space="preserve"> geöffnet und die Datei</w:t>
+      </w:r>
+      <w:r>
+        <w:rPr>
           <w:rStyle w:val="Hyperlink"/>
         </w:rPr>
-        <w:t xml:space="preserve">Dieses </w:t>
-      </w:r>
-      <w:proofErr w:type="spellStart"/>
-      <w:r>
-        <w:rPr>
-          <w:rStyle w:val="Hyperlink"/>
-        </w:rPr>
-        <w:t>Example</w:t>
-      </w:r>
-      <w:proofErr w:type="spellEnd"/>
-      <w:r>
-        <w:rPr>
-          <w:rStyle w:val="Hyperlink"/>
-        </w:rPr>
-        <w:t xml:space="preserve"> konnte ohne Probleme gestartet werden. Dazu wurde es in </w:t>
-      </w:r>
-      <w:proofErr w:type="spellStart"/>
-      <w:r>
-        <w:rPr>
-          <w:rStyle w:val="Hyperlink"/>
-        </w:rPr>
-        <w:t>IntelliJ</w:t>
-      </w:r>
-      <w:proofErr w:type="spellEnd"/>
-      <w:r>
-        <w:rPr>
-          <w:rStyle w:val="Hyperlink"/>
-        </w:rPr>
-        <w:t xml:space="preserve"> geöffnet und die Datei </w:t>
+        <w:t xml:space="preserve"> </w:t>
       </w:r>
       <w:r>
         <w:rPr>
@@ -8440,8 +8688,18 @@
       <w:r>
         <w:rPr>
           <w:rStyle w:val="Hyperlink"/>
-        </w:rPr>
-        <w:t xml:space="preserve"> ausgeführt. Zu sehen ist die Erde die sich um sich selbst dreht. Eine Kamera oder andere Planeten sind nicht implementiert.</w:t>
+          <w:u w:val="none"/>
+        </w:rPr>
+        <w:t xml:space="preserve"> </w:t>
+      </w:r>
+      <w:r>
+        <w:rPr>
+          <w:rFonts w:eastAsiaTheme="minorEastAsia"/>
+          <w:sz w:val="24"/>
+          <w:szCs w:val="24"/>
+          <w:lang w:eastAsia="de-AT"/>
+        </w:rPr>
+        <w:t>ausgeführt. Zu sehen ist die Erde die sich um sich selbst dreht. Eine Kamera oder andere Planeten sind nicht implementiert.</w:t>
       </w:r>
     </w:p>
     <w:p>
@@ -8463,7 +8721,7 @@
           <w:lang w:eastAsia="de-AT"/>
         </w:rPr>
         <w:drawing>
-          <wp:anchor distT="0" distB="0" distL="114300" distR="114300" simplePos="0" relativeHeight="251667456" behindDoc="1" locked="0" layoutInCell="1" allowOverlap="1" wp14:anchorId="7EB25ECA" wp14:editId="1BEB631F">
+          <wp:anchor distT="0" distB="0" distL="114300" distR="114300" simplePos="0" relativeHeight="251667456" behindDoc="1" locked="0" layoutInCell="1" allowOverlap="1" wp14:anchorId="34723C8B" wp14:editId="1D8966C8">
             <wp:simplePos x="0" y="0"/>
             <wp:positionH relativeFrom="column">
               <wp:posOffset>2880751</wp:posOffset>
@@ -8524,7 +8782,7 @@
           <w:lang w:eastAsia="de-AT"/>
         </w:rPr>
         <w:drawing>
-          <wp:inline distT="0" distB="0" distL="0" distR="0" wp14:anchorId="304659EE" wp14:editId="15F4C5BF">
+          <wp:inline distT="0" distB="0" distL="0" distR="0" wp14:anchorId="3B38C8AB" wp14:editId="0C7722F0">
             <wp:extent cx="2836319" cy="2444262"/>
             <wp:effectExtent l="0" t="0" r="2540" b="0"/>
             <wp:docPr id="36" name="Grafik 36"/>
@@ -8569,54 +8827,224 @@
       </w:pPr>
       <w:r>
         <w:tab/>
+      </w:r>
+      <w:r>
+        <w:rPr>
+          <w:sz w:val="24"/>
+          <w:szCs w:val="24"/>
+        </w:rPr>
         <w:t>Mit normaler Fenstergröße</w:t>
       </w:r>
       <w:r>
         <w:tab/>
+      </w:r>
+      <w:r>
+        <w:rPr>
+          <w:sz w:val="24"/>
+          <w:szCs w:val="24"/>
+        </w:rPr>
         <w:t>Mit veränderter Fenstergröße</w:t>
       </w:r>
     </w:p>
+    <w:p>
+      <w:pPr>
+        <w:pStyle w:val="KeinLeerraum"/>
+        <w:rPr>
+          <w:sz w:val="24"/>
+          <w:szCs w:val="24"/>
+        </w:rPr>
+      </w:pPr>
+    </w:p>
+    <w:p>
+      <w:pPr>
+        <w:pStyle w:val="KeinLeerraum"/>
+        <w:rPr>
+          <w:sz w:val="24"/>
+          <w:szCs w:val="24"/>
+        </w:rPr>
+      </w:pPr>
+      <w:r>
+        <w:rPr>
+          <w:sz w:val="24"/>
+          <w:szCs w:val="24"/>
+        </w:rPr>
+        <w:t>Wie zu sehen ist, reagiert das Tool nicht automatisch auf Veränderung der Fenstergröße und müsste dies deswegen manuell vornehmen.</w:t>
+      </w:r>
+    </w:p>
     <w:p/>
     <w:p>
-      <w:r>
-        <w:t>Wie zu sehen ist, reagiert das Tool nicht automatisch auf Veränderung der Fenstergröße und müsste dies deswegen manuell vornehmen.</w:t>
+      <w:pPr>
+        <w:pStyle w:val="berschrift3"/>
+      </w:pPr>
+      <w:r>
+        <w:t>Code</w:t>
+      </w:r>
+    </w:p>
+    <w:p>
+      <w:pPr>
+        <w:pStyle w:val="KeinLeerraum"/>
+        <w:rPr>
+          <w:sz w:val="24"/>
+          <w:szCs w:val="24"/>
+        </w:rPr>
+      </w:pPr>
+    </w:p>
+    <w:p>
+      <w:pPr>
+        <w:pStyle w:val="KeinLeerraum"/>
+        <w:rPr>
+          <w:sz w:val="24"/>
+          <w:szCs w:val="24"/>
+        </w:rPr>
+      </w:pPr>
+      <w:r>
+        <w:rPr>
+          <w:sz w:val="24"/>
+          <w:szCs w:val="24"/>
+        </w:rPr>
+        <w:t xml:space="preserve">Der Code des </w:t>
+      </w:r>
+      <w:proofErr w:type="spellStart"/>
+      <w:r>
+        <w:rPr>
+          <w:sz w:val="24"/>
+          <w:szCs w:val="24"/>
+        </w:rPr>
+        <w:t>Examples</w:t>
+      </w:r>
+      <w:proofErr w:type="spellEnd"/>
+      <w:r>
+        <w:rPr>
+          <w:sz w:val="24"/>
+          <w:szCs w:val="24"/>
+        </w:rPr>
+        <w:t xml:space="preserve"> ist sehr schwer zu lesen und zu verstehen, welches aber nicht nur aufgrund der Codequalität zu Stande kommt, sondern auch deswegen, weil sehr viele Konfigurationsparameter notwendig sind, um alleine dieses einfache Programm zu schreiben. </w:t>
+      </w:r>
+    </w:p>
+    <w:p>
+      <w:pPr>
+        <w:pStyle w:val="KeinLeerraum"/>
+        <w:rPr>
+          <w:sz w:val="24"/>
+          <w:szCs w:val="24"/>
+        </w:rPr>
+      </w:pPr>
+      <w:r>
+        <w:rPr>
+          <w:sz w:val="24"/>
+          <w:szCs w:val="24"/>
+        </w:rPr>
+        <w:t xml:space="preserve">Genauso waren in anderen </w:t>
+      </w:r>
+      <w:proofErr w:type="spellStart"/>
+      <w:r>
+        <w:rPr>
+          <w:sz w:val="24"/>
+          <w:szCs w:val="24"/>
+        </w:rPr>
+        <w:t>Examples</w:t>
+      </w:r>
+      <w:proofErr w:type="spellEnd"/>
+      <w:r>
+        <w:rPr>
+          <w:sz w:val="24"/>
+          <w:szCs w:val="24"/>
+        </w:rPr>
+        <w:t xml:space="preserve"> plötzlich ganz andere Herangehensweisen vorhanden, was das allgemeine Verständnis noch weiter verschlechtert hat</w:t>
       </w:r>
     </w:p>
     <w:p/>
     <w:p>
       <w:pPr>
+        <w:rPr>
+          <w:rFonts w:asciiTheme="majorHAnsi" w:eastAsiaTheme="majorEastAsia" w:hAnsiTheme="majorHAnsi" w:cstheme="majorBidi"/>
+          <w:color w:val="1F4D78" w:themeColor="accent1" w:themeShade="7F"/>
+          <w:sz w:val="24"/>
+          <w:szCs w:val="24"/>
+        </w:rPr>
+      </w:pPr>
+      <w:r>
+        <w:br w:type="page"/>
+      </w:r>
+    </w:p>
+    <w:p>
+      <w:pPr>
+        <w:pStyle w:val="berschrift3"/>
+      </w:pPr>
+      <w:r>
+        <w:lastRenderedPageBreak/>
+        <w:t>Dokumentation</w:t>
+      </w:r>
+    </w:p>
+    <w:p>
+      <w:pPr>
+        <w:pStyle w:val="KeinLeerraum"/>
+        <w:rPr>
+          <w:sz w:val="24"/>
+          <w:szCs w:val="24"/>
+        </w:rPr>
+      </w:pPr>
+    </w:p>
+    <w:p>
+      <w:pPr>
+        <w:pStyle w:val="KeinLeerraum"/>
+        <w:rPr>
+          <w:sz w:val="24"/>
+          <w:szCs w:val="24"/>
+        </w:rPr>
+      </w:pPr>
+      <w:r>
+        <w:rPr>
+          <w:sz w:val="24"/>
+          <w:szCs w:val="24"/>
+        </w:rPr>
+        <w:t>Die Dokumentation der einzelnen Befehle ist sehr gut beschrieben, es fehlen jedoch Beispiele die ein größeres Ausmaß vorweisen, um einen groben Überblick zu schaffen.</w:t>
+      </w:r>
+    </w:p>
+    <w:p/>
+    <w:p>
+      <w:pPr>
+        <w:pStyle w:val="berschrift3"/>
+      </w:pPr>
+      <w:r>
+        <w:t>Fazit</w:t>
+      </w:r>
+    </w:p>
+    <w:p>
+      <w:pPr>
+        <w:pStyle w:val="KeinLeerraum"/>
+        <w:rPr>
+          <w:sz w:val="24"/>
+          <w:szCs w:val="24"/>
+        </w:rPr>
+      </w:pPr>
+    </w:p>
+    <w:p>
+      <w:pPr>
+        <w:pStyle w:val="KeinLeerraum"/>
+        <w:rPr>
+          <w:sz w:val="24"/>
+          <w:szCs w:val="24"/>
+        </w:rPr>
+      </w:pPr>
+      <w:r>
+        <w:rPr>
+          <w:sz w:val="24"/>
+          <w:szCs w:val="24"/>
+        </w:rPr>
+        <w:t>Das Beispielprogramm hat zwar gut funktioniert, jedoch war schon für so ein kleines Beispiel sehr viel Code notwendig um dieses zu erstellen. Die Community hinter diesem Tool lässt ebenso zu wünschen übrig.</w:t>
+      </w:r>
+    </w:p>
+    <w:p/>
+    <w:p>
+      <w:pPr>
         <w:pStyle w:val="berschrift2"/>
-        <w:spacing w:before="0"/>
-      </w:pPr>
-      <w:r>
-        <w:t>Code</w:t>
-      </w:r>
-    </w:p>
-    <w:p>
-      <w:r>
-        <w:t xml:space="preserve">Der Code des </w:t>
-      </w:r>
-      <w:proofErr w:type="spellStart"/>
-      <w:r>
-        <w:t>Examples</w:t>
-      </w:r>
-      <w:proofErr w:type="spellEnd"/>
-      <w:r>
-        <w:t xml:space="preserve"> ist sehr schwer zu lesen und zu verstehen, welches aber nicht nur aufgrund der Codequalität zu Stande kommt, sondern auch deswegen, weil sehr viele Konfigurationsparameter notwendig sind, um alleine dieses einfache Programm zu schreiben. </w:t>
-      </w:r>
-    </w:p>
-    <w:p>
-      <w:r>
-        <w:t xml:space="preserve">Genauso waren in anderen </w:t>
-      </w:r>
-      <w:proofErr w:type="spellStart"/>
-      <w:r>
-        <w:t>Examples</w:t>
-      </w:r>
-      <w:proofErr w:type="spellEnd"/>
-      <w:r>
-        <w:t xml:space="preserve"> plötzlich ganz andere Herangehensweisen vorhanden, was das allgemeine Verständnis noch weiter verschlechtert hat</w:t>
-      </w:r>
+      </w:pPr>
+      <w:bookmarkStart w:id="11" w:name="_Toc435984092"/>
+      <w:r>
+        <w:t>Panda3d</w:t>
+      </w:r>
+      <w:bookmarkEnd w:id="11"/>
     </w:p>
     <w:p/>
     <w:p>
@@ -8624,85 +9052,112 @@
         <w:pStyle w:val="berschrift3"/>
       </w:pPr>
       <w:r>
-        <w:t>Dokumentation</w:t>
-      </w:r>
-    </w:p>
-    <w:p>
-      <w:r>
-        <w:t>Die Dokumentation der einzelnen Befehle ist sehr gut beschrieben, es fehlen jedoch Beispiele die ein größeres Ausmaß vorweisen, um einen groben Überblick zu schaffen.</w:t>
-      </w:r>
-    </w:p>
-    <w:p/>
-    <w:p>
-      <w:pPr>
-        <w:pStyle w:val="berschrift3"/>
-      </w:pPr>
-      <w:r>
-        <w:t>Fazit</w:t>
-      </w:r>
-    </w:p>
-    <w:p>
-      <w:r>
-        <w:t>Das Beispielprogramm hat zwar gut funktioniert, jedoch war schon für so ein kleines Beispiel sehr viel Code notwendig um dieses zu erstellen. Die Community hinter diesem Tool lässt ebenso zu wünschen übrig.</w:t>
-      </w:r>
-    </w:p>
-    <w:p>
-      <w:pPr>
-        <w:pStyle w:val="berschrift2"/>
-      </w:pPr>
-      <w:r>
-        <w:lastRenderedPageBreak/>
-        <w:t>Panda3d</w:t>
-      </w:r>
-    </w:p>
-    <w:p>
-      <w:pPr>
-        <w:pStyle w:val="berschrift3"/>
-      </w:pPr>
-      <w:r>
         <w:t>Herunterladen &amp; Installieren</w:t>
       </w:r>
     </w:p>
-    <w:p/>
-    <w:p>
-      <w:r>
+    <w:p>
+      <w:pPr>
+        <w:pStyle w:val="KeinLeerraum"/>
+        <w:rPr>
+          <w:sz w:val="24"/>
+          <w:szCs w:val="24"/>
+        </w:rPr>
+      </w:pPr>
+    </w:p>
+    <w:p>
+      <w:pPr>
+        <w:pStyle w:val="KeinLeerraum"/>
+        <w:rPr>
+          <w:sz w:val="24"/>
+          <w:szCs w:val="24"/>
+        </w:rPr>
+      </w:pPr>
+      <w:r>
+        <w:rPr>
+          <w:sz w:val="24"/>
+          <w:szCs w:val="24"/>
+        </w:rPr>
         <w:t xml:space="preserve">Heruntergeladen wird unter Windows eine .exe-Datei, die ein internes Python 2.7 beinhaltet, welches alle notwendigen Libraries mit sich bringt. Die Installation des Python-Interpreters ist jedoch optional. </w:t>
       </w:r>
     </w:p>
     <w:p>
       <w:pPr>
         <w:ind w:firstLine="708"/>
+        <w:rPr>
+          <w:sz w:val="24"/>
+          <w:szCs w:val="24"/>
+        </w:rPr>
       </w:pPr>
       <w:hyperlink r:id="rId14" w:history="1">
         <w:r>
           <w:rPr>
             <w:rStyle w:val="Hyperlink"/>
+            <w:sz w:val="24"/>
+            <w:szCs w:val="24"/>
           </w:rPr>
           <w:t>https://www.panda3d.org/download/panda3d-1.8.1/Panda3D-1.8.1.exe</w:t>
         </w:r>
       </w:hyperlink>
       <w:r>
+        <w:rPr>
+          <w:sz w:val="24"/>
+          <w:szCs w:val="24"/>
+        </w:rPr>
         <w:t xml:space="preserve"> </w:t>
       </w:r>
     </w:p>
     <w:p>
       <w:pPr>
-        <w:ind w:firstLine="708"/>
-      </w:pPr>
-    </w:p>
-    <w:p>
-      <w:r>
+        <w:pStyle w:val="KeinLeerraum"/>
+        <w:rPr>
+          <w:sz w:val="24"/>
+          <w:szCs w:val="24"/>
+        </w:rPr>
+      </w:pPr>
+    </w:p>
+    <w:p>
+      <w:pPr>
+        <w:pStyle w:val="KeinLeerraum"/>
+        <w:rPr>
+          <w:sz w:val="24"/>
+          <w:szCs w:val="24"/>
+        </w:rPr>
+      </w:pPr>
+      <w:r>
+        <w:rPr>
+          <w:sz w:val="24"/>
+          <w:szCs w:val="24"/>
+        </w:rPr>
         <w:t>Wird die der mitgelieferte Python-Interpreter nicht verwendet, so muss auf jeden Fall eine Version 2.x verwendet werden und die nötigen Libraries nachinstalliert werden.</w:t>
       </w:r>
     </w:p>
+    <w:p>
+      <w:pPr>
+        <w:pStyle w:val="KeinLeerraum"/>
+        <w:rPr>
+          <w:sz w:val="24"/>
+          <w:szCs w:val="24"/>
+        </w:rPr>
+      </w:pPr>
+    </w:p>
+    <w:p>
+      <w:pPr>
+        <w:pStyle w:val="KeinLeerraum"/>
+        <w:rPr>
+          <w:sz w:val="24"/>
+          <w:szCs w:val="24"/>
+        </w:rPr>
+      </w:pPr>
+      <w:r>
+        <w:rPr>
+          <w:sz w:val="24"/>
+          <w:szCs w:val="24"/>
+        </w:rPr>
+        <w:t>Wie haben uns für die Verwendung des mitgelieferten Interpreters entschieden.</w:t>
+      </w:r>
+    </w:p>
     <w:p/>
     <w:p>
-      <w:r>
-        <w:t>Wie haben uns für die Verwendung des mitgelieferten Interpreters entschieden.</w:t>
-      </w:r>
-    </w:p>
-    <w:p/>
-    <w:p>
       <w:pPr>
         <w:pStyle w:val="berschrift3"/>
       </w:pPr>
@@ -8716,19 +9171,54 @@
       </w:r>
     </w:p>
     <w:p>
-      <w:r>
+      <w:pPr>
+        <w:pStyle w:val="KeinLeerraum"/>
+        <w:rPr>
+          <w:sz w:val="24"/>
+          <w:szCs w:val="24"/>
+        </w:rPr>
+      </w:pPr>
+    </w:p>
+    <w:p>
+      <w:pPr>
+        <w:pStyle w:val="KeinLeerraum"/>
+        <w:rPr>
+          <w:sz w:val="24"/>
+          <w:szCs w:val="24"/>
+        </w:rPr>
+      </w:pPr>
+      <w:r>
+        <w:rPr>
+          <w:sz w:val="24"/>
+          <w:szCs w:val="24"/>
+        </w:rPr>
         <w:t>In dem Installations-Ordner von Panda3D sind 24 gut dokumentierte, sehr hilfreiche, teils umfangreiche Beispielprogramme vorhanden, die den Einstieg sehr leicht gestalten. Diese Programme können über einen lokalen Link sofort ausprobiert werden und die Funktionalität gezeigt werden. Bis auf ein Beispielprogramm konnten alle einwandfrei gestartet werden.</w:t>
       </w:r>
     </w:p>
-    <w:p/>
-    <w:p>
-      <w:r>
-        <w:rPr>
-          <w:noProof/>
-          <w:lang w:eastAsia="de-AT"/>
+    <w:p>
+      <w:pPr>
+        <w:pStyle w:val="KeinLeerraum"/>
+        <w:rPr>
+          <w:sz w:val="24"/>
+          <w:szCs w:val="24"/>
+        </w:rPr>
+      </w:pPr>
+    </w:p>
+    <w:p>
+      <w:pPr>
+        <w:pStyle w:val="KeinLeerraum"/>
+        <w:rPr>
+          <w:sz w:val="24"/>
+          <w:szCs w:val="24"/>
+        </w:rPr>
+      </w:pPr>
+      <w:r>
+        <w:rPr>
+          <w:sz w:val="24"/>
+          <w:szCs w:val="24"/>
         </w:rPr>
         <w:drawing>
-          <wp:anchor distT="0" distB="0" distL="114300" distR="114300" simplePos="0" relativeHeight="251668480" behindDoc="0" locked="0" layoutInCell="1" allowOverlap="1" wp14:anchorId="6A52F265" wp14:editId="0B2A0DDF">
+          <wp:anchor distT="0" distB="0" distL="114300" distR="114300" simplePos="0" relativeHeight="251668480" behindDoc="0" locked="0" layoutInCell="1" allowOverlap="1" wp14:anchorId="51840A5B" wp14:editId="518E359A">
             <wp:simplePos x="0" y="0"/>
             <wp:positionH relativeFrom="margin">
               <wp:align>right</wp:align>
@@ -8784,6 +9274,10 @@
         </w:drawing>
       </w:r>
       <w:r>
+        <w:rPr>
+          <w:sz w:val="24"/>
+          <w:szCs w:val="24"/>
+        </w:rPr>
         <w:t>Darunter war ebenfalls ein Beispiel für ein Solar-System vorhanden, welches den Einstieg noch leichter gemacht hat.</w:t>
       </w:r>
     </w:p>
@@ -8805,7 +9299,28 @@
       </w:r>
     </w:p>
     <w:p>
-      <w:r>
+      <w:pPr>
+        <w:pStyle w:val="KeinLeerraum"/>
+        <w:rPr>
+          <w:sz w:val="24"/>
+          <w:szCs w:val="24"/>
+        </w:rPr>
+      </w:pPr>
+    </w:p>
+    <w:p>
+      <w:pPr>
+        <w:pStyle w:val="KeinLeerraum"/>
+        <w:rPr>
+          <w:sz w:val="24"/>
+          <w:szCs w:val="24"/>
+        </w:rPr>
+      </w:pPr>
+      <w:r>
+        <w:rPr>
+          <w:sz w:val="24"/>
+          <w:szCs w:val="24"/>
+        </w:rPr>
+        <w:lastRenderedPageBreak/>
         <w:t>Der Code dieses Tools ist sehr leicht zu lesen und zu schreiben, da sehr viele Schritte bereits vom Tool selber durchgeführt werden. Die Methoden sind sprechend und können meist sehr intuitiv verwendet werden. Durch die vorhandenen Beispielprogramme kann sehr viel Funktionalität verstanden werden.</w:t>
       </w:r>
     </w:p>
@@ -8819,7 +9334,27 @@
       </w:r>
     </w:p>
     <w:p>
-      <w:r>
+      <w:pPr>
+        <w:pStyle w:val="KeinLeerraum"/>
+        <w:rPr>
+          <w:sz w:val="24"/>
+          <w:szCs w:val="24"/>
+        </w:rPr>
+      </w:pPr>
+    </w:p>
+    <w:p>
+      <w:pPr>
+        <w:pStyle w:val="KeinLeerraum"/>
+        <w:rPr>
+          <w:sz w:val="24"/>
+          <w:szCs w:val="24"/>
+        </w:rPr>
+      </w:pPr>
+      <w:r>
+        <w:rPr>
+          <w:sz w:val="24"/>
+          <w:szCs w:val="24"/>
+        </w:rPr>
         <w:t>Die Dokumentation ähnelt der von Java sehr stark und kann deswegen auch gut gelesen werden. Die Ausführlichkeit ist zwar nicht immer ganz zufriedenstellend, wird aber durch die gute Community wieder ausgeglichen.</w:t>
       </w:r>
     </w:p>
@@ -8833,25 +9368,69 @@
       </w:r>
     </w:p>
     <w:p>
-      <w:r>
+      <w:pPr>
+        <w:pStyle w:val="KeinLeerraum"/>
+        <w:rPr>
+          <w:sz w:val="24"/>
+          <w:szCs w:val="24"/>
+        </w:rPr>
+      </w:pPr>
+    </w:p>
+    <w:p>
+      <w:pPr>
+        <w:pStyle w:val="KeinLeerraum"/>
+        <w:rPr>
+          <w:sz w:val="24"/>
+          <w:szCs w:val="24"/>
+        </w:rPr>
+      </w:pPr>
+      <w:r>
+        <w:rPr>
+          <w:sz w:val="24"/>
+          <w:szCs w:val="24"/>
+        </w:rPr>
         <w:t>Die schon integrierten Beispielprogramme machen den Einstieg sehr einfach. Der Code ist aufgrund der sehr sprechenden Funktionsnamen und des Aufbaus sehr leicht zu lesen und zu verstehen. Viele Fragen lassen sich durch die Community durch schon vorhandene Forumseinträge beantworten.</w:t>
       </w:r>
     </w:p>
     <w:p>
-      <w:r>
+      <w:pPr>
+        <w:pStyle w:val="KeinLeerraum"/>
+        <w:rPr>
+          <w:sz w:val="24"/>
+          <w:szCs w:val="24"/>
+        </w:rPr>
+      </w:pPr>
+      <w:r>
+        <w:rPr>
+          <w:sz w:val="24"/>
+          <w:szCs w:val="24"/>
+        </w:rPr>
         <w:t>Damit ist dieses Tool perfekt für unsere Aufgabe geschaffen.</w:t>
       </w:r>
     </w:p>
     <w:p>
       <w:pPr>
+        <w:rPr>
+          <w:rFonts w:asciiTheme="majorHAnsi" w:eastAsiaTheme="majorEastAsia" w:hAnsiTheme="majorHAnsi" w:cstheme="majorBidi"/>
+          <w:color w:val="2E74B5" w:themeColor="accent1" w:themeShade="BF"/>
+          <w:sz w:val="32"/>
+          <w:szCs w:val="32"/>
+        </w:rPr>
+      </w:pPr>
+      <w:r>
+        <w:br w:type="page"/>
+      </w:r>
+    </w:p>
+    <w:p>
+      <w:pPr>
         <w:pStyle w:val="berschrift1"/>
       </w:pPr>
-      <w:bookmarkStart w:id="7" w:name="_Toc435982172"/>
+      <w:bookmarkStart w:id="12" w:name="_Toc435984093"/>
       <w:r>
         <w:lastRenderedPageBreak/>
         <w:t>Designüberlegung</w:t>
       </w:r>
-      <w:bookmarkEnd w:id="7"/>
+      <w:bookmarkEnd w:id="12"/>
     </w:p>
     <w:p>
       <w:pPr>
@@ -8866,11 +9445,11 @@
       <w:pPr>
         <w:pStyle w:val="berschrift2"/>
       </w:pPr>
-      <w:bookmarkStart w:id="8" w:name="_Toc435982173"/>
+      <w:bookmarkStart w:id="13" w:name="_Toc435984094"/>
       <w:r>
         <w:t>grafische Übersicht</w:t>
       </w:r>
-      <w:bookmarkEnd w:id="8"/>
+      <w:bookmarkEnd w:id="13"/>
     </w:p>
     <w:p>
       <w:pPr>
@@ -8897,7 +9476,7 @@
           <w:szCs w:val="24"/>
         </w:rPr>
         <w:drawing>
-          <wp:inline distT="0" distB="0" distL="0" distR="0">
+          <wp:inline distT="0" distB="0" distL="0" distR="0" wp14:anchorId="57AB280A" wp14:editId="5C2BF254">
             <wp:extent cx="5760720" cy="3391535"/>
             <wp:effectExtent l="0" t="0" r="0" b="0"/>
             <wp:docPr id="34" name="Grafik 34"/>
@@ -8998,12 +9577,12 @@
       <w:pPr>
         <w:pStyle w:val="berschrift2"/>
       </w:pPr>
-      <w:bookmarkStart w:id="9" w:name="_Toc435982174"/>
+      <w:bookmarkStart w:id="14" w:name="_Toc435984095"/>
       <w:r>
         <w:lastRenderedPageBreak/>
         <w:t>Abbildung des UML-Diagramms</w:t>
       </w:r>
-      <w:bookmarkEnd w:id="9"/>
+      <w:bookmarkEnd w:id="14"/>
     </w:p>
     <w:p>
       <w:pPr>
@@ -9070,7 +9649,7 @@
           <w:szCs w:val="24"/>
         </w:rPr>
         <w:drawing>
-          <wp:inline distT="0" distB="0" distL="0" distR="0">
+          <wp:inline distT="0" distB="0" distL="0" distR="0" wp14:anchorId="1CFC7388" wp14:editId="1BE8FB48">
             <wp:extent cx="6376722" cy="4391025"/>
             <wp:effectExtent l="0" t="0" r="5080" b="0"/>
             <wp:docPr id="33" name="Grafik 33"/>
@@ -9133,12 +9712,12 @@
       <w:pPr>
         <w:pStyle w:val="berschrift2"/>
       </w:pPr>
-      <w:bookmarkStart w:id="10" w:name="_Toc435982175"/>
+      <w:bookmarkStart w:id="15" w:name="_Toc435984096"/>
       <w:r>
         <w:lastRenderedPageBreak/>
         <w:t>Überlegungen zur Struktur</w:t>
       </w:r>
-      <w:bookmarkEnd w:id="10"/>
+      <w:bookmarkEnd w:id="15"/>
     </w:p>
     <w:p>
       <w:pPr>
@@ -9178,7 +9757,6 @@
       <w:pPr>
         <w:pStyle w:val="berschrift3"/>
       </w:pPr>
-      <w:bookmarkStart w:id="11" w:name="_Toc435982176"/>
       <w:r>
         <w:t>Klasse „</w:t>
       </w:r>
@@ -9190,7 +9768,6 @@
       <w:r>
         <w:t>“</w:t>
       </w:r>
-      <w:bookmarkEnd w:id="11"/>
     </w:p>
     <w:p>
       <w:pPr>
@@ -9281,7 +9858,6 @@
       <w:pPr>
         <w:pStyle w:val="berschrift3"/>
       </w:pPr>
-      <w:bookmarkStart w:id="12" w:name="_Toc435982177"/>
       <w:r>
         <w:t>Klasse „</w:t>
       </w:r>
@@ -9293,9 +9869,6 @@
       <w:r>
         <w:t>“</w:t>
       </w:r>
-      <w:bookmarkStart w:id="13" w:name="_GoBack"/>
-      <w:bookmarkEnd w:id="12"/>
-      <w:bookmarkEnd w:id="13"/>
     </w:p>
     <w:p>
       <w:pPr>
@@ -9351,7 +9924,6 @@
       <w:pPr>
         <w:pStyle w:val="berschrift3"/>
       </w:pPr>
-      <w:bookmarkStart w:id="14" w:name="_Toc435982178"/>
       <w:r>
         <w:t>Klasse „</w:t>
       </w:r>
@@ -9363,7 +9935,6 @@
       <w:r>
         <w:t>“</w:t>
       </w:r>
-      <w:bookmarkEnd w:id="14"/>
     </w:p>
     <w:p>
       <w:pPr>
@@ -9435,7 +10006,6 @@
       <w:pPr>
         <w:pStyle w:val="berschrift3"/>
       </w:pPr>
-      <w:bookmarkStart w:id="15" w:name="_Toc435982179"/>
       <w:r>
         <w:t>Klasse „</w:t>
       </w:r>
@@ -9447,7 +10017,6 @@
       <w:r>
         <w:t>“</w:t>
       </w:r>
-      <w:bookmarkEnd w:id="15"/>
     </w:p>
     <w:p>
       <w:pPr>
@@ -9494,11 +10063,9 @@
       <w:pPr>
         <w:pStyle w:val="berschrift3"/>
       </w:pPr>
-      <w:bookmarkStart w:id="16" w:name="_Toc435982180"/>
       <w:r>
         <w:t>Klasse „Solarsystem“</w:t>
       </w:r>
-      <w:bookmarkEnd w:id="16"/>
     </w:p>
     <w:p>
       <w:pPr>
@@ -9542,12 +10109,12 @@
       <w:pPr>
         <w:pStyle w:val="berschrift1"/>
       </w:pPr>
-      <w:bookmarkStart w:id="17" w:name="_Toc435982181"/>
+      <w:bookmarkStart w:id="16" w:name="_Toc435984097"/>
       <w:r>
         <w:lastRenderedPageBreak/>
         <w:t>Arbeitsdurchführung</w:t>
       </w:r>
-      <w:bookmarkEnd w:id="17"/>
+      <w:bookmarkEnd w:id="16"/>
     </w:p>
     <w:p>
       <w:pPr>
@@ -9584,7 +10151,7 @@
       <w:pPr>
         <w:pStyle w:val="berschrift1"/>
       </w:pPr>
-      <w:bookmarkStart w:id="18" w:name="_Toc435982182"/>
+      <w:bookmarkStart w:id="17" w:name="_Toc435984098"/>
       <w:proofErr w:type="spellStart"/>
       <w:r>
         <w:lastRenderedPageBreak/>
@@ -9598,7 +10165,7 @@
       <w:r>
         <w:t>learned</w:t>
       </w:r>
-      <w:bookmarkEnd w:id="18"/>
+      <w:bookmarkEnd w:id="17"/>
       <w:proofErr w:type="spellEnd"/>
     </w:p>
     <w:p>
@@ -9678,16 +10245,13 @@
       <w:sdtEndPr/>
       <w:sdtContent>
         <w:r>
-          <w:t xml:space="preserve">Stefan </w:t>
+          <w:t xml:space="preserve">Stefan Erceg &amp; Martin </w:t>
         </w:r>
         <w:proofErr w:type="spellStart"/>
         <w:r>
-          <w:t>Erceg</w:t>
+          <w:t>Kritzl</w:t>
         </w:r>
         <w:proofErr w:type="spellEnd"/>
-        <w:r>
-          <w:t xml:space="preserve"> &amp; Martin Kritzl</w:t>
-        </w:r>
       </w:sdtContent>
     </w:sdt>
     <w:r>
@@ -9738,7 +10302,7 @@
         <w:noProof/>
         <w:lang w:val="de-DE"/>
       </w:rPr>
-      <w:t>9</w:t>
+      <w:t>1</w:t>
     </w:r>
     <w:r>
       <w:rPr>
@@ -9776,7 +10340,7 @@
         <w:noProof/>
         <w:lang w:val="de-DE"/>
       </w:rPr>
-      <w:t>11</w:t>
+      <w:t>12</w:t>
     </w:r>
     <w:r>
       <w:rPr>
@@ -11454,6 +12018,7 @@
   <w:rsids>
     <w:rsidRoot w:val="004B3B52"/>
     <w:rsid w:val="0008608E"/>
+    <w:rsid w:val="00357294"/>
     <w:rsid w:val="003B11CE"/>
     <w:rsid w:val="0040756D"/>
     <w:rsid w:val="00496E8C"/>
@@ -12221,7 +12786,7 @@
 </file>
 
 <file path=customXml/itemProps2.xml><?xml version="1.0" encoding="utf-8"?>
-<ds:datastoreItem xmlns:ds="http://schemas.openxmlformats.org/officeDocument/2006/customXml" ds:itemID="{BCD80105-989F-4A17-ACC5-3386DD8B51C2}">
+<ds:datastoreItem xmlns:ds="http://schemas.openxmlformats.org/officeDocument/2006/customXml" ds:itemID="{4F60309F-F9FD-46D3-86C8-ABB697E45E7C}">
   <ds:schemaRefs>
     <ds:schemaRef ds:uri="http://schemas.openxmlformats.org/officeDocument/2006/bibliography"/>
   </ds:schemaRefs>

</xml_diff>

<commit_message>
Added working documentation; changed relation of luminaries
</commit_message>
<xml_diff>
--- a/Documents/Erceg_Kritzl_SolarSystem.docx
+++ b/Documents/Erceg_Kritzl_SolarSystem.docx
@@ -3869,7 +3869,7 @@
                                         <w:sz w:val="26"/>
                                         <w:szCs w:val="26"/>
                                       </w:rPr>
-                                      <w:t xml:space="preserve">Stefan Erceg &amp; Martin </w:t>
+                                      <w:t xml:space="preserve">Stefan </w:t>
                                     </w:r>
                                     <w:proofErr w:type="spellStart"/>
                                     <w:r>
@@ -3878,9 +3878,17 @@
                                         <w:sz w:val="26"/>
                                         <w:szCs w:val="26"/>
                                       </w:rPr>
-                                      <w:t>Kritzl</w:t>
+                                      <w:t>Erceg</w:t>
                                     </w:r>
                                     <w:proofErr w:type="spellEnd"/>
+                                    <w:r>
+                                      <w:rPr>
+                                        <w:color w:val="5B9BD5" w:themeColor="accent1"/>
+                                        <w:sz w:val="26"/>
+                                        <w:szCs w:val="26"/>
+                                      </w:rPr>
+                                      <w:t xml:space="preserve"> &amp; Martin Kritzl</w:t>
+                                    </w:r>
                                   </w:sdtContent>
                                 </w:sdt>
                               </w:p>
@@ -4483,8 +4491,6 @@
             <w:t>Inhalt</w:t>
           </w:r>
         </w:p>
-        <w:bookmarkStart w:id="0" w:name="_GoBack"/>
-        <w:bookmarkEnd w:id="0"/>
         <w:p>
           <w:pPr>
             <w:pStyle w:val="Verzeichnis1"/>
@@ -5817,12 +5823,12 @@
       <w:pPr>
         <w:pStyle w:val="berschrift1"/>
       </w:pPr>
-      <w:bookmarkStart w:id="1" w:name="_Toc435984084"/>
+      <w:bookmarkStart w:id="0" w:name="_Toc435984084"/>
       <w:r>
         <w:lastRenderedPageBreak/>
         <w:t>Angabe</w:t>
       </w:r>
-      <w:bookmarkEnd w:id="1"/>
+      <w:bookmarkEnd w:id="0"/>
     </w:p>
     <w:p>
       <w:pPr>
@@ -5841,39 +5847,39 @@
       <w:pPr>
         <w:pStyle w:val="berschrift1"/>
       </w:pPr>
-      <w:bookmarkStart w:id="2" w:name="_Toc435984085"/>
+      <w:bookmarkStart w:id="1" w:name="_Toc435984085"/>
       <w:proofErr w:type="spellStart"/>
       <w:r>
         <w:lastRenderedPageBreak/>
         <w:t>Requirementanalyse</w:t>
       </w:r>
+      <w:bookmarkEnd w:id="1"/>
+      <w:proofErr w:type="spellEnd"/>
+    </w:p>
+    <w:p/>
+    <w:p>
+      <w:pPr>
+        <w:pStyle w:val="berschrift2"/>
+        <w:rPr>
+          <w:shd w:val="clear" w:color="auto" w:fill="FFFFFF"/>
+        </w:rPr>
+      </w:pPr>
+      <w:bookmarkStart w:id="2" w:name="_Toc410830955"/>
+      <w:bookmarkStart w:id="3" w:name="_Toc435984086"/>
+      <w:r>
+        <w:rPr>
+          <w:shd w:val="clear" w:color="auto" w:fill="FFFFFF"/>
+        </w:rPr>
+        <w:t>f</w:t>
+      </w:r>
+      <w:r>
+        <w:rPr>
+          <w:shd w:val="clear" w:color="auto" w:fill="FFFFFF"/>
+        </w:rPr>
+        <w:t>unktionale Anforderungen</w:t>
+      </w:r>
       <w:bookmarkEnd w:id="2"/>
-      <w:proofErr w:type="spellEnd"/>
-    </w:p>
-    <w:p/>
-    <w:p>
-      <w:pPr>
-        <w:pStyle w:val="berschrift2"/>
-        <w:rPr>
-          <w:shd w:val="clear" w:color="auto" w:fill="FFFFFF"/>
-        </w:rPr>
-      </w:pPr>
-      <w:bookmarkStart w:id="3" w:name="_Toc410830955"/>
-      <w:bookmarkStart w:id="4" w:name="_Toc435984086"/>
-      <w:r>
-        <w:rPr>
-          <w:shd w:val="clear" w:color="auto" w:fill="FFFFFF"/>
-        </w:rPr>
-        <w:t>f</w:t>
-      </w:r>
-      <w:r>
-        <w:rPr>
-          <w:shd w:val="clear" w:color="auto" w:fill="FFFFFF"/>
-        </w:rPr>
-        <w:t>unktionale Anforderungen</w:t>
-      </w:r>
       <w:bookmarkEnd w:id="3"/>
-      <w:bookmarkEnd w:id="4"/>
     </w:p>
     <w:p>
       <w:pPr>
@@ -6094,24 +6100,24 @@
                 <w:szCs w:val="24"/>
               </w:rPr>
             </w:pPr>
+            <w:proofErr w:type="spellStart"/>
             <w:r>
               <w:rPr>
                 <w:b/>
                 <w:sz w:val="24"/>
                 <w:szCs w:val="24"/>
               </w:rPr>
-              <w:t xml:space="preserve">Erceg &amp; </w:t>
-            </w:r>
-            <w:proofErr w:type="spellStart"/>
+              <w:t>Erceg</w:t>
+            </w:r>
+            <w:proofErr w:type="spellEnd"/>
             <w:r>
               <w:rPr>
                 <w:b/>
                 <w:sz w:val="24"/>
                 <w:szCs w:val="24"/>
               </w:rPr>
-              <w:t>Kritzl</w:t>
-            </w:r>
-            <w:proofErr w:type="spellEnd"/>
+              <w:t xml:space="preserve"> &amp; Kritzl</w:t>
+            </w:r>
           </w:p>
         </w:tc>
         <w:tc>
@@ -6484,24 +6490,24 @@
                 <w:szCs w:val="24"/>
               </w:rPr>
             </w:pPr>
+            <w:proofErr w:type="spellStart"/>
             <w:r>
               <w:rPr>
                 <w:b/>
                 <w:sz w:val="24"/>
                 <w:szCs w:val="24"/>
               </w:rPr>
-              <w:t xml:space="preserve">Erceg &amp; </w:t>
-            </w:r>
-            <w:proofErr w:type="spellStart"/>
+              <w:t>Erceg</w:t>
+            </w:r>
+            <w:proofErr w:type="spellEnd"/>
             <w:r>
               <w:rPr>
                 <w:b/>
                 <w:sz w:val="24"/>
                 <w:szCs w:val="24"/>
               </w:rPr>
-              <w:t>Kritzl</w:t>
-            </w:r>
-            <w:proofErr w:type="spellEnd"/>
+              <w:t xml:space="preserve"> &amp; Kritzl</w:t>
+            </w:r>
           </w:p>
         </w:tc>
         <w:tc>
@@ -7066,16 +7072,16 @@
       <w:pPr>
         <w:pStyle w:val="berschrift2"/>
       </w:pPr>
-      <w:bookmarkStart w:id="5" w:name="_Toc410830956"/>
-      <w:bookmarkStart w:id="6" w:name="_Toc435984087"/>
+      <w:bookmarkStart w:id="4" w:name="_Toc410830956"/>
+      <w:bookmarkStart w:id="5" w:name="_Toc435984087"/>
       <w:r>
         <w:t>n</w:t>
       </w:r>
       <w:r>
         <w:t>icht funktionale Anforderungen</w:t>
       </w:r>
+      <w:bookmarkEnd w:id="4"/>
       <w:bookmarkEnd w:id="5"/>
-      <w:bookmarkEnd w:id="6"/>
     </w:p>
     <w:p/>
     <w:tbl>
@@ -7288,24 +7294,24 @@
                 <w:szCs w:val="24"/>
               </w:rPr>
             </w:pPr>
+            <w:proofErr w:type="spellStart"/>
             <w:r>
               <w:rPr>
                 <w:b/>
                 <w:sz w:val="24"/>
                 <w:szCs w:val="24"/>
               </w:rPr>
-              <w:t xml:space="preserve">Erceg &amp; </w:t>
-            </w:r>
-            <w:proofErr w:type="spellStart"/>
+              <w:t>Erceg</w:t>
+            </w:r>
+            <w:proofErr w:type="spellEnd"/>
             <w:r>
               <w:rPr>
                 <w:b/>
                 <w:sz w:val="24"/>
                 <w:szCs w:val="24"/>
               </w:rPr>
-              <w:t>Kritzl</w:t>
-            </w:r>
-            <w:proofErr w:type="spellEnd"/>
+              <w:t xml:space="preserve"> &amp; Kritzl</w:t>
+            </w:r>
           </w:p>
         </w:tc>
         <w:tc>
@@ -7552,24 +7558,24 @@
                 <w:szCs w:val="24"/>
               </w:rPr>
             </w:pPr>
+            <w:proofErr w:type="spellStart"/>
             <w:r>
               <w:rPr>
                 <w:b/>
                 <w:sz w:val="24"/>
                 <w:szCs w:val="24"/>
               </w:rPr>
-              <w:t xml:space="preserve">Erceg &amp; </w:t>
-            </w:r>
-            <w:proofErr w:type="spellStart"/>
+              <w:t>Erceg</w:t>
+            </w:r>
+            <w:proofErr w:type="spellEnd"/>
             <w:r>
               <w:rPr>
                 <w:b/>
                 <w:sz w:val="24"/>
                 <w:szCs w:val="24"/>
               </w:rPr>
-              <w:t>Kritzl</w:t>
-            </w:r>
-            <w:proofErr w:type="spellEnd"/>
+              <w:t xml:space="preserve"> &amp; Kritzl</w:t>
+            </w:r>
           </w:p>
         </w:tc>
         <w:tc>
@@ -7793,127 +7799,127 @@
       <w:pPr>
         <w:pStyle w:val="berschrift1"/>
       </w:pPr>
-      <w:bookmarkStart w:id="7" w:name="_Toc435984088"/>
+      <w:bookmarkStart w:id="6" w:name="_Toc435984088"/>
       <w:r>
         <w:lastRenderedPageBreak/>
         <w:t>Evaluierung der grafischen Tools in Python</w:t>
       </w:r>
+      <w:bookmarkEnd w:id="6"/>
+    </w:p>
+    <w:p/>
+    <w:p>
+      <w:pPr>
+        <w:pStyle w:val="berschrift2"/>
+      </w:pPr>
+      <w:bookmarkStart w:id="7" w:name="_Toc435984089"/>
+      <w:proofErr w:type="spellStart"/>
+      <w:r>
+        <w:t>Requirements</w:t>
+      </w:r>
       <w:bookmarkEnd w:id="7"/>
+      <w:proofErr w:type="spellEnd"/>
     </w:p>
     <w:p/>
     <w:p>
       <w:pPr>
+        <w:pStyle w:val="berschrift3"/>
+      </w:pPr>
+      <w:r>
+        <w:t>OpenGL</w:t>
+      </w:r>
+    </w:p>
+    <w:p>
+      <w:pPr>
+        <w:rPr>
+          <w:sz w:val="24"/>
+          <w:szCs w:val="24"/>
+        </w:rPr>
+      </w:pPr>
+    </w:p>
+    <w:p>
+      <w:pPr>
+        <w:rPr>
+          <w:sz w:val="24"/>
+          <w:szCs w:val="24"/>
+        </w:rPr>
+      </w:pPr>
+      <w:r>
+        <w:rPr>
+          <w:sz w:val="24"/>
+          <w:szCs w:val="24"/>
+        </w:rPr>
+        <w:t>Installieren von OpenGL mit folgendem Befehl:</w:t>
+      </w:r>
+    </w:p>
+    <w:p>
+      <w:pPr>
+        <w:ind w:firstLine="708"/>
+        <w:rPr>
+          <w:rFonts w:ascii="Courier New" w:hAnsi="Courier New" w:cs="Courier New"/>
+        </w:rPr>
+      </w:pPr>
+      <w:proofErr w:type="spellStart"/>
+      <w:r>
+        <w:rPr>
+          <w:rFonts w:ascii="Courier New" w:hAnsi="Courier New" w:cs="Courier New"/>
+        </w:rPr>
+        <w:t>pip</w:t>
+      </w:r>
+      <w:proofErr w:type="spellEnd"/>
+      <w:r>
+        <w:rPr>
+          <w:rFonts w:ascii="Courier New" w:hAnsi="Courier New" w:cs="Courier New"/>
+        </w:rPr>
+        <w:t xml:space="preserve"> </w:t>
+      </w:r>
+      <w:proofErr w:type="spellStart"/>
+      <w:r>
+        <w:rPr>
+          <w:rFonts w:ascii="Courier New" w:hAnsi="Courier New" w:cs="Courier New"/>
+        </w:rPr>
+        <w:t>install</w:t>
+      </w:r>
+      <w:proofErr w:type="spellEnd"/>
+      <w:r>
+        <w:rPr>
+          <w:rFonts w:ascii="Courier New" w:hAnsi="Courier New" w:cs="Courier New"/>
+        </w:rPr>
+        <w:t xml:space="preserve"> </w:t>
+      </w:r>
+      <w:proofErr w:type="spellStart"/>
+      <w:r>
+        <w:rPr>
+          <w:rFonts w:ascii="Courier New" w:hAnsi="Courier New" w:cs="Courier New"/>
+        </w:rPr>
+        <w:t>PyOpenGL</w:t>
+      </w:r>
+      <w:proofErr w:type="spellEnd"/>
+      <w:r>
+        <w:rPr>
+          <w:rFonts w:ascii="Courier New" w:hAnsi="Courier New" w:cs="Courier New"/>
+        </w:rPr>
+        <w:t xml:space="preserve"> </w:t>
+      </w:r>
+      <w:proofErr w:type="spellStart"/>
+      <w:r>
+        <w:rPr>
+          <w:rFonts w:ascii="Courier New" w:hAnsi="Courier New" w:cs="Courier New"/>
+        </w:rPr>
+        <w:t>PyOpenGL_accelerate</w:t>
+      </w:r>
+      <w:proofErr w:type="spellEnd"/>
+    </w:p>
+    <w:p/>
+    <w:p>
+      <w:pPr>
         <w:pStyle w:val="berschrift2"/>
       </w:pPr>
-      <w:bookmarkStart w:id="8" w:name="_Toc435984089"/>
+      <w:bookmarkStart w:id="8" w:name="_Toc435984090"/>
       <w:proofErr w:type="spellStart"/>
       <w:r>
-        <w:t>Requirements</w:t>
+        <w:t>Pygame</w:t>
       </w:r>
       <w:bookmarkEnd w:id="8"/>
-      <w:proofErr w:type="spellEnd"/>
-    </w:p>
-    <w:p/>
-    <w:p>
-      <w:pPr>
-        <w:pStyle w:val="berschrift3"/>
-      </w:pPr>
-      <w:r>
-        <w:t>OpenGL</w:t>
-      </w:r>
-    </w:p>
-    <w:p>
-      <w:pPr>
-        <w:rPr>
-          <w:sz w:val="24"/>
-          <w:szCs w:val="24"/>
-        </w:rPr>
-      </w:pPr>
-    </w:p>
-    <w:p>
-      <w:pPr>
-        <w:rPr>
-          <w:sz w:val="24"/>
-          <w:szCs w:val="24"/>
-        </w:rPr>
-      </w:pPr>
-      <w:r>
-        <w:rPr>
-          <w:sz w:val="24"/>
-          <w:szCs w:val="24"/>
-        </w:rPr>
-        <w:t>Installieren von OpenGL mit folgendem Befehl:</w:t>
-      </w:r>
-    </w:p>
-    <w:p>
-      <w:pPr>
-        <w:ind w:firstLine="708"/>
-        <w:rPr>
-          <w:rFonts w:ascii="Courier New" w:hAnsi="Courier New" w:cs="Courier New"/>
-        </w:rPr>
-      </w:pPr>
-      <w:proofErr w:type="spellStart"/>
-      <w:r>
-        <w:rPr>
-          <w:rFonts w:ascii="Courier New" w:hAnsi="Courier New" w:cs="Courier New"/>
-        </w:rPr>
-        <w:t>pip</w:t>
-      </w:r>
-      <w:proofErr w:type="spellEnd"/>
-      <w:r>
-        <w:rPr>
-          <w:rFonts w:ascii="Courier New" w:hAnsi="Courier New" w:cs="Courier New"/>
-        </w:rPr>
-        <w:t xml:space="preserve"> </w:t>
-      </w:r>
-      <w:proofErr w:type="spellStart"/>
-      <w:r>
-        <w:rPr>
-          <w:rFonts w:ascii="Courier New" w:hAnsi="Courier New" w:cs="Courier New"/>
-        </w:rPr>
-        <w:t>install</w:t>
-      </w:r>
-      <w:proofErr w:type="spellEnd"/>
-      <w:r>
-        <w:rPr>
-          <w:rFonts w:ascii="Courier New" w:hAnsi="Courier New" w:cs="Courier New"/>
-        </w:rPr>
-        <w:t xml:space="preserve"> </w:t>
-      </w:r>
-      <w:proofErr w:type="spellStart"/>
-      <w:r>
-        <w:rPr>
-          <w:rFonts w:ascii="Courier New" w:hAnsi="Courier New" w:cs="Courier New"/>
-        </w:rPr>
-        <w:t>PyOpenGL</w:t>
-      </w:r>
-      <w:proofErr w:type="spellEnd"/>
-      <w:r>
-        <w:rPr>
-          <w:rFonts w:ascii="Courier New" w:hAnsi="Courier New" w:cs="Courier New"/>
-        </w:rPr>
-        <w:t xml:space="preserve"> </w:t>
-      </w:r>
-      <w:proofErr w:type="spellStart"/>
-      <w:r>
-        <w:rPr>
-          <w:rFonts w:ascii="Courier New" w:hAnsi="Courier New" w:cs="Courier New"/>
-        </w:rPr>
-        <w:t>PyOpenGL_accelerate</w:t>
-      </w:r>
-      <w:proofErr w:type="spellEnd"/>
-    </w:p>
-    <w:p/>
-    <w:p>
-      <w:pPr>
-        <w:pStyle w:val="berschrift2"/>
-      </w:pPr>
-      <w:bookmarkStart w:id="9" w:name="_Toc435984090"/>
-      <w:proofErr w:type="spellStart"/>
-      <w:r>
-        <w:t>Pygame</w:t>
-      </w:r>
-      <w:bookmarkEnd w:id="9"/>
       <w:proofErr w:type="spellEnd"/>
     </w:p>
     <w:p/>
@@ -8422,13 +8428,13 @@
       <w:pPr>
         <w:pStyle w:val="berschrift2"/>
       </w:pPr>
-      <w:bookmarkStart w:id="10" w:name="_Toc435984091"/>
+      <w:bookmarkStart w:id="9" w:name="_Toc435984091"/>
       <w:proofErr w:type="spellStart"/>
       <w:r>
         <w:lastRenderedPageBreak/>
         <w:t>Pyglet</w:t>
       </w:r>
-      <w:bookmarkEnd w:id="10"/>
+      <w:bookmarkEnd w:id="9"/>
       <w:proofErr w:type="spellEnd"/>
     </w:p>
     <w:p/>
@@ -9040,11 +9046,11 @@
       <w:pPr>
         <w:pStyle w:val="berschrift2"/>
       </w:pPr>
-      <w:bookmarkStart w:id="11" w:name="_Toc435984092"/>
+      <w:bookmarkStart w:id="10" w:name="_Toc435984092"/>
       <w:r>
         <w:t>Panda3d</w:t>
       </w:r>
-      <w:bookmarkEnd w:id="11"/>
+      <w:bookmarkEnd w:id="10"/>
     </w:p>
     <w:p/>
     <w:p>
@@ -9214,6 +9220,7 @@
       </w:pPr>
       <w:r>
         <w:rPr>
+          <w:noProof/>
           <w:sz w:val="24"/>
           <w:szCs w:val="24"/>
         </w:rPr>
@@ -9425,31 +9432,31 @@
       <w:pPr>
         <w:pStyle w:val="berschrift1"/>
       </w:pPr>
-      <w:bookmarkStart w:id="12" w:name="_Toc435984093"/>
+      <w:bookmarkStart w:id="11" w:name="_Toc435984093"/>
       <w:r>
         <w:lastRenderedPageBreak/>
         <w:t>Designüberlegung</w:t>
       </w:r>
+      <w:bookmarkEnd w:id="11"/>
+    </w:p>
+    <w:p>
+      <w:pPr>
+        <w:pStyle w:val="KeinLeerraum"/>
+        <w:rPr>
+          <w:sz w:val="24"/>
+          <w:szCs w:val="24"/>
+        </w:rPr>
+      </w:pPr>
+    </w:p>
+    <w:p>
+      <w:pPr>
+        <w:pStyle w:val="berschrift2"/>
+      </w:pPr>
+      <w:bookmarkStart w:id="12" w:name="_Toc435984094"/>
+      <w:r>
+        <w:t>grafische Übersicht</w:t>
+      </w:r>
       <w:bookmarkEnd w:id="12"/>
-    </w:p>
-    <w:p>
-      <w:pPr>
-        <w:pStyle w:val="KeinLeerraum"/>
-        <w:rPr>
-          <w:sz w:val="24"/>
-          <w:szCs w:val="24"/>
-        </w:rPr>
-      </w:pPr>
-    </w:p>
-    <w:p>
-      <w:pPr>
-        <w:pStyle w:val="berschrift2"/>
-      </w:pPr>
-      <w:bookmarkStart w:id="13" w:name="_Toc435984094"/>
-      <w:r>
-        <w:t>grafische Übersicht</w:t>
-      </w:r>
-      <w:bookmarkEnd w:id="13"/>
     </w:p>
     <w:p>
       <w:pPr>
@@ -9577,12 +9584,12 @@
       <w:pPr>
         <w:pStyle w:val="berschrift2"/>
       </w:pPr>
-      <w:bookmarkStart w:id="14" w:name="_Toc435984095"/>
+      <w:bookmarkStart w:id="13" w:name="_Toc435984095"/>
       <w:r>
         <w:lastRenderedPageBreak/>
         <w:t>Abbildung des UML-Diagramms</w:t>
       </w:r>
-      <w:bookmarkEnd w:id="14"/>
+      <w:bookmarkEnd w:id="13"/>
     </w:p>
     <w:p>
       <w:pPr>
@@ -9712,12 +9719,12 @@
       <w:pPr>
         <w:pStyle w:val="berschrift2"/>
       </w:pPr>
-      <w:bookmarkStart w:id="15" w:name="_Toc435984096"/>
+      <w:bookmarkStart w:id="14" w:name="_Toc435984096"/>
       <w:r>
         <w:lastRenderedPageBreak/>
         <w:t>Überlegungen zur Struktur</w:t>
       </w:r>
-      <w:bookmarkEnd w:id="15"/>
+      <w:bookmarkEnd w:id="14"/>
     </w:p>
     <w:p>
       <w:pPr>
@@ -10109,21 +10116,102 @@
       <w:pPr>
         <w:pStyle w:val="berschrift1"/>
       </w:pPr>
-      <w:bookmarkStart w:id="16" w:name="_Toc435984097"/>
+      <w:bookmarkStart w:id="15" w:name="_Toc435984097"/>
       <w:r>
         <w:lastRenderedPageBreak/>
         <w:t>Arbeitsdurchführung</w:t>
       </w:r>
+      <w:bookmarkEnd w:id="15"/>
+    </w:p>
+    <w:p>
+      <w:pPr>
+        <w:pStyle w:val="KeinLeerraum"/>
+        <w:rPr>
+          <w:sz w:val="24"/>
+          <w:szCs w:val="24"/>
+        </w:rPr>
+      </w:pPr>
+    </w:p>
+    <w:p>
+      <w:pPr>
+        <w:pStyle w:val="berschrift2"/>
+      </w:pPr>
+      <w:proofErr w:type="spellStart"/>
+      <w:r>
+        <w:t>Luminary</w:t>
+      </w:r>
+      <w:proofErr w:type="spellEnd"/>
+    </w:p>
+    <w:p>
+      <w:pPr>
+        <w:rPr>
+          <w:sz w:val="24"/>
+          <w:szCs w:val="24"/>
+        </w:rPr>
+      </w:pPr>
+      <w:r>
+        <w:rPr>
+          <w:sz w:val="24"/>
+          <w:szCs w:val="24"/>
+        </w:rPr>
+        <w:t>Jedes Objekt, das dargestellt werden soll, wird in dieser Klasse abgebildet. Somit werden das Weltall, die Sonne, alle anderen Planeten und Monde mit dieser Klasse abgebildet. In dieser werden grafische Eigenschaften, Bewegungseigenschaften und Beziehungen zwischen den Himmelskörpern abgebildet. Du</w:t>
+      </w:r>
+      <w:r>
+        <w:rPr>
+          <w:sz w:val="24"/>
+          <w:szCs w:val="24"/>
+        </w:rPr>
+        <w:t>rch die Beziehungen können unzählige Möglichkeiten der Abhängigkeiten geschaffen werden.</w:t>
+      </w:r>
+    </w:p>
+    <w:p>
+      <w:pPr>
+        <w:pStyle w:val="berschrift2"/>
+      </w:pPr>
+      <w:r>
+        <w:t>Solarsystem</w:t>
+      </w:r>
+    </w:p>
+    <w:p>
+      <w:pPr>
+        <w:pStyle w:val="berschrift2"/>
+      </w:pPr>
+      <w:proofErr w:type="spellStart"/>
+      <w:r>
+        <w:t>Runtimehandler</w:t>
+      </w:r>
+      <w:proofErr w:type="spellEnd"/>
+    </w:p>
+    <w:p>
+      <w:pPr>
+        <w:pStyle w:val="berschrift2"/>
+      </w:pPr>
+      <w:proofErr w:type="spellStart"/>
+      <w:r>
+        <w:t>Camera</w:t>
+      </w:r>
+      <w:proofErr w:type="spellEnd"/>
+    </w:p>
+    <w:p>
+      <w:pPr>
+        <w:pStyle w:val="berschrift2"/>
+      </w:pPr>
+      <w:proofErr w:type="spellStart"/>
+      <w:r>
+        <w:t>EventHandler</w:t>
+      </w:r>
+      <w:proofErr w:type="spellEnd"/>
+    </w:p>
+    <w:p>
+      <w:pPr>
+        <w:pStyle w:val="KeinLeerraum"/>
+        <w:rPr>
+          <w:sz w:val="24"/>
+          <w:szCs w:val="24"/>
+        </w:rPr>
+      </w:pPr>
+      <w:bookmarkStart w:id="16" w:name="_GoBack"/>
       <w:bookmarkEnd w:id="16"/>
-    </w:p>
-    <w:p>
-      <w:pPr>
-        <w:pStyle w:val="KeinLeerraum"/>
-        <w:rPr>
-          <w:sz w:val="24"/>
-          <w:szCs w:val="24"/>
-        </w:rPr>
-      </w:pPr>
     </w:p>
     <w:p>
       <w:pPr>
@@ -10245,13 +10333,16 @@
       <w:sdtEndPr/>
       <w:sdtContent>
         <w:r>
-          <w:t xml:space="preserve">Stefan Erceg &amp; Martin </w:t>
+          <w:t xml:space="preserve">Stefan </w:t>
         </w:r>
         <w:proofErr w:type="spellStart"/>
         <w:r>
-          <w:t>Kritzl</w:t>
+          <w:t>Erceg</w:t>
         </w:r>
         <w:proofErr w:type="spellEnd"/>
+        <w:r>
+          <w:t xml:space="preserve"> &amp; Martin Kritzl</w:t>
+        </w:r>
       </w:sdtContent>
     </w:sdt>
     <w:r>
@@ -10302,7 +10393,7 @@
         <w:noProof/>
         <w:lang w:val="de-DE"/>
       </w:rPr>
-      <w:t>1</w:t>
+      <w:t>12</w:t>
     </w:r>
     <w:r>
       <w:rPr>
@@ -12028,6 +12119,7 @@
     <w:rsid w:val="006A7350"/>
     <w:rsid w:val="007E0A4F"/>
     <w:rsid w:val="0085224F"/>
+    <w:rsid w:val="008D13BE"/>
     <w:rsid w:val="00D2470B"/>
     <w:rsid w:val="00F153AE"/>
   </w:rsids>
@@ -12786,7 +12878,7 @@
 </file>
 
 <file path=customXml/itemProps2.xml><?xml version="1.0" encoding="utf-8"?>
-<ds:datastoreItem xmlns:ds="http://schemas.openxmlformats.org/officeDocument/2006/customXml" ds:itemID="{4F60309F-F9FD-46D3-86C8-ABB697E45E7C}">
+<ds:datastoreItem xmlns:ds="http://schemas.openxmlformats.org/officeDocument/2006/customXml" ds:itemID="{AC1C862F-D61C-4166-9BC5-4283876BFF55}">
   <ds:schemaRefs>
     <ds:schemaRef ds:uri="http://schemas.openxmlformats.org/officeDocument/2006/bibliography"/>
   </ds:schemaRefs>

</xml_diff>

<commit_message>
added description of the exercise
</commit_message>
<xml_diff>
--- a/Documents/Erceg_Kritzl_SolarSystem.docx
+++ b/Documents/Erceg_Kritzl_SolarSystem.docx
@@ -3869,7 +3869,7 @@
                                         <w:sz w:val="26"/>
                                         <w:szCs w:val="26"/>
                                       </w:rPr>
-                                      <w:t xml:space="preserve">Stefan </w:t>
+                                      <w:t xml:space="preserve">Stefan Erceg &amp; Martin </w:t>
                                     </w:r>
                                     <w:proofErr w:type="spellStart"/>
                                     <w:r>
@@ -3878,17 +3878,9 @@
                                         <w:sz w:val="26"/>
                                         <w:szCs w:val="26"/>
                                       </w:rPr>
-                                      <w:t>Erceg</w:t>
+                                      <w:t>Kritzl</w:t>
                                     </w:r>
                                     <w:proofErr w:type="spellEnd"/>
-                                    <w:r>
-                                      <w:rPr>
-                                        <w:color w:val="5B9BD5" w:themeColor="accent1"/>
-                                        <w:sz w:val="26"/>
-                                        <w:szCs w:val="26"/>
-                                      </w:rPr>
-                                      <w:t xml:space="preserve"> &amp; Martin Kritzl</w:t>
-                                    </w:r>
                                   </w:sdtContent>
                                 </w:sdt>
                               </w:p>
@@ -4513,7 +4505,7 @@
           <w:r>
             <w:fldChar w:fldCharType="separate"/>
           </w:r>
-          <w:hyperlink w:anchor="_Toc435984084" w:history="1">
+          <w:hyperlink w:anchor="_Toc435987182" w:history="1">
             <w:r>
               <w:rPr>
                 <w:rStyle w:val="Hyperlink"/>
@@ -4555,7 +4547,7 @@
                 <w:noProof/>
                 <w:webHidden/>
               </w:rPr>
-              <w:instrText xml:space="preserve"> PAGEREF _Toc435984084 \h </w:instrText>
+              <w:instrText xml:space="preserve"> PAGEREF _Toc435987182 \h </w:instrText>
             </w:r>
             <w:r>
               <w:rPr>
@@ -4599,7 +4591,7 @@
               <w:lang w:eastAsia="de-AT"/>
             </w:rPr>
           </w:pPr>
-          <w:hyperlink w:anchor="_Toc435984085" w:history="1">
+          <w:hyperlink w:anchor="_Toc435987183" w:history="1">
             <w:r>
               <w:rPr>
                 <w:rStyle w:val="Hyperlink"/>
@@ -4641,7 +4633,7 @@
                 <w:noProof/>
                 <w:webHidden/>
               </w:rPr>
-              <w:instrText xml:space="preserve"> PAGEREF _Toc435984085 \h </w:instrText>
+              <w:instrText xml:space="preserve"> PAGEREF _Toc435987183 \h </w:instrText>
             </w:r>
             <w:r>
               <w:rPr>
@@ -4661,7 +4653,7 @@
                 <w:noProof/>
                 <w:webHidden/>
               </w:rPr>
-              <w:t>3</w:t>
+              <w:t>4</w:t>
             </w:r>
             <w:r>
               <w:rPr>
@@ -4685,7 +4677,7 @@
               <w:lang w:eastAsia="de-AT"/>
             </w:rPr>
           </w:pPr>
-          <w:hyperlink w:anchor="_Toc435984086" w:history="1">
+          <w:hyperlink w:anchor="_Toc435987184" w:history="1">
             <w:r>
               <w:rPr>
                 <w:rStyle w:val="Hyperlink"/>
@@ -4728,7 +4720,7 @@
                 <w:noProof/>
                 <w:webHidden/>
               </w:rPr>
-              <w:instrText xml:space="preserve"> PAGEREF _Toc435984086 \h </w:instrText>
+              <w:instrText xml:space="preserve"> PAGEREF _Toc435987184 \h </w:instrText>
             </w:r>
             <w:r>
               <w:rPr>
@@ -4748,7 +4740,7 @@
                 <w:noProof/>
                 <w:webHidden/>
               </w:rPr>
-              <w:t>3</w:t>
+              <w:t>4</w:t>
             </w:r>
             <w:r>
               <w:rPr>
@@ -4772,7 +4764,7 @@
               <w:lang w:eastAsia="de-AT"/>
             </w:rPr>
           </w:pPr>
-          <w:hyperlink w:anchor="_Toc435984087" w:history="1">
+          <w:hyperlink w:anchor="_Toc435987185" w:history="1">
             <w:r>
               <w:rPr>
                 <w:rStyle w:val="Hyperlink"/>
@@ -4814,7 +4806,7 @@
                 <w:noProof/>
                 <w:webHidden/>
               </w:rPr>
-              <w:instrText xml:space="preserve"> PAGEREF _Toc435984087 \h </w:instrText>
+              <w:instrText xml:space="preserve"> PAGEREF _Toc435987185 \h </w:instrText>
             </w:r>
             <w:r>
               <w:rPr>
@@ -4834,7 +4826,7 @@
                 <w:noProof/>
                 <w:webHidden/>
               </w:rPr>
-              <w:t>3</w:t>
+              <w:t>4</w:t>
             </w:r>
             <w:r>
               <w:rPr>
@@ -4858,7 +4850,7 @@
               <w:lang w:eastAsia="de-AT"/>
             </w:rPr>
           </w:pPr>
-          <w:hyperlink w:anchor="_Toc435984088" w:history="1">
+          <w:hyperlink w:anchor="_Toc435987186" w:history="1">
             <w:r>
               <w:rPr>
                 <w:rStyle w:val="Hyperlink"/>
@@ -4900,7 +4892,7 @@
                 <w:noProof/>
                 <w:webHidden/>
               </w:rPr>
-              <w:instrText xml:space="preserve"> PAGEREF _Toc435984088 \h </w:instrText>
+              <w:instrText xml:space="preserve"> PAGEREF _Toc435987186 \h </w:instrText>
             </w:r>
             <w:r>
               <w:rPr>
@@ -4920,7 +4912,7 @@
                 <w:noProof/>
                 <w:webHidden/>
               </w:rPr>
-              <w:t>4</w:t>
+              <w:t>5</w:t>
             </w:r>
             <w:r>
               <w:rPr>
@@ -4944,7 +4936,7 @@
               <w:lang w:eastAsia="de-AT"/>
             </w:rPr>
           </w:pPr>
-          <w:hyperlink w:anchor="_Toc435984089" w:history="1">
+          <w:hyperlink w:anchor="_Toc435987187" w:history="1">
             <w:r>
               <w:rPr>
                 <w:rStyle w:val="Hyperlink"/>
@@ -4986,7 +4978,7 @@
                 <w:noProof/>
                 <w:webHidden/>
               </w:rPr>
-              <w:instrText xml:space="preserve"> PAGEREF _Toc435984089 \h </w:instrText>
+              <w:instrText xml:space="preserve"> PAGEREF _Toc435987187 \h </w:instrText>
             </w:r>
             <w:r>
               <w:rPr>
@@ -5006,7 +4998,7 @@
                 <w:noProof/>
                 <w:webHidden/>
               </w:rPr>
-              <w:t>4</w:t>
+              <w:t>5</w:t>
             </w:r>
             <w:r>
               <w:rPr>
@@ -5030,7 +5022,7 @@
               <w:lang w:eastAsia="de-AT"/>
             </w:rPr>
           </w:pPr>
-          <w:hyperlink w:anchor="_Toc435984090" w:history="1">
+          <w:hyperlink w:anchor="_Toc435987188" w:history="1">
             <w:r>
               <w:rPr>
                 <w:rStyle w:val="Hyperlink"/>
@@ -5072,7 +5064,7 @@
                 <w:noProof/>
                 <w:webHidden/>
               </w:rPr>
-              <w:instrText xml:space="preserve"> PAGEREF _Toc435984090 \h </w:instrText>
+              <w:instrText xml:space="preserve"> PAGEREF _Toc435987188 \h </w:instrText>
             </w:r>
             <w:r>
               <w:rPr>
@@ -5092,7 +5084,7 @@
                 <w:noProof/>
                 <w:webHidden/>
               </w:rPr>
-              <w:t>4</w:t>
+              <w:t>5</w:t>
             </w:r>
             <w:r>
               <w:rPr>
@@ -5116,7 +5108,7 @@
               <w:lang w:eastAsia="de-AT"/>
             </w:rPr>
           </w:pPr>
-          <w:hyperlink w:anchor="_Toc435984091" w:history="1">
+          <w:hyperlink w:anchor="_Toc435987189" w:history="1">
             <w:r>
               <w:rPr>
                 <w:rStyle w:val="Hyperlink"/>
@@ -5158,7 +5150,7 @@
                 <w:noProof/>
                 <w:webHidden/>
               </w:rPr>
-              <w:instrText xml:space="preserve"> PAGEREF _Toc435984091 \h </w:instrText>
+              <w:instrText xml:space="preserve"> PAGEREF _Toc435987189 \h </w:instrText>
             </w:r>
             <w:r>
               <w:rPr>
@@ -5178,7 +5170,7 @@
                 <w:noProof/>
                 <w:webHidden/>
               </w:rPr>
-              <w:t>5</w:t>
+              <w:t>6</w:t>
             </w:r>
             <w:r>
               <w:rPr>
@@ -5202,7 +5194,7 @@
               <w:lang w:eastAsia="de-AT"/>
             </w:rPr>
           </w:pPr>
-          <w:hyperlink w:anchor="_Toc435984092" w:history="1">
+          <w:hyperlink w:anchor="_Toc435987190" w:history="1">
             <w:r>
               <w:rPr>
                 <w:rStyle w:val="Hyperlink"/>
@@ -5244,7 +5236,7 @@
                 <w:noProof/>
                 <w:webHidden/>
               </w:rPr>
-              <w:instrText xml:space="preserve"> PAGEREF _Toc435984092 \h </w:instrText>
+              <w:instrText xml:space="preserve"> PAGEREF _Toc435987190 \h </w:instrText>
             </w:r>
             <w:r>
               <w:rPr>
@@ -5264,7 +5256,7 @@
                 <w:noProof/>
                 <w:webHidden/>
               </w:rPr>
-              <w:t>6</w:t>
+              <w:t>7</w:t>
             </w:r>
             <w:r>
               <w:rPr>
@@ -5288,7 +5280,7 @@
               <w:lang w:eastAsia="de-AT"/>
             </w:rPr>
           </w:pPr>
-          <w:hyperlink w:anchor="_Toc435984093" w:history="1">
+          <w:hyperlink w:anchor="_Toc435987191" w:history="1">
             <w:r>
               <w:rPr>
                 <w:rStyle w:val="Hyperlink"/>
@@ -5311,6 +5303,8 @@
               </w:rPr>
               <w:t>Designüberlegung</w:t>
             </w:r>
+            <w:bookmarkStart w:id="0" w:name="_GoBack"/>
+            <w:bookmarkEnd w:id="0"/>
             <w:r>
               <w:rPr>
                 <w:noProof/>
@@ -5330,7 +5324,7 @@
                 <w:noProof/>
                 <w:webHidden/>
               </w:rPr>
-              <w:instrText xml:space="preserve"> PAGEREF _Toc435984093 \h </w:instrText>
+              <w:instrText xml:space="preserve"> PAGEREF _Toc435987191 \h </w:instrText>
             </w:r>
             <w:r>
               <w:rPr>
@@ -5350,7 +5344,7 @@
                 <w:noProof/>
                 <w:webHidden/>
               </w:rPr>
-              <w:t>8</w:t>
+              <w:t>9</w:t>
             </w:r>
             <w:r>
               <w:rPr>
@@ -5374,7 +5368,7 @@
               <w:lang w:eastAsia="de-AT"/>
             </w:rPr>
           </w:pPr>
-          <w:hyperlink w:anchor="_Toc435984094" w:history="1">
+          <w:hyperlink w:anchor="_Toc435987192" w:history="1">
             <w:r>
               <w:rPr>
                 <w:rStyle w:val="Hyperlink"/>
@@ -5416,7 +5410,7 @@
                 <w:noProof/>
                 <w:webHidden/>
               </w:rPr>
-              <w:instrText xml:space="preserve"> PAGEREF _Toc435984094 \h </w:instrText>
+              <w:instrText xml:space="preserve"> PAGEREF _Toc435987192 \h </w:instrText>
             </w:r>
             <w:r>
               <w:rPr>
@@ -5436,7 +5430,7 @@
                 <w:noProof/>
                 <w:webHidden/>
               </w:rPr>
-              <w:t>8</w:t>
+              <w:t>9</w:t>
             </w:r>
             <w:r>
               <w:rPr>
@@ -5460,7 +5454,7 @@
               <w:lang w:eastAsia="de-AT"/>
             </w:rPr>
           </w:pPr>
-          <w:hyperlink w:anchor="_Toc435984095" w:history="1">
+          <w:hyperlink w:anchor="_Toc435987193" w:history="1">
             <w:r>
               <w:rPr>
                 <w:rStyle w:val="Hyperlink"/>
@@ -5502,7 +5496,7 @@
                 <w:noProof/>
                 <w:webHidden/>
               </w:rPr>
-              <w:instrText xml:space="preserve"> PAGEREF _Toc435984095 \h </w:instrText>
+              <w:instrText xml:space="preserve"> PAGEREF _Toc435987193 \h </w:instrText>
             </w:r>
             <w:r>
               <w:rPr>
@@ -5522,7 +5516,7 @@
                 <w:noProof/>
                 <w:webHidden/>
               </w:rPr>
-              <w:t>9</w:t>
+              <w:t>10</w:t>
             </w:r>
             <w:r>
               <w:rPr>
@@ -5546,7 +5540,7 @@
               <w:lang w:eastAsia="de-AT"/>
             </w:rPr>
           </w:pPr>
-          <w:hyperlink w:anchor="_Toc435984096" w:history="1">
+          <w:hyperlink w:anchor="_Toc435987194" w:history="1">
             <w:r>
               <w:rPr>
                 <w:rStyle w:val="Hyperlink"/>
@@ -5588,7 +5582,7 @@
                 <w:noProof/>
                 <w:webHidden/>
               </w:rPr>
-              <w:instrText xml:space="preserve"> PAGEREF _Toc435984096 \h </w:instrText>
+              <w:instrText xml:space="preserve"> PAGEREF _Toc435987194 \h </w:instrText>
             </w:r>
             <w:r>
               <w:rPr>
@@ -5608,7 +5602,7 @@
                 <w:noProof/>
                 <w:webHidden/>
               </w:rPr>
-              <w:t>10</w:t>
+              <w:t>11</w:t>
             </w:r>
             <w:r>
               <w:rPr>
@@ -5632,7 +5626,7 @@
               <w:lang w:eastAsia="de-AT"/>
             </w:rPr>
           </w:pPr>
-          <w:hyperlink w:anchor="_Toc435984097" w:history="1">
+          <w:hyperlink w:anchor="_Toc435987195" w:history="1">
             <w:r>
               <w:rPr>
                 <w:rStyle w:val="Hyperlink"/>
@@ -5674,7 +5668,7 @@
                 <w:noProof/>
                 <w:webHidden/>
               </w:rPr>
-              <w:instrText xml:space="preserve"> PAGEREF _Toc435984097 \h </w:instrText>
+              <w:instrText xml:space="preserve"> PAGEREF _Toc435987195 \h </w:instrText>
             </w:r>
             <w:r>
               <w:rPr>
@@ -5694,7 +5688,437 @@
                 <w:noProof/>
                 <w:webHidden/>
               </w:rPr>
-              <w:t>11</w:t>
+              <w:t>12</w:t>
+            </w:r>
+            <w:r>
+              <w:rPr>
+                <w:noProof/>
+                <w:webHidden/>
+              </w:rPr>
+              <w:fldChar w:fldCharType="end"/>
+            </w:r>
+          </w:hyperlink>
+        </w:p>
+        <w:p>
+          <w:pPr>
+            <w:pStyle w:val="Verzeichnis2"/>
+            <w:tabs>
+              <w:tab w:val="left" w:pos="880"/>
+              <w:tab w:val="right" w:leader="dot" w:pos="9062"/>
+            </w:tabs>
+            <w:rPr>
+              <w:rFonts w:eastAsiaTheme="minorEastAsia"/>
+              <w:noProof/>
+              <w:lang w:eastAsia="de-AT"/>
+            </w:rPr>
+          </w:pPr>
+          <w:hyperlink w:anchor="_Toc435987196" w:history="1">
+            <w:r>
+              <w:rPr>
+                <w:rStyle w:val="Hyperlink"/>
+                <w:noProof/>
+              </w:rPr>
+              <w:t>5.1</w:t>
+            </w:r>
+            <w:r>
+              <w:rPr>
+                <w:rFonts w:eastAsiaTheme="minorEastAsia"/>
+                <w:noProof/>
+                <w:lang w:eastAsia="de-AT"/>
+              </w:rPr>
+              <w:tab/>
+            </w:r>
+            <w:r>
+              <w:rPr>
+                <w:rStyle w:val="Hyperlink"/>
+                <w:noProof/>
+              </w:rPr>
+              <w:t>Luminary</w:t>
+            </w:r>
+            <w:r>
+              <w:rPr>
+                <w:noProof/>
+                <w:webHidden/>
+              </w:rPr>
+              <w:tab/>
+            </w:r>
+            <w:r>
+              <w:rPr>
+                <w:noProof/>
+                <w:webHidden/>
+              </w:rPr>
+              <w:fldChar w:fldCharType="begin"/>
+            </w:r>
+            <w:r>
+              <w:rPr>
+                <w:noProof/>
+                <w:webHidden/>
+              </w:rPr>
+              <w:instrText xml:space="preserve"> PAGEREF _Toc435987196 \h </w:instrText>
+            </w:r>
+            <w:r>
+              <w:rPr>
+                <w:noProof/>
+                <w:webHidden/>
+              </w:rPr>
+            </w:r>
+            <w:r>
+              <w:rPr>
+                <w:noProof/>
+                <w:webHidden/>
+              </w:rPr>
+              <w:fldChar w:fldCharType="separate"/>
+            </w:r>
+            <w:r>
+              <w:rPr>
+                <w:noProof/>
+                <w:webHidden/>
+              </w:rPr>
+              <w:t>12</w:t>
+            </w:r>
+            <w:r>
+              <w:rPr>
+                <w:noProof/>
+                <w:webHidden/>
+              </w:rPr>
+              <w:fldChar w:fldCharType="end"/>
+            </w:r>
+          </w:hyperlink>
+        </w:p>
+        <w:p>
+          <w:pPr>
+            <w:pStyle w:val="Verzeichnis2"/>
+            <w:tabs>
+              <w:tab w:val="left" w:pos="880"/>
+              <w:tab w:val="right" w:leader="dot" w:pos="9062"/>
+            </w:tabs>
+            <w:rPr>
+              <w:rFonts w:eastAsiaTheme="minorEastAsia"/>
+              <w:noProof/>
+              <w:lang w:eastAsia="de-AT"/>
+            </w:rPr>
+          </w:pPr>
+          <w:hyperlink w:anchor="_Toc435987197" w:history="1">
+            <w:r>
+              <w:rPr>
+                <w:rStyle w:val="Hyperlink"/>
+                <w:noProof/>
+              </w:rPr>
+              <w:t>5.2</w:t>
+            </w:r>
+            <w:r>
+              <w:rPr>
+                <w:rFonts w:eastAsiaTheme="minorEastAsia"/>
+                <w:noProof/>
+                <w:lang w:eastAsia="de-AT"/>
+              </w:rPr>
+              <w:tab/>
+            </w:r>
+            <w:r>
+              <w:rPr>
+                <w:rStyle w:val="Hyperlink"/>
+                <w:noProof/>
+              </w:rPr>
+              <w:t>Solarsystem</w:t>
+            </w:r>
+            <w:r>
+              <w:rPr>
+                <w:noProof/>
+                <w:webHidden/>
+              </w:rPr>
+              <w:tab/>
+            </w:r>
+            <w:r>
+              <w:rPr>
+                <w:noProof/>
+                <w:webHidden/>
+              </w:rPr>
+              <w:fldChar w:fldCharType="begin"/>
+            </w:r>
+            <w:r>
+              <w:rPr>
+                <w:noProof/>
+                <w:webHidden/>
+              </w:rPr>
+              <w:instrText xml:space="preserve"> PAGEREF _Toc435987197 \h </w:instrText>
+            </w:r>
+            <w:r>
+              <w:rPr>
+                <w:noProof/>
+                <w:webHidden/>
+              </w:rPr>
+            </w:r>
+            <w:r>
+              <w:rPr>
+                <w:noProof/>
+                <w:webHidden/>
+              </w:rPr>
+              <w:fldChar w:fldCharType="separate"/>
+            </w:r>
+            <w:r>
+              <w:rPr>
+                <w:noProof/>
+                <w:webHidden/>
+              </w:rPr>
+              <w:t>12</w:t>
+            </w:r>
+            <w:r>
+              <w:rPr>
+                <w:noProof/>
+                <w:webHidden/>
+              </w:rPr>
+              <w:fldChar w:fldCharType="end"/>
+            </w:r>
+          </w:hyperlink>
+        </w:p>
+        <w:p>
+          <w:pPr>
+            <w:pStyle w:val="Verzeichnis2"/>
+            <w:tabs>
+              <w:tab w:val="left" w:pos="880"/>
+              <w:tab w:val="right" w:leader="dot" w:pos="9062"/>
+            </w:tabs>
+            <w:rPr>
+              <w:rFonts w:eastAsiaTheme="minorEastAsia"/>
+              <w:noProof/>
+              <w:lang w:eastAsia="de-AT"/>
+            </w:rPr>
+          </w:pPr>
+          <w:hyperlink w:anchor="_Toc435987198" w:history="1">
+            <w:r>
+              <w:rPr>
+                <w:rStyle w:val="Hyperlink"/>
+                <w:noProof/>
+              </w:rPr>
+              <w:t>5.3</w:t>
+            </w:r>
+            <w:r>
+              <w:rPr>
+                <w:rFonts w:eastAsiaTheme="minorEastAsia"/>
+                <w:noProof/>
+                <w:lang w:eastAsia="de-AT"/>
+              </w:rPr>
+              <w:tab/>
+            </w:r>
+            <w:r>
+              <w:rPr>
+                <w:rStyle w:val="Hyperlink"/>
+                <w:noProof/>
+              </w:rPr>
+              <w:t>Runtimehandler</w:t>
+            </w:r>
+            <w:r>
+              <w:rPr>
+                <w:noProof/>
+                <w:webHidden/>
+              </w:rPr>
+              <w:tab/>
+            </w:r>
+            <w:r>
+              <w:rPr>
+                <w:noProof/>
+                <w:webHidden/>
+              </w:rPr>
+              <w:fldChar w:fldCharType="begin"/>
+            </w:r>
+            <w:r>
+              <w:rPr>
+                <w:noProof/>
+                <w:webHidden/>
+              </w:rPr>
+              <w:instrText xml:space="preserve"> PAGEREF _Toc435987198 \h </w:instrText>
+            </w:r>
+            <w:r>
+              <w:rPr>
+                <w:noProof/>
+                <w:webHidden/>
+              </w:rPr>
+            </w:r>
+            <w:r>
+              <w:rPr>
+                <w:noProof/>
+                <w:webHidden/>
+              </w:rPr>
+              <w:fldChar w:fldCharType="separate"/>
+            </w:r>
+            <w:r>
+              <w:rPr>
+                <w:noProof/>
+                <w:webHidden/>
+              </w:rPr>
+              <w:t>12</w:t>
+            </w:r>
+            <w:r>
+              <w:rPr>
+                <w:noProof/>
+                <w:webHidden/>
+              </w:rPr>
+              <w:fldChar w:fldCharType="end"/>
+            </w:r>
+          </w:hyperlink>
+        </w:p>
+        <w:p>
+          <w:pPr>
+            <w:pStyle w:val="Verzeichnis2"/>
+            <w:tabs>
+              <w:tab w:val="left" w:pos="880"/>
+              <w:tab w:val="right" w:leader="dot" w:pos="9062"/>
+            </w:tabs>
+            <w:rPr>
+              <w:rFonts w:eastAsiaTheme="minorEastAsia"/>
+              <w:noProof/>
+              <w:lang w:eastAsia="de-AT"/>
+            </w:rPr>
+          </w:pPr>
+          <w:hyperlink w:anchor="_Toc435987199" w:history="1">
+            <w:r>
+              <w:rPr>
+                <w:rStyle w:val="Hyperlink"/>
+                <w:noProof/>
+              </w:rPr>
+              <w:t>5.4</w:t>
+            </w:r>
+            <w:r>
+              <w:rPr>
+                <w:rFonts w:eastAsiaTheme="minorEastAsia"/>
+                <w:noProof/>
+                <w:lang w:eastAsia="de-AT"/>
+              </w:rPr>
+              <w:tab/>
+            </w:r>
+            <w:r>
+              <w:rPr>
+                <w:rStyle w:val="Hyperlink"/>
+                <w:noProof/>
+              </w:rPr>
+              <w:t>Camera</w:t>
+            </w:r>
+            <w:r>
+              <w:rPr>
+                <w:noProof/>
+                <w:webHidden/>
+              </w:rPr>
+              <w:tab/>
+            </w:r>
+            <w:r>
+              <w:rPr>
+                <w:noProof/>
+                <w:webHidden/>
+              </w:rPr>
+              <w:fldChar w:fldCharType="begin"/>
+            </w:r>
+            <w:r>
+              <w:rPr>
+                <w:noProof/>
+                <w:webHidden/>
+              </w:rPr>
+              <w:instrText xml:space="preserve"> PAGEREF _Toc435987199 \h </w:instrText>
+            </w:r>
+            <w:r>
+              <w:rPr>
+                <w:noProof/>
+                <w:webHidden/>
+              </w:rPr>
+            </w:r>
+            <w:r>
+              <w:rPr>
+                <w:noProof/>
+                <w:webHidden/>
+              </w:rPr>
+              <w:fldChar w:fldCharType="separate"/>
+            </w:r>
+            <w:r>
+              <w:rPr>
+                <w:noProof/>
+                <w:webHidden/>
+              </w:rPr>
+              <w:t>12</w:t>
+            </w:r>
+            <w:r>
+              <w:rPr>
+                <w:noProof/>
+                <w:webHidden/>
+              </w:rPr>
+              <w:fldChar w:fldCharType="end"/>
+            </w:r>
+          </w:hyperlink>
+        </w:p>
+        <w:p>
+          <w:pPr>
+            <w:pStyle w:val="Verzeichnis2"/>
+            <w:tabs>
+              <w:tab w:val="left" w:pos="880"/>
+              <w:tab w:val="right" w:leader="dot" w:pos="9062"/>
+            </w:tabs>
+            <w:rPr>
+              <w:rFonts w:eastAsiaTheme="minorEastAsia"/>
+              <w:noProof/>
+              <w:lang w:eastAsia="de-AT"/>
+            </w:rPr>
+          </w:pPr>
+          <w:hyperlink w:anchor="_Toc435987200" w:history="1">
+            <w:r>
+              <w:rPr>
+                <w:rStyle w:val="Hyperlink"/>
+                <w:noProof/>
+              </w:rPr>
+              <w:t>5.5</w:t>
+            </w:r>
+            <w:r>
+              <w:rPr>
+                <w:rFonts w:eastAsiaTheme="minorEastAsia"/>
+                <w:noProof/>
+                <w:lang w:eastAsia="de-AT"/>
+              </w:rPr>
+              <w:tab/>
+            </w:r>
+            <w:r>
+              <w:rPr>
+                <w:rStyle w:val="Hyperlink"/>
+                <w:noProof/>
+              </w:rPr>
+              <w:t>EventHandler</w:t>
+            </w:r>
+            <w:r>
+              <w:rPr>
+                <w:noProof/>
+                <w:webHidden/>
+              </w:rPr>
+              <w:tab/>
+            </w:r>
+            <w:r>
+              <w:rPr>
+                <w:noProof/>
+                <w:webHidden/>
+              </w:rPr>
+              <w:fldChar w:fldCharType="begin"/>
+            </w:r>
+            <w:r>
+              <w:rPr>
+                <w:noProof/>
+                <w:webHidden/>
+              </w:rPr>
+              <w:instrText xml:space="preserve"> PAGEREF _Toc435987200 \h </w:instrText>
+            </w:r>
+            <w:r>
+              <w:rPr>
+                <w:noProof/>
+                <w:webHidden/>
+              </w:rPr>
+            </w:r>
+            <w:r>
+              <w:rPr>
+                <w:noProof/>
+                <w:webHidden/>
+              </w:rPr>
+              <w:fldChar w:fldCharType="separate"/>
+            </w:r>
+            <w:r>
+              <w:rPr>
+                <w:noProof/>
+                <w:webHidden/>
+              </w:rPr>
+              <w:t>12</w:t>
             </w:r>
             <w:r>
               <w:rPr>
@@ -5718,7 +6142,7 @@
               <w:lang w:eastAsia="de-AT"/>
             </w:rPr>
           </w:pPr>
-          <w:hyperlink w:anchor="_Toc435984098" w:history="1">
+          <w:hyperlink w:anchor="_Toc435987201" w:history="1">
             <w:r>
               <w:rPr>
                 <w:rStyle w:val="Hyperlink"/>
@@ -5760,7 +6184,7 @@
                 <w:noProof/>
                 <w:webHidden/>
               </w:rPr>
-              <w:instrText xml:space="preserve"> PAGEREF _Toc435984098 \h </w:instrText>
+              <w:instrText xml:space="preserve"> PAGEREF _Toc435987201 \h </w:instrText>
             </w:r>
             <w:r>
               <w:rPr>
@@ -5780,7 +6204,7 @@
                 <w:noProof/>
                 <w:webHidden/>
               </w:rPr>
-              <w:t>12</w:t>
+              <w:t>13</w:t>
             </w:r>
             <w:r>
               <w:rPr>
@@ -5823,15 +6247,953 @@
       <w:pPr>
         <w:pStyle w:val="berschrift1"/>
       </w:pPr>
-      <w:bookmarkStart w:id="0" w:name="_Toc435984084"/>
+      <w:bookmarkStart w:id="1" w:name="_Toc435987182"/>
       <w:r>
         <w:lastRenderedPageBreak/>
         <w:t>Angabe</w:t>
       </w:r>
-      <w:bookmarkEnd w:id="0"/>
-    </w:p>
-    <w:p>
-      <w:pPr>
+      <w:bookmarkEnd w:id="1"/>
+    </w:p>
+    <w:p>
+      <w:pPr>
+        <w:pStyle w:val="KeinLeerraum"/>
+        <w:rPr>
+          <w:sz w:val="24"/>
+          <w:szCs w:val="24"/>
+        </w:rPr>
+      </w:pPr>
+    </w:p>
+    <w:p>
+      <w:pPr>
+        <w:pStyle w:val="KeinLeerraum"/>
+        <w:rPr>
+          <w:sz w:val="24"/>
+          <w:szCs w:val="24"/>
+        </w:rPr>
+      </w:pPr>
+      <w:r>
+        <w:rPr>
+          <w:sz w:val="24"/>
+          <w:szCs w:val="24"/>
+        </w:rPr>
+        <w:t>Wir wollen unser Wissen aus SEW nutzen, um eine kreative Applikation zu erstellen. Die Aufgabenstellung:</w:t>
+      </w:r>
+    </w:p>
+    <w:p>
+      <w:pPr>
+        <w:pStyle w:val="KeinLeerraum"/>
+        <w:rPr>
+          <w:sz w:val="24"/>
+          <w:szCs w:val="24"/>
+        </w:rPr>
+      </w:pPr>
+    </w:p>
+    <w:p>
+      <w:pPr>
+        <w:pStyle w:val="KeinLeerraum"/>
+        <w:rPr>
+          <w:sz w:val="24"/>
+          <w:szCs w:val="24"/>
+        </w:rPr>
+      </w:pPr>
+      <w:r>
+        <w:rPr>
+          <w:sz w:val="24"/>
+          <w:szCs w:val="24"/>
+        </w:rPr>
+        <w:t>Erstelle eine einfache Animation unseres Sonnensystems!</w:t>
+      </w:r>
+    </w:p>
+    <w:p>
+      <w:pPr>
+        <w:pStyle w:val="KeinLeerraum"/>
+        <w:rPr>
+          <w:sz w:val="24"/>
+          <w:szCs w:val="24"/>
+        </w:rPr>
+      </w:pPr>
+    </w:p>
+    <w:p>
+      <w:pPr>
+        <w:pStyle w:val="KeinLeerraum"/>
+        <w:rPr>
+          <w:sz w:val="24"/>
+          <w:szCs w:val="24"/>
+        </w:rPr>
+      </w:pPr>
+      <w:r>
+        <w:rPr>
+          <w:noProof/>
+          <w:sz w:val="24"/>
+          <w:szCs w:val="24"/>
+        </w:rPr>
+        <w:drawing>
+          <wp:inline distT="0" distB="0" distL="0" distR="0">
+            <wp:extent cx="5760720" cy="4464050"/>
+            <wp:effectExtent l="0" t="0" r="0" b="0"/>
+            <wp:docPr id="39" name="Grafik 39"/>
+            <wp:cNvGraphicFramePr>
+              <a:graphicFrameLocks xmlns:a="http://schemas.openxmlformats.org/drawingml/2006/main" noChangeAspect="1"/>
+            </wp:cNvGraphicFramePr>
+            <a:graphic xmlns:a="http://schemas.openxmlformats.org/drawingml/2006/main">
+              <a:graphicData uri="http://schemas.openxmlformats.org/drawingml/2006/picture">
+                <pic:pic xmlns:pic="http://schemas.openxmlformats.org/drawingml/2006/picture">
+                  <pic:nvPicPr>
+                    <pic:cNvPr id="39" name="solarsystem.png"/>
+                    <pic:cNvPicPr/>
+                  </pic:nvPicPr>
+                  <pic:blipFill>
+                    <a:blip r:embed="rId9">
+                      <a:extLst>
+                        <a:ext uri="{28A0092B-C50C-407E-A947-70E740481C1C}">
+                          <a14:useLocalDpi xmlns:a14="http://schemas.microsoft.com/office/drawing/2010/main" val="0"/>
+                        </a:ext>
+                      </a:extLst>
+                    </a:blip>
+                    <a:stretch>
+                      <a:fillRect/>
+                    </a:stretch>
+                  </pic:blipFill>
+                  <pic:spPr>
+                    <a:xfrm>
+                      <a:off x="0" y="0"/>
+                      <a:ext cx="5760720" cy="4464050"/>
+                    </a:xfrm>
+                    <a:prstGeom prst="rect">
+                      <a:avLst/>
+                    </a:prstGeom>
+                  </pic:spPr>
+                </pic:pic>
+              </a:graphicData>
+            </a:graphic>
+          </wp:inline>
+        </w:drawing>
+      </w:r>
+    </w:p>
+    <w:p>
+      <w:pPr>
+        <w:pStyle w:val="KeinLeerraum"/>
+        <w:rPr>
+          <w:sz w:val="24"/>
+          <w:szCs w:val="24"/>
+        </w:rPr>
+      </w:pPr>
+    </w:p>
+    <w:p>
+      <w:pPr>
+        <w:pStyle w:val="KeinLeerraum"/>
+        <w:rPr>
+          <w:sz w:val="24"/>
+          <w:szCs w:val="24"/>
+        </w:rPr>
+      </w:pPr>
+      <w:r>
+        <w:rPr>
+          <w:sz w:val="24"/>
+          <w:szCs w:val="24"/>
+        </w:rPr>
+        <w:t>In einem Team (2) sind fol</w:t>
+      </w:r>
+      <w:r>
+        <w:rPr>
+          <w:sz w:val="24"/>
+          <w:szCs w:val="24"/>
+        </w:rPr>
+        <w:t>gende Anforderungen zu erfüllen:</w:t>
+      </w:r>
+    </w:p>
+    <w:p>
+      <w:pPr>
+        <w:pStyle w:val="KeinLeerraum"/>
+        <w:rPr>
+          <w:sz w:val="24"/>
+          <w:szCs w:val="24"/>
+        </w:rPr>
+      </w:pPr>
+    </w:p>
+    <w:p>
+      <w:pPr>
+        <w:pStyle w:val="KeinLeerraum"/>
+        <w:numPr>
+          <w:ilvl w:val="0"/>
+          <w:numId w:val="8"/>
+        </w:numPr>
+        <w:rPr>
+          <w:sz w:val="24"/>
+          <w:szCs w:val="24"/>
+        </w:rPr>
+      </w:pPr>
+      <w:r>
+        <w:rPr>
+          <w:sz w:val="24"/>
+          <w:szCs w:val="24"/>
+        </w:rPr>
+        <w:t>Ein zentraler Stern</w:t>
+      </w:r>
+    </w:p>
+    <w:p>
+      <w:pPr>
+        <w:pStyle w:val="KeinLeerraum"/>
+        <w:numPr>
+          <w:ilvl w:val="0"/>
+          <w:numId w:val="8"/>
+        </w:numPr>
+        <w:rPr>
+          <w:sz w:val="24"/>
+          <w:szCs w:val="24"/>
+        </w:rPr>
+      </w:pPr>
+      <w:r>
+        <w:rPr>
+          <w:sz w:val="24"/>
+          <w:szCs w:val="24"/>
+        </w:rPr>
+        <w:t>Zumindest 2 Planeten, die sich um die eigene Achse und in elliptischen Bahnen um den Zentralstern drehen</w:t>
+      </w:r>
+    </w:p>
+    <w:p>
+      <w:pPr>
+        <w:pStyle w:val="KeinLeerraum"/>
+        <w:numPr>
+          <w:ilvl w:val="0"/>
+          <w:numId w:val="8"/>
+        </w:numPr>
+        <w:rPr>
+          <w:sz w:val="24"/>
+          <w:szCs w:val="24"/>
+        </w:rPr>
+      </w:pPr>
+      <w:r>
+        <w:rPr>
+          <w:sz w:val="24"/>
+          <w:szCs w:val="24"/>
+        </w:rPr>
+        <w:t>Ein Planet hat zumindest einen Mond, der sich zusätzlich um seinen Planeten bewegt</w:t>
+      </w:r>
+    </w:p>
+    <w:p>
+      <w:pPr>
+        <w:pStyle w:val="KeinLeerraum"/>
+        <w:numPr>
+          <w:ilvl w:val="0"/>
+          <w:numId w:val="8"/>
+        </w:numPr>
+        <w:rPr>
+          <w:sz w:val="24"/>
+          <w:szCs w:val="24"/>
+        </w:rPr>
+      </w:pPr>
+      <w:r>
+        <w:rPr>
+          <w:sz w:val="24"/>
+          <w:szCs w:val="24"/>
+        </w:rPr>
+        <w:t>Kreativität ist gefragt: Weitere Planeten, Asteroiden, Galaxien,...</w:t>
+      </w:r>
+    </w:p>
+    <w:p>
+      <w:pPr>
+        <w:pStyle w:val="KeinLeerraum"/>
+        <w:numPr>
+          <w:ilvl w:val="0"/>
+          <w:numId w:val="8"/>
+        </w:numPr>
+        <w:rPr>
+          <w:sz w:val="24"/>
+          <w:szCs w:val="24"/>
+        </w:rPr>
+      </w:pPr>
+      <w:r>
+        <w:rPr>
+          <w:sz w:val="24"/>
+          <w:szCs w:val="24"/>
+        </w:rPr>
+        <w:t>Zumindest ein Planet wird mit einer Textur belegt (Erde, Mars,... sind im Netz verfügbar)</w:t>
+      </w:r>
+    </w:p>
+    <w:p>
+      <w:pPr>
+        <w:pStyle w:val="KeinLeerraum"/>
+        <w:rPr>
+          <w:sz w:val="24"/>
+          <w:szCs w:val="24"/>
+        </w:rPr>
+      </w:pPr>
+    </w:p>
+    <w:p>
+      <w:pPr>
+        <w:rPr>
+          <w:rFonts w:eastAsiaTheme="minorEastAsia"/>
+          <w:sz w:val="24"/>
+          <w:szCs w:val="24"/>
+          <w:lang w:eastAsia="de-AT"/>
+        </w:rPr>
+      </w:pPr>
+      <w:r>
+        <w:rPr>
+          <w:sz w:val="24"/>
+          <w:szCs w:val="24"/>
+        </w:rPr>
+        <w:br w:type="page"/>
+      </w:r>
+    </w:p>
+    <w:p>
+      <w:pPr>
+        <w:pStyle w:val="KeinLeerraum"/>
+        <w:rPr>
+          <w:sz w:val="24"/>
+          <w:szCs w:val="24"/>
+        </w:rPr>
+      </w:pPr>
+      <w:r>
+        <w:rPr>
+          <w:sz w:val="24"/>
+          <w:szCs w:val="24"/>
+        </w:rPr>
+        <w:lastRenderedPageBreak/>
+        <w:t>Events:</w:t>
+      </w:r>
+    </w:p>
+    <w:p>
+      <w:pPr>
+        <w:pStyle w:val="KeinLeerraum"/>
+        <w:rPr>
+          <w:sz w:val="24"/>
+          <w:szCs w:val="24"/>
+        </w:rPr>
+      </w:pPr>
+    </w:p>
+    <w:p>
+      <w:pPr>
+        <w:pStyle w:val="KeinLeerraum"/>
+        <w:numPr>
+          <w:ilvl w:val="0"/>
+          <w:numId w:val="9"/>
+        </w:numPr>
+        <w:rPr>
+          <w:sz w:val="24"/>
+          <w:szCs w:val="24"/>
+        </w:rPr>
+      </w:pPr>
+      <w:r>
+        <w:rPr>
+          <w:sz w:val="24"/>
+          <w:szCs w:val="24"/>
+        </w:rPr>
+        <w:t>Mittels Maus kann die Kameraposition angepasst werden: Zumindest eine Überkopf-Sicht und parallel der Planentenbahnen</w:t>
+      </w:r>
+    </w:p>
+    <w:p>
+      <w:pPr>
+        <w:pStyle w:val="KeinLeerraum"/>
+        <w:numPr>
+          <w:ilvl w:val="0"/>
+          <w:numId w:val="9"/>
+        </w:numPr>
+        <w:rPr>
+          <w:sz w:val="24"/>
+          <w:szCs w:val="24"/>
+        </w:rPr>
+      </w:pPr>
+      <w:r>
+        <w:rPr>
+          <w:sz w:val="24"/>
+          <w:szCs w:val="24"/>
+        </w:rPr>
+        <w:t>Da es sich um eine Animation handelt, kann diese auch gestoppt werden. Mittels Tasten kann die Geschwindigkeit gedrosselt und beschleunigt werden.</w:t>
+      </w:r>
+    </w:p>
+    <w:p>
+      <w:pPr>
+        <w:pStyle w:val="KeinLeerraum"/>
+        <w:numPr>
+          <w:ilvl w:val="0"/>
+          <w:numId w:val="9"/>
+        </w:numPr>
+        <w:rPr>
+          <w:sz w:val="24"/>
+          <w:szCs w:val="24"/>
+        </w:rPr>
+      </w:pPr>
+      <w:r>
+        <w:rPr>
+          <w:sz w:val="24"/>
+          <w:szCs w:val="24"/>
+        </w:rPr>
+        <w:t>Mittels Mausklick kann eine Punktlichtquelle und die Textierung ein- und ausgeschaltet werden.</w:t>
+      </w:r>
+    </w:p>
+    <w:p>
+      <w:pPr>
+        <w:pStyle w:val="KeinLeerraum"/>
+        <w:numPr>
+          <w:ilvl w:val="0"/>
+          <w:numId w:val="9"/>
+        </w:numPr>
+        <w:rPr>
+          <w:sz w:val="24"/>
+          <w:szCs w:val="24"/>
+        </w:rPr>
+      </w:pPr>
+      <w:r>
+        <w:rPr>
+          <w:sz w:val="24"/>
+          <w:szCs w:val="24"/>
+        </w:rPr>
+        <w:t>Schatten: Auch Monde und Planeten werfen Schatten.</w:t>
+      </w:r>
+    </w:p>
+    <w:p>
+      <w:pPr>
+        <w:pStyle w:val="KeinLeerraum"/>
+        <w:rPr>
+          <w:sz w:val="24"/>
+          <w:szCs w:val="24"/>
+        </w:rPr>
+      </w:pPr>
+    </w:p>
+    <w:p>
+      <w:pPr>
+        <w:pStyle w:val="KeinLeerraum"/>
+        <w:rPr>
+          <w:sz w:val="24"/>
+          <w:szCs w:val="24"/>
+        </w:rPr>
+      </w:pPr>
+      <w:r>
+        <w:rPr>
+          <w:sz w:val="24"/>
+          <w:szCs w:val="24"/>
+        </w:rPr>
+        <w:t>Wählt ein geeignetes 3D-Framework für Python (Liste unter </w:t>
+      </w:r>
+      <w:hyperlink r:id="rId10" w:history="1">
+        <w:r>
+          <w:rPr>
+            <w:sz w:val="24"/>
+            <w:szCs w:val="24"/>
+          </w:rPr>
+          <w:t>https://wiki.python.org/moin/PythonGameLibraries</w:t>
+        </w:r>
+      </w:hyperlink>
+      <w:r>
+        <w:rPr>
+          <w:sz w:val="24"/>
+          <w:szCs w:val="24"/>
+        </w:rPr>
+        <w:t>) und implementiert die Applikation unter Verwendung dieses Frameworks.</w:t>
+      </w:r>
+    </w:p>
+    <w:p>
+      <w:pPr>
+        <w:pStyle w:val="KeinLeerraum"/>
+        <w:rPr>
+          <w:sz w:val="24"/>
+          <w:szCs w:val="24"/>
+        </w:rPr>
+      </w:pPr>
+    </w:p>
+    <w:p>
+      <w:pPr>
+        <w:pStyle w:val="KeinLeerraum"/>
+        <w:rPr>
+          <w:sz w:val="24"/>
+          <w:szCs w:val="24"/>
+        </w:rPr>
+      </w:pPr>
+      <w:r>
+        <w:rPr>
+          <w:b/>
+          <w:bCs/>
+          <w:sz w:val="24"/>
+          <w:szCs w:val="24"/>
+        </w:rPr>
+        <w:t>Abgabe</w:t>
+      </w:r>
+      <w:r>
+        <w:rPr>
+          <w:sz w:val="24"/>
+          <w:szCs w:val="24"/>
+        </w:rPr>
+        <w:t>: Die Aufgabe wird uns die nächsten Wochen begleiten und ist wie ein (kleines) Softwareprojekt zu realisieren, weshalb auch eine entsprechende Projektdokumentation notwendig ist. Folgende Inhalte sind in jedem Fall verpflichtend:</w:t>
+      </w:r>
+    </w:p>
+    <w:p>
+      <w:pPr>
+        <w:pStyle w:val="KeinLeerraum"/>
+        <w:rPr>
+          <w:sz w:val="24"/>
+          <w:szCs w:val="24"/>
+        </w:rPr>
+      </w:pPr>
+    </w:p>
+    <w:p>
+      <w:pPr>
+        <w:pStyle w:val="KeinLeerraum"/>
+        <w:numPr>
+          <w:ilvl w:val="0"/>
+          <w:numId w:val="10"/>
+        </w:numPr>
+        <w:rPr>
+          <w:sz w:val="24"/>
+          <w:szCs w:val="24"/>
+        </w:rPr>
+      </w:pPr>
+      <w:r>
+        <w:rPr>
+          <w:sz w:val="24"/>
+          <w:szCs w:val="24"/>
+        </w:rPr>
+        <w:t>Projektbeschreibung (Anforderungen, Teammitglieder, Rollen, Tools, ...)</w:t>
+      </w:r>
+    </w:p>
+    <w:p>
+      <w:pPr>
+        <w:pStyle w:val="KeinLeerraum"/>
+        <w:numPr>
+          <w:ilvl w:val="0"/>
+          <w:numId w:val="10"/>
+        </w:numPr>
+        <w:rPr>
+          <w:sz w:val="24"/>
+          <w:szCs w:val="24"/>
+        </w:rPr>
+      </w:pPr>
+      <w:r>
+        <w:rPr>
+          <w:sz w:val="24"/>
+          <w:szCs w:val="24"/>
+        </w:rPr>
+        <w:t>GUI-Skizzen und Bedienkonzept (Schnittstellenentwürfe, Tastaturbelegung, Maussteuerung, ...)</w:t>
+      </w:r>
+    </w:p>
+    <w:p>
+      <w:pPr>
+        <w:pStyle w:val="KeinLeerraum"/>
+        <w:numPr>
+          <w:ilvl w:val="0"/>
+          <w:numId w:val="10"/>
+        </w:numPr>
+        <w:rPr>
+          <w:sz w:val="24"/>
+          <w:szCs w:val="24"/>
+        </w:rPr>
+      </w:pPr>
+      <w:r>
+        <w:rPr>
+          <w:sz w:val="24"/>
+          <w:szCs w:val="24"/>
+        </w:rPr>
+        <w:t>Evaluierung der Frameworks (zumindest 2) inkl. Beispielcode und Ergebnis (begründete Entscheidung)</w:t>
+      </w:r>
+    </w:p>
+    <w:p>
+      <w:pPr>
+        <w:pStyle w:val="KeinLeerraum"/>
+        <w:numPr>
+          <w:ilvl w:val="0"/>
+          <w:numId w:val="10"/>
+        </w:numPr>
+        <w:rPr>
+          <w:sz w:val="24"/>
+          <w:szCs w:val="24"/>
+        </w:rPr>
+      </w:pPr>
+      <w:r>
+        <w:rPr>
+          <w:sz w:val="24"/>
+          <w:szCs w:val="24"/>
+        </w:rPr>
+        <w:t>Technische Dokumentation: Architektur der entwickelten Software (Klassen, Design Patterns)</w:t>
+      </w:r>
+    </w:p>
+    <w:p>
+      <w:pPr>
+        <w:pStyle w:val="KeinLeerraum"/>
+        <w:numPr>
+          <w:ilvl w:val="0"/>
+          <w:numId w:val="10"/>
+        </w:numPr>
+        <w:rPr>
+          <w:sz w:val="24"/>
+          <w:szCs w:val="24"/>
+        </w:rPr>
+      </w:pPr>
+      <w:r>
+        <w:rPr>
+          <w:sz w:val="24"/>
+          <w:szCs w:val="24"/>
+        </w:rPr>
+        <w:t>Achtung: Bitte überlegt euch eine saubere Architektur!</w:t>
+      </w:r>
+    </w:p>
+    <w:p>
+      <w:pPr>
+        <w:pStyle w:val="KeinLeerraum"/>
+        <w:numPr>
+          <w:ilvl w:val="0"/>
+          <w:numId w:val="10"/>
+        </w:numPr>
+        <w:rPr>
+          <w:sz w:val="24"/>
+          <w:szCs w:val="24"/>
+        </w:rPr>
+      </w:pPr>
+      <w:r>
+        <w:rPr>
+          <w:sz w:val="24"/>
+          <w:szCs w:val="24"/>
+        </w:rPr>
+        <w:t>Den gesamten Source Code in 1 Klasse zu packen ist nicht ausreichend!</w:t>
+      </w:r>
+    </w:p>
+    <w:p>
+      <w:pPr>
+        <w:pStyle w:val="KeinLeerraum"/>
+        <w:numPr>
+          <w:ilvl w:val="0"/>
+          <w:numId w:val="10"/>
+        </w:numPr>
+        <w:rPr>
+          <w:sz w:val="24"/>
+          <w:szCs w:val="24"/>
+        </w:rPr>
+      </w:pPr>
+      <w:r>
+        <w:rPr>
+          <w:sz w:val="24"/>
+          <w:szCs w:val="24"/>
+        </w:rPr>
+        <w:t>Kurze Bedienungsanleitung</w:t>
+      </w:r>
+    </w:p>
+    <w:p>
+      <w:pPr>
+        <w:pStyle w:val="KeinLeerraum"/>
+        <w:numPr>
+          <w:ilvl w:val="0"/>
+          <w:numId w:val="10"/>
+        </w:numPr>
+        <w:rPr>
+          <w:sz w:val="24"/>
+          <w:szCs w:val="24"/>
+        </w:rPr>
+      </w:pPr>
+      <w:r>
+        <w:rPr>
+          <w:sz w:val="24"/>
+          <w:szCs w:val="24"/>
+        </w:rPr>
+        <w:t>Sauberes Dokument (Titelblatt, Kopf- und Fußzeile, ...)</w:t>
+      </w:r>
+    </w:p>
+    <w:p>
+      <w:pPr>
+        <w:pStyle w:val="KeinLeerraum"/>
+        <w:rPr>
+          <w:sz w:val="24"/>
+          <w:szCs w:val="24"/>
+        </w:rPr>
+      </w:pPr>
+    </w:p>
+    <w:p>
+      <w:pPr>
+        <w:pStyle w:val="KeinLeerraum"/>
+        <w:rPr>
+          <w:sz w:val="24"/>
+          <w:szCs w:val="24"/>
+        </w:rPr>
+      </w:pPr>
+      <w:r>
+        <w:rPr>
+          <w:sz w:val="24"/>
+          <w:szCs w:val="24"/>
+        </w:rPr>
+        <w:t xml:space="preserve">Hinweise zu OpenGL und </w:t>
+      </w:r>
+      <w:proofErr w:type="spellStart"/>
+      <w:r>
+        <w:rPr>
+          <w:sz w:val="24"/>
+          <w:szCs w:val="24"/>
+        </w:rPr>
+        <w:t>glut</w:t>
+      </w:r>
+      <w:proofErr w:type="spellEnd"/>
+      <w:r>
+        <w:rPr>
+          <w:sz w:val="24"/>
+          <w:szCs w:val="24"/>
+        </w:rPr>
+        <w:t>:</w:t>
+      </w:r>
+    </w:p>
+    <w:p>
+      <w:pPr>
+        <w:pStyle w:val="KeinLeerraum"/>
+        <w:rPr>
+          <w:sz w:val="24"/>
+          <w:szCs w:val="24"/>
+        </w:rPr>
+      </w:pPr>
+    </w:p>
+    <w:p>
+      <w:pPr>
+        <w:pStyle w:val="KeinLeerraum"/>
+        <w:numPr>
+          <w:ilvl w:val="0"/>
+          <w:numId w:val="10"/>
+        </w:numPr>
+        <w:rPr>
+          <w:sz w:val="24"/>
+          <w:szCs w:val="24"/>
+        </w:rPr>
+      </w:pPr>
+      <w:r>
+        <w:rPr>
+          <w:sz w:val="24"/>
+          <w:szCs w:val="24"/>
+        </w:rPr>
+        <w:t xml:space="preserve">Ein Objekt kann einfach mittels </w:t>
+      </w:r>
+      <w:proofErr w:type="spellStart"/>
+      <w:r>
+        <w:rPr>
+          <w:sz w:val="24"/>
+          <w:szCs w:val="24"/>
+        </w:rPr>
+        <w:t>glutSolidSphere</w:t>
+      </w:r>
+      <w:proofErr w:type="spellEnd"/>
+      <w:r>
+        <w:rPr>
+          <w:sz w:val="24"/>
+          <w:szCs w:val="24"/>
+        </w:rPr>
+        <w:t>() erstellt werden.</w:t>
+      </w:r>
+    </w:p>
+    <w:p>
+      <w:pPr>
+        <w:pStyle w:val="KeinLeerraum"/>
+        <w:numPr>
+          <w:ilvl w:val="0"/>
+          <w:numId w:val="10"/>
+        </w:numPr>
+        <w:rPr>
+          <w:sz w:val="24"/>
+          <w:szCs w:val="24"/>
+        </w:rPr>
+      </w:pPr>
+      <w:r>
+        <w:rPr>
+          <w:sz w:val="24"/>
+          <w:szCs w:val="24"/>
+        </w:rPr>
+        <w:t xml:space="preserve">Die Planten werden mittels Modelkommandos bewegt: </w:t>
+      </w:r>
+      <w:proofErr w:type="spellStart"/>
+      <w:r>
+        <w:rPr>
+          <w:sz w:val="24"/>
+          <w:szCs w:val="24"/>
+        </w:rPr>
+        <w:t>glRotate</w:t>
+      </w:r>
+      <w:proofErr w:type="spellEnd"/>
+      <w:r>
+        <w:rPr>
+          <w:sz w:val="24"/>
+          <w:szCs w:val="24"/>
+        </w:rPr>
+        <w:t xml:space="preserve">(), </w:t>
+      </w:r>
+      <w:proofErr w:type="spellStart"/>
+      <w:r>
+        <w:rPr>
+          <w:sz w:val="24"/>
+          <w:szCs w:val="24"/>
+        </w:rPr>
+        <w:t>glTranslate</w:t>
+      </w:r>
+      <w:proofErr w:type="spellEnd"/>
+      <w:r>
+        <w:rPr>
+          <w:sz w:val="24"/>
+          <w:szCs w:val="24"/>
+        </w:rPr>
+        <w:t>()</w:t>
+      </w:r>
+    </w:p>
+    <w:p>
+      <w:pPr>
+        <w:pStyle w:val="KeinLeerraum"/>
+        <w:numPr>
+          <w:ilvl w:val="0"/>
+          <w:numId w:val="10"/>
+        </w:numPr>
+        <w:rPr>
+          <w:sz w:val="24"/>
+          <w:szCs w:val="24"/>
+        </w:rPr>
+      </w:pPr>
+      <w:r>
+        <w:rPr>
+          <w:sz w:val="24"/>
+          <w:szCs w:val="24"/>
+        </w:rPr>
+        <w:t xml:space="preserve">Die Kameraposition wird mittels </w:t>
+      </w:r>
+      <w:proofErr w:type="spellStart"/>
+      <w:r>
+        <w:rPr>
+          <w:sz w:val="24"/>
+          <w:szCs w:val="24"/>
+        </w:rPr>
+        <w:t>gluLookAt</w:t>
+      </w:r>
+      <w:proofErr w:type="spellEnd"/>
+      <w:r>
+        <w:rPr>
+          <w:sz w:val="24"/>
+          <w:szCs w:val="24"/>
+        </w:rPr>
+        <w:t>() gesetzt</w:t>
+      </w:r>
+    </w:p>
+    <w:p>
+      <w:pPr>
+        <w:pStyle w:val="KeinLeerraum"/>
+        <w:numPr>
+          <w:ilvl w:val="0"/>
+          <w:numId w:val="10"/>
+        </w:numPr>
+        <w:rPr>
+          <w:sz w:val="24"/>
+          <w:szCs w:val="24"/>
+        </w:rPr>
+      </w:pPr>
+      <w:r>
+        <w:rPr>
+          <w:sz w:val="24"/>
+          <w:szCs w:val="24"/>
+        </w:rPr>
+        <w:t>Bedenken Sie bei der Perspektive, dass entfernte Objekte kleiner - nahe entsprechende größer darzustellen sind.</w:t>
+      </w:r>
+      <w:r>
+        <w:rPr>
+          <w:sz w:val="24"/>
+          <w:szCs w:val="24"/>
+        </w:rPr>
+        <w:br/>
+        <w:t xml:space="preserve">Wichtig ist dabei auch eine möglichst glaubhafte Darstellung. </w:t>
+      </w:r>
+      <w:proofErr w:type="spellStart"/>
+      <w:r>
+        <w:rPr>
+          <w:sz w:val="24"/>
+          <w:szCs w:val="24"/>
+        </w:rPr>
+        <w:t>gluPerspective</w:t>
+      </w:r>
+      <w:proofErr w:type="spellEnd"/>
+      <w:r>
+        <w:rPr>
+          <w:sz w:val="24"/>
+          <w:szCs w:val="24"/>
+        </w:rPr>
+        <w:t xml:space="preserve">(), </w:t>
+      </w:r>
+      <w:proofErr w:type="spellStart"/>
+      <w:r>
+        <w:rPr>
+          <w:sz w:val="24"/>
+          <w:szCs w:val="24"/>
+        </w:rPr>
+        <w:t>glFrustum</w:t>
+      </w:r>
+      <w:proofErr w:type="spellEnd"/>
+      <w:r>
+        <w:rPr>
+          <w:sz w:val="24"/>
+          <w:szCs w:val="24"/>
+        </w:rPr>
+        <w:t>()</w:t>
+      </w:r>
+    </w:p>
+    <w:p>
+      <w:pPr>
+        <w:pStyle w:val="KeinLeerraum"/>
+        <w:numPr>
+          <w:ilvl w:val="0"/>
+          <w:numId w:val="10"/>
+        </w:numPr>
+        <w:rPr>
+          <w:sz w:val="24"/>
+          <w:szCs w:val="24"/>
+        </w:rPr>
+      </w:pPr>
+      <w:r>
+        <w:rPr>
+          <w:sz w:val="24"/>
+          <w:szCs w:val="24"/>
+        </w:rPr>
+        <w:t xml:space="preserve">Für das Einbetten einer Textur kann die Library </w:t>
+      </w:r>
+      <w:proofErr w:type="spellStart"/>
+      <w:r>
+        <w:rPr>
+          <w:sz w:val="24"/>
+          <w:szCs w:val="24"/>
+        </w:rPr>
+        <w:t>Pillow</w:t>
+      </w:r>
+      <w:proofErr w:type="spellEnd"/>
+      <w:r>
+        <w:rPr>
+          <w:sz w:val="24"/>
+          <w:szCs w:val="24"/>
+        </w:rPr>
+        <w:t xml:space="preserve"> verwendet werden! Die Community unterstützt Sie bei der Verwendung.</w:t>
+      </w:r>
+    </w:p>
+    <w:p>
+      <w:pPr>
+        <w:pStyle w:val="KeinLeerraum"/>
+        <w:rPr>
+          <w:sz w:val="24"/>
+          <w:szCs w:val="24"/>
+        </w:rPr>
+      </w:pPr>
+    </w:p>
+    <w:p>
+      <w:pPr>
+        <w:pStyle w:val="KeinLeerraum"/>
+        <w:rPr>
+          <w:sz w:val="24"/>
+          <w:szCs w:val="24"/>
+        </w:rPr>
+      </w:pPr>
+      <w:r>
+        <w:rPr>
+          <w:sz w:val="24"/>
+          <w:szCs w:val="24"/>
+        </w:rPr>
+        <w:t>Viel Spaß und viel Erfolg!</w:t>
+      </w:r>
+    </w:p>
+    <w:p>
+      <w:pPr>
+        <w:pStyle w:val="KeinLeerraum"/>
+        <w:rPr>
+          <w:sz w:val="24"/>
+          <w:szCs w:val="24"/>
+        </w:rPr>
+      </w:pPr>
+    </w:p>
+    <w:p>
+      <w:pPr>
+        <w:pStyle w:val="KeinLeerraum"/>
         <w:rPr>
           <w:rFonts w:asciiTheme="majorHAnsi" w:eastAsiaTheme="majorEastAsia" w:hAnsiTheme="majorHAnsi" w:cstheme="majorBidi"/>
           <w:color w:val="2E74B5" w:themeColor="accent1" w:themeShade="BF"/>
@@ -5847,13 +7209,13 @@
       <w:pPr>
         <w:pStyle w:val="berschrift1"/>
       </w:pPr>
-      <w:bookmarkStart w:id="1" w:name="_Toc435984085"/>
+      <w:bookmarkStart w:id="2" w:name="_Toc435987183"/>
       <w:proofErr w:type="spellStart"/>
       <w:r>
         <w:lastRenderedPageBreak/>
         <w:t>Requirementanalyse</w:t>
       </w:r>
-      <w:bookmarkEnd w:id="1"/>
+      <w:bookmarkEnd w:id="2"/>
       <w:proofErr w:type="spellEnd"/>
     </w:p>
     <w:p/>
@@ -5864,8 +7226,8 @@
           <w:shd w:val="clear" w:color="auto" w:fill="FFFFFF"/>
         </w:rPr>
       </w:pPr>
-      <w:bookmarkStart w:id="2" w:name="_Toc410830955"/>
-      <w:bookmarkStart w:id="3" w:name="_Toc435984086"/>
+      <w:bookmarkStart w:id="3" w:name="_Toc410830955"/>
+      <w:bookmarkStart w:id="4" w:name="_Toc435987184"/>
       <w:r>
         <w:rPr>
           <w:shd w:val="clear" w:color="auto" w:fill="FFFFFF"/>
@@ -5878,8 +7240,8 @@
         </w:rPr>
         <w:t>unktionale Anforderungen</w:t>
       </w:r>
-      <w:bookmarkEnd w:id="2"/>
       <w:bookmarkEnd w:id="3"/>
+      <w:bookmarkEnd w:id="4"/>
     </w:p>
     <w:p>
       <w:pPr>
@@ -6100,24 +7462,24 @@
                 <w:szCs w:val="24"/>
               </w:rPr>
             </w:pPr>
-            <w:proofErr w:type="spellStart"/>
             <w:r>
               <w:rPr>
                 <w:b/>
                 <w:sz w:val="24"/>
                 <w:szCs w:val="24"/>
               </w:rPr>
-              <w:t>Erceg</w:t>
-            </w:r>
-            <w:proofErr w:type="spellEnd"/>
+              <w:t xml:space="preserve">Erceg &amp; </w:t>
+            </w:r>
+            <w:proofErr w:type="spellStart"/>
             <w:r>
               <w:rPr>
                 <w:b/>
                 <w:sz w:val="24"/>
                 <w:szCs w:val="24"/>
               </w:rPr>
-              <w:t xml:space="preserve"> &amp; Kritzl</w:t>
-            </w:r>
+              <w:t>Kritzl</w:t>
+            </w:r>
+            <w:proofErr w:type="spellEnd"/>
           </w:p>
         </w:tc>
         <w:tc>
@@ -6490,24 +7852,24 @@
                 <w:szCs w:val="24"/>
               </w:rPr>
             </w:pPr>
-            <w:proofErr w:type="spellStart"/>
             <w:r>
               <w:rPr>
                 <w:b/>
                 <w:sz w:val="24"/>
                 <w:szCs w:val="24"/>
               </w:rPr>
-              <w:t>Erceg</w:t>
-            </w:r>
-            <w:proofErr w:type="spellEnd"/>
+              <w:t xml:space="preserve">Erceg &amp; </w:t>
+            </w:r>
+            <w:proofErr w:type="spellStart"/>
             <w:r>
               <w:rPr>
                 <w:b/>
                 <w:sz w:val="24"/>
                 <w:szCs w:val="24"/>
               </w:rPr>
-              <w:t xml:space="preserve"> &amp; Kritzl</w:t>
-            </w:r>
+              <w:t>Kritzl</w:t>
+            </w:r>
+            <w:proofErr w:type="spellEnd"/>
           </w:p>
         </w:tc>
         <w:tc>
@@ -7072,16 +8434,16 @@
       <w:pPr>
         <w:pStyle w:val="berschrift2"/>
       </w:pPr>
-      <w:bookmarkStart w:id="4" w:name="_Toc410830956"/>
-      <w:bookmarkStart w:id="5" w:name="_Toc435984087"/>
+      <w:bookmarkStart w:id="5" w:name="_Toc410830956"/>
+      <w:bookmarkStart w:id="6" w:name="_Toc435987185"/>
       <w:r>
         <w:t>n</w:t>
       </w:r>
       <w:r>
         <w:t>icht funktionale Anforderungen</w:t>
       </w:r>
-      <w:bookmarkEnd w:id="4"/>
       <w:bookmarkEnd w:id="5"/>
+      <w:bookmarkEnd w:id="6"/>
     </w:p>
     <w:p/>
     <w:tbl>
@@ -7294,24 +8656,24 @@
                 <w:szCs w:val="24"/>
               </w:rPr>
             </w:pPr>
-            <w:proofErr w:type="spellStart"/>
             <w:r>
               <w:rPr>
                 <w:b/>
                 <w:sz w:val="24"/>
                 <w:szCs w:val="24"/>
               </w:rPr>
-              <w:t>Erceg</w:t>
-            </w:r>
-            <w:proofErr w:type="spellEnd"/>
+              <w:t xml:space="preserve">Erceg &amp; </w:t>
+            </w:r>
+            <w:proofErr w:type="spellStart"/>
             <w:r>
               <w:rPr>
                 <w:b/>
                 <w:sz w:val="24"/>
                 <w:szCs w:val="24"/>
               </w:rPr>
-              <w:t xml:space="preserve"> &amp; Kritzl</w:t>
-            </w:r>
+              <w:t>Kritzl</w:t>
+            </w:r>
+            <w:proofErr w:type="spellEnd"/>
           </w:p>
         </w:tc>
         <w:tc>
@@ -7558,24 +8920,24 @@
                 <w:szCs w:val="24"/>
               </w:rPr>
             </w:pPr>
-            <w:proofErr w:type="spellStart"/>
             <w:r>
               <w:rPr>
                 <w:b/>
                 <w:sz w:val="24"/>
                 <w:szCs w:val="24"/>
               </w:rPr>
-              <w:t>Erceg</w:t>
-            </w:r>
-            <w:proofErr w:type="spellEnd"/>
+              <w:t xml:space="preserve">Erceg &amp; </w:t>
+            </w:r>
+            <w:proofErr w:type="spellStart"/>
             <w:r>
               <w:rPr>
                 <w:b/>
                 <w:sz w:val="24"/>
                 <w:szCs w:val="24"/>
               </w:rPr>
-              <w:t xml:space="preserve"> &amp; Kritzl</w:t>
-            </w:r>
+              <w:t>Kritzl</w:t>
+            </w:r>
+            <w:proofErr w:type="spellEnd"/>
           </w:p>
         </w:tc>
         <w:tc>
@@ -7799,125 +9161,22 @@
       <w:pPr>
         <w:pStyle w:val="berschrift1"/>
       </w:pPr>
-      <w:bookmarkStart w:id="6" w:name="_Toc435984088"/>
+      <w:bookmarkStart w:id="7" w:name="_Toc435987186"/>
       <w:r>
         <w:lastRenderedPageBreak/>
         <w:t>Evaluierung der grafischen Tools in Python</w:t>
       </w:r>
-      <w:bookmarkEnd w:id="6"/>
+      <w:bookmarkEnd w:id="7"/>
     </w:p>
     <w:p/>
     <w:p>
       <w:pPr>
         <w:pStyle w:val="berschrift2"/>
       </w:pPr>
-      <w:bookmarkStart w:id="7" w:name="_Toc435984089"/>
+      <w:bookmarkStart w:id="8" w:name="_Toc435987187"/>
       <w:proofErr w:type="spellStart"/>
       <w:r>
         <w:t>Requirements</w:t>
-      </w:r>
-      <w:bookmarkEnd w:id="7"/>
-      <w:proofErr w:type="spellEnd"/>
-    </w:p>
-    <w:p/>
-    <w:p>
-      <w:pPr>
-        <w:pStyle w:val="berschrift3"/>
-      </w:pPr>
-      <w:r>
-        <w:t>OpenGL</w:t>
-      </w:r>
-    </w:p>
-    <w:p>
-      <w:pPr>
-        <w:rPr>
-          <w:sz w:val="24"/>
-          <w:szCs w:val="24"/>
-        </w:rPr>
-      </w:pPr>
-    </w:p>
-    <w:p>
-      <w:pPr>
-        <w:rPr>
-          <w:sz w:val="24"/>
-          <w:szCs w:val="24"/>
-        </w:rPr>
-      </w:pPr>
-      <w:r>
-        <w:rPr>
-          <w:sz w:val="24"/>
-          <w:szCs w:val="24"/>
-        </w:rPr>
-        <w:t>Installieren von OpenGL mit folgendem Befehl:</w:t>
-      </w:r>
-    </w:p>
-    <w:p>
-      <w:pPr>
-        <w:ind w:firstLine="708"/>
-        <w:rPr>
-          <w:rFonts w:ascii="Courier New" w:hAnsi="Courier New" w:cs="Courier New"/>
-        </w:rPr>
-      </w:pPr>
-      <w:proofErr w:type="spellStart"/>
-      <w:r>
-        <w:rPr>
-          <w:rFonts w:ascii="Courier New" w:hAnsi="Courier New" w:cs="Courier New"/>
-        </w:rPr>
-        <w:t>pip</w:t>
-      </w:r>
-      <w:proofErr w:type="spellEnd"/>
-      <w:r>
-        <w:rPr>
-          <w:rFonts w:ascii="Courier New" w:hAnsi="Courier New" w:cs="Courier New"/>
-        </w:rPr>
-        <w:t xml:space="preserve"> </w:t>
-      </w:r>
-      <w:proofErr w:type="spellStart"/>
-      <w:r>
-        <w:rPr>
-          <w:rFonts w:ascii="Courier New" w:hAnsi="Courier New" w:cs="Courier New"/>
-        </w:rPr>
-        <w:t>install</w:t>
-      </w:r>
-      <w:proofErr w:type="spellEnd"/>
-      <w:r>
-        <w:rPr>
-          <w:rFonts w:ascii="Courier New" w:hAnsi="Courier New" w:cs="Courier New"/>
-        </w:rPr>
-        <w:t xml:space="preserve"> </w:t>
-      </w:r>
-      <w:proofErr w:type="spellStart"/>
-      <w:r>
-        <w:rPr>
-          <w:rFonts w:ascii="Courier New" w:hAnsi="Courier New" w:cs="Courier New"/>
-        </w:rPr>
-        <w:t>PyOpenGL</w:t>
-      </w:r>
-      <w:proofErr w:type="spellEnd"/>
-      <w:r>
-        <w:rPr>
-          <w:rFonts w:ascii="Courier New" w:hAnsi="Courier New" w:cs="Courier New"/>
-        </w:rPr>
-        <w:t xml:space="preserve"> </w:t>
-      </w:r>
-      <w:proofErr w:type="spellStart"/>
-      <w:r>
-        <w:rPr>
-          <w:rFonts w:ascii="Courier New" w:hAnsi="Courier New" w:cs="Courier New"/>
-        </w:rPr>
-        <w:t>PyOpenGL_accelerate</w:t>
-      </w:r>
-      <w:proofErr w:type="spellEnd"/>
-    </w:p>
-    <w:p/>
-    <w:p>
-      <w:pPr>
-        <w:pStyle w:val="berschrift2"/>
-      </w:pPr>
-      <w:bookmarkStart w:id="8" w:name="_Toc435984090"/>
-      <w:proofErr w:type="spellStart"/>
-      <w:r>
-        <w:t>Pygame</w:t>
       </w:r>
       <w:bookmarkEnd w:id="8"/>
       <w:proofErr w:type="spellEnd"/>
@@ -7928,6 +9187,109 @@
         <w:pStyle w:val="berschrift3"/>
       </w:pPr>
       <w:r>
+        <w:t>OpenGL</w:t>
+      </w:r>
+    </w:p>
+    <w:p>
+      <w:pPr>
+        <w:rPr>
+          <w:sz w:val="24"/>
+          <w:szCs w:val="24"/>
+        </w:rPr>
+      </w:pPr>
+    </w:p>
+    <w:p>
+      <w:pPr>
+        <w:rPr>
+          <w:sz w:val="24"/>
+          <w:szCs w:val="24"/>
+        </w:rPr>
+      </w:pPr>
+      <w:r>
+        <w:rPr>
+          <w:sz w:val="24"/>
+          <w:szCs w:val="24"/>
+        </w:rPr>
+        <w:t>Installieren von OpenGL mit folgendem Befehl:</w:t>
+      </w:r>
+    </w:p>
+    <w:p>
+      <w:pPr>
+        <w:ind w:firstLine="708"/>
+        <w:rPr>
+          <w:rFonts w:ascii="Courier New" w:hAnsi="Courier New" w:cs="Courier New"/>
+        </w:rPr>
+      </w:pPr>
+      <w:proofErr w:type="spellStart"/>
+      <w:r>
+        <w:rPr>
+          <w:rFonts w:ascii="Courier New" w:hAnsi="Courier New" w:cs="Courier New"/>
+        </w:rPr>
+        <w:t>pip</w:t>
+      </w:r>
+      <w:proofErr w:type="spellEnd"/>
+      <w:r>
+        <w:rPr>
+          <w:rFonts w:ascii="Courier New" w:hAnsi="Courier New" w:cs="Courier New"/>
+        </w:rPr>
+        <w:t xml:space="preserve"> </w:t>
+      </w:r>
+      <w:proofErr w:type="spellStart"/>
+      <w:r>
+        <w:rPr>
+          <w:rFonts w:ascii="Courier New" w:hAnsi="Courier New" w:cs="Courier New"/>
+        </w:rPr>
+        <w:t>install</w:t>
+      </w:r>
+      <w:proofErr w:type="spellEnd"/>
+      <w:r>
+        <w:rPr>
+          <w:rFonts w:ascii="Courier New" w:hAnsi="Courier New" w:cs="Courier New"/>
+        </w:rPr>
+        <w:t xml:space="preserve"> </w:t>
+      </w:r>
+      <w:proofErr w:type="spellStart"/>
+      <w:r>
+        <w:rPr>
+          <w:rFonts w:ascii="Courier New" w:hAnsi="Courier New" w:cs="Courier New"/>
+        </w:rPr>
+        <w:t>PyOpenGL</w:t>
+      </w:r>
+      <w:proofErr w:type="spellEnd"/>
+      <w:r>
+        <w:rPr>
+          <w:rFonts w:ascii="Courier New" w:hAnsi="Courier New" w:cs="Courier New"/>
+        </w:rPr>
+        <w:t xml:space="preserve"> </w:t>
+      </w:r>
+      <w:proofErr w:type="spellStart"/>
+      <w:r>
+        <w:rPr>
+          <w:rFonts w:ascii="Courier New" w:hAnsi="Courier New" w:cs="Courier New"/>
+        </w:rPr>
+        <w:t>PyOpenGL_accelerate</w:t>
+      </w:r>
+      <w:proofErr w:type="spellEnd"/>
+    </w:p>
+    <w:p/>
+    <w:p>
+      <w:pPr>
+        <w:pStyle w:val="berschrift2"/>
+      </w:pPr>
+      <w:bookmarkStart w:id="9" w:name="_Toc435987188"/>
+      <w:proofErr w:type="spellStart"/>
+      <w:r>
+        <w:t>Pygame</w:t>
+      </w:r>
+      <w:bookmarkEnd w:id="9"/>
+      <w:proofErr w:type="spellEnd"/>
+    </w:p>
+    <w:p/>
+    <w:p>
+      <w:pPr>
+        <w:pStyle w:val="berschrift3"/>
+      </w:pPr>
+      <w:r>
         <w:t>Herunterladen &amp; Installieren</w:t>
       </w:r>
     </w:p>
@@ -7983,7 +9345,7 @@
         </w:rPr>
         <w:t xml:space="preserve">-Datei von dieser Seite: </w:t>
       </w:r>
-      <w:hyperlink r:id="rId9" w:anchor="pygame" w:history="1">
+      <w:hyperlink r:id="rId11" w:anchor="pygame" w:history="1">
         <w:r>
           <w:rPr>
             <w:rStyle w:val="Hyperlink"/>
@@ -8294,7 +9656,7 @@
         </w:rPr>
         <w:t xml:space="preserve"> heruntergeladen: </w:t>
       </w:r>
-      <w:hyperlink r:id="rId10" w:history="1">
+      <w:hyperlink r:id="rId12" w:history="1">
         <w:r>
           <w:rPr>
             <w:rStyle w:val="Hyperlink"/>
@@ -8428,13 +9790,13 @@
       <w:pPr>
         <w:pStyle w:val="berschrift2"/>
       </w:pPr>
-      <w:bookmarkStart w:id="9" w:name="_Toc435984091"/>
+      <w:bookmarkStart w:id="10" w:name="_Toc435987189"/>
       <w:proofErr w:type="spellStart"/>
       <w:r>
         <w:lastRenderedPageBreak/>
         <w:t>Pyglet</w:t>
       </w:r>
-      <w:bookmarkEnd w:id="9"/>
+      <w:bookmarkEnd w:id="10"/>
       <w:proofErr w:type="spellEnd"/>
     </w:p>
     <w:p/>
@@ -8603,7 +9965,7 @@
         </w:rPr>
         <w:t xml:space="preserve"> heruntergeladen: </w:t>
       </w:r>
-      <w:hyperlink r:id="rId11" w:history="1">
+      <w:hyperlink r:id="rId13" w:history="1">
         <w:r>
           <w:rPr>
             <w:rStyle w:val="Hyperlink"/>
@@ -8750,7 +10112,7 @@
                     <pic:cNvPicPr/>
                   </pic:nvPicPr>
                   <pic:blipFill>
-                    <a:blip r:embed="rId12" cstate="print">
+                    <a:blip r:embed="rId14" cstate="print">
                       <a:extLst>
                         <a:ext uri="{28A0092B-C50C-407E-A947-70E740481C1C}">
                           <a14:useLocalDpi xmlns:a14="http://schemas.microsoft.com/office/drawing/2010/main" val="0"/>
@@ -8803,7 +10165,7 @@
                     <pic:cNvPicPr/>
                   </pic:nvPicPr>
                   <pic:blipFill>
-                    <a:blip r:embed="rId13"/>
+                    <a:blip r:embed="rId15"/>
                     <a:stretch>
                       <a:fillRect/>
                     </a:stretch>
@@ -9046,11 +10408,11 @@
       <w:pPr>
         <w:pStyle w:val="berschrift2"/>
       </w:pPr>
-      <w:bookmarkStart w:id="10" w:name="_Toc435984092"/>
+      <w:bookmarkStart w:id="11" w:name="_Toc435987190"/>
       <w:r>
         <w:t>Panda3d</w:t>
       </w:r>
-      <w:bookmarkEnd w:id="10"/>
+      <w:bookmarkEnd w:id="11"/>
     </w:p>
     <w:p/>
     <w:p>
@@ -9094,7 +10456,7 @@
           <w:szCs w:val="24"/>
         </w:rPr>
       </w:pPr>
-      <w:hyperlink r:id="rId14" w:history="1">
+      <w:hyperlink r:id="rId16" w:history="1">
         <w:r>
           <w:rPr>
             <w:rStyle w:val="Hyperlink"/>
@@ -9248,7 +10610,7 @@
                     <pic:cNvPicPr/>
                   </pic:nvPicPr>
                   <pic:blipFill>
-                    <a:blip r:embed="rId15" cstate="print">
+                    <a:blip r:embed="rId17" cstate="print">
                       <a:extLst>
                         <a:ext uri="{28A0092B-C50C-407E-A947-70E740481C1C}">
                           <a14:useLocalDpi xmlns:a14="http://schemas.microsoft.com/office/drawing/2010/main" val="0"/>
@@ -9432,12 +10794,12 @@
       <w:pPr>
         <w:pStyle w:val="berschrift1"/>
       </w:pPr>
-      <w:bookmarkStart w:id="11" w:name="_Toc435984093"/>
+      <w:bookmarkStart w:id="12" w:name="_Toc435987191"/>
       <w:r>
         <w:lastRenderedPageBreak/>
         <w:t>Designüberlegung</w:t>
       </w:r>
-      <w:bookmarkEnd w:id="11"/>
+      <w:bookmarkEnd w:id="12"/>
     </w:p>
     <w:p>
       <w:pPr>
@@ -9452,11 +10814,11 @@
       <w:pPr>
         <w:pStyle w:val="berschrift2"/>
       </w:pPr>
-      <w:bookmarkStart w:id="12" w:name="_Toc435984094"/>
+      <w:bookmarkStart w:id="13" w:name="_Toc435987192"/>
       <w:r>
         <w:t>grafische Übersicht</w:t>
       </w:r>
-      <w:bookmarkEnd w:id="12"/>
+      <w:bookmarkEnd w:id="13"/>
     </w:p>
     <w:p>
       <w:pPr>
@@ -9498,7 +10860,7 @@
                     <pic:cNvPicPr/>
                   </pic:nvPicPr>
                   <pic:blipFill>
-                    <a:blip r:embed="rId16">
+                    <a:blip r:embed="rId18">
                       <a:extLst>
                         <a:ext uri="{28A0092B-C50C-407E-A947-70E740481C1C}">
                           <a14:useLocalDpi xmlns:a14="http://schemas.microsoft.com/office/drawing/2010/main" val="0"/>
@@ -9584,12 +10946,12 @@
       <w:pPr>
         <w:pStyle w:val="berschrift2"/>
       </w:pPr>
-      <w:bookmarkStart w:id="13" w:name="_Toc435984095"/>
+      <w:bookmarkStart w:id="14" w:name="_Toc435987193"/>
       <w:r>
         <w:lastRenderedPageBreak/>
         <w:t>Abbildung des UML-Diagramms</w:t>
       </w:r>
-      <w:bookmarkEnd w:id="13"/>
+      <w:bookmarkEnd w:id="14"/>
     </w:p>
     <w:p>
       <w:pPr>
@@ -9671,7 +11033,7 @@
                     <pic:cNvPicPr/>
                   </pic:nvPicPr>
                   <pic:blipFill>
-                    <a:blip r:embed="rId17">
+                    <a:blip r:embed="rId19">
                       <a:extLst>
                         <a:ext uri="{28A0092B-C50C-407E-A947-70E740481C1C}">
                           <a14:useLocalDpi xmlns:a14="http://schemas.microsoft.com/office/drawing/2010/main" val="0"/>
@@ -9719,12 +11081,12 @@
       <w:pPr>
         <w:pStyle w:val="berschrift2"/>
       </w:pPr>
-      <w:bookmarkStart w:id="14" w:name="_Toc435984096"/>
+      <w:bookmarkStart w:id="15" w:name="_Toc435987194"/>
       <w:r>
         <w:lastRenderedPageBreak/>
         <w:t>Überlegungen zur Struktur</w:t>
       </w:r>
-      <w:bookmarkEnd w:id="14"/>
+      <w:bookmarkEnd w:id="15"/>
     </w:p>
     <w:p>
       <w:pPr>
@@ -10116,12 +11478,12 @@
       <w:pPr>
         <w:pStyle w:val="berschrift1"/>
       </w:pPr>
-      <w:bookmarkStart w:id="15" w:name="_Toc435984097"/>
+      <w:bookmarkStart w:id="16" w:name="_Toc435987195"/>
       <w:r>
         <w:lastRenderedPageBreak/>
         <w:t>Arbeitsdurchführung</w:t>
       </w:r>
-      <w:bookmarkEnd w:id="15"/>
+      <w:bookmarkEnd w:id="16"/>
     </w:p>
     <w:p>
       <w:pPr>
@@ -10136,12 +11498,15 @@
       <w:pPr>
         <w:pStyle w:val="berschrift2"/>
       </w:pPr>
+      <w:bookmarkStart w:id="17" w:name="_Toc435987196"/>
       <w:proofErr w:type="spellStart"/>
       <w:r>
         <w:t>Luminary</w:t>
       </w:r>
+      <w:bookmarkEnd w:id="17"/>
       <w:proofErr w:type="spellEnd"/>
     </w:p>
+    <w:p/>
     <w:p>
       <w:pPr>
         <w:rPr>
@@ -10166,42 +11531,63 @@
     </w:p>
     <w:p>
       <w:pPr>
+        <w:rPr>
+          <w:sz w:val="24"/>
+          <w:szCs w:val="24"/>
+        </w:rPr>
+      </w:pPr>
+    </w:p>
+    <w:p>
+      <w:pPr>
         <w:pStyle w:val="berschrift2"/>
       </w:pPr>
+      <w:bookmarkStart w:id="18" w:name="_Toc435987197"/>
       <w:r>
         <w:t>Solarsystem</w:t>
       </w:r>
-    </w:p>
+      <w:bookmarkEnd w:id="18"/>
+    </w:p>
+    <w:p/>
     <w:p>
       <w:pPr>
         <w:pStyle w:val="berschrift2"/>
       </w:pPr>
+      <w:bookmarkStart w:id="19" w:name="_Toc435987198"/>
       <w:proofErr w:type="spellStart"/>
       <w:r>
         <w:t>Runtimehandler</w:t>
       </w:r>
+      <w:bookmarkEnd w:id="19"/>
       <w:proofErr w:type="spellEnd"/>
     </w:p>
+    <w:p/>
     <w:p>
       <w:pPr>
         <w:pStyle w:val="berschrift2"/>
       </w:pPr>
+      <w:bookmarkStart w:id="20" w:name="_Toc435987199"/>
       <w:proofErr w:type="spellStart"/>
       <w:r>
         <w:t>Camera</w:t>
       </w:r>
+      <w:bookmarkEnd w:id="20"/>
       <w:proofErr w:type="spellEnd"/>
     </w:p>
+    <w:p/>
     <w:p>
       <w:pPr>
         <w:pStyle w:val="berschrift2"/>
       </w:pPr>
+      <w:bookmarkStart w:id="21" w:name="_Toc435987200"/>
       <w:proofErr w:type="spellStart"/>
       <w:r>
         <w:t>EventHandler</w:t>
       </w:r>
+      <w:bookmarkEnd w:id="21"/>
       <w:proofErr w:type="spellEnd"/>
     </w:p>
+    <w:p/>
+    <w:p/>
     <w:p>
       <w:pPr>
         <w:pStyle w:val="KeinLeerraum"/>
@@ -10210,8 +11596,6 @@
           <w:szCs w:val="24"/>
         </w:rPr>
       </w:pPr>
-      <w:bookmarkStart w:id="16" w:name="_GoBack"/>
-      <w:bookmarkEnd w:id="16"/>
     </w:p>
     <w:p>
       <w:pPr>
@@ -10239,7 +11623,7 @@
       <w:pPr>
         <w:pStyle w:val="berschrift1"/>
       </w:pPr>
-      <w:bookmarkStart w:id="17" w:name="_Toc435984098"/>
+      <w:bookmarkStart w:id="22" w:name="_Toc435987201"/>
       <w:proofErr w:type="spellStart"/>
       <w:r>
         <w:lastRenderedPageBreak/>
@@ -10253,7 +11637,7 @@
       <w:r>
         <w:t>learned</w:t>
       </w:r>
-      <w:bookmarkEnd w:id="17"/>
+      <w:bookmarkEnd w:id="22"/>
       <w:proofErr w:type="spellEnd"/>
     </w:p>
     <w:p>
@@ -10275,8 +11659,8 @@
       </w:pPr>
     </w:p>
     <w:sectPr>
-      <w:headerReference w:type="default" r:id="rId18"/>
-      <w:footerReference w:type="default" r:id="rId19"/>
+      <w:headerReference w:type="default" r:id="rId20"/>
+      <w:footerReference w:type="default" r:id="rId21"/>
       <w:pgSz w:w="11906" w:h="16838"/>
       <w:pgMar w:top="1417" w:right="1417" w:bottom="1134" w:left="1417" w:header="708" w:footer="708" w:gutter="0"/>
       <w:pgNumType w:start="0"/>
@@ -10333,16 +11717,13 @@
       <w:sdtEndPr/>
       <w:sdtContent>
         <w:r>
-          <w:t xml:space="preserve">Stefan </w:t>
+          <w:t xml:space="preserve">Stefan Erceg &amp; Martin </w:t>
         </w:r>
         <w:proofErr w:type="spellStart"/>
         <w:r>
-          <w:t>Erceg</w:t>
+          <w:t>Kritzl</w:t>
         </w:r>
         <w:proofErr w:type="spellEnd"/>
-        <w:r>
-          <w:t xml:space="preserve"> &amp; Martin Kritzl</w:t>
-        </w:r>
       </w:sdtContent>
     </w:sdt>
     <w:r>
@@ -10393,7 +11774,7 @@
         <w:noProof/>
         <w:lang w:val="de-DE"/>
       </w:rPr>
-      <w:t>12</w:t>
+      <w:t>2</w:t>
     </w:r>
     <w:r>
       <w:rPr>
@@ -10431,7 +11812,7 @@
         <w:noProof/>
         <w:lang w:val="de-DE"/>
       </w:rPr>
-      <w:t>12</w:t>
+      <w:t>13</w:t>
     </w:r>
     <w:r>
       <w:rPr>
@@ -10546,6 +11927,679 @@
 <file path=word/numbering.xml><?xml version="1.0" encoding="utf-8"?>
 <w:numbering xmlns:wpc="http://schemas.microsoft.com/office/word/2010/wordprocessingCanvas" xmlns:mc="http://schemas.openxmlformats.org/markup-compatibility/2006" xmlns:o="urn:schemas-microsoft-com:office:office" xmlns:r="http://schemas.openxmlformats.org/officeDocument/2006/relationships" xmlns:m="http://schemas.openxmlformats.org/officeDocument/2006/math" xmlns:v="urn:schemas-microsoft-com:vml" xmlns:wp14="http://schemas.microsoft.com/office/word/2010/wordprocessingDrawing" xmlns:wp="http://schemas.openxmlformats.org/drawingml/2006/wordprocessingDrawing" xmlns:w10="urn:schemas-microsoft-com:office:word" xmlns:w="http://schemas.openxmlformats.org/wordprocessingml/2006/main" xmlns:w14="http://schemas.microsoft.com/office/word/2010/wordml" xmlns:w15="http://schemas.microsoft.com/office/word/2012/wordml" xmlns:wpg="http://schemas.microsoft.com/office/word/2010/wordprocessingGroup" xmlns:wpi="http://schemas.microsoft.com/office/word/2010/wordprocessingInk" xmlns:wne="http://schemas.microsoft.com/office/word/2006/wordml" xmlns:wps="http://schemas.microsoft.com/office/word/2010/wordprocessingShape" mc:Ignorable="w14 w15 wp14">
   <w:abstractNum w:abstractNumId="0" w15:restartNumberingAfterBreak="0">
+    <w:nsid w:val="03FF78FA"/>
+    <w:multiLevelType w:val="hybridMultilevel"/>
+    <w:tmpl w:val="A0F2EE72"/>
+    <w:lvl w:ilvl="0" w:tplc="0C070001">
+      <w:start w:val="1"/>
+      <w:numFmt w:val="bullet"/>
+      <w:lvlText w:val=""/>
+      <w:lvlJc w:val="left"/>
+      <w:pPr>
+        <w:ind w:left="720" w:hanging="360"/>
+      </w:pPr>
+      <w:rPr>
+        <w:rFonts w:ascii="Symbol" w:hAnsi="Symbol" w:hint="default"/>
+      </w:rPr>
+    </w:lvl>
+    <w:lvl w:ilvl="1" w:tplc="0C070003" w:tentative="1">
+      <w:start w:val="1"/>
+      <w:numFmt w:val="bullet"/>
+      <w:lvlText w:val="o"/>
+      <w:lvlJc w:val="left"/>
+      <w:pPr>
+        <w:ind w:left="1440" w:hanging="360"/>
+      </w:pPr>
+      <w:rPr>
+        <w:rFonts w:ascii="Courier New" w:hAnsi="Courier New" w:cs="Courier New" w:hint="default"/>
+      </w:rPr>
+    </w:lvl>
+    <w:lvl w:ilvl="2" w:tplc="0C070005" w:tentative="1">
+      <w:start w:val="1"/>
+      <w:numFmt w:val="bullet"/>
+      <w:lvlText w:val=""/>
+      <w:lvlJc w:val="left"/>
+      <w:pPr>
+        <w:ind w:left="2160" w:hanging="360"/>
+      </w:pPr>
+      <w:rPr>
+        <w:rFonts w:ascii="Wingdings" w:hAnsi="Wingdings" w:hint="default"/>
+      </w:rPr>
+    </w:lvl>
+    <w:lvl w:ilvl="3" w:tplc="0C070001" w:tentative="1">
+      <w:start w:val="1"/>
+      <w:numFmt w:val="bullet"/>
+      <w:lvlText w:val=""/>
+      <w:lvlJc w:val="left"/>
+      <w:pPr>
+        <w:ind w:left="2880" w:hanging="360"/>
+      </w:pPr>
+      <w:rPr>
+        <w:rFonts w:ascii="Symbol" w:hAnsi="Symbol" w:hint="default"/>
+      </w:rPr>
+    </w:lvl>
+    <w:lvl w:ilvl="4" w:tplc="0C070003" w:tentative="1">
+      <w:start w:val="1"/>
+      <w:numFmt w:val="bullet"/>
+      <w:lvlText w:val="o"/>
+      <w:lvlJc w:val="left"/>
+      <w:pPr>
+        <w:ind w:left="3600" w:hanging="360"/>
+      </w:pPr>
+      <w:rPr>
+        <w:rFonts w:ascii="Courier New" w:hAnsi="Courier New" w:cs="Courier New" w:hint="default"/>
+      </w:rPr>
+    </w:lvl>
+    <w:lvl w:ilvl="5" w:tplc="0C070005" w:tentative="1">
+      <w:start w:val="1"/>
+      <w:numFmt w:val="bullet"/>
+      <w:lvlText w:val=""/>
+      <w:lvlJc w:val="left"/>
+      <w:pPr>
+        <w:ind w:left="4320" w:hanging="360"/>
+      </w:pPr>
+      <w:rPr>
+        <w:rFonts w:ascii="Wingdings" w:hAnsi="Wingdings" w:hint="default"/>
+      </w:rPr>
+    </w:lvl>
+    <w:lvl w:ilvl="6" w:tplc="0C070001" w:tentative="1">
+      <w:start w:val="1"/>
+      <w:numFmt w:val="bullet"/>
+      <w:lvlText w:val=""/>
+      <w:lvlJc w:val="left"/>
+      <w:pPr>
+        <w:ind w:left="5040" w:hanging="360"/>
+      </w:pPr>
+      <w:rPr>
+        <w:rFonts w:ascii="Symbol" w:hAnsi="Symbol" w:hint="default"/>
+      </w:rPr>
+    </w:lvl>
+    <w:lvl w:ilvl="7" w:tplc="0C070003" w:tentative="1">
+      <w:start w:val="1"/>
+      <w:numFmt w:val="bullet"/>
+      <w:lvlText w:val="o"/>
+      <w:lvlJc w:val="left"/>
+      <w:pPr>
+        <w:ind w:left="5760" w:hanging="360"/>
+      </w:pPr>
+      <w:rPr>
+        <w:rFonts w:ascii="Courier New" w:hAnsi="Courier New" w:cs="Courier New" w:hint="default"/>
+      </w:rPr>
+    </w:lvl>
+    <w:lvl w:ilvl="8" w:tplc="0C070005" w:tentative="1">
+      <w:start w:val="1"/>
+      <w:numFmt w:val="bullet"/>
+      <w:lvlText w:val=""/>
+      <w:lvlJc w:val="left"/>
+      <w:pPr>
+        <w:ind w:left="6480" w:hanging="360"/>
+      </w:pPr>
+      <w:rPr>
+        <w:rFonts w:ascii="Wingdings" w:hAnsi="Wingdings" w:hint="default"/>
+      </w:rPr>
+    </w:lvl>
+  </w:abstractNum>
+  <w:abstractNum w:abstractNumId="1" w15:restartNumberingAfterBreak="0">
+    <w:nsid w:val="0DF23E42"/>
+    <w:multiLevelType w:val="hybridMultilevel"/>
+    <w:tmpl w:val="7960E83A"/>
+    <w:lvl w:ilvl="0" w:tplc="0C070001">
+      <w:start w:val="1"/>
+      <w:numFmt w:val="bullet"/>
+      <w:lvlText w:val=""/>
+      <w:lvlJc w:val="left"/>
+      <w:pPr>
+        <w:ind w:left="720" w:hanging="360"/>
+      </w:pPr>
+      <w:rPr>
+        <w:rFonts w:ascii="Symbol" w:hAnsi="Symbol" w:hint="default"/>
+      </w:rPr>
+    </w:lvl>
+    <w:lvl w:ilvl="1" w:tplc="0C070003" w:tentative="1">
+      <w:start w:val="1"/>
+      <w:numFmt w:val="bullet"/>
+      <w:lvlText w:val="o"/>
+      <w:lvlJc w:val="left"/>
+      <w:pPr>
+        <w:ind w:left="1440" w:hanging="360"/>
+      </w:pPr>
+      <w:rPr>
+        <w:rFonts w:ascii="Courier New" w:hAnsi="Courier New" w:cs="Courier New" w:hint="default"/>
+      </w:rPr>
+    </w:lvl>
+    <w:lvl w:ilvl="2" w:tplc="0C070005" w:tentative="1">
+      <w:start w:val="1"/>
+      <w:numFmt w:val="bullet"/>
+      <w:lvlText w:val=""/>
+      <w:lvlJc w:val="left"/>
+      <w:pPr>
+        <w:ind w:left="2160" w:hanging="360"/>
+      </w:pPr>
+      <w:rPr>
+        <w:rFonts w:ascii="Wingdings" w:hAnsi="Wingdings" w:hint="default"/>
+      </w:rPr>
+    </w:lvl>
+    <w:lvl w:ilvl="3" w:tplc="0C070001" w:tentative="1">
+      <w:start w:val="1"/>
+      <w:numFmt w:val="bullet"/>
+      <w:lvlText w:val=""/>
+      <w:lvlJc w:val="left"/>
+      <w:pPr>
+        <w:ind w:left="2880" w:hanging="360"/>
+      </w:pPr>
+      <w:rPr>
+        <w:rFonts w:ascii="Symbol" w:hAnsi="Symbol" w:hint="default"/>
+      </w:rPr>
+    </w:lvl>
+    <w:lvl w:ilvl="4" w:tplc="0C070003" w:tentative="1">
+      <w:start w:val="1"/>
+      <w:numFmt w:val="bullet"/>
+      <w:lvlText w:val="o"/>
+      <w:lvlJc w:val="left"/>
+      <w:pPr>
+        <w:ind w:left="3600" w:hanging="360"/>
+      </w:pPr>
+      <w:rPr>
+        <w:rFonts w:ascii="Courier New" w:hAnsi="Courier New" w:cs="Courier New" w:hint="default"/>
+      </w:rPr>
+    </w:lvl>
+    <w:lvl w:ilvl="5" w:tplc="0C070005" w:tentative="1">
+      <w:start w:val="1"/>
+      <w:numFmt w:val="bullet"/>
+      <w:lvlText w:val=""/>
+      <w:lvlJc w:val="left"/>
+      <w:pPr>
+        <w:ind w:left="4320" w:hanging="360"/>
+      </w:pPr>
+      <w:rPr>
+        <w:rFonts w:ascii="Wingdings" w:hAnsi="Wingdings" w:hint="default"/>
+      </w:rPr>
+    </w:lvl>
+    <w:lvl w:ilvl="6" w:tplc="0C070001" w:tentative="1">
+      <w:start w:val="1"/>
+      <w:numFmt w:val="bullet"/>
+      <w:lvlText w:val=""/>
+      <w:lvlJc w:val="left"/>
+      <w:pPr>
+        <w:ind w:left="5040" w:hanging="360"/>
+      </w:pPr>
+      <w:rPr>
+        <w:rFonts w:ascii="Symbol" w:hAnsi="Symbol" w:hint="default"/>
+      </w:rPr>
+    </w:lvl>
+    <w:lvl w:ilvl="7" w:tplc="0C070003" w:tentative="1">
+      <w:start w:val="1"/>
+      <w:numFmt w:val="bullet"/>
+      <w:lvlText w:val="o"/>
+      <w:lvlJc w:val="left"/>
+      <w:pPr>
+        <w:ind w:left="5760" w:hanging="360"/>
+      </w:pPr>
+      <w:rPr>
+        <w:rFonts w:ascii="Courier New" w:hAnsi="Courier New" w:cs="Courier New" w:hint="default"/>
+      </w:rPr>
+    </w:lvl>
+    <w:lvl w:ilvl="8" w:tplc="0C070005" w:tentative="1">
+      <w:start w:val="1"/>
+      <w:numFmt w:val="bullet"/>
+      <w:lvlText w:val=""/>
+      <w:lvlJc w:val="left"/>
+      <w:pPr>
+        <w:ind w:left="6480" w:hanging="360"/>
+      </w:pPr>
+      <w:rPr>
+        <w:rFonts w:ascii="Wingdings" w:hAnsi="Wingdings" w:hint="default"/>
+      </w:rPr>
+    </w:lvl>
+  </w:abstractNum>
+  <w:abstractNum w:abstractNumId="2" w15:restartNumberingAfterBreak="0">
+    <w:nsid w:val="14E728B2"/>
+    <w:multiLevelType w:val="multilevel"/>
+    <w:tmpl w:val="F40046F2"/>
+    <w:lvl w:ilvl="0">
+      <w:start w:val="1"/>
+      <w:numFmt w:val="bullet"/>
+      <w:lvlText w:val="o"/>
+      <w:lvlJc w:val="left"/>
+      <w:pPr>
+        <w:tabs>
+          <w:tab w:val="num" w:pos="720"/>
+        </w:tabs>
+        <w:ind w:left="720" w:hanging="360"/>
+      </w:pPr>
+      <w:rPr>
+        <w:rFonts w:ascii="Courier New" w:hAnsi="Courier New" w:hint="default"/>
+        <w:sz w:val="20"/>
+      </w:rPr>
+    </w:lvl>
+    <w:lvl w:ilvl="1" w:tentative="1">
+      <w:start w:val="1"/>
+      <w:numFmt w:val="bullet"/>
+      <w:lvlText w:val="o"/>
+      <w:lvlJc w:val="left"/>
+      <w:pPr>
+        <w:tabs>
+          <w:tab w:val="num" w:pos="1440"/>
+        </w:tabs>
+        <w:ind w:left="1440" w:hanging="360"/>
+      </w:pPr>
+      <w:rPr>
+        <w:rFonts w:ascii="Courier New" w:hAnsi="Courier New" w:hint="default"/>
+        <w:sz w:val="20"/>
+      </w:rPr>
+    </w:lvl>
+    <w:lvl w:ilvl="2" w:tentative="1">
+      <w:start w:val="1"/>
+      <w:numFmt w:val="bullet"/>
+      <w:lvlText w:val="o"/>
+      <w:lvlJc w:val="left"/>
+      <w:pPr>
+        <w:tabs>
+          <w:tab w:val="num" w:pos="2160"/>
+        </w:tabs>
+        <w:ind w:left="2160" w:hanging="360"/>
+      </w:pPr>
+      <w:rPr>
+        <w:rFonts w:ascii="Courier New" w:hAnsi="Courier New" w:hint="default"/>
+        <w:sz w:val="20"/>
+      </w:rPr>
+    </w:lvl>
+    <w:lvl w:ilvl="3" w:tentative="1">
+      <w:start w:val="1"/>
+      <w:numFmt w:val="bullet"/>
+      <w:lvlText w:val="o"/>
+      <w:lvlJc w:val="left"/>
+      <w:pPr>
+        <w:tabs>
+          <w:tab w:val="num" w:pos="2880"/>
+        </w:tabs>
+        <w:ind w:left="2880" w:hanging="360"/>
+      </w:pPr>
+      <w:rPr>
+        <w:rFonts w:ascii="Courier New" w:hAnsi="Courier New" w:hint="default"/>
+        <w:sz w:val="20"/>
+      </w:rPr>
+    </w:lvl>
+    <w:lvl w:ilvl="4" w:tentative="1">
+      <w:start w:val="1"/>
+      <w:numFmt w:val="bullet"/>
+      <w:lvlText w:val="o"/>
+      <w:lvlJc w:val="left"/>
+      <w:pPr>
+        <w:tabs>
+          <w:tab w:val="num" w:pos="3600"/>
+        </w:tabs>
+        <w:ind w:left="3600" w:hanging="360"/>
+      </w:pPr>
+      <w:rPr>
+        <w:rFonts w:ascii="Courier New" w:hAnsi="Courier New" w:hint="default"/>
+        <w:sz w:val="20"/>
+      </w:rPr>
+    </w:lvl>
+    <w:lvl w:ilvl="5" w:tentative="1">
+      <w:start w:val="1"/>
+      <w:numFmt w:val="bullet"/>
+      <w:lvlText w:val="o"/>
+      <w:lvlJc w:val="left"/>
+      <w:pPr>
+        <w:tabs>
+          <w:tab w:val="num" w:pos="4320"/>
+        </w:tabs>
+        <w:ind w:left="4320" w:hanging="360"/>
+      </w:pPr>
+      <w:rPr>
+        <w:rFonts w:ascii="Courier New" w:hAnsi="Courier New" w:hint="default"/>
+        <w:sz w:val="20"/>
+      </w:rPr>
+    </w:lvl>
+    <w:lvl w:ilvl="6" w:tentative="1">
+      <w:start w:val="1"/>
+      <w:numFmt w:val="bullet"/>
+      <w:lvlText w:val="o"/>
+      <w:lvlJc w:val="left"/>
+      <w:pPr>
+        <w:tabs>
+          <w:tab w:val="num" w:pos="5040"/>
+        </w:tabs>
+        <w:ind w:left="5040" w:hanging="360"/>
+      </w:pPr>
+      <w:rPr>
+        <w:rFonts w:ascii="Courier New" w:hAnsi="Courier New" w:hint="default"/>
+        <w:sz w:val="20"/>
+      </w:rPr>
+    </w:lvl>
+    <w:lvl w:ilvl="7" w:tentative="1">
+      <w:start w:val="1"/>
+      <w:numFmt w:val="bullet"/>
+      <w:lvlText w:val="o"/>
+      <w:lvlJc w:val="left"/>
+      <w:pPr>
+        <w:tabs>
+          <w:tab w:val="num" w:pos="5760"/>
+        </w:tabs>
+        <w:ind w:left="5760" w:hanging="360"/>
+      </w:pPr>
+      <w:rPr>
+        <w:rFonts w:ascii="Courier New" w:hAnsi="Courier New" w:hint="default"/>
+        <w:sz w:val="20"/>
+      </w:rPr>
+    </w:lvl>
+    <w:lvl w:ilvl="8" w:tentative="1">
+      <w:start w:val="1"/>
+      <w:numFmt w:val="bullet"/>
+      <w:lvlText w:val="o"/>
+      <w:lvlJc w:val="left"/>
+      <w:pPr>
+        <w:tabs>
+          <w:tab w:val="num" w:pos="6480"/>
+        </w:tabs>
+        <w:ind w:left="6480" w:hanging="360"/>
+      </w:pPr>
+      <w:rPr>
+        <w:rFonts w:ascii="Courier New" w:hAnsi="Courier New" w:hint="default"/>
+        <w:sz w:val="20"/>
+      </w:rPr>
+    </w:lvl>
+  </w:abstractNum>
+  <w:abstractNum w:abstractNumId="3" w15:restartNumberingAfterBreak="0">
+    <w:nsid w:val="199E0377"/>
+    <w:multiLevelType w:val="multilevel"/>
+    <w:tmpl w:val="25CE9F24"/>
+    <w:lvl w:ilvl="0">
+      <w:start w:val="1"/>
+      <w:numFmt w:val="bullet"/>
+      <w:lvlText w:val="o"/>
+      <w:lvlJc w:val="left"/>
+      <w:pPr>
+        <w:tabs>
+          <w:tab w:val="num" w:pos="720"/>
+        </w:tabs>
+        <w:ind w:left="720" w:hanging="360"/>
+      </w:pPr>
+      <w:rPr>
+        <w:rFonts w:ascii="Courier New" w:hAnsi="Courier New" w:hint="default"/>
+        <w:sz w:val="20"/>
+      </w:rPr>
+    </w:lvl>
+    <w:lvl w:ilvl="1" w:tentative="1">
+      <w:start w:val="1"/>
+      <w:numFmt w:val="bullet"/>
+      <w:lvlText w:val="o"/>
+      <w:lvlJc w:val="left"/>
+      <w:pPr>
+        <w:tabs>
+          <w:tab w:val="num" w:pos="1440"/>
+        </w:tabs>
+        <w:ind w:left="1440" w:hanging="360"/>
+      </w:pPr>
+      <w:rPr>
+        <w:rFonts w:ascii="Courier New" w:hAnsi="Courier New" w:hint="default"/>
+        <w:sz w:val="20"/>
+      </w:rPr>
+    </w:lvl>
+    <w:lvl w:ilvl="2" w:tentative="1">
+      <w:start w:val="1"/>
+      <w:numFmt w:val="bullet"/>
+      <w:lvlText w:val="o"/>
+      <w:lvlJc w:val="left"/>
+      <w:pPr>
+        <w:tabs>
+          <w:tab w:val="num" w:pos="2160"/>
+        </w:tabs>
+        <w:ind w:left="2160" w:hanging="360"/>
+      </w:pPr>
+      <w:rPr>
+        <w:rFonts w:ascii="Courier New" w:hAnsi="Courier New" w:hint="default"/>
+        <w:sz w:val="20"/>
+      </w:rPr>
+    </w:lvl>
+    <w:lvl w:ilvl="3" w:tentative="1">
+      <w:start w:val="1"/>
+      <w:numFmt w:val="bullet"/>
+      <w:lvlText w:val="o"/>
+      <w:lvlJc w:val="left"/>
+      <w:pPr>
+        <w:tabs>
+          <w:tab w:val="num" w:pos="2880"/>
+        </w:tabs>
+        <w:ind w:left="2880" w:hanging="360"/>
+      </w:pPr>
+      <w:rPr>
+        <w:rFonts w:ascii="Courier New" w:hAnsi="Courier New" w:hint="default"/>
+        <w:sz w:val="20"/>
+      </w:rPr>
+    </w:lvl>
+    <w:lvl w:ilvl="4" w:tentative="1">
+      <w:start w:val="1"/>
+      <w:numFmt w:val="bullet"/>
+      <w:lvlText w:val="o"/>
+      <w:lvlJc w:val="left"/>
+      <w:pPr>
+        <w:tabs>
+          <w:tab w:val="num" w:pos="3600"/>
+        </w:tabs>
+        <w:ind w:left="3600" w:hanging="360"/>
+      </w:pPr>
+      <w:rPr>
+        <w:rFonts w:ascii="Courier New" w:hAnsi="Courier New" w:hint="default"/>
+        <w:sz w:val="20"/>
+      </w:rPr>
+    </w:lvl>
+    <w:lvl w:ilvl="5" w:tentative="1">
+      <w:start w:val="1"/>
+      <w:numFmt w:val="bullet"/>
+      <w:lvlText w:val="o"/>
+      <w:lvlJc w:val="left"/>
+      <w:pPr>
+        <w:tabs>
+          <w:tab w:val="num" w:pos="4320"/>
+        </w:tabs>
+        <w:ind w:left="4320" w:hanging="360"/>
+      </w:pPr>
+      <w:rPr>
+        <w:rFonts w:ascii="Courier New" w:hAnsi="Courier New" w:hint="default"/>
+        <w:sz w:val="20"/>
+      </w:rPr>
+    </w:lvl>
+    <w:lvl w:ilvl="6" w:tentative="1">
+      <w:start w:val="1"/>
+      <w:numFmt w:val="bullet"/>
+      <w:lvlText w:val="o"/>
+      <w:lvlJc w:val="left"/>
+      <w:pPr>
+        <w:tabs>
+          <w:tab w:val="num" w:pos="5040"/>
+        </w:tabs>
+        <w:ind w:left="5040" w:hanging="360"/>
+      </w:pPr>
+      <w:rPr>
+        <w:rFonts w:ascii="Courier New" w:hAnsi="Courier New" w:hint="default"/>
+        <w:sz w:val="20"/>
+      </w:rPr>
+    </w:lvl>
+    <w:lvl w:ilvl="7" w:tentative="1">
+      <w:start w:val="1"/>
+      <w:numFmt w:val="bullet"/>
+      <w:lvlText w:val="o"/>
+      <w:lvlJc w:val="left"/>
+      <w:pPr>
+        <w:tabs>
+          <w:tab w:val="num" w:pos="5760"/>
+        </w:tabs>
+        <w:ind w:left="5760" w:hanging="360"/>
+      </w:pPr>
+      <w:rPr>
+        <w:rFonts w:ascii="Courier New" w:hAnsi="Courier New" w:hint="default"/>
+        <w:sz w:val="20"/>
+      </w:rPr>
+    </w:lvl>
+    <w:lvl w:ilvl="8" w:tentative="1">
+      <w:start w:val="1"/>
+      <w:numFmt w:val="bullet"/>
+      <w:lvlText w:val="o"/>
+      <w:lvlJc w:val="left"/>
+      <w:pPr>
+        <w:tabs>
+          <w:tab w:val="num" w:pos="6480"/>
+        </w:tabs>
+        <w:ind w:left="6480" w:hanging="360"/>
+      </w:pPr>
+      <w:rPr>
+        <w:rFonts w:ascii="Courier New" w:hAnsi="Courier New" w:hint="default"/>
+        <w:sz w:val="20"/>
+      </w:rPr>
+    </w:lvl>
+  </w:abstractNum>
+  <w:abstractNum w:abstractNumId="4" w15:restartNumberingAfterBreak="0">
+    <w:nsid w:val="1A5138DF"/>
+    <w:multiLevelType w:val="multilevel"/>
+    <w:tmpl w:val="F4421DDE"/>
+    <w:lvl w:ilvl="0">
+      <w:start w:val="1"/>
+      <w:numFmt w:val="bullet"/>
+      <w:lvlText w:val="o"/>
+      <w:lvlJc w:val="left"/>
+      <w:pPr>
+        <w:tabs>
+          <w:tab w:val="num" w:pos="720"/>
+        </w:tabs>
+        <w:ind w:left="720" w:hanging="360"/>
+      </w:pPr>
+      <w:rPr>
+        <w:rFonts w:ascii="Courier New" w:hAnsi="Courier New" w:hint="default"/>
+        <w:sz w:val="20"/>
+      </w:rPr>
+    </w:lvl>
+    <w:lvl w:ilvl="1" w:tentative="1">
+      <w:start w:val="1"/>
+      <w:numFmt w:val="bullet"/>
+      <w:lvlText w:val="o"/>
+      <w:lvlJc w:val="left"/>
+      <w:pPr>
+        <w:tabs>
+          <w:tab w:val="num" w:pos="1440"/>
+        </w:tabs>
+        <w:ind w:left="1440" w:hanging="360"/>
+      </w:pPr>
+      <w:rPr>
+        <w:rFonts w:ascii="Courier New" w:hAnsi="Courier New" w:hint="default"/>
+        <w:sz w:val="20"/>
+      </w:rPr>
+    </w:lvl>
+    <w:lvl w:ilvl="2" w:tentative="1">
+      <w:start w:val="1"/>
+      <w:numFmt w:val="bullet"/>
+      <w:lvlText w:val="o"/>
+      <w:lvlJc w:val="left"/>
+      <w:pPr>
+        <w:tabs>
+          <w:tab w:val="num" w:pos="2160"/>
+        </w:tabs>
+        <w:ind w:left="2160" w:hanging="360"/>
+      </w:pPr>
+      <w:rPr>
+        <w:rFonts w:ascii="Courier New" w:hAnsi="Courier New" w:hint="default"/>
+        <w:sz w:val="20"/>
+      </w:rPr>
+    </w:lvl>
+    <w:lvl w:ilvl="3" w:tentative="1">
+      <w:start w:val="1"/>
+      <w:numFmt w:val="bullet"/>
+      <w:lvlText w:val="o"/>
+      <w:lvlJc w:val="left"/>
+      <w:pPr>
+        <w:tabs>
+          <w:tab w:val="num" w:pos="2880"/>
+        </w:tabs>
+        <w:ind w:left="2880" w:hanging="360"/>
+      </w:pPr>
+      <w:rPr>
+        <w:rFonts w:ascii="Courier New" w:hAnsi="Courier New" w:hint="default"/>
+        <w:sz w:val="20"/>
+      </w:rPr>
+    </w:lvl>
+    <w:lvl w:ilvl="4" w:tentative="1">
+      <w:start w:val="1"/>
+      <w:numFmt w:val="bullet"/>
+      <w:lvlText w:val="o"/>
+      <w:lvlJc w:val="left"/>
+      <w:pPr>
+        <w:tabs>
+          <w:tab w:val="num" w:pos="3600"/>
+        </w:tabs>
+        <w:ind w:left="3600" w:hanging="360"/>
+      </w:pPr>
+      <w:rPr>
+        <w:rFonts w:ascii="Courier New" w:hAnsi="Courier New" w:hint="default"/>
+        <w:sz w:val="20"/>
+      </w:rPr>
+    </w:lvl>
+    <w:lvl w:ilvl="5" w:tentative="1">
+      <w:start w:val="1"/>
+      <w:numFmt w:val="bullet"/>
+      <w:lvlText w:val="o"/>
+      <w:lvlJc w:val="left"/>
+      <w:pPr>
+        <w:tabs>
+          <w:tab w:val="num" w:pos="4320"/>
+        </w:tabs>
+        <w:ind w:left="4320" w:hanging="360"/>
+      </w:pPr>
+      <w:rPr>
+        <w:rFonts w:ascii="Courier New" w:hAnsi="Courier New" w:hint="default"/>
+        <w:sz w:val="20"/>
+      </w:rPr>
+    </w:lvl>
+    <w:lvl w:ilvl="6" w:tentative="1">
+      <w:start w:val="1"/>
+      <w:numFmt w:val="bullet"/>
+      <w:lvlText w:val="o"/>
+      <w:lvlJc w:val="left"/>
+      <w:pPr>
+        <w:tabs>
+          <w:tab w:val="num" w:pos="5040"/>
+        </w:tabs>
+        <w:ind w:left="5040" w:hanging="360"/>
+      </w:pPr>
+      <w:rPr>
+        <w:rFonts w:ascii="Courier New" w:hAnsi="Courier New" w:hint="default"/>
+        <w:sz w:val="20"/>
+      </w:rPr>
+    </w:lvl>
+    <w:lvl w:ilvl="7" w:tentative="1">
+      <w:start w:val="1"/>
+      <w:numFmt w:val="bullet"/>
+      <w:lvlText w:val="o"/>
+      <w:lvlJc w:val="left"/>
+      <w:pPr>
+        <w:tabs>
+          <w:tab w:val="num" w:pos="5760"/>
+        </w:tabs>
+        <w:ind w:left="5760" w:hanging="360"/>
+      </w:pPr>
+      <w:rPr>
+        <w:rFonts w:ascii="Courier New" w:hAnsi="Courier New" w:hint="default"/>
+        <w:sz w:val="20"/>
+      </w:rPr>
+    </w:lvl>
+    <w:lvl w:ilvl="8" w:tentative="1">
+      <w:start w:val="1"/>
+      <w:numFmt w:val="bullet"/>
+      <w:lvlText w:val="o"/>
+      <w:lvlJc w:val="left"/>
+      <w:pPr>
+        <w:tabs>
+          <w:tab w:val="num" w:pos="6480"/>
+        </w:tabs>
+        <w:ind w:left="6480" w:hanging="360"/>
+      </w:pPr>
+      <w:rPr>
+        <w:rFonts w:ascii="Courier New" w:hAnsi="Courier New" w:hint="default"/>
+        <w:sz w:val="20"/>
+      </w:rPr>
+    </w:lvl>
+  </w:abstractNum>
+  <w:abstractNum w:abstractNumId="5" w15:restartNumberingAfterBreak="0">
     <w:nsid w:val="310019EE"/>
     <w:multiLevelType w:val="multilevel"/>
     <w:tmpl w:val="0C070025"/>
@@ -10640,7 +12694,269 @@
       </w:pPr>
     </w:lvl>
   </w:abstractNum>
-  <w:abstractNum w:abstractNumId="1" w15:restartNumberingAfterBreak="0">
+  <w:abstractNum w:abstractNumId="6" w15:restartNumberingAfterBreak="0">
+    <w:nsid w:val="512249AB"/>
+    <w:multiLevelType w:val="hybridMultilevel"/>
+    <w:tmpl w:val="BB460BD6"/>
+    <w:lvl w:ilvl="0" w:tplc="0C070001">
+      <w:start w:val="1"/>
+      <w:numFmt w:val="bullet"/>
+      <w:lvlText w:val=""/>
+      <w:lvlJc w:val="left"/>
+      <w:pPr>
+        <w:ind w:left="720" w:hanging="360"/>
+      </w:pPr>
+      <w:rPr>
+        <w:rFonts w:ascii="Symbol" w:hAnsi="Symbol" w:hint="default"/>
+      </w:rPr>
+    </w:lvl>
+    <w:lvl w:ilvl="1" w:tplc="0C070003" w:tentative="1">
+      <w:start w:val="1"/>
+      <w:numFmt w:val="bullet"/>
+      <w:lvlText w:val="o"/>
+      <w:lvlJc w:val="left"/>
+      <w:pPr>
+        <w:ind w:left="1440" w:hanging="360"/>
+      </w:pPr>
+      <w:rPr>
+        <w:rFonts w:ascii="Courier New" w:hAnsi="Courier New" w:cs="Courier New" w:hint="default"/>
+      </w:rPr>
+    </w:lvl>
+    <w:lvl w:ilvl="2" w:tplc="0C070005" w:tentative="1">
+      <w:start w:val="1"/>
+      <w:numFmt w:val="bullet"/>
+      <w:lvlText w:val=""/>
+      <w:lvlJc w:val="left"/>
+      <w:pPr>
+        <w:ind w:left="2160" w:hanging="360"/>
+      </w:pPr>
+      <w:rPr>
+        <w:rFonts w:ascii="Wingdings" w:hAnsi="Wingdings" w:hint="default"/>
+      </w:rPr>
+    </w:lvl>
+    <w:lvl w:ilvl="3" w:tplc="0C070001" w:tentative="1">
+      <w:start w:val="1"/>
+      <w:numFmt w:val="bullet"/>
+      <w:lvlText w:val=""/>
+      <w:lvlJc w:val="left"/>
+      <w:pPr>
+        <w:ind w:left="2880" w:hanging="360"/>
+      </w:pPr>
+      <w:rPr>
+        <w:rFonts w:ascii="Symbol" w:hAnsi="Symbol" w:hint="default"/>
+      </w:rPr>
+    </w:lvl>
+    <w:lvl w:ilvl="4" w:tplc="0C070003" w:tentative="1">
+      <w:start w:val="1"/>
+      <w:numFmt w:val="bullet"/>
+      <w:lvlText w:val="o"/>
+      <w:lvlJc w:val="left"/>
+      <w:pPr>
+        <w:ind w:left="3600" w:hanging="360"/>
+      </w:pPr>
+      <w:rPr>
+        <w:rFonts w:ascii="Courier New" w:hAnsi="Courier New" w:cs="Courier New" w:hint="default"/>
+      </w:rPr>
+    </w:lvl>
+    <w:lvl w:ilvl="5" w:tplc="0C070005" w:tentative="1">
+      <w:start w:val="1"/>
+      <w:numFmt w:val="bullet"/>
+      <w:lvlText w:val=""/>
+      <w:lvlJc w:val="left"/>
+      <w:pPr>
+        <w:ind w:left="4320" w:hanging="360"/>
+      </w:pPr>
+      <w:rPr>
+        <w:rFonts w:ascii="Wingdings" w:hAnsi="Wingdings" w:hint="default"/>
+      </w:rPr>
+    </w:lvl>
+    <w:lvl w:ilvl="6" w:tplc="0C070001" w:tentative="1">
+      <w:start w:val="1"/>
+      <w:numFmt w:val="bullet"/>
+      <w:lvlText w:val=""/>
+      <w:lvlJc w:val="left"/>
+      <w:pPr>
+        <w:ind w:left="5040" w:hanging="360"/>
+      </w:pPr>
+      <w:rPr>
+        <w:rFonts w:ascii="Symbol" w:hAnsi="Symbol" w:hint="default"/>
+      </w:rPr>
+    </w:lvl>
+    <w:lvl w:ilvl="7" w:tplc="0C070003" w:tentative="1">
+      <w:start w:val="1"/>
+      <w:numFmt w:val="bullet"/>
+      <w:lvlText w:val="o"/>
+      <w:lvlJc w:val="left"/>
+      <w:pPr>
+        <w:ind w:left="5760" w:hanging="360"/>
+      </w:pPr>
+      <w:rPr>
+        <w:rFonts w:ascii="Courier New" w:hAnsi="Courier New" w:cs="Courier New" w:hint="default"/>
+      </w:rPr>
+    </w:lvl>
+    <w:lvl w:ilvl="8" w:tplc="0C070005" w:tentative="1">
+      <w:start w:val="1"/>
+      <w:numFmt w:val="bullet"/>
+      <w:lvlText w:val=""/>
+      <w:lvlJc w:val="left"/>
+      <w:pPr>
+        <w:ind w:left="6480" w:hanging="360"/>
+      </w:pPr>
+      <w:rPr>
+        <w:rFonts w:ascii="Wingdings" w:hAnsi="Wingdings" w:hint="default"/>
+      </w:rPr>
+    </w:lvl>
+  </w:abstractNum>
+  <w:abstractNum w:abstractNumId="7" w15:restartNumberingAfterBreak="0">
+    <w:nsid w:val="53E710B6"/>
+    <w:multiLevelType w:val="multilevel"/>
+    <w:tmpl w:val="6D14F6C2"/>
+    <w:lvl w:ilvl="0">
+      <w:start w:val="1"/>
+      <w:numFmt w:val="bullet"/>
+      <w:lvlText w:val="o"/>
+      <w:lvlJc w:val="left"/>
+      <w:pPr>
+        <w:tabs>
+          <w:tab w:val="num" w:pos="720"/>
+        </w:tabs>
+        <w:ind w:left="720" w:hanging="360"/>
+      </w:pPr>
+      <w:rPr>
+        <w:rFonts w:ascii="Courier New" w:hAnsi="Courier New" w:hint="default"/>
+        <w:sz w:val="20"/>
+      </w:rPr>
+    </w:lvl>
+    <w:lvl w:ilvl="1">
+      <w:start w:val="1"/>
+      <w:numFmt w:val="bullet"/>
+      <w:lvlText w:val="o"/>
+      <w:lvlJc w:val="left"/>
+      <w:pPr>
+        <w:tabs>
+          <w:tab w:val="num" w:pos="1440"/>
+        </w:tabs>
+        <w:ind w:left="1440" w:hanging="360"/>
+      </w:pPr>
+      <w:rPr>
+        <w:rFonts w:ascii="Courier New" w:hAnsi="Courier New" w:hint="default"/>
+        <w:sz w:val="20"/>
+      </w:rPr>
+    </w:lvl>
+    <w:lvl w:ilvl="2" w:tentative="1">
+      <w:start w:val="1"/>
+      <w:numFmt w:val="bullet"/>
+      <w:lvlText w:val="o"/>
+      <w:lvlJc w:val="left"/>
+      <w:pPr>
+        <w:tabs>
+          <w:tab w:val="num" w:pos="2160"/>
+        </w:tabs>
+        <w:ind w:left="2160" w:hanging="360"/>
+      </w:pPr>
+      <w:rPr>
+        <w:rFonts w:ascii="Courier New" w:hAnsi="Courier New" w:hint="default"/>
+        <w:sz w:val="20"/>
+      </w:rPr>
+    </w:lvl>
+    <w:lvl w:ilvl="3" w:tentative="1">
+      <w:start w:val="1"/>
+      <w:numFmt w:val="bullet"/>
+      <w:lvlText w:val="o"/>
+      <w:lvlJc w:val="left"/>
+      <w:pPr>
+        <w:tabs>
+          <w:tab w:val="num" w:pos="2880"/>
+        </w:tabs>
+        <w:ind w:left="2880" w:hanging="360"/>
+      </w:pPr>
+      <w:rPr>
+        <w:rFonts w:ascii="Courier New" w:hAnsi="Courier New" w:hint="default"/>
+        <w:sz w:val="20"/>
+      </w:rPr>
+    </w:lvl>
+    <w:lvl w:ilvl="4" w:tentative="1">
+      <w:start w:val="1"/>
+      <w:numFmt w:val="bullet"/>
+      <w:lvlText w:val="o"/>
+      <w:lvlJc w:val="left"/>
+      <w:pPr>
+        <w:tabs>
+          <w:tab w:val="num" w:pos="3600"/>
+        </w:tabs>
+        <w:ind w:left="3600" w:hanging="360"/>
+      </w:pPr>
+      <w:rPr>
+        <w:rFonts w:ascii="Courier New" w:hAnsi="Courier New" w:hint="default"/>
+        <w:sz w:val="20"/>
+      </w:rPr>
+    </w:lvl>
+    <w:lvl w:ilvl="5" w:tentative="1">
+      <w:start w:val="1"/>
+      <w:numFmt w:val="bullet"/>
+      <w:lvlText w:val="o"/>
+      <w:lvlJc w:val="left"/>
+      <w:pPr>
+        <w:tabs>
+          <w:tab w:val="num" w:pos="4320"/>
+        </w:tabs>
+        <w:ind w:left="4320" w:hanging="360"/>
+      </w:pPr>
+      <w:rPr>
+        <w:rFonts w:ascii="Courier New" w:hAnsi="Courier New" w:hint="default"/>
+        <w:sz w:val="20"/>
+      </w:rPr>
+    </w:lvl>
+    <w:lvl w:ilvl="6" w:tentative="1">
+      <w:start w:val="1"/>
+      <w:numFmt w:val="bullet"/>
+      <w:lvlText w:val="o"/>
+      <w:lvlJc w:val="left"/>
+      <w:pPr>
+        <w:tabs>
+          <w:tab w:val="num" w:pos="5040"/>
+        </w:tabs>
+        <w:ind w:left="5040" w:hanging="360"/>
+      </w:pPr>
+      <w:rPr>
+        <w:rFonts w:ascii="Courier New" w:hAnsi="Courier New" w:hint="default"/>
+        <w:sz w:val="20"/>
+      </w:rPr>
+    </w:lvl>
+    <w:lvl w:ilvl="7" w:tentative="1">
+      <w:start w:val="1"/>
+      <w:numFmt w:val="bullet"/>
+      <w:lvlText w:val="o"/>
+      <w:lvlJc w:val="left"/>
+      <w:pPr>
+        <w:tabs>
+          <w:tab w:val="num" w:pos="5760"/>
+        </w:tabs>
+        <w:ind w:left="5760" w:hanging="360"/>
+      </w:pPr>
+      <w:rPr>
+        <w:rFonts w:ascii="Courier New" w:hAnsi="Courier New" w:hint="default"/>
+        <w:sz w:val="20"/>
+      </w:rPr>
+    </w:lvl>
+    <w:lvl w:ilvl="8" w:tentative="1">
+      <w:start w:val="1"/>
+      <w:numFmt w:val="bullet"/>
+      <w:lvlText w:val="o"/>
+      <w:lvlJc w:val="left"/>
+      <w:pPr>
+        <w:tabs>
+          <w:tab w:val="num" w:pos="6480"/>
+        </w:tabs>
+        <w:ind w:left="6480" w:hanging="360"/>
+      </w:pPr>
+      <w:rPr>
+        <w:rFonts w:ascii="Courier New" w:hAnsi="Courier New" w:hint="default"/>
+        <w:sz w:val="20"/>
+      </w:rPr>
+    </w:lvl>
+  </w:abstractNum>
+  <w:abstractNum w:abstractNumId="8" w15:restartNumberingAfterBreak="0">
     <w:nsid w:val="552003C3"/>
     <w:multiLevelType w:val="hybridMultilevel"/>
     <w:tmpl w:val="E56849B4"/>
@@ -10753,7 +13069,7 @@
       </w:rPr>
     </w:lvl>
   </w:abstractNum>
-  <w:abstractNum w:abstractNumId="2" w15:restartNumberingAfterBreak="0">
+  <w:abstractNum w:abstractNumId="9" w15:restartNumberingAfterBreak="0">
     <w:nsid w:val="61500AA3"/>
     <w:multiLevelType w:val="hybridMultilevel"/>
     <w:tmpl w:val="6EF8BA52"/>
@@ -10867,13 +13183,34 @@
     </w:lvl>
   </w:abstractNum>
   <w:num w:numId="1">
+    <w:abstractNumId w:val="5"/>
+  </w:num>
+  <w:num w:numId="2">
+    <w:abstractNumId w:val="8"/>
+  </w:num>
+  <w:num w:numId="3">
+    <w:abstractNumId w:val="9"/>
+  </w:num>
+  <w:num w:numId="4">
+    <w:abstractNumId w:val="4"/>
+  </w:num>
+  <w:num w:numId="5">
+    <w:abstractNumId w:val="3"/>
+  </w:num>
+  <w:num w:numId="6">
+    <w:abstractNumId w:val="7"/>
+  </w:num>
+  <w:num w:numId="7">
+    <w:abstractNumId w:val="2"/>
+  </w:num>
+  <w:num w:numId="8">
     <w:abstractNumId w:val="0"/>
   </w:num>
-  <w:num w:numId="2">
+  <w:num w:numId="9">
     <w:abstractNumId w:val="1"/>
   </w:num>
-  <w:num w:numId="3">
-    <w:abstractNumId w:val="2"/>
+  <w:num w:numId="10">
+    <w:abstractNumId w:val="6"/>
   </w:num>
 </w:numbering>
 </file>
@@ -11898,6 +14235,34 @@
       <w:lang w:eastAsia="de-AT"/>
     </w:rPr>
   </w:style>
+  <w:style w:type="paragraph" w:styleId="StandardWeb">
+    <w:name w:val="Normal (Web)"/>
+    <w:basedOn w:val="Standard"/>
+    <w:uiPriority w:val="99"/>
+    <w:semiHidden/>
+    <w:unhideWhenUsed/>
+    <w:rsid w:val="0023020D"/>
+    <w:pPr>
+      <w:spacing w:before="100" w:beforeAutospacing="1" w:after="100" w:afterAutospacing="1" w:line="240" w:lineRule="auto"/>
+    </w:pPr>
+    <w:rPr>
+      <w:rFonts w:ascii="Times New Roman" w:eastAsia="Times New Roman" w:hAnsi="Times New Roman" w:cs="Times New Roman"/>
+      <w:sz w:val="24"/>
+      <w:szCs w:val="24"/>
+      <w:lang w:eastAsia="de-AT"/>
+    </w:rPr>
+  </w:style>
+  <w:style w:type="character" w:styleId="Fett">
+    <w:name w:val="Strong"/>
+    <w:basedOn w:val="Absatz-Standardschriftart"/>
+    <w:uiPriority w:val="22"/>
+    <w:qFormat/>
+    <w:rsid w:val="0023020D"/>
+    <w:rPr>
+      <w:b/>
+      <w:bCs/>
+    </w:rPr>
+  </w:style>
 </w:styles>
 </file>
 
@@ -12121,6 +14486,7 @@
     <w:rsid w:val="0085224F"/>
     <w:rsid w:val="008D13BE"/>
     <w:rsid w:val="00D2470B"/>
+    <w:rsid w:val="00D72DD6"/>
     <w:rsid w:val="00F153AE"/>
   </w:rsids>
   <m:mathPr>
@@ -12878,7 +15244,7 @@
 </file>
 
 <file path=customXml/itemProps2.xml><?xml version="1.0" encoding="utf-8"?>
-<ds:datastoreItem xmlns:ds="http://schemas.openxmlformats.org/officeDocument/2006/customXml" ds:itemID="{AC1C862F-D61C-4166-9BC5-4283876BFF55}">
+<ds:datastoreItem xmlns:ds="http://schemas.openxmlformats.org/officeDocument/2006/customXml" ds:itemID="{6DB65D3E-F091-41A4-9E72-A3ED645C662C}">
   <ds:schemaRefs>
     <ds:schemaRef ds:uri="http://schemas.openxmlformats.org/officeDocument/2006/bibliography"/>
   </ds:schemaRefs>

</xml_diff>

<commit_message>
changed color of sun when light toggles
</commit_message>
<xml_diff>
--- a/Documents/Erceg_Kritzl_SolarSystem.docx
+++ b/Documents/Erceg_Kritzl_SolarSystem.docx
@@ -146,7 +146,7 @@
                                     <w:tag w:val=""/>
                                     <w:id w:val="-650599894"/>
                                     <w:dataBinding w:prefixMappings="xmlns:ns0='http://schemas.microsoft.com/office/2006/coverPageProps' " w:xpath="/ns0:CoverPageProperties[1]/ns0:PublishDate[1]" w:storeItemID="{55AF091B-3C7A-41E3-B477-F2FDAA23CFDA}"/>
-                                    <w:date w:fullDate="2015-11-22T00:00:00Z">
+                                    <w:date w:fullDate="2015-11-30T00:00:00Z">
                                       <w:dateFormat w:val="d.M.yyyy"/>
                                       <w:lid w:val="de-DE"/>
                                       <w:storeMappedDataAs w:val="dateTime"/>
@@ -172,7 +172,16 @@
                                           <w:szCs w:val="28"/>
                                           <w:lang w:val="de-DE"/>
                                         </w:rPr>
-                                        <w:t>22.11</w:t>
+                                        <w:t>30</w:t>
+                                      </w:r>
+                                      <w:r>
+                                        <w:rPr>
+                                          <w:color w:val="FFFFFF" w:themeColor="background1"/>
+                                          <w:sz w:val="28"/>
+                                          <w:szCs w:val="28"/>
+                                          <w:lang w:val="de-DE"/>
+                                        </w:rPr>
+                                        <w:t>.11</w:t>
                                       </w:r>
                                       <w:r>
                                         <w:rPr>
@@ -3469,7 +3478,7 @@
                               <w:tag w:val=""/>
                               <w:id w:val="-650599894"/>
                               <w:dataBinding w:prefixMappings="xmlns:ns0='http://schemas.microsoft.com/office/2006/coverPageProps' " w:xpath="/ns0:CoverPageProperties[1]/ns0:PublishDate[1]" w:storeItemID="{55AF091B-3C7A-41E3-B477-F2FDAA23CFDA}"/>
-                              <w:date w:fullDate="2015-11-22T00:00:00Z">
+                              <w:date w:fullDate="2015-11-30T00:00:00Z">
                                 <w:dateFormat w:val="d.M.yyyy"/>
                                 <w:lid w:val="de-DE"/>
                                 <w:storeMappedDataAs w:val="dateTime"/>
@@ -3495,7 +3504,16 @@
                                     <w:szCs w:val="28"/>
                                     <w:lang w:val="de-DE"/>
                                   </w:rPr>
-                                  <w:t>22.11</w:t>
+                                  <w:t>30</w:t>
+                                </w:r>
+                                <w:r>
+                                  <w:rPr>
+                                    <w:color w:val="FFFFFF" w:themeColor="background1"/>
+                                    <w:sz w:val="28"/>
+                                    <w:szCs w:val="28"/>
+                                    <w:lang w:val="de-DE"/>
+                                  </w:rPr>
+                                  <w:t>.11</w:t>
                                 </w:r>
                                 <w:r>
                                   <w:rPr>
@@ -4507,7 +4525,7 @@
           <w:r>
             <w:fldChar w:fldCharType="separate"/>
           </w:r>
-          <w:hyperlink w:anchor="_Toc436135802" w:history="1">
+          <w:hyperlink w:anchor="_Toc436676182" w:history="1">
             <w:r>
               <w:rPr>
                 <w:rStyle w:val="Hyperlink"/>
@@ -4549,7 +4567,7 @@
                 <w:noProof/>
                 <w:webHidden/>
               </w:rPr>
-              <w:instrText xml:space="preserve"> PAGEREF _Toc436135802 \h </w:instrText>
+              <w:instrText xml:space="preserve"> PAGEREF _Toc436676182 \h </w:instrText>
             </w:r>
             <w:r>
               <w:rPr>
@@ -4593,7 +4611,7 @@
               <w:lang w:eastAsia="de-AT"/>
             </w:rPr>
           </w:pPr>
-          <w:hyperlink w:anchor="_Toc436135803" w:history="1">
+          <w:hyperlink w:anchor="_Toc436676183" w:history="1">
             <w:r>
               <w:rPr>
                 <w:rStyle w:val="Hyperlink"/>
@@ -4635,7 +4653,7 @@
                 <w:noProof/>
                 <w:webHidden/>
               </w:rPr>
-              <w:instrText xml:space="preserve"> PAGEREF _Toc436135803 \h </w:instrText>
+              <w:instrText xml:space="preserve"> PAGEREF _Toc436676183 \h </w:instrText>
             </w:r>
             <w:r>
               <w:rPr>
@@ -4679,7 +4697,7 @@
               <w:lang w:eastAsia="de-AT"/>
             </w:rPr>
           </w:pPr>
-          <w:hyperlink w:anchor="_Toc436135804" w:history="1">
+          <w:hyperlink w:anchor="_Toc436676184" w:history="1">
             <w:r>
               <w:rPr>
                 <w:rStyle w:val="Hyperlink"/>
@@ -4722,7 +4740,7 @@
                 <w:noProof/>
                 <w:webHidden/>
               </w:rPr>
-              <w:instrText xml:space="preserve"> PAGEREF _Toc436135804 \h </w:instrText>
+              <w:instrText xml:space="preserve"> PAGEREF _Toc436676184 \h </w:instrText>
             </w:r>
             <w:r>
               <w:rPr>
@@ -4766,7 +4784,7 @@
               <w:lang w:eastAsia="de-AT"/>
             </w:rPr>
           </w:pPr>
-          <w:hyperlink w:anchor="_Toc436135805" w:history="1">
+          <w:hyperlink w:anchor="_Toc436676185" w:history="1">
             <w:r>
               <w:rPr>
                 <w:rStyle w:val="Hyperlink"/>
@@ -4808,7 +4826,7 @@
                 <w:noProof/>
                 <w:webHidden/>
               </w:rPr>
-              <w:instrText xml:space="preserve"> PAGEREF _Toc436135805 \h </w:instrText>
+              <w:instrText xml:space="preserve"> PAGEREF _Toc436676185 \h </w:instrText>
             </w:r>
             <w:r>
               <w:rPr>
@@ -4852,7 +4870,7 @@
               <w:lang w:eastAsia="de-AT"/>
             </w:rPr>
           </w:pPr>
-          <w:hyperlink w:anchor="_Toc436135806" w:history="1">
+          <w:hyperlink w:anchor="_Toc436676186" w:history="1">
             <w:r>
               <w:rPr>
                 <w:rStyle w:val="Hyperlink"/>
@@ -4894,7 +4912,7 @@
                 <w:noProof/>
                 <w:webHidden/>
               </w:rPr>
-              <w:instrText xml:space="preserve"> PAGEREF _Toc436135806 \h </w:instrText>
+              <w:instrText xml:space="preserve"> PAGEREF _Toc436676186 \h </w:instrText>
             </w:r>
             <w:r>
               <w:rPr>
@@ -4938,7 +4956,7 @@
               <w:lang w:eastAsia="de-AT"/>
             </w:rPr>
           </w:pPr>
-          <w:hyperlink w:anchor="_Toc436135807" w:history="1">
+          <w:hyperlink w:anchor="_Toc436676187" w:history="1">
             <w:r>
               <w:rPr>
                 <w:rStyle w:val="Hyperlink"/>
@@ -4980,7 +4998,7 @@
                 <w:noProof/>
                 <w:webHidden/>
               </w:rPr>
-              <w:instrText xml:space="preserve"> PAGEREF _Toc436135807 \h </w:instrText>
+              <w:instrText xml:space="preserve"> PAGEREF _Toc436676187 \h </w:instrText>
             </w:r>
             <w:r>
               <w:rPr>
@@ -5024,7 +5042,7 @@
               <w:lang w:eastAsia="de-AT"/>
             </w:rPr>
           </w:pPr>
-          <w:hyperlink w:anchor="_Toc436135808" w:history="1">
+          <w:hyperlink w:anchor="_Toc436676188" w:history="1">
             <w:r>
               <w:rPr>
                 <w:rStyle w:val="Hyperlink"/>
@@ -5066,7 +5084,7 @@
                 <w:noProof/>
                 <w:webHidden/>
               </w:rPr>
-              <w:instrText xml:space="preserve"> PAGEREF _Toc436135808 \h </w:instrText>
+              <w:instrText xml:space="preserve"> PAGEREF _Toc436676188 \h </w:instrText>
             </w:r>
             <w:r>
               <w:rPr>
@@ -5110,7 +5128,7 @@
               <w:lang w:eastAsia="de-AT"/>
             </w:rPr>
           </w:pPr>
-          <w:hyperlink w:anchor="_Toc436135809" w:history="1">
+          <w:hyperlink w:anchor="_Toc436676189" w:history="1">
             <w:r>
               <w:rPr>
                 <w:rStyle w:val="Hyperlink"/>
@@ -5152,7 +5170,7 @@
                 <w:noProof/>
                 <w:webHidden/>
               </w:rPr>
-              <w:instrText xml:space="preserve"> PAGEREF _Toc436135809 \h </w:instrText>
+              <w:instrText xml:space="preserve"> PAGEREF _Toc436676189 \h </w:instrText>
             </w:r>
             <w:r>
               <w:rPr>
@@ -5196,7 +5214,7 @@
               <w:lang w:eastAsia="de-AT"/>
             </w:rPr>
           </w:pPr>
-          <w:hyperlink w:anchor="_Toc436135810" w:history="1">
+          <w:hyperlink w:anchor="_Toc436676190" w:history="1">
             <w:r>
               <w:rPr>
                 <w:rStyle w:val="Hyperlink"/>
@@ -5238,7 +5256,7 @@
                 <w:noProof/>
                 <w:webHidden/>
               </w:rPr>
-              <w:instrText xml:space="preserve"> PAGEREF _Toc436135810 \h </w:instrText>
+              <w:instrText xml:space="preserve"> PAGEREF _Toc436676190 \h </w:instrText>
             </w:r>
             <w:r>
               <w:rPr>
@@ -5282,7 +5300,7 @@
               <w:lang w:eastAsia="de-AT"/>
             </w:rPr>
           </w:pPr>
-          <w:hyperlink w:anchor="_Toc436135811" w:history="1">
+          <w:hyperlink w:anchor="_Toc436676191" w:history="1">
             <w:r>
               <w:rPr>
                 <w:rStyle w:val="Hyperlink"/>
@@ -5324,7 +5342,7 @@
                 <w:noProof/>
                 <w:webHidden/>
               </w:rPr>
-              <w:instrText xml:space="preserve"> PAGEREF _Toc436135811 \h </w:instrText>
+              <w:instrText xml:space="preserve"> PAGEREF _Toc436676191 \h </w:instrText>
             </w:r>
             <w:r>
               <w:rPr>
@@ -5368,7 +5386,7 @@
               <w:lang w:eastAsia="de-AT"/>
             </w:rPr>
           </w:pPr>
-          <w:hyperlink w:anchor="_Toc436135812" w:history="1">
+          <w:hyperlink w:anchor="_Toc436676192" w:history="1">
             <w:r>
               <w:rPr>
                 <w:rStyle w:val="Hyperlink"/>
@@ -5410,7 +5428,7 @@
                 <w:noProof/>
                 <w:webHidden/>
               </w:rPr>
-              <w:instrText xml:space="preserve"> PAGEREF _Toc436135812 \h </w:instrText>
+              <w:instrText xml:space="preserve"> PAGEREF _Toc436676192 \h </w:instrText>
             </w:r>
             <w:r>
               <w:rPr>
@@ -5454,7 +5472,7 @@
               <w:lang w:eastAsia="de-AT"/>
             </w:rPr>
           </w:pPr>
-          <w:hyperlink w:anchor="_Toc436135813" w:history="1">
+          <w:hyperlink w:anchor="_Toc436676193" w:history="1">
             <w:r>
               <w:rPr>
                 <w:rStyle w:val="Hyperlink"/>
@@ -5496,7 +5514,7 @@
                 <w:noProof/>
                 <w:webHidden/>
               </w:rPr>
-              <w:instrText xml:space="preserve"> PAGEREF _Toc436135813 \h </w:instrText>
+              <w:instrText xml:space="preserve"> PAGEREF _Toc436676193 \h </w:instrText>
             </w:r>
             <w:r>
               <w:rPr>
@@ -5540,7 +5558,7 @@
               <w:lang w:eastAsia="de-AT"/>
             </w:rPr>
           </w:pPr>
-          <w:hyperlink w:anchor="_Toc436135814" w:history="1">
+          <w:hyperlink w:anchor="_Toc436676194" w:history="1">
             <w:r>
               <w:rPr>
                 <w:rStyle w:val="Hyperlink"/>
@@ -5582,7 +5600,7 @@
                 <w:noProof/>
                 <w:webHidden/>
               </w:rPr>
-              <w:instrText xml:space="preserve"> PAGEREF _Toc436135814 \h </w:instrText>
+              <w:instrText xml:space="preserve"> PAGEREF _Toc436676194 \h </w:instrText>
             </w:r>
             <w:r>
               <w:rPr>
@@ -5626,7 +5644,7 @@
               <w:lang w:eastAsia="de-AT"/>
             </w:rPr>
           </w:pPr>
-          <w:hyperlink w:anchor="_Toc436135815" w:history="1">
+          <w:hyperlink w:anchor="_Toc436676195" w:history="1">
             <w:r>
               <w:rPr>
                 <w:rStyle w:val="Hyperlink"/>
@@ -5668,7 +5686,7 @@
                 <w:noProof/>
                 <w:webHidden/>
               </w:rPr>
-              <w:instrText xml:space="preserve"> PAGEREF _Toc436135815 \h </w:instrText>
+              <w:instrText xml:space="preserve"> PAGEREF _Toc436676195 \h </w:instrText>
             </w:r>
             <w:r>
               <w:rPr>
@@ -5712,7 +5730,7 @@
               <w:lang w:eastAsia="de-AT"/>
             </w:rPr>
           </w:pPr>
-          <w:hyperlink w:anchor="_Toc436135816" w:history="1">
+          <w:hyperlink w:anchor="_Toc436676196" w:history="1">
             <w:r>
               <w:rPr>
                 <w:rStyle w:val="Hyperlink"/>
@@ -5754,7 +5772,7 @@
                 <w:noProof/>
                 <w:webHidden/>
               </w:rPr>
-              <w:instrText xml:space="preserve"> PAGEREF _Toc436135816 \h </w:instrText>
+              <w:instrText xml:space="preserve"> PAGEREF _Toc436676196 \h </w:instrText>
             </w:r>
             <w:r>
               <w:rPr>
@@ -5798,7 +5816,7 @@
               <w:lang w:eastAsia="de-AT"/>
             </w:rPr>
           </w:pPr>
-          <w:hyperlink w:anchor="_Toc436135817" w:history="1">
+          <w:hyperlink w:anchor="_Toc436676197" w:history="1">
             <w:r>
               <w:rPr>
                 <w:rStyle w:val="Hyperlink"/>
@@ -5840,7 +5858,7 @@
                 <w:noProof/>
                 <w:webHidden/>
               </w:rPr>
-              <w:instrText xml:space="preserve"> PAGEREF _Toc436135817 \h </w:instrText>
+              <w:instrText xml:space="preserve"> PAGEREF _Toc436676197 \h </w:instrText>
             </w:r>
             <w:r>
               <w:rPr>
@@ -5884,7 +5902,7 @@
               <w:lang w:eastAsia="de-AT"/>
             </w:rPr>
           </w:pPr>
-          <w:hyperlink w:anchor="_Toc436135818" w:history="1">
+          <w:hyperlink w:anchor="_Toc436676198" w:history="1">
             <w:r>
               <w:rPr>
                 <w:rStyle w:val="Hyperlink"/>
@@ -5926,7 +5944,7 @@
                 <w:noProof/>
                 <w:webHidden/>
               </w:rPr>
-              <w:instrText xml:space="preserve"> PAGEREF _Toc436135818 \h </w:instrText>
+              <w:instrText xml:space="preserve"> PAGEREF _Toc436676198 \h </w:instrText>
             </w:r>
             <w:r>
               <w:rPr>
@@ -5970,7 +5988,7 @@
               <w:lang w:eastAsia="de-AT"/>
             </w:rPr>
           </w:pPr>
-          <w:hyperlink w:anchor="_Toc436135819" w:history="1">
+          <w:hyperlink w:anchor="_Toc436676199" w:history="1">
             <w:r>
               <w:rPr>
                 <w:rStyle w:val="Hyperlink"/>
@@ -6012,7 +6030,7 @@
                 <w:noProof/>
                 <w:webHidden/>
               </w:rPr>
-              <w:instrText xml:space="preserve"> PAGEREF _Toc436135819 \h </w:instrText>
+              <w:instrText xml:space="preserve"> PAGEREF _Toc436676199 \h </w:instrText>
             </w:r>
             <w:r>
               <w:rPr>
@@ -6056,7 +6074,7 @@
               <w:lang w:eastAsia="de-AT"/>
             </w:rPr>
           </w:pPr>
-          <w:hyperlink w:anchor="_Toc436135820" w:history="1">
+          <w:hyperlink w:anchor="_Toc436676200" w:history="1">
             <w:r>
               <w:rPr>
                 <w:rStyle w:val="Hyperlink"/>
@@ -6098,7 +6116,7 @@
                 <w:noProof/>
                 <w:webHidden/>
               </w:rPr>
-              <w:instrText xml:space="preserve"> PAGEREF _Toc436135820 \h </w:instrText>
+              <w:instrText xml:space="preserve"> PAGEREF _Toc436676200 \h </w:instrText>
             </w:r>
             <w:r>
               <w:rPr>
@@ -6142,7 +6160,7 @@
               <w:lang w:eastAsia="de-AT"/>
             </w:rPr>
           </w:pPr>
-          <w:hyperlink w:anchor="_Toc436135821" w:history="1">
+          <w:hyperlink w:anchor="_Toc436676201" w:history="1">
             <w:r>
               <w:rPr>
                 <w:rStyle w:val="Hyperlink"/>
@@ -6184,7 +6202,7 @@
                 <w:noProof/>
                 <w:webHidden/>
               </w:rPr>
-              <w:instrText xml:space="preserve"> PAGEREF _Toc436135821 \h </w:instrText>
+              <w:instrText xml:space="preserve"> PAGEREF _Toc436676201 \h </w:instrText>
             </w:r>
             <w:r>
               <w:rPr>
@@ -6247,7 +6265,7 @@
       <w:pPr>
         <w:pStyle w:val="berschrift1"/>
       </w:pPr>
-      <w:bookmarkStart w:id="1" w:name="_Toc436135802"/>
+      <w:bookmarkStart w:id="1" w:name="_Toc436676182"/>
       <w:r>
         <w:lastRenderedPageBreak/>
         <w:t>Angabe</w:t>
@@ -7209,7 +7227,7 @@
       <w:pPr>
         <w:pStyle w:val="berschrift1"/>
       </w:pPr>
-      <w:bookmarkStart w:id="2" w:name="_Toc436135803"/>
+      <w:bookmarkStart w:id="2" w:name="_Toc436676183"/>
       <w:proofErr w:type="spellStart"/>
       <w:r>
         <w:lastRenderedPageBreak/>
@@ -7227,7 +7245,7 @@
         </w:rPr>
       </w:pPr>
       <w:bookmarkStart w:id="3" w:name="_Toc410830955"/>
-      <w:bookmarkStart w:id="4" w:name="_Toc436135804"/>
+      <w:bookmarkStart w:id="4" w:name="_Toc436676184"/>
       <w:r>
         <w:rPr>
           <w:shd w:val="clear" w:color="auto" w:fill="FFFFFF"/>
@@ -8290,6 +8308,14 @@
                 <w:szCs w:val="24"/>
               </w:rPr>
             </w:pPr>
+            <w:r>
+              <w:rPr>
+                <w:b/>
+                <w:sz w:val="24"/>
+                <w:szCs w:val="24"/>
+              </w:rPr>
+              <w:t>40</w:t>
+            </w:r>
           </w:p>
         </w:tc>
         <w:tc>
@@ -8307,6 +8333,15 @@
                 <w:szCs w:val="24"/>
               </w:rPr>
             </w:pPr>
+            <w:r>
+              <w:rPr>
+                <w:rFonts w:ascii="Wingdings 2" w:hAnsi="Wingdings 2"/>
+                <w:b/>
+                <w:sz w:val="24"/>
+                <w:szCs w:val="24"/>
+              </w:rPr>
+              <w:t></w:t>
+            </w:r>
           </w:p>
         </w:tc>
       </w:tr>
@@ -8400,6 +8435,14 @@
                 <w:szCs w:val="24"/>
               </w:rPr>
             </w:pPr>
+            <w:r>
+              <w:rPr>
+                <w:b/>
+                <w:sz w:val="24"/>
+                <w:szCs w:val="24"/>
+              </w:rPr>
+              <w:t>15</w:t>
+            </w:r>
           </w:p>
         </w:tc>
         <w:tc>
@@ -8417,6 +8460,15 @@
                 <w:szCs w:val="24"/>
               </w:rPr>
             </w:pPr>
+            <w:r>
+              <w:rPr>
+                <w:rFonts w:ascii="Wingdings 2" w:hAnsi="Wingdings 2"/>
+                <w:b/>
+                <w:sz w:val="24"/>
+                <w:szCs w:val="24"/>
+              </w:rPr>
+              <w:t></w:t>
+            </w:r>
           </w:p>
         </w:tc>
       </w:tr>
@@ -8435,7 +8487,7 @@
         <w:pStyle w:val="berschrift2"/>
       </w:pPr>
       <w:bookmarkStart w:id="5" w:name="_Toc410830956"/>
-      <w:bookmarkStart w:id="6" w:name="_Toc436135805"/>
+      <w:bookmarkStart w:id="6" w:name="_Toc436676185"/>
       <w:r>
         <w:t>n</w:t>
       </w:r>
@@ -9161,7 +9213,7 @@
       <w:pPr>
         <w:pStyle w:val="berschrift1"/>
       </w:pPr>
-      <w:bookmarkStart w:id="7" w:name="_Toc436135806"/>
+      <w:bookmarkStart w:id="7" w:name="_Toc436676186"/>
       <w:r>
         <w:lastRenderedPageBreak/>
         <w:t>Evaluierung der grafischen Tools in Python</w:t>
@@ -9173,7 +9225,7 @@
       <w:pPr>
         <w:pStyle w:val="berschrift2"/>
       </w:pPr>
-      <w:bookmarkStart w:id="8" w:name="_Toc436135807"/>
+      <w:bookmarkStart w:id="8" w:name="_Toc436676187"/>
       <w:proofErr w:type="spellStart"/>
       <w:r>
         <w:t>Requirements</w:t>
@@ -9276,7 +9328,7 @@
       <w:pPr>
         <w:pStyle w:val="berschrift2"/>
       </w:pPr>
-      <w:bookmarkStart w:id="9" w:name="_Toc436135808"/>
+      <w:bookmarkStart w:id="9" w:name="_Toc436676188"/>
       <w:proofErr w:type="spellStart"/>
       <w:r>
         <w:t>Pygame</w:t>
@@ -9790,7 +9842,7 @@
       <w:pPr>
         <w:pStyle w:val="berschrift2"/>
       </w:pPr>
-      <w:bookmarkStart w:id="10" w:name="_Toc436135809"/>
+      <w:bookmarkStart w:id="10" w:name="_Toc436676189"/>
       <w:proofErr w:type="spellStart"/>
       <w:r>
         <w:lastRenderedPageBreak/>
@@ -10408,7 +10460,7 @@
       <w:pPr>
         <w:pStyle w:val="berschrift2"/>
       </w:pPr>
-      <w:bookmarkStart w:id="11" w:name="_Toc436135810"/>
+      <w:bookmarkStart w:id="11" w:name="_Toc436676190"/>
       <w:r>
         <w:t>Panda3d</w:t>
       </w:r>
@@ -10794,7 +10846,7 @@
       <w:pPr>
         <w:pStyle w:val="berschrift1"/>
       </w:pPr>
-      <w:bookmarkStart w:id="12" w:name="_Toc436135811"/>
+      <w:bookmarkStart w:id="12" w:name="_Toc436676191"/>
       <w:r>
         <w:lastRenderedPageBreak/>
         <w:t>Designüberlegung</w:t>
@@ -10814,7 +10866,7 @@
       <w:pPr>
         <w:pStyle w:val="berschrift2"/>
       </w:pPr>
-      <w:bookmarkStart w:id="13" w:name="_Toc436135812"/>
+      <w:bookmarkStart w:id="13" w:name="_Toc436676192"/>
       <w:r>
         <w:t>grafische Übersicht</w:t>
       </w:r>
@@ -10946,7 +10998,7 @@
       <w:pPr>
         <w:pStyle w:val="berschrift2"/>
       </w:pPr>
-      <w:bookmarkStart w:id="14" w:name="_Toc436135813"/>
+      <w:bookmarkStart w:id="14" w:name="_Toc436676193"/>
       <w:r>
         <w:lastRenderedPageBreak/>
         <w:t>Abbildung des UML-Diagramms</w:t>
@@ -11081,7 +11133,7 @@
       <w:pPr>
         <w:pStyle w:val="berschrift2"/>
       </w:pPr>
-      <w:bookmarkStart w:id="15" w:name="_Toc436135814"/>
+      <w:bookmarkStart w:id="15" w:name="_Toc436676194"/>
       <w:r>
         <w:lastRenderedPageBreak/>
         <w:t>Überlegungen zur Struktur</w:t>
@@ -11478,7 +11530,7 @@
       <w:pPr>
         <w:pStyle w:val="berschrift1"/>
       </w:pPr>
-      <w:bookmarkStart w:id="16" w:name="_Toc436135815"/>
+      <w:bookmarkStart w:id="16" w:name="_Toc436676195"/>
       <w:r>
         <w:lastRenderedPageBreak/>
         <w:t>Arbeitsdurchführung</w:t>
@@ -11499,7 +11551,7 @@
         <w:pStyle w:val="berschrift2"/>
         <w:spacing w:before="0"/>
       </w:pPr>
-      <w:bookmarkStart w:id="17" w:name="_Toc436135816"/>
+      <w:bookmarkStart w:id="17" w:name="_Toc436676196"/>
       <w:proofErr w:type="spellStart"/>
       <w:r>
         <w:t>Luminary</w:t>
@@ -12162,7 +12214,7 @@
       <w:pPr>
         <w:pStyle w:val="berschrift2"/>
       </w:pPr>
-      <w:bookmarkStart w:id="18" w:name="_Toc436135817"/>
+      <w:bookmarkStart w:id="18" w:name="_Toc436676197"/>
       <w:proofErr w:type="spellStart"/>
       <w:r>
         <w:t>RuntimeHandler</w:t>
@@ -12218,10 +12270,699 @@
         <w:shd w:val="clear" w:color="auto" w:fill="FFFFFF"/>
         <w:rPr>
           <w:color w:val="000000"/>
+        </w:rPr>
+      </w:pPr>
+      <w:proofErr w:type="spellStart"/>
+      <w:r>
+        <w:rPr>
+          <w:b/>
+          <w:bCs/>
+          <w:color w:val="000080"/>
+        </w:rPr>
+        <w:t>def</w:t>
+      </w:r>
+      <w:proofErr w:type="spellEnd"/>
+      <w:r>
+        <w:rPr>
+          <w:b/>
+          <w:bCs/>
+          <w:color w:val="000080"/>
+        </w:rPr>
+        <w:t xml:space="preserve"> </w:t>
+      </w:r>
+      <w:proofErr w:type="spellStart"/>
+      <w:r>
+        <w:rPr>
+          <w:color w:val="000000"/>
+        </w:rPr>
+        <w:t>addPlanet</w:t>
+      </w:r>
+      <w:proofErr w:type="spellEnd"/>
+      <w:r>
+        <w:rPr>
+          <w:color w:val="000000"/>
+        </w:rPr>
+        <w:t>(</w:t>
+      </w:r>
+      <w:proofErr w:type="spellStart"/>
+      <w:r>
+        <w:rPr>
+          <w:color w:val="94558D"/>
+        </w:rPr>
+        <w:t>self</w:t>
+      </w:r>
+      <w:proofErr w:type="spellEnd"/>
+      <w:r>
+        <w:rPr>
+          <w:color w:val="000000"/>
+        </w:rPr>
+        <w:t xml:space="preserve">, </w:t>
+      </w:r>
+      <w:proofErr w:type="spellStart"/>
+      <w:r>
+        <w:rPr>
+          <w:color w:val="000000"/>
+        </w:rPr>
+        <w:t>render</w:t>
+      </w:r>
+      <w:proofErr w:type="spellEnd"/>
+      <w:r>
+        <w:rPr>
+          <w:color w:val="000000"/>
+        </w:rPr>
+        <w:t>, planet):</w:t>
+      </w:r>
+      <w:r>
+        <w:rPr>
+          <w:color w:val="000000"/>
+        </w:rPr>
+        <w:br/>
+        <w:t xml:space="preserve">    </w:t>
+      </w:r>
+      <w:proofErr w:type="spellStart"/>
+      <w:r>
+        <w:rPr>
+          <w:color w:val="94558D"/>
+        </w:rPr>
+        <w:t>self</w:t>
+      </w:r>
+      <w:r>
+        <w:rPr>
+          <w:color w:val="000000"/>
+        </w:rPr>
+        <w:t>.planetList</w:t>
+      </w:r>
+      <w:proofErr w:type="spellEnd"/>
+      <w:r>
+        <w:rPr>
+          <w:color w:val="000000"/>
+        </w:rPr>
+        <w:t>[planet.name] = planet</w:t>
+      </w:r>
+      <w:r>
+        <w:rPr>
+          <w:color w:val="000000"/>
+        </w:rPr>
+        <w:br/>
+        <w:t xml:space="preserve">    </w:t>
+      </w:r>
+      <w:proofErr w:type="spellStart"/>
+      <w:r>
+        <w:rPr>
+          <w:b/>
+          <w:bCs/>
+          <w:color w:val="000080"/>
+        </w:rPr>
+        <w:t>if</w:t>
+      </w:r>
+      <w:proofErr w:type="spellEnd"/>
+      <w:r>
+        <w:rPr>
+          <w:b/>
+          <w:bCs/>
+          <w:color w:val="000080"/>
+        </w:rPr>
+        <w:t xml:space="preserve"> </w:t>
+      </w:r>
+      <w:r>
+        <w:rPr>
+          <w:color w:val="000000"/>
+        </w:rPr>
+        <w:t xml:space="preserve">planet.name </w:t>
+      </w:r>
+      <w:r>
+        <w:rPr>
+          <w:b/>
+          <w:bCs/>
+          <w:color w:val="000080"/>
+        </w:rPr>
+        <w:t xml:space="preserve">not in </w:t>
+      </w:r>
+      <w:proofErr w:type="spellStart"/>
+      <w:r>
+        <w:rPr>
+          <w:color w:val="94558D"/>
+        </w:rPr>
+        <w:t>self</w:t>
+      </w:r>
+      <w:r>
+        <w:rPr>
+          <w:color w:val="000000"/>
+        </w:rPr>
+        <w:t>.rootList</w:t>
+      </w:r>
+      <w:proofErr w:type="spellEnd"/>
+      <w:r>
+        <w:rPr>
+          <w:color w:val="000000"/>
+        </w:rPr>
+        <w:t>:</w:t>
+      </w:r>
+      <w:r>
+        <w:rPr>
+          <w:color w:val="000000"/>
+        </w:rPr>
+        <w:br/>
+        <w:t xml:space="preserve">        </w:t>
+      </w:r>
+      <w:proofErr w:type="spellStart"/>
+      <w:r>
+        <w:rPr>
+          <w:color w:val="94558D"/>
+        </w:rPr>
+        <w:t>self</w:t>
+      </w:r>
+      <w:r>
+        <w:rPr>
+          <w:color w:val="000000"/>
+        </w:rPr>
+        <w:t>.rootList</w:t>
+      </w:r>
+      <w:proofErr w:type="spellEnd"/>
+      <w:r>
+        <w:rPr>
+          <w:color w:val="000000"/>
+        </w:rPr>
+        <w:t xml:space="preserve">[planet.name] = </w:t>
+      </w:r>
+      <w:proofErr w:type="spellStart"/>
+      <w:r>
+        <w:rPr>
+          <w:color w:val="000000"/>
+        </w:rPr>
+        <w:t>render.attachNewNode</w:t>
+      </w:r>
+      <w:proofErr w:type="spellEnd"/>
+      <w:r>
+        <w:rPr>
+          <w:color w:val="000000"/>
+        </w:rPr>
+        <w:t>(planet.name)</w:t>
+      </w:r>
+      <w:r>
+        <w:rPr>
+          <w:color w:val="000000"/>
+        </w:rPr>
+        <w:br/>
+      </w:r>
+      <w:r>
+        <w:rPr>
+          <w:color w:val="000000"/>
+        </w:rPr>
+        <w:br/>
+        <w:t xml:space="preserve">    </w:t>
+      </w:r>
+      <w:proofErr w:type="spellStart"/>
+      <w:r>
+        <w:rPr>
+          <w:b/>
+          <w:bCs/>
+          <w:color w:val="000080"/>
+        </w:rPr>
+        <w:t>if</w:t>
+      </w:r>
+      <w:proofErr w:type="spellEnd"/>
+      <w:r>
+        <w:rPr>
+          <w:b/>
+          <w:bCs/>
+          <w:color w:val="000080"/>
+        </w:rPr>
+        <w:t xml:space="preserve"> </w:t>
+      </w:r>
+      <w:r>
+        <w:rPr>
+          <w:color w:val="000000"/>
+        </w:rPr>
+        <w:t>(</w:t>
+      </w:r>
+      <w:proofErr w:type="spellStart"/>
+      <w:r>
+        <w:rPr>
+          <w:color w:val="000000"/>
+        </w:rPr>
+        <w:t>planet.children</w:t>
+      </w:r>
+      <w:proofErr w:type="spellEnd"/>
+      <w:r>
+        <w:rPr>
+          <w:color w:val="000000"/>
+        </w:rPr>
+        <w:t>):</w:t>
+      </w:r>
+      <w:r>
+        <w:rPr>
+          <w:color w:val="000000"/>
+        </w:rPr>
+        <w:br/>
+        <w:t xml:space="preserve">        </w:t>
+      </w:r>
+      <w:proofErr w:type="spellStart"/>
+      <w:r>
+        <w:rPr>
+          <w:b/>
+          <w:bCs/>
+          <w:color w:val="000080"/>
+        </w:rPr>
+        <w:t>for</w:t>
+      </w:r>
+      <w:proofErr w:type="spellEnd"/>
+      <w:r>
+        <w:rPr>
+          <w:b/>
+          <w:bCs/>
+          <w:color w:val="000080"/>
+        </w:rPr>
+        <w:t xml:space="preserve"> </w:t>
+      </w:r>
+      <w:proofErr w:type="spellStart"/>
+      <w:r>
+        <w:rPr>
+          <w:color w:val="000000"/>
+        </w:rPr>
+        <w:t>child</w:t>
+      </w:r>
+      <w:proofErr w:type="spellEnd"/>
+      <w:r>
+        <w:rPr>
+          <w:color w:val="000000"/>
+        </w:rPr>
+        <w:t xml:space="preserve"> </w:t>
+      </w:r>
+      <w:r>
+        <w:rPr>
+          <w:b/>
+          <w:bCs/>
+          <w:color w:val="000080"/>
+        </w:rPr>
+        <w:t xml:space="preserve">in </w:t>
+      </w:r>
+      <w:proofErr w:type="spellStart"/>
+      <w:r>
+        <w:rPr>
+          <w:color w:val="000000"/>
+        </w:rPr>
+        <w:t>planet.children</w:t>
+      </w:r>
+      <w:proofErr w:type="spellEnd"/>
+      <w:r>
+        <w:rPr>
+          <w:color w:val="000000"/>
+        </w:rPr>
+        <w:t>:</w:t>
+      </w:r>
+      <w:r>
+        <w:rPr>
+          <w:color w:val="000000"/>
+        </w:rPr>
+        <w:br/>
+        <w:t xml:space="preserve">            </w:t>
+      </w:r>
+      <w:proofErr w:type="spellStart"/>
+      <w:r>
+        <w:rPr>
+          <w:color w:val="94558D"/>
+        </w:rPr>
+        <w:t>self</w:t>
+      </w:r>
+      <w:r>
+        <w:rPr>
+          <w:color w:val="000000"/>
+        </w:rPr>
+        <w:t>.rootList</w:t>
+      </w:r>
+      <w:proofErr w:type="spellEnd"/>
+      <w:r>
+        <w:rPr>
+          <w:color w:val="000000"/>
+        </w:rPr>
+        <w:t>[child.name] = (</w:t>
+      </w:r>
+      <w:proofErr w:type="spellStart"/>
+      <w:r>
+        <w:rPr>
+          <w:color w:val="94558D"/>
+        </w:rPr>
+        <w:t>self</w:t>
+      </w:r>
+      <w:r>
+        <w:rPr>
+          <w:color w:val="000000"/>
+        </w:rPr>
+        <w:t>.rootList</w:t>
+      </w:r>
+      <w:proofErr w:type="spellEnd"/>
+      <w:r>
+        <w:rPr>
+          <w:color w:val="000000"/>
+        </w:rPr>
+        <w:t>[planet.name].</w:t>
+      </w:r>
+      <w:proofErr w:type="spellStart"/>
+      <w:r>
+        <w:rPr>
+          <w:color w:val="000000"/>
+        </w:rPr>
+        <w:t>attachNewNode</w:t>
+      </w:r>
+      <w:proofErr w:type="spellEnd"/>
+      <w:r>
+        <w:rPr>
+          <w:color w:val="000000"/>
+        </w:rPr>
+        <w:t>(child.name))</w:t>
+      </w:r>
+      <w:r>
+        <w:rPr>
+          <w:color w:val="000000"/>
+        </w:rPr>
+        <w:br/>
+        <w:t xml:space="preserve">            </w:t>
+      </w:r>
+      <w:proofErr w:type="spellStart"/>
+      <w:r>
+        <w:rPr>
+          <w:color w:val="94558D"/>
+        </w:rPr>
+        <w:t>self</w:t>
+      </w:r>
+      <w:r>
+        <w:rPr>
+          <w:color w:val="000000"/>
+        </w:rPr>
+        <w:t>.rootList</w:t>
+      </w:r>
+      <w:proofErr w:type="spellEnd"/>
+      <w:r>
+        <w:rPr>
+          <w:color w:val="000000"/>
+        </w:rPr>
+        <w:t>[child.name].</w:t>
+      </w:r>
+      <w:proofErr w:type="spellStart"/>
+      <w:r>
+        <w:rPr>
+          <w:color w:val="000000"/>
+        </w:rPr>
+        <w:t>setPos</w:t>
+      </w:r>
+      <w:proofErr w:type="spellEnd"/>
+      <w:r>
+        <w:rPr>
+          <w:color w:val="000000"/>
+        </w:rPr>
+        <w:t>(</w:t>
+      </w:r>
+      <w:proofErr w:type="spellStart"/>
+      <w:r>
+        <w:rPr>
+          <w:color w:val="000000"/>
+        </w:rPr>
+        <w:t>planet.initPosition</w:t>
+      </w:r>
+      <w:proofErr w:type="spellEnd"/>
+      <w:r>
+        <w:rPr>
+          <w:color w:val="000000"/>
+        </w:rPr>
+        <w:t xml:space="preserve">, </w:t>
+      </w:r>
+      <w:r>
+        <w:rPr>
+          <w:color w:val="0000FF"/>
+        </w:rPr>
+        <w:t>0</w:t>
+      </w:r>
+      <w:r>
+        <w:rPr>
+          <w:color w:val="000000"/>
+        </w:rPr>
+        <w:t xml:space="preserve">, </w:t>
+      </w:r>
+      <w:r>
+        <w:rPr>
+          <w:color w:val="0000FF"/>
+        </w:rPr>
+        <w:t>0</w:t>
+      </w:r>
+      <w:r>
+        <w:rPr>
+          <w:color w:val="000000"/>
+        </w:rPr>
+        <w:t>)</w:t>
+      </w:r>
+      <w:r>
+        <w:rPr>
+          <w:color w:val="000000"/>
+        </w:rPr>
+        <w:br/>
+        <w:t xml:space="preserve">            </w:t>
+      </w:r>
+      <w:proofErr w:type="spellStart"/>
+      <w:r>
+        <w:rPr>
+          <w:color w:val="94558D"/>
+        </w:rPr>
+        <w:t>self</w:t>
+      </w:r>
+      <w:r>
+        <w:rPr>
+          <w:color w:val="000000"/>
+        </w:rPr>
+        <w:t>.addPlanet</w:t>
+      </w:r>
+      <w:proofErr w:type="spellEnd"/>
+      <w:r>
+        <w:rPr>
+          <w:color w:val="000000"/>
+        </w:rPr>
+        <w:t>(</w:t>
+      </w:r>
+      <w:proofErr w:type="spellStart"/>
+      <w:r>
+        <w:rPr>
+          <w:color w:val="000000"/>
+        </w:rPr>
+        <w:t>render</w:t>
+      </w:r>
+      <w:proofErr w:type="gramStart"/>
+      <w:r>
+        <w:rPr>
+          <w:color w:val="000000"/>
+        </w:rPr>
+        <w:t>,child</w:t>
+      </w:r>
+      <w:proofErr w:type="spellEnd"/>
+      <w:proofErr w:type="gramEnd"/>
+      <w:r>
+        <w:rPr>
+          <w:color w:val="000000"/>
+        </w:rPr>
+        <w:t>)</w:t>
+      </w:r>
+    </w:p>
+    <w:p>
+      <w:pPr>
+        <w:pStyle w:val="HTMLVorformatiert"/>
+        <w:shd w:val="clear" w:color="auto" w:fill="FFFFFF"/>
+        <w:rPr>
+          <w:color w:val="000000"/>
+        </w:rPr>
+      </w:pPr>
+      <w:r>
+        <w:rPr>
+          <w:color w:val="000000"/>
+        </w:rPr>
+        <w:t>…</w:t>
+      </w:r>
+    </w:p>
+    <w:p/>
+    <w:p>
+      <w:pPr>
+        <w:rPr>
+          <w:color w:val="000000"/>
+        </w:rPr>
+      </w:pPr>
+      <w:r>
+        <w:rPr>
+          <w:rFonts w:eastAsiaTheme="minorEastAsia"/>
+          <w:sz w:val="24"/>
+          <w:szCs w:val="24"/>
+          <w:lang w:eastAsia="de-AT"/>
+        </w:rPr>
+        <w:t xml:space="preserve">Durch diese Methode ist genauso für die Beziehung der jeweiligen </w:t>
+      </w:r>
+      <w:proofErr w:type="spellStart"/>
+      <w:r>
+        <w:rPr>
+          <w:rFonts w:eastAsiaTheme="minorEastAsia"/>
+          <w:sz w:val="24"/>
+          <w:szCs w:val="24"/>
+          <w:lang w:eastAsia="de-AT"/>
+        </w:rPr>
+        <w:t>Luminaries</w:t>
+      </w:r>
+      <w:proofErr w:type="spellEnd"/>
+      <w:r>
+        <w:rPr>
+          <w:rFonts w:eastAsiaTheme="minorEastAsia"/>
+          <w:sz w:val="24"/>
+          <w:szCs w:val="24"/>
+          <w:lang w:eastAsia="de-AT"/>
+        </w:rPr>
+        <w:t xml:space="preserve"> gesorgt. Dies wird in Bedingung </w:t>
+      </w:r>
+      <w:proofErr w:type="spellStart"/>
+      <w:r>
+        <w:rPr>
+          <w:rFonts w:ascii="Courier New" w:eastAsia="Times New Roman" w:hAnsi="Courier New" w:cs="Courier New"/>
+          <w:b/>
+          <w:bCs/>
+          <w:color w:val="000080"/>
+          <w:sz w:val="20"/>
+          <w:szCs w:val="20"/>
+          <w:lang w:eastAsia="de-AT"/>
+        </w:rPr>
+        <w:t>if</w:t>
+      </w:r>
+      <w:proofErr w:type="spellEnd"/>
+      <w:r>
+        <w:rPr>
+          <w:rFonts w:eastAsiaTheme="minorEastAsia"/>
+          <w:sz w:val="24"/>
+          <w:szCs w:val="24"/>
+          <w:lang w:eastAsia="de-AT"/>
+        </w:rPr>
+        <w:t xml:space="preserve"> </w:t>
+      </w:r>
+      <w:r>
+        <w:rPr>
+          <w:rFonts w:ascii="Courier New" w:eastAsia="Times New Roman" w:hAnsi="Courier New" w:cs="Courier New"/>
+          <w:color w:val="000000"/>
+          <w:sz w:val="20"/>
+          <w:szCs w:val="20"/>
+          <w:lang w:eastAsia="de-AT"/>
+        </w:rPr>
+        <w:t>(</w:t>
+      </w:r>
+      <w:proofErr w:type="spellStart"/>
+      <w:r>
+        <w:rPr>
+          <w:rFonts w:ascii="Courier New" w:eastAsia="Times New Roman" w:hAnsi="Courier New" w:cs="Courier New"/>
+          <w:color w:val="000000"/>
+          <w:sz w:val="20"/>
+          <w:szCs w:val="20"/>
+          <w:lang w:eastAsia="de-AT"/>
+        </w:rPr>
+        <w:t>pla</w:t>
+      </w:r>
+      <w:r>
+        <w:rPr>
+          <w:rFonts w:ascii="Courier New" w:eastAsia="Times New Roman" w:hAnsi="Courier New" w:cs="Courier New"/>
+          <w:color w:val="000000"/>
+          <w:sz w:val="20"/>
+          <w:szCs w:val="20"/>
+          <w:lang w:eastAsia="de-AT"/>
+        </w:rPr>
+        <w:t>net.children</w:t>
+      </w:r>
+      <w:proofErr w:type="spellEnd"/>
+      <w:r>
+        <w:rPr>
+          <w:rFonts w:ascii="Courier New" w:eastAsia="Times New Roman" w:hAnsi="Courier New" w:cs="Courier New"/>
+          <w:color w:val="000000"/>
+          <w:sz w:val="20"/>
+          <w:szCs w:val="20"/>
+          <w:lang w:eastAsia="de-AT"/>
+        </w:rPr>
+        <w:t>)</w:t>
+      </w:r>
+      <w:r>
+        <w:rPr>
+          <w:rFonts w:eastAsiaTheme="minorEastAsia"/>
+          <w:sz w:val="24"/>
+          <w:szCs w:val="24"/>
+          <w:lang w:eastAsia="de-AT"/>
+        </w:rPr>
+        <w:t xml:space="preserve"> </w:t>
+      </w:r>
+      <w:r>
+        <w:rPr>
+          <w:rFonts w:eastAsiaTheme="minorEastAsia"/>
+          <w:sz w:val="24"/>
+          <w:szCs w:val="24"/>
+          <w:lang w:eastAsia="de-AT"/>
+        </w:rPr>
+        <w:t>durchgeführt.</w:t>
+      </w:r>
+    </w:p>
+    <w:p>
+      <w:pPr>
+        <w:rPr>
+          <w:rFonts w:eastAsiaTheme="minorEastAsia"/>
+          <w:sz w:val="24"/>
+          <w:szCs w:val="24"/>
+          <w:lang w:eastAsia="de-AT"/>
+        </w:rPr>
+      </w:pPr>
+    </w:p>
+    <w:p>
+      <w:pPr>
+        <w:rPr>
+          <w:rFonts w:eastAsiaTheme="minorEastAsia"/>
+          <w:sz w:val="24"/>
+          <w:szCs w:val="24"/>
+          <w:lang w:eastAsia="de-AT"/>
+        </w:rPr>
+      </w:pPr>
+      <w:r>
+        <w:rPr>
+          <w:rFonts w:eastAsiaTheme="minorEastAsia"/>
+          <w:sz w:val="24"/>
+          <w:szCs w:val="24"/>
+          <w:lang w:eastAsia="de-AT"/>
+        </w:rPr>
+        <w:t xml:space="preserve">Im Weiteren ist die Rotation der </w:t>
+      </w:r>
+      <w:proofErr w:type="spellStart"/>
+      <w:r>
+        <w:rPr>
+          <w:rFonts w:eastAsiaTheme="minorEastAsia"/>
+          <w:sz w:val="24"/>
+          <w:szCs w:val="24"/>
+          <w:lang w:eastAsia="de-AT"/>
+        </w:rPr>
+        <w:t>Luminaries</w:t>
+      </w:r>
+      <w:proofErr w:type="spellEnd"/>
+      <w:r>
+        <w:rPr>
+          <w:rFonts w:eastAsiaTheme="minorEastAsia"/>
+          <w:sz w:val="24"/>
+          <w:szCs w:val="24"/>
+          <w:lang w:eastAsia="de-AT"/>
+        </w:rPr>
+        <w:t xml:space="preserve"> eine benötigte Funktion:</w:t>
+      </w:r>
+    </w:p>
+    <w:p>
+      <w:pPr>
+        <w:rPr>
+          <w:color w:val="000000"/>
+        </w:rPr>
+      </w:pPr>
+    </w:p>
+    <w:p>
+      <w:pPr>
+        <w:pStyle w:val="HTMLVorformatiert"/>
+        <w:shd w:val="clear" w:color="auto" w:fill="FFFFFF"/>
+        <w:rPr>
+          <w:color w:val="000000"/>
           <w:lang w:val="en-US"/>
         </w:rPr>
       </w:pPr>
       <w:proofErr w:type="spellStart"/>
+      <w:proofErr w:type="gramStart"/>
       <w:r>
         <w:rPr>
           <w:b/>
@@ -12232,6 +12973,7 @@
         <w:t>def</w:t>
       </w:r>
       <w:proofErr w:type="spellEnd"/>
+      <w:proofErr w:type="gramEnd"/>
       <w:r>
         <w:rPr>
           <w:b/>
@@ -12247,7 +12989,7 @@
           <w:color w:val="000000"/>
           <w:lang w:val="en-US"/>
         </w:rPr>
-        <w:t>addPlanet</w:t>
+        <w:t>rotatePlanets</w:t>
       </w:r>
       <w:proofErr w:type="spellEnd"/>
       <w:r>
@@ -12269,38 +13011,7 @@
           <w:color w:val="000000"/>
           <w:lang w:val="en-US"/>
         </w:rPr>
-        <w:t>, render, planet):</w:t>
-      </w:r>
-      <w:r>
-        <w:rPr>
-          <w:color w:val="000000"/>
-          <w:lang w:val="en-US"/>
-        </w:rPr>
-        <w:br/>
-        <w:t xml:space="preserve">    </w:t>
-      </w:r>
-      <w:proofErr w:type="spellStart"/>
-      <w:r>
-        <w:rPr>
-          <w:color w:val="94558D"/>
-          <w:lang w:val="en-US"/>
-        </w:rPr>
-        <w:t>self</w:t>
-      </w:r>
-      <w:r>
-        <w:rPr>
-          <w:color w:val="000000"/>
-          <w:lang w:val="en-US"/>
-        </w:rPr>
-        <w:t>.planetList</w:t>
-      </w:r>
-      <w:proofErr w:type="spellEnd"/>
-      <w:r>
-        <w:rPr>
-          <w:color w:val="000000"/>
-          <w:lang w:val="en-US"/>
-        </w:rPr>
-        <w:t>[planet.name] = planet</w:t>
+        <w:t>):</w:t>
       </w:r>
       <w:r>
         <w:rPr>
@@ -12317,14 +13028,14 @@
           <w:color w:val="000080"/>
           <w:lang w:val="en-US"/>
         </w:rPr>
-        <w:t xml:space="preserve">if </w:t>
+        <w:t xml:space="preserve">for </w:t>
       </w:r>
       <w:r>
         <w:rPr>
           <w:color w:val="000000"/>
           <w:lang w:val="en-US"/>
         </w:rPr>
-        <w:t xml:space="preserve">planet.name </w:t>
+        <w:t xml:space="preserve">orbit </w:t>
       </w:r>
       <w:r>
         <w:rPr>
@@ -12333,666 +13044,6 @@
           <w:color w:val="000080"/>
           <w:lang w:val="en-US"/>
         </w:rPr>
-        <w:t xml:space="preserve">not in </w:t>
-      </w:r>
-      <w:proofErr w:type="spellStart"/>
-      <w:r>
-        <w:rPr>
-          <w:color w:val="94558D"/>
-          <w:lang w:val="en-US"/>
-        </w:rPr>
-        <w:t>self</w:t>
-      </w:r>
-      <w:r>
-        <w:rPr>
-          <w:color w:val="000000"/>
-          <w:lang w:val="en-US"/>
-        </w:rPr>
-        <w:t>.rootList</w:t>
-      </w:r>
-      <w:proofErr w:type="spellEnd"/>
-      <w:r>
-        <w:rPr>
-          <w:color w:val="000000"/>
-          <w:lang w:val="en-US"/>
-        </w:rPr>
-        <w:t>:</w:t>
-      </w:r>
-      <w:r>
-        <w:rPr>
-          <w:color w:val="000000"/>
-          <w:lang w:val="en-US"/>
-        </w:rPr>
-        <w:br/>
-        <w:t xml:space="preserve">        </w:t>
-      </w:r>
-      <w:proofErr w:type="spellStart"/>
-      <w:r>
-        <w:rPr>
-          <w:color w:val="94558D"/>
-          <w:lang w:val="en-US"/>
-        </w:rPr>
-        <w:t>self</w:t>
-      </w:r>
-      <w:r>
-        <w:rPr>
-          <w:color w:val="000000"/>
-          <w:lang w:val="en-US"/>
-        </w:rPr>
-        <w:t>.rootList</w:t>
-      </w:r>
-      <w:proofErr w:type="spellEnd"/>
-      <w:r>
-        <w:rPr>
-          <w:color w:val="000000"/>
-          <w:lang w:val="en-US"/>
-        </w:rPr>
-        <w:t xml:space="preserve">[planet.name] = </w:t>
-      </w:r>
-      <w:proofErr w:type="spellStart"/>
-      <w:r>
-        <w:rPr>
-          <w:color w:val="000000"/>
-          <w:lang w:val="en-US"/>
-        </w:rPr>
-        <w:t>render.attachNewNode</w:t>
-      </w:r>
-      <w:proofErr w:type="spellEnd"/>
-      <w:r>
-        <w:rPr>
-          <w:color w:val="000000"/>
-          <w:lang w:val="en-US"/>
-        </w:rPr>
-        <w:t>(planet.name)</w:t>
-      </w:r>
-      <w:r>
-        <w:rPr>
-          <w:color w:val="000000"/>
-          <w:lang w:val="en-US"/>
-        </w:rPr>
-        <w:br/>
-      </w:r>
-      <w:r>
-        <w:rPr>
-          <w:color w:val="000000"/>
-          <w:lang w:val="en-US"/>
-        </w:rPr>
-        <w:br/>
-        <w:t xml:space="preserve">    </w:t>
-      </w:r>
-      <w:r>
-        <w:rPr>
-          <w:b/>
-          <w:bCs/>
-          <w:color w:val="000080"/>
-          <w:lang w:val="en-US"/>
-        </w:rPr>
-        <w:t xml:space="preserve">if </w:t>
-      </w:r>
-      <w:r>
-        <w:rPr>
-          <w:color w:val="000000"/>
-          <w:lang w:val="en-US"/>
-        </w:rPr>
-        <w:t>(</w:t>
-      </w:r>
-      <w:proofErr w:type="spellStart"/>
-      <w:r>
-        <w:rPr>
-          <w:color w:val="000000"/>
-          <w:lang w:val="en-US"/>
-        </w:rPr>
-        <w:t>planet.children</w:t>
-      </w:r>
-      <w:proofErr w:type="spellEnd"/>
-      <w:r>
-        <w:rPr>
-          <w:color w:val="000000"/>
-          <w:lang w:val="en-US"/>
-        </w:rPr>
-        <w:t>):</w:t>
-      </w:r>
-      <w:r>
-        <w:rPr>
-          <w:color w:val="000000"/>
-          <w:lang w:val="en-US"/>
-        </w:rPr>
-        <w:br/>
-        <w:t xml:space="preserve">        </w:t>
-      </w:r>
-      <w:r>
-        <w:rPr>
-          <w:b/>
-          <w:bCs/>
-          <w:color w:val="000080"/>
-          <w:lang w:val="en-US"/>
-        </w:rPr>
-        <w:t xml:space="preserve">for </w:t>
-      </w:r>
-      <w:r>
-        <w:rPr>
-          <w:color w:val="000000"/>
-          <w:lang w:val="en-US"/>
-        </w:rPr>
-        <w:t xml:space="preserve">child </w:t>
-      </w:r>
-      <w:r>
-        <w:rPr>
-          <w:b/>
-          <w:bCs/>
-          <w:color w:val="000080"/>
-          <w:lang w:val="en-US"/>
-        </w:rPr>
-        <w:t xml:space="preserve">in </w:t>
-      </w:r>
-      <w:proofErr w:type="spellStart"/>
-      <w:r>
-        <w:rPr>
-          <w:color w:val="000000"/>
-          <w:lang w:val="en-US"/>
-        </w:rPr>
-        <w:t>planet.children</w:t>
-      </w:r>
-      <w:proofErr w:type="spellEnd"/>
-      <w:r>
-        <w:rPr>
-          <w:color w:val="000000"/>
-          <w:lang w:val="en-US"/>
-        </w:rPr>
-        <w:t>:</w:t>
-      </w:r>
-      <w:r>
-        <w:rPr>
-          <w:color w:val="000000"/>
-          <w:lang w:val="en-US"/>
-        </w:rPr>
-        <w:br/>
-        <w:t xml:space="preserve">            </w:t>
-      </w:r>
-      <w:proofErr w:type="spellStart"/>
-      <w:r>
-        <w:rPr>
-          <w:color w:val="94558D"/>
-          <w:lang w:val="en-US"/>
-        </w:rPr>
-        <w:t>self</w:t>
-      </w:r>
-      <w:r>
-        <w:rPr>
-          <w:color w:val="000000"/>
-          <w:lang w:val="en-US"/>
-        </w:rPr>
-        <w:t>.rootList</w:t>
-      </w:r>
-      <w:proofErr w:type="spellEnd"/>
-      <w:r>
-        <w:rPr>
-          <w:color w:val="000000"/>
-          <w:lang w:val="en-US"/>
-        </w:rPr>
-        <w:t>[child.name] = (</w:t>
-      </w:r>
-      <w:proofErr w:type="spellStart"/>
-      <w:r>
-        <w:rPr>
-          <w:color w:val="94558D"/>
-          <w:lang w:val="en-US"/>
-        </w:rPr>
-        <w:t>self</w:t>
-      </w:r>
-      <w:r>
-        <w:rPr>
-          <w:color w:val="000000"/>
-          <w:lang w:val="en-US"/>
-        </w:rPr>
-        <w:t>.rootList</w:t>
-      </w:r>
-      <w:proofErr w:type="spellEnd"/>
-      <w:r>
-        <w:rPr>
-          <w:color w:val="000000"/>
-          <w:lang w:val="en-US"/>
-        </w:rPr>
-        <w:t>[planet.name].</w:t>
-      </w:r>
-      <w:proofErr w:type="spellStart"/>
-      <w:r>
-        <w:rPr>
-          <w:color w:val="000000"/>
-          <w:lang w:val="en-US"/>
-        </w:rPr>
-        <w:t>attachNewNode</w:t>
-      </w:r>
-      <w:proofErr w:type="spellEnd"/>
-      <w:r>
-        <w:rPr>
-          <w:color w:val="000000"/>
-          <w:lang w:val="en-US"/>
-        </w:rPr>
-        <w:t>(child.name))</w:t>
-      </w:r>
-      <w:r>
-        <w:rPr>
-          <w:color w:val="000000"/>
-          <w:lang w:val="en-US"/>
-        </w:rPr>
-        <w:br/>
-        <w:t xml:space="preserve">            </w:t>
-      </w:r>
-      <w:proofErr w:type="spellStart"/>
-      <w:r>
-        <w:rPr>
-          <w:color w:val="94558D"/>
-          <w:lang w:val="en-US"/>
-        </w:rPr>
-        <w:t>self</w:t>
-      </w:r>
-      <w:r>
-        <w:rPr>
-          <w:color w:val="000000"/>
-          <w:lang w:val="en-US"/>
-        </w:rPr>
-        <w:t>.rootList</w:t>
-      </w:r>
-      <w:proofErr w:type="spellEnd"/>
-      <w:r>
-        <w:rPr>
-          <w:color w:val="000000"/>
-          <w:lang w:val="en-US"/>
-        </w:rPr>
-        <w:t>[child.name].</w:t>
-      </w:r>
-      <w:proofErr w:type="spellStart"/>
-      <w:r>
-        <w:rPr>
-          <w:color w:val="000000"/>
-          <w:lang w:val="en-US"/>
-        </w:rPr>
-        <w:t>setPos</w:t>
-      </w:r>
-      <w:proofErr w:type="spellEnd"/>
-      <w:r>
-        <w:rPr>
-          <w:color w:val="000000"/>
-          <w:lang w:val="en-US"/>
-        </w:rPr>
-        <w:t>(</w:t>
-      </w:r>
-      <w:proofErr w:type="spellStart"/>
-      <w:r>
-        <w:rPr>
-          <w:color w:val="000000"/>
-          <w:lang w:val="en-US"/>
-        </w:rPr>
-        <w:t>planet.initPosition</w:t>
-      </w:r>
-      <w:proofErr w:type="spellEnd"/>
-      <w:r>
-        <w:rPr>
-          <w:color w:val="000000"/>
-          <w:lang w:val="en-US"/>
-        </w:rPr>
-        <w:t xml:space="preserve">, </w:t>
-      </w:r>
-      <w:r>
-        <w:rPr>
-          <w:color w:val="0000FF"/>
-          <w:lang w:val="en-US"/>
-        </w:rPr>
-        <w:t>0</w:t>
-      </w:r>
-      <w:r>
-        <w:rPr>
-          <w:color w:val="000000"/>
-          <w:lang w:val="en-US"/>
-        </w:rPr>
-        <w:t xml:space="preserve">, </w:t>
-      </w:r>
-      <w:r>
-        <w:rPr>
-          <w:color w:val="0000FF"/>
-          <w:lang w:val="en-US"/>
-        </w:rPr>
-        <w:t>0</w:t>
-      </w:r>
-      <w:r>
-        <w:rPr>
-          <w:color w:val="000000"/>
-          <w:lang w:val="en-US"/>
-        </w:rPr>
-        <w:t>)</w:t>
-      </w:r>
-      <w:r>
-        <w:rPr>
-          <w:color w:val="000000"/>
-          <w:lang w:val="en-US"/>
-        </w:rPr>
-        <w:br/>
-        <w:t xml:space="preserve">            </w:t>
-      </w:r>
-      <w:proofErr w:type="spellStart"/>
-      <w:r>
-        <w:rPr>
-          <w:color w:val="94558D"/>
-          <w:lang w:val="en-US"/>
-        </w:rPr>
-        <w:t>self</w:t>
-      </w:r>
-      <w:r>
-        <w:rPr>
-          <w:color w:val="000000"/>
-          <w:lang w:val="en-US"/>
-        </w:rPr>
-        <w:t>.addPlanet</w:t>
-      </w:r>
-      <w:proofErr w:type="spellEnd"/>
-      <w:r>
-        <w:rPr>
-          <w:color w:val="000000"/>
-          <w:lang w:val="en-US"/>
-        </w:rPr>
-        <w:t>(</w:t>
-      </w:r>
-      <w:proofErr w:type="spellStart"/>
-      <w:r>
-        <w:rPr>
-          <w:color w:val="000000"/>
-          <w:lang w:val="en-US"/>
-        </w:rPr>
-        <w:t>render,child</w:t>
-      </w:r>
-      <w:proofErr w:type="spellEnd"/>
-      <w:r>
-        <w:rPr>
-          <w:color w:val="000000"/>
-          <w:lang w:val="en-US"/>
-        </w:rPr>
-        <w:t>)</w:t>
-      </w:r>
-    </w:p>
-    <w:p>
-      <w:pPr>
-        <w:pStyle w:val="HTMLVorformatiert"/>
-        <w:shd w:val="clear" w:color="auto" w:fill="FFFFFF"/>
-        <w:rPr>
-          <w:color w:val="000000"/>
-        </w:rPr>
-      </w:pPr>
-      <w:r>
-        <w:rPr>
-          <w:color w:val="000000"/>
-        </w:rPr>
-        <w:t>…</w:t>
-      </w:r>
-    </w:p>
-    <w:p/>
-    <w:p>
-      <w:pPr>
-        <w:rPr>
-          <w:color w:val="000000"/>
-        </w:rPr>
-      </w:pPr>
-      <w:r>
-        <w:rPr>
-          <w:rFonts w:eastAsiaTheme="minorEastAsia"/>
-          <w:sz w:val="24"/>
-          <w:szCs w:val="24"/>
-          <w:lang w:eastAsia="de-AT"/>
-        </w:rPr>
-        <w:t xml:space="preserve">Durch diese Methode ist genauso für die Beziehung der jeweiligen </w:t>
-      </w:r>
-      <w:proofErr w:type="spellStart"/>
-      <w:r>
-        <w:rPr>
-          <w:rFonts w:eastAsiaTheme="minorEastAsia"/>
-          <w:sz w:val="24"/>
-          <w:szCs w:val="24"/>
-          <w:lang w:eastAsia="de-AT"/>
-        </w:rPr>
-        <w:t>Luminaries</w:t>
-      </w:r>
-      <w:proofErr w:type="spellEnd"/>
-      <w:r>
-        <w:rPr>
-          <w:rFonts w:eastAsiaTheme="minorEastAsia"/>
-          <w:sz w:val="24"/>
-          <w:szCs w:val="24"/>
-          <w:lang w:eastAsia="de-AT"/>
-        </w:rPr>
-        <w:t xml:space="preserve"> gesorgt. Dies wird in Bedingung </w:t>
-      </w:r>
-      <w:proofErr w:type="spellStart"/>
-      <w:r>
-        <w:rPr>
-          <w:rFonts w:ascii="Courier New" w:eastAsia="Times New Roman" w:hAnsi="Courier New" w:cs="Courier New"/>
-          <w:b/>
-          <w:bCs/>
-          <w:color w:val="000080"/>
-          <w:sz w:val="20"/>
-          <w:szCs w:val="20"/>
-          <w:lang w:val="en-US" w:eastAsia="de-AT"/>
-        </w:rPr>
-        <w:t>if</w:t>
-      </w:r>
-      <w:proofErr w:type="spellEnd"/>
-      <w:r>
-        <w:rPr>
-          <w:rFonts w:eastAsiaTheme="minorEastAsia"/>
-          <w:sz w:val="24"/>
-          <w:szCs w:val="24"/>
-          <w:lang w:eastAsia="de-AT"/>
-        </w:rPr>
-        <w:t xml:space="preserve"> </w:t>
-      </w:r>
-      <w:r>
-        <w:rPr>
-          <w:rFonts w:ascii="Courier New" w:eastAsia="Times New Roman" w:hAnsi="Courier New" w:cs="Courier New"/>
-          <w:color w:val="000000"/>
-          <w:sz w:val="20"/>
-          <w:szCs w:val="20"/>
-          <w:lang w:val="en-US" w:eastAsia="de-AT"/>
-        </w:rPr>
-        <w:t>(</w:t>
-      </w:r>
-      <w:proofErr w:type="spellStart"/>
-      <w:r>
-        <w:rPr>
-          <w:rFonts w:ascii="Courier New" w:eastAsia="Times New Roman" w:hAnsi="Courier New" w:cs="Courier New"/>
-          <w:color w:val="000000"/>
-          <w:sz w:val="20"/>
-          <w:szCs w:val="20"/>
-          <w:lang w:val="en-US" w:eastAsia="de-AT"/>
-        </w:rPr>
-        <w:t>pla</w:t>
-      </w:r>
-      <w:r>
-        <w:rPr>
-          <w:rFonts w:ascii="Courier New" w:eastAsia="Times New Roman" w:hAnsi="Courier New" w:cs="Courier New"/>
-          <w:color w:val="000000"/>
-          <w:sz w:val="20"/>
-          <w:szCs w:val="20"/>
-          <w:lang w:val="en-US" w:eastAsia="de-AT"/>
-        </w:rPr>
-        <w:t>net.children</w:t>
-      </w:r>
-      <w:proofErr w:type="spellEnd"/>
-      <w:r>
-        <w:rPr>
-          <w:rFonts w:ascii="Courier New" w:eastAsia="Times New Roman" w:hAnsi="Courier New" w:cs="Courier New"/>
-          <w:color w:val="000000"/>
-          <w:sz w:val="20"/>
-          <w:szCs w:val="20"/>
-          <w:lang w:val="en-US" w:eastAsia="de-AT"/>
-        </w:rPr>
-        <w:t>)</w:t>
-      </w:r>
-      <w:r>
-        <w:rPr>
-          <w:rFonts w:eastAsiaTheme="minorEastAsia"/>
-          <w:sz w:val="24"/>
-          <w:szCs w:val="24"/>
-          <w:lang w:eastAsia="de-AT"/>
-        </w:rPr>
-        <w:t xml:space="preserve"> </w:t>
-      </w:r>
-      <w:r>
-        <w:rPr>
-          <w:rFonts w:eastAsiaTheme="minorEastAsia"/>
-          <w:sz w:val="24"/>
-          <w:szCs w:val="24"/>
-          <w:lang w:eastAsia="de-AT"/>
-        </w:rPr>
-        <w:t>durchgeführt.</w:t>
-      </w:r>
-    </w:p>
-    <w:p>
-      <w:pPr>
-        <w:rPr>
-          <w:rFonts w:eastAsiaTheme="minorEastAsia"/>
-          <w:sz w:val="24"/>
-          <w:szCs w:val="24"/>
-          <w:lang w:eastAsia="de-AT"/>
-        </w:rPr>
-      </w:pPr>
-    </w:p>
-    <w:p>
-      <w:pPr>
-        <w:rPr>
-          <w:rFonts w:eastAsiaTheme="minorEastAsia"/>
-          <w:sz w:val="24"/>
-          <w:szCs w:val="24"/>
-          <w:lang w:eastAsia="de-AT"/>
-        </w:rPr>
-      </w:pPr>
-      <w:r>
-        <w:rPr>
-          <w:rFonts w:eastAsiaTheme="minorEastAsia"/>
-          <w:sz w:val="24"/>
-          <w:szCs w:val="24"/>
-          <w:lang w:eastAsia="de-AT"/>
-        </w:rPr>
-        <w:t xml:space="preserve">Im Weiteren ist die Rotation der </w:t>
-      </w:r>
-      <w:proofErr w:type="spellStart"/>
-      <w:r>
-        <w:rPr>
-          <w:rFonts w:eastAsiaTheme="minorEastAsia"/>
-          <w:sz w:val="24"/>
-          <w:szCs w:val="24"/>
-          <w:lang w:eastAsia="de-AT"/>
-        </w:rPr>
-        <w:t>Luminaries</w:t>
-      </w:r>
-      <w:proofErr w:type="spellEnd"/>
-      <w:r>
-        <w:rPr>
-          <w:rFonts w:eastAsiaTheme="minorEastAsia"/>
-          <w:sz w:val="24"/>
-          <w:szCs w:val="24"/>
-          <w:lang w:eastAsia="de-AT"/>
-        </w:rPr>
-        <w:t xml:space="preserve"> eine benötigte Funktion:</w:t>
-      </w:r>
-    </w:p>
-    <w:p>
-      <w:pPr>
-        <w:rPr>
-          <w:color w:val="000000"/>
-        </w:rPr>
-      </w:pPr>
-    </w:p>
-    <w:p>
-      <w:pPr>
-        <w:pStyle w:val="HTMLVorformatiert"/>
-        <w:shd w:val="clear" w:color="auto" w:fill="FFFFFF"/>
-        <w:rPr>
-          <w:color w:val="000000"/>
-          <w:lang w:val="en-US"/>
-        </w:rPr>
-      </w:pPr>
-      <w:proofErr w:type="spellStart"/>
-      <w:proofErr w:type="gramStart"/>
-      <w:r>
-        <w:rPr>
-          <w:b/>
-          <w:bCs/>
-          <w:color w:val="000080"/>
-          <w:lang w:val="en-US"/>
-        </w:rPr>
-        <w:t>def</w:t>
-      </w:r>
-      <w:proofErr w:type="spellEnd"/>
-      <w:proofErr w:type="gramEnd"/>
-      <w:r>
-        <w:rPr>
-          <w:b/>
-          <w:bCs/>
-          <w:color w:val="000080"/>
-          <w:lang w:val="en-US"/>
-        </w:rPr>
-        <w:t xml:space="preserve"> </w:t>
-      </w:r>
-      <w:proofErr w:type="spellStart"/>
-      <w:r>
-        <w:rPr>
-          <w:color w:val="000000"/>
-          <w:lang w:val="en-US"/>
-        </w:rPr>
-        <w:t>rotatePlanets</w:t>
-      </w:r>
-      <w:proofErr w:type="spellEnd"/>
-      <w:r>
-        <w:rPr>
-          <w:color w:val="000000"/>
-          <w:lang w:val="en-US"/>
-        </w:rPr>
-        <w:t>(</w:t>
-      </w:r>
-      <w:r>
-        <w:rPr>
-          <w:color w:val="94558D"/>
-          <w:lang w:val="en-US"/>
-        </w:rPr>
-        <w:t>self</w:t>
-      </w:r>
-      <w:r>
-        <w:rPr>
-          <w:color w:val="000000"/>
-          <w:lang w:val="en-US"/>
-        </w:rPr>
-        <w:t>):</w:t>
-      </w:r>
-      <w:r>
-        <w:rPr>
-          <w:color w:val="000000"/>
-          <w:lang w:val="en-US"/>
-        </w:rPr>
-        <w:br/>
-        <w:t xml:space="preserve">    </w:t>
-      </w:r>
-      <w:r>
-        <w:rPr>
-          <w:b/>
-          <w:bCs/>
-          <w:color w:val="000080"/>
-          <w:lang w:val="en-US"/>
-        </w:rPr>
-        <w:t xml:space="preserve">for </w:t>
-      </w:r>
-      <w:r>
-        <w:rPr>
-          <w:color w:val="000000"/>
-          <w:lang w:val="en-US"/>
-        </w:rPr>
-        <w:t xml:space="preserve">orbit </w:t>
-      </w:r>
-      <w:r>
-        <w:rPr>
-          <w:b/>
-          <w:bCs/>
-          <w:color w:val="000080"/>
-          <w:lang w:val="en-US"/>
-        </w:rPr>
         <w:t xml:space="preserve">in </w:t>
       </w:r>
       <w:proofErr w:type="spellStart"/>
@@ -13074,7 +13125,7 @@
         <w:pStyle w:val="berschrift2"/>
         <w:spacing w:before="0"/>
       </w:pPr>
-      <w:bookmarkStart w:id="19" w:name="_Toc436135818"/>
+      <w:bookmarkStart w:id="19" w:name="_Toc436676198"/>
       <w:r>
         <w:lastRenderedPageBreak/>
         <w:t>Solarsystem</w:t>
@@ -13392,7 +13443,7 @@
           <w:rFonts w:eastAsiaTheme="minorEastAsia"/>
           <w:sz w:val="24"/>
           <w:szCs w:val="24"/>
-          <w:lang w:eastAsia="de-AT"/>
+          <w:lang w:val="en-US" w:eastAsia="de-AT"/>
         </w:rPr>
       </w:pPr>
     </w:p>
@@ -14360,7 +14411,7 @@
           <w:rFonts w:eastAsiaTheme="minorEastAsia"/>
           <w:sz w:val="24"/>
           <w:szCs w:val="24"/>
-          <w:lang w:eastAsia="de-AT"/>
+          <w:lang w:val="en-US" w:eastAsia="de-AT"/>
         </w:rPr>
       </w:pPr>
     </w:p>
@@ -14659,7 +14710,7 @@
       <w:pPr>
         <w:pStyle w:val="berschrift2"/>
       </w:pPr>
-      <w:bookmarkStart w:id="20" w:name="_Toc436135819"/>
+      <w:bookmarkStart w:id="20" w:name="_Toc436676199"/>
       <w:proofErr w:type="spellStart"/>
       <w:r>
         <w:t>EventHandler</w:t>
@@ -15074,7 +15125,7 @@
       <w:pPr>
         <w:pStyle w:val="berschrift2"/>
       </w:pPr>
-      <w:bookmarkStart w:id="21" w:name="_Toc436135820"/>
+      <w:bookmarkStart w:id="21" w:name="_Toc436676200"/>
       <w:proofErr w:type="spellStart"/>
       <w:r>
         <w:t>Camera</w:t>
@@ -15480,7 +15531,7 @@
       <w:pPr>
         <w:pStyle w:val="berschrift1"/>
       </w:pPr>
-      <w:bookmarkStart w:id="22" w:name="_Toc436135821"/>
+      <w:bookmarkStart w:id="22" w:name="_Toc436676201"/>
       <w:proofErr w:type="spellStart"/>
       <w:r>
         <w:lastRenderedPageBreak/>
@@ -15839,7 +15890,7 @@
           <w:docPart w:val="81C650DC391D43BB9FB13A91AEA0B463"/>
         </w:placeholder>
         <w:dataBinding w:prefixMappings="xmlns:ns0='http://schemas.microsoft.com/office/2006/coverPageProps' " w:xpath="/ns0:CoverPageProperties[1]/ns0:PublishDate[1]" w:storeItemID="{55AF091B-3C7A-41E3-B477-F2FDAA23CFDA}"/>
-        <w:date w:fullDate="2015-11-22T00:00:00Z">
+        <w:date w:fullDate="2015-11-30T00:00:00Z">
           <w:dateFormat w:val="dd.MM.yyyy"/>
           <w:lid w:val="de-AT"/>
           <w:storeMappedDataAs w:val="dateTime"/>
@@ -15849,7 +15900,7 @@
       <w:sdtEndPr/>
       <w:sdtContent>
         <w:r>
-          <w:t>22.11.2015</w:t>
+          <w:t>30.11.2015</w:t>
         </w:r>
       </w:sdtContent>
     </w:sdt>
@@ -18523,6 +18574,7 @@
   <w:rsids>
     <w:rsidRoot w:val="004B3B52"/>
     <w:rsid w:val="0008608E"/>
+    <w:rsid w:val="002D0610"/>
     <w:rsid w:val="00357294"/>
     <w:rsid w:val="003B11CE"/>
     <w:rsid w:val="0040756D"/>
@@ -19273,7 +19325,7 @@
 
 <file path=customXml/item1.xml><?xml version="1.0" encoding="utf-8"?>
 <CoverPageProperties xmlns="http://schemas.microsoft.com/office/2006/coverPageProps">
-  <PublishDate>2015-11-22T00:00:00</PublishDate>
+  <PublishDate>2015-11-30T00:00:00</PublishDate>
   <Abstract/>
   <CompanyAddress/>
   <CompanyPhone/>
@@ -19295,7 +19347,7 @@
 </file>
 
 <file path=customXml/itemProps2.xml><?xml version="1.0" encoding="utf-8"?>
-<ds:datastoreItem xmlns:ds="http://schemas.openxmlformats.org/officeDocument/2006/customXml" ds:itemID="{BB490C92-7E1D-4EA8-A973-4533AA7D1DC8}">
+<ds:datastoreItem xmlns:ds="http://schemas.openxmlformats.org/officeDocument/2006/customXml" ds:itemID="{139A71E6-F57A-4155-A3CC-6DEA0D5022FE}">
   <ds:schemaRefs>
     <ds:schemaRef ds:uri="http://schemas.openxmlformats.org/officeDocument/2006/bibliography"/>
   </ds:schemaRefs>

</xml_diff>